<commit_message>
Updates: settings fully functional official docs uploaded new backend class diagram now available
</commit_message>
<xml_diff>
--- a/docs/Docs.docx
+++ b/docs/Docs.docx
@@ -163,6 +163,12 @@
     </w:p>
     <w:sdt>
       <w:sdtPr>
+        <w:rPr>
+          <w:rFonts w:asciiTheme="minorHAnsi" w:eastAsiaTheme="minorHAnsi" w:hAnsiTheme="minorHAnsi" w:cstheme="minorBidi"/>
+          <w:color w:val="auto"/>
+          <w:sz w:val="22"/>
+          <w:szCs w:val="22"/>
+        </w:rPr>
         <w:id w:val="1297329892"/>
         <w:docPartObj>
           <w:docPartGallery w:val="Table of Contents"/>
@@ -171,13 +177,9 @@
       </w:sdtPr>
       <w:sdtEndPr>
         <w:rPr>
-          <w:rFonts w:asciiTheme="minorHAnsi" w:eastAsiaTheme="minorHAnsi" w:hAnsiTheme="minorHAnsi" w:cstheme="minorBidi"/>
           <w:b/>
           <w:bCs/>
           <w:noProof/>
-          <w:color w:val="auto"/>
-          <w:sz w:val="22"/>
-          <w:szCs w:val="22"/>
         </w:rPr>
       </w:sdtEndPr>
       <w:sdtContent>
@@ -2343,17 +2345,7 @@
           <w:szCs w:val="24"/>
           <w:lang w:eastAsia="it-IT"/>
         </w:rPr>
-        <w:t xml:space="preserve"> Through a map interface, the u</w:t>
-      </w:r>
-      <w:bookmarkStart w:id="4" w:name="_GoBack"/>
-      <w:bookmarkEnd w:id="4"/>
-      <w:r>
-        <w:rPr>
-          <w:rFonts w:eastAsia="Times New Roman" w:cs="Times New Roman"/>
-          <w:szCs w:val="24"/>
-          <w:lang w:eastAsia="it-IT"/>
-        </w:rPr>
-        <w:t xml:space="preserve">ser’s event must be represented as well as the routes between them for a graphical representation of the events for a selected day. </w:t>
+        <w:t xml:space="preserve"> Through a map interface, the user’s event must be represented as well as the routes between them for a graphical representation of the events for a selected day. </w:t>
       </w:r>
     </w:p>
     <w:p>
@@ -2383,12 +2375,6 @@
       <w:pPr>
         <w:spacing w:before="100" w:beforeAutospacing="1" w:after="100" w:afterAutospacing="1" w:line="240" w:lineRule="auto"/>
         <w:jc w:val="both"/>
-        <w:rPr>
-          <w:rFonts w:ascii="Times New Roman" w:eastAsia="Times New Roman" w:hAnsi="Times New Roman" w:cs="Times New Roman"/>
-          <w:sz w:val="24"/>
-          <w:szCs w:val="24"/>
-          <w:lang w:eastAsia="it-IT"/>
-        </w:rPr>
       </w:pPr>
       <w:r>
         <w:t>T</w:t>
@@ -2406,7 +2392,13 @@
         <w:t>to be weekday sensitive</w:t>
       </w:r>
       <w:r>
-        <w:t>, to configure the workdays of the week, predefined break times and save the user preferences as a configuration to be applied to future sessions.</w:t>
+        <w:t xml:space="preserve">, to configure the workdays of the week, predefined break times and save the user preferences </w:t>
+      </w:r>
+      <w:r>
+        <w:t xml:space="preserve">to the app </w:t>
+      </w:r>
+      <w:r>
+        <w:t>as a configuration to be applied to future sessions.</w:t>
       </w:r>
     </w:p>
     <w:p>
@@ -2428,31 +2420,31 @@
       <w:pPr>
         <w:pStyle w:val="Heading2"/>
       </w:pPr>
-      <w:bookmarkStart w:id="5" w:name="_Toc1065406"/>
-      <w:r>
-        <w:t>App overall description</w:t>
+      <w:bookmarkStart w:id="4" w:name="_Toc1065406"/>
+      <w:r>
+        <w:t>App description</w:t>
+      </w:r>
+      <w:bookmarkEnd w:id="4"/>
+    </w:p>
+    <w:p>
+      <w:pPr>
+        <w:pStyle w:val="Heading2"/>
+      </w:pPr>
+      <w:bookmarkStart w:id="5" w:name="_Toc1065407"/>
+      <w:r>
+        <w:t>User Personas</w:t>
       </w:r>
       <w:bookmarkEnd w:id="5"/>
     </w:p>
     <w:p>
       <w:pPr>
-        <w:pStyle w:val="Heading2"/>
-      </w:pPr>
-      <w:bookmarkStart w:id="6" w:name="_Toc1065407"/>
-      <w:r>
-        <w:t>User Personas</w:t>
+        <w:pStyle w:val="Heading3"/>
+      </w:pPr>
+      <w:bookmarkStart w:id="6" w:name="_Toc1065408"/>
+      <w:r>
+        <w:t>Who would want to use Smart Commute?</w:t>
       </w:r>
       <w:bookmarkEnd w:id="6"/>
-    </w:p>
-    <w:p>
-      <w:pPr>
-        <w:pStyle w:val="Heading3"/>
-      </w:pPr>
-      <w:bookmarkStart w:id="7" w:name="_Toc1065408"/>
-      <w:r>
-        <w:t>Who would want to use Smart Commute?</w:t>
-      </w:r>
-      <w:bookmarkEnd w:id="7"/>
     </w:p>
     <w:p>
       <w:pPr>
@@ -2475,11 +2467,11 @@
         <w:pStyle w:val="Heading3"/>
         <w:jc w:val="both"/>
       </w:pPr>
-      <w:bookmarkStart w:id="8" w:name="_Toc1065409"/>
+      <w:bookmarkStart w:id="7" w:name="_Toc1065409"/>
       <w:r>
         <w:t>Why would they want to use it?</w:t>
       </w:r>
-      <w:bookmarkEnd w:id="8"/>
+      <w:bookmarkEnd w:id="7"/>
     </w:p>
     <w:p>
       <w:pPr>
@@ -2494,12 +2486,12 @@
         <w:pStyle w:val="Heading3"/>
         <w:jc w:val="both"/>
       </w:pPr>
-      <w:bookmarkStart w:id="9" w:name="_Toc1065410"/>
+      <w:bookmarkStart w:id="8" w:name="_Toc1065410"/>
       <w:r>
         <w:lastRenderedPageBreak/>
         <w:t>What are they looking for?</w:t>
       </w:r>
-      <w:bookmarkEnd w:id="9"/>
+      <w:bookmarkEnd w:id="8"/>
     </w:p>
     <w:p>
       <w:pPr>
@@ -2514,173 +2506,604 @@
         <w:pStyle w:val="Heading3"/>
         <w:jc w:val="both"/>
       </w:pPr>
-      <w:bookmarkStart w:id="10" w:name="_Toc1065411"/>
+      <w:bookmarkStart w:id="9" w:name="_Toc1065411"/>
       <w:r>
         <w:t>How does Smart Commute provide the utilities that solve their problems?</w:t>
       </w:r>
+      <w:bookmarkEnd w:id="9"/>
+    </w:p>
+    <w:p>
+      <w:pPr>
+        <w:jc w:val="both"/>
+      </w:pPr>
+      <w:r>
+        <w:t>It integrates a fully functional calendar with a mapping API and a routing API and uses a crafted algorithm to show in real time where and when to go according to the user’s plan of the day.</w:t>
+      </w:r>
+    </w:p>
+    <w:p>
+      <w:pPr>
+        <w:pStyle w:val="Heading2"/>
+      </w:pPr>
+      <w:bookmarkStart w:id="10" w:name="_Toc1065412"/>
+      <w:r>
+        <w:t xml:space="preserve">Overall </w:t>
+      </w:r>
+      <w:r>
+        <w:t>structure</w:t>
+      </w:r>
       <w:bookmarkEnd w:id="10"/>
     </w:p>
     <w:p>
       <w:pPr>
+        <w:pStyle w:val="Heading2"/>
+      </w:pPr>
+      <w:bookmarkStart w:id="11" w:name="_Toc1065413"/>
+      <w:r>
+        <w:t>Description of framework</w:t>
+      </w:r>
+      <w:bookmarkEnd w:id="11"/>
+      <w:r>
+        <w:t xml:space="preserve"> </w:t>
+      </w:r>
+    </w:p>
+    <w:p/>
+    <w:p>
+      <w:pPr>
+        <w:pStyle w:val="Heading1"/>
+      </w:pPr>
+      <w:bookmarkStart w:id="12" w:name="_Toc1065414"/>
+      <w:r>
+        <w:t>Section 2</w:t>
+      </w:r>
+      <w:bookmarkEnd w:id="12"/>
+    </w:p>
+    <w:p>
+      <w:pPr>
+        <w:pStyle w:val="Heading2"/>
+      </w:pPr>
+      <w:bookmarkStart w:id="13" w:name="_Toc1065415"/>
+      <w:r>
+        <w:t>Design</w:t>
+      </w:r>
+      <w:bookmarkEnd w:id="13"/>
+    </w:p>
+    <w:p>
+      <w:pPr>
+        <w:pStyle w:val="Heading2"/>
+      </w:pPr>
+      <w:bookmarkStart w:id="14" w:name="_Toc1065416"/>
+      <w:r>
+        <w:t>System architecture</w:t>
+      </w:r>
+      <w:bookmarkEnd w:id="14"/>
+    </w:p>
+    <w:p>
+      <w:pPr>
+        <w:pStyle w:val="Heading3"/>
+      </w:pPr>
+      <w:r>
+        <w:tab/>
+        <w:t>Use case diagrams</w:t>
+      </w:r>
+    </w:p>
+    <w:p>
+      <w:pPr>
+        <w:pStyle w:val="Heading3"/>
+      </w:pPr>
+      <w:r>
+        <w:tab/>
+      </w:r>
+      <w:bookmarkStart w:id="15" w:name="_Toc1065417"/>
+      <w:r>
+        <w:t>Entity relationship diagram</w:t>
+      </w:r>
+      <w:bookmarkEnd w:id="15"/>
+      <w:r>
+        <w:t>s</w:t>
+      </w:r>
+    </w:p>
+    <w:p>
+      <w:pPr>
         <w:jc w:val="both"/>
       </w:pPr>
       <w:r>
-        <w:t>It integrates a fully functional calendar with a mapping API and a routing API and uses a crafted algorithm to show in real time where and when to go according to the user’s plan of the day.</w:t>
-      </w:r>
+        <w:t>In</w:t>
+      </w:r>
+      <w:r>
+        <w:t xml:space="preserve"> order to describe the structure, attributes, operations (or methods), and the relationships among objects </w:t>
+      </w:r>
+      <w:r>
+        <w:t>of the web app, an entity relationship diagram has been drawn based on the requirements and the general use case previously presented.</w:t>
+      </w:r>
+    </w:p>
+    <w:p>
+      <w:pPr>
+        <w:jc w:val="both"/>
+      </w:pPr>
+      <w:r>
+        <w:t xml:space="preserve">Firstly, the diagram of figure XXX </w:t>
+      </w:r>
+      <w:r>
+        <w:t>represents</w:t>
+      </w:r>
+      <w:r>
+        <w:t xml:space="preserve"> the graphical user interface as well as the main app</w:t>
+      </w:r>
+      <w:r>
+        <w:t xml:space="preserve"> functionality</w:t>
+      </w:r>
+      <w:r>
+        <w:t>, as it is more oriented to the front-end side of the software implementation.</w:t>
+      </w:r>
+      <w:r>
+        <w:t xml:space="preserve"> </w:t>
+      </w:r>
+      <w:r>
+        <w:t>The main classes contained in this class diagram are the following: GUI User (which contains settings, map and calendar), Events, Map and Firebase DB, explained in the following paragraphs.</w:t>
+      </w:r>
+    </w:p>
+    <w:p>
+      <w:pPr>
+        <w:jc w:val="both"/>
+      </w:pPr>
+      <w:r>
+        <w:t xml:space="preserve">The main class GUI user </w:t>
+      </w:r>
+      <w:r>
+        <w:t>manages the user information to access the application. It allows the user to login, sign up, and its role is to receive any user credentials and upon authentication it allows access and loading of user information.</w:t>
+      </w:r>
+    </w:p>
+    <w:p>
+      <w:pPr>
+        <w:jc w:val="both"/>
+      </w:pPr>
+      <w:r>
+        <w:t xml:space="preserve">GUI user is composed by the settings, the map and the calendar interfaces. These sections define all the tasks and operations the user has access to. First, the calendar (which is composed by different view options) allows the user to toggle views for day, week or month and it allows to create single day or multi day events, as well as clicking </w:t>
+      </w:r>
+      <w:r>
+        <w:t>existing events.</w:t>
+      </w:r>
+      <w:r>
+        <w:t xml:space="preserve"> </w:t>
+      </w:r>
+    </w:p>
+    <w:p>
+      <w:pPr>
+        <w:jc w:val="both"/>
+      </w:pPr>
+      <w:r>
+        <w:t>Secondly, the map</w:t>
+      </w:r>
+      <w:r>
+        <w:t xml:space="preserve"> GUI</w:t>
+      </w:r>
+      <w:r>
+        <w:t xml:space="preserve"> initializes a map from the map’s API, loads events and renders them as markers on the map, loads the generated routes and renders them as polylines, lets the user pan or zoom the map and click on the routes or maps to show their details. This class includes the operations of loading the events and routes from the app engine (on back-end class diagram)</w:t>
+      </w:r>
+      <w:r>
+        <w:t xml:space="preserve"> and show event and route data upon user click to rendered elements.</w:t>
+      </w:r>
+    </w:p>
+    <w:p>
+      <w:pPr>
+        <w:jc w:val="both"/>
+      </w:pPr>
+      <w:r>
+        <w:lastRenderedPageBreak/>
+        <w:t>Lastly, the settings GUI lets the user through input field define its personal configuration, such as the favorite transport means, the available transports to use and the lunch and break times. This class additionally saves this configuration to the Database as a JSON file.</w:t>
+      </w:r>
+    </w:p>
+    <w:p>
+      <w:pPr>
+        <w:jc w:val="both"/>
+      </w:pPr>
+      <w:r>
+        <w:t>Whenever a new event is to be created or an existing one is being clicked, a modal appears which corresponds to the class “</w:t>
+      </w:r>
+      <w:r>
+        <w:t>E</w:t>
+      </w:r>
+      <w:r>
+        <w:t>vent”, and the user can interact with it by adding information which are the event’s attributes. The class event allows to add, delete, update event. Additionally, it sends an event update request to the user’s database information and renders the new/existing event or de-renders a deleted event from the calendar interface.</w:t>
+      </w:r>
+    </w:p>
+    <w:p>
+      <w:pPr>
+        <w:jc w:val="both"/>
+      </w:pPr>
+      <w:r>
+        <w:t xml:space="preserve">Map class is present for the purpose of linking the event information, reorganizing the event’s </w:t>
+      </w:r>
+      <w:r>
+        <w:t>data</w:t>
+      </w:r>
+      <w:r>
+        <w:t xml:space="preserve"> </w:t>
+      </w:r>
+      <w:r>
+        <w:t xml:space="preserve">fields </w:t>
+      </w:r>
+      <w:r>
+        <w:t>to generate a node object (with the attributes from the Nodes class</w:t>
+      </w:r>
+      <w:r>
+        <w:t xml:space="preserve"> and through the operation </w:t>
+      </w:r>
+      <m:oMath>
+        <m:r>
+          <w:rPr>
+            <w:rFonts w:ascii="Cambria Math" w:hAnsi="Cambria Math"/>
+          </w:rPr>
+          <m:t>generateNodes(Events)</m:t>
+        </m:r>
+      </m:oMath>
+      <w:r>
+        <w:t>)</w:t>
+      </w:r>
+      <w:r>
+        <w:t xml:space="preserve">, communicate with the maps API to obtain latitude and longitude information from the event location address string through the operation </w:t>
+      </w:r>
+      <m:oMath>
+        <m:r>
+          <w:rPr>
+            <w:rFonts w:ascii="Cambria Math" w:hAnsi="Cambria Math"/>
+          </w:rPr>
+          <m:t>obtainLatLong(),</m:t>
+        </m:r>
+      </m:oMath>
+      <w:r>
+        <w:t xml:space="preserve"> calculate and retrieve waypoints and estimated travel times between events through the operation generate Routes, which ultimately returns a route object  of the class Routes, containing all the necessary information to render the current day’s routes onto the map interface.</w:t>
+      </w:r>
+    </w:p>
+    <w:p>
+      <w:pPr>
+        <w:jc w:val="both"/>
+      </w:pPr>
+      <w:r>
+        <w:t xml:space="preserve">The last main class is Firebase DB class, which returns successful authentication value (true) to the application for any GUI user request, contains the user data per user, which is loaded upon successful login, and in general manages all user’s information, which will be explained more in detail in the </w:t>
+      </w:r>
+      <w:r>
+        <w:t>back-end class diagram.</w:t>
+      </w:r>
+    </w:p>
+    <w:p>
+      <w:pPr>
+        <w:jc w:val="both"/>
+        <w:sectPr>
+          <w:pgSz w:w="12240" w:h="15840"/>
+          <w:pgMar w:top="1440" w:right="1440" w:bottom="1440" w:left="1440" w:header="720" w:footer="720" w:gutter="0"/>
+          <w:cols w:space="720"/>
+          <w:docGrid w:linePitch="360"/>
+        </w:sectPr>
+      </w:pPr>
+      <w:r>
+        <w:t xml:space="preserve">Additionally, there’s secondary classes which aid the diagram to be more readable, such as </w:t>
+      </w:r>
+      <m:oMath>
+        <m:r>
+          <w:rPr>
+            <w:rFonts w:ascii="Cambria Math" w:hAnsi="Cambria Math"/>
+          </w:rPr>
+          <m:t>selecT</m:t>
+        </m:r>
+      </m:oMath>
+      <w:r>
+        <w:rPr>
+          <w:rFonts w:eastAsiaTheme="minorEastAsia"/>
+        </w:rPr>
+        <w:t xml:space="preserve"> that represents an array of Booleans for the allowed transport means to be used for the routing calculations, </w:t>
+      </w:r>
+      <m:oMath>
+        <m:r>
+          <w:rPr>
+            <w:rFonts w:ascii="Cambria Math" w:eastAsiaTheme="minorEastAsia" w:hAnsi="Cambria Math"/>
+          </w:rPr>
+          <m:t>Transport</m:t>
+        </m:r>
+      </m:oMath>
+      <w:r>
+        <w:rPr>
+          <w:rFonts w:eastAsiaTheme="minorEastAsia"/>
+        </w:rPr>
+        <w:t xml:space="preserve"> which is a string for the transports available (to input into settings), and </w:t>
+      </w:r>
+      <m:oMath>
+        <m:r>
+          <w:rPr>
+            <w:rFonts w:ascii="Cambria Math" w:eastAsiaTheme="minorEastAsia" w:hAnsi="Cambria Math"/>
+          </w:rPr>
+          <m:t>SavedData</m:t>
+        </m:r>
+      </m:oMath>
+      <w:r>
+        <w:rPr>
+          <w:rFonts w:eastAsiaTheme="minorEastAsia"/>
+        </w:rPr>
+        <w:t xml:space="preserve"> that represents all the data to be saved into the Database (it’s a generalization which is explained more in detail in the Back-End class diagram).</w:t>
+      </w:r>
+    </w:p>
+    <w:p>
+      <w:pPr>
+        <w:jc w:val="center"/>
+      </w:pPr>
+      <w:r>
+        <w:rPr>
+          <w:noProof/>
+        </w:rPr>
+        <w:lastRenderedPageBreak/>
+        <w:drawing>
+          <wp:inline distT="0" distB="0" distL="0" distR="0" wp14:anchorId="169A0FD8" wp14:editId="1814339F">
+            <wp:extent cx="8559659" cy="5550061"/>
+            <wp:effectExtent l="0" t="0" r="0" b="0"/>
+            <wp:docPr id="1" name="Picture 1"/>
+            <wp:cNvGraphicFramePr>
+              <a:graphicFrameLocks xmlns:a="http://schemas.openxmlformats.org/drawingml/2006/main" noChangeAspect="1"/>
+            </wp:cNvGraphicFramePr>
+            <a:graphic xmlns:a="http://schemas.openxmlformats.org/drawingml/2006/main">
+              <a:graphicData uri="http://schemas.openxmlformats.org/drawingml/2006/picture">
+                <pic:pic xmlns:pic="http://schemas.openxmlformats.org/drawingml/2006/picture">
+                  <pic:nvPicPr>
+                    <pic:cNvPr id="1" name=""/>
+                    <pic:cNvPicPr/>
+                  </pic:nvPicPr>
+                  <pic:blipFill>
+                    <a:blip r:embed="rId8"/>
+                    <a:stretch>
+                      <a:fillRect/>
+                    </a:stretch>
+                  </pic:blipFill>
+                  <pic:spPr>
+                    <a:xfrm>
+                      <a:off x="0" y="0"/>
+                      <a:ext cx="8561791" cy="5551443"/>
+                    </a:xfrm>
+                    <a:prstGeom prst="rect">
+                      <a:avLst/>
+                    </a:prstGeom>
+                  </pic:spPr>
+                </pic:pic>
+              </a:graphicData>
+            </a:graphic>
+          </wp:inline>
+        </w:drawing>
+      </w:r>
+    </w:p>
+    <w:p>
+      <w:pPr>
+        <w:jc w:val="center"/>
+      </w:pPr>
+      <w:r>
+        <w:t>Fig. XXX. Front-End Class Diagram</w:t>
+      </w:r>
+    </w:p>
+    <w:p>
+      <w:pPr>
+        <w:pStyle w:val="Heading3"/>
+        <w:sectPr>
+          <w:pgSz w:w="15840" w:h="12240" w:orient="landscape"/>
+          <w:pgMar w:top="1440" w:right="1440" w:bottom="1440" w:left="1440" w:header="720" w:footer="720" w:gutter="0"/>
+          <w:cols w:space="720"/>
+          <w:docGrid w:linePitch="360"/>
+        </w:sectPr>
+      </w:pPr>
+    </w:p>
+    <w:p>
+      <w:pPr>
+        <w:jc w:val="both"/>
+      </w:pPr>
+      <w:r>
+        <w:lastRenderedPageBreak/>
+        <w:t>A second-class diagram was designed to depict all the user’s information management between the Database and the application. The following class diagram has 3 main classes: Firebase Database (which is a more detailed representation of the previous class mentioned above), App Engine which abstracts all the main app functionalities that require interaction with the database, and Settings which is essentially the same class as Settings GUI in the previous scheme but details the Database operations which were previously summarized into one</w:t>
+      </w:r>
+      <w:r>
+        <w:t>, and compresses all the detailed attributes into a user settings JSON value.</w:t>
+      </w:r>
+    </w:p>
+    <w:p>
+      <w:pPr>
+        <w:jc w:val="both"/>
+      </w:pPr>
+      <w:r>
+        <w:t xml:space="preserve">Firebase Database has 3 attributes. UID corresponds to the user ID autogenerated by </w:t>
+      </w:r>
+      <m:oMath>
+        <m:r>
+          <w:rPr>
+            <w:rFonts w:ascii="Cambria Math" w:hAnsi="Cambria Math"/>
+          </w:rPr>
+          <m:t>FirebaseAuth</m:t>
+        </m:r>
+      </m:oMath>
+      <w:r>
+        <w:t xml:space="preserve"> upon registration, </w:t>
+      </w:r>
+      <m:oMath>
+        <m:r>
+          <w:rPr>
+            <w:rFonts w:ascii="Cambria Math" w:hAnsi="Cambria Math"/>
+          </w:rPr>
+          <m:t>eventsData</m:t>
+        </m:r>
+      </m:oMath>
+      <w:r>
+        <w:t xml:space="preserve"> is an array with all the events</w:t>
+      </w:r>
+      <w:r>
+        <w:t>’</w:t>
+      </w:r>
+      <w:r>
+        <w:t xml:space="preserve"> information</w:t>
+      </w:r>
+      <w:r>
+        <w:t xml:space="preserve"> contained in the Database</w:t>
+      </w:r>
+      <w:r>
+        <w:t xml:space="preserve"> (each event is a JSON file that contains a title, and ID, location, start and end times, and a description) </w:t>
+      </w:r>
+      <w:r>
+        <w:t xml:space="preserve">and </w:t>
+      </w:r>
+      <w:proofErr w:type="spellStart"/>
+      <w:r>
+        <w:t>settingsData</w:t>
+      </w:r>
+      <w:proofErr w:type="spellEnd"/>
+      <w:r>
+        <w:t xml:space="preserve"> is an array </w:t>
+      </w:r>
+      <w:bookmarkStart w:id="16" w:name="_GoBack"/>
+      <w:bookmarkEnd w:id="16"/>
+    </w:p>
+    <w:p>
+      <w:r>
+        <w:drawing>
+          <wp:inline distT="0" distB="0" distL="0" distR="0" wp14:anchorId="64711566" wp14:editId="50D73321">
+            <wp:extent cx="5943032" cy="2937528"/>
+            <wp:effectExtent l="0" t="0" r="635" b="0"/>
+            <wp:docPr id="2" name="Picture 2"/>
+            <wp:cNvGraphicFramePr>
+              <a:graphicFrameLocks xmlns:a="http://schemas.openxmlformats.org/drawingml/2006/main" noChangeAspect="1"/>
+            </wp:cNvGraphicFramePr>
+            <a:graphic xmlns:a="http://schemas.openxmlformats.org/drawingml/2006/main">
+              <a:graphicData uri="http://schemas.openxmlformats.org/drawingml/2006/picture">
+                <pic:pic xmlns:pic="http://schemas.openxmlformats.org/drawingml/2006/picture">
+                  <pic:nvPicPr>
+                    <pic:cNvPr id="1" name=""/>
+                    <pic:cNvPicPr/>
+                  </pic:nvPicPr>
+                  <pic:blipFill rotWithShape="1">
+                    <a:blip r:embed="rId9"/>
+                    <a:srcRect t="10966" b="12512"/>
+                    <a:stretch/>
+                  </pic:blipFill>
+                  <pic:spPr bwMode="auto">
+                    <a:xfrm>
+                      <a:off x="0" y="0"/>
+                      <a:ext cx="5943600" cy="2937809"/>
+                    </a:xfrm>
+                    <a:prstGeom prst="rect">
+                      <a:avLst/>
+                    </a:prstGeom>
+                    <a:ln>
+                      <a:noFill/>
+                    </a:ln>
+                    <a:extLst>
+                      <a:ext uri="{53640926-AAD7-44D8-BBD7-CCE9431645EC}">
+                        <a14:shadowObscured xmlns:a14="http://schemas.microsoft.com/office/drawing/2010/main"/>
+                      </a:ext>
+                    </a:extLst>
+                  </pic:spPr>
+                </pic:pic>
+              </a:graphicData>
+            </a:graphic>
+          </wp:inline>
+        </w:drawing>
+      </w:r>
+    </w:p>
+    <w:p>
+      <w:pPr>
+        <w:jc w:val="center"/>
+      </w:pPr>
+      <w:r>
+        <w:t>Fig. XXX. Back-End Class diagram</w:t>
+      </w:r>
+    </w:p>
+    <w:p>
+      <w:pPr>
+        <w:pStyle w:val="Heading3"/>
+        <w:ind w:firstLine="720"/>
+      </w:pPr>
+      <w:r>
+        <w:t>Sequence diagrams</w:t>
+      </w:r>
+    </w:p>
+    <w:p>
+      <w:pPr>
+        <w:pStyle w:val="Heading3"/>
+      </w:pPr>
+      <w:r>
+        <w:tab/>
+      </w:r>
+      <w:bookmarkStart w:id="17" w:name="_Toc1065418"/>
+      <w:r>
+        <w:t>Web interface, database</w:t>
+      </w:r>
+      <w:bookmarkEnd w:id="17"/>
+    </w:p>
+    <w:p>
+      <w:pPr>
+        <w:pStyle w:val="Heading1"/>
+      </w:pPr>
+      <w:bookmarkStart w:id="18" w:name="_Toc1065419"/>
+      <w:r>
+        <w:t>Section 3</w:t>
+      </w:r>
+      <w:bookmarkEnd w:id="18"/>
     </w:p>
     <w:p>
       <w:pPr>
         <w:pStyle w:val="Heading2"/>
       </w:pPr>
-      <w:bookmarkStart w:id="11" w:name="_Toc1065412"/>
-      <w:r>
-        <w:t>App overall structure</w:t>
-      </w:r>
-      <w:bookmarkEnd w:id="11"/>
+      <w:bookmarkStart w:id="19" w:name="_Toc1065420"/>
+      <w:r>
+        <w:t>Implementation</w:t>
+      </w:r>
+      <w:bookmarkEnd w:id="19"/>
+    </w:p>
+    <w:p>
+      <w:pPr>
+        <w:pStyle w:val="Heading1"/>
+      </w:pPr>
+      <w:bookmarkStart w:id="20" w:name="_Toc1065421"/>
+      <w:r>
+        <w:t>Section 4</w:t>
+      </w:r>
+      <w:bookmarkEnd w:id="20"/>
     </w:p>
     <w:p>
       <w:pPr>
         <w:pStyle w:val="Heading2"/>
       </w:pPr>
-      <w:bookmarkStart w:id="12" w:name="_Toc1065413"/>
-      <w:r>
-        <w:t>Description of framework</w:t>
-      </w:r>
-      <w:bookmarkEnd w:id="12"/>
-      <w:r>
-        <w:t xml:space="preserve"> </w:t>
-      </w:r>
+      <w:bookmarkStart w:id="21" w:name="_Toc1065422"/>
+      <w:r>
+        <w:t>Used tools</w:t>
+      </w:r>
+      <w:bookmarkEnd w:id="21"/>
+    </w:p>
+    <w:p>
+      <w:pPr>
+        <w:pStyle w:val="Heading3"/>
+      </w:pPr>
+      <w:r>
+        <w:tab/>
+      </w:r>
+      <w:bookmarkStart w:id="22" w:name="_Toc1065423"/>
+      <w:r>
+        <w:t>Front end tools</w:t>
+      </w:r>
+      <w:bookmarkEnd w:id="22"/>
+    </w:p>
+    <w:p>
+      <w:pPr>
+        <w:pStyle w:val="Heading3"/>
+      </w:pPr>
+      <w:r>
+        <w:tab/>
+      </w:r>
+      <w:bookmarkStart w:id="23" w:name="_Toc1065424"/>
+      <w:r>
+        <w:t>Back end tools</w:t>
+      </w:r>
+      <w:bookmarkEnd w:id="23"/>
     </w:p>
     <w:p/>
     <w:p>
       <w:pPr>
         <w:pStyle w:val="Heading1"/>
       </w:pPr>
-      <w:bookmarkStart w:id="13" w:name="_Toc1065414"/>
-      <w:r>
-        <w:t>Section 2</w:t>
-      </w:r>
-      <w:bookmarkEnd w:id="13"/>
-    </w:p>
-    <w:p>
-      <w:pPr>
-        <w:pStyle w:val="Heading2"/>
-      </w:pPr>
-      <w:bookmarkStart w:id="14" w:name="_Toc1065415"/>
-      <w:r>
-        <w:t>Design</w:t>
-      </w:r>
-      <w:bookmarkEnd w:id="14"/>
-    </w:p>
-    <w:p>
-      <w:pPr>
-        <w:pStyle w:val="Heading2"/>
-      </w:pPr>
-      <w:bookmarkStart w:id="15" w:name="_Toc1065416"/>
-      <w:r>
-        <w:t>System architecture</w:t>
-      </w:r>
-      <w:bookmarkEnd w:id="15"/>
-    </w:p>
-    <w:p>
-      <w:pPr>
-        <w:pStyle w:val="Heading3"/>
-      </w:pPr>
-      <w:r>
-        <w:tab/>
-      </w:r>
-      <w:bookmarkStart w:id="16" w:name="_Toc1065417"/>
-      <w:r>
-        <w:t>Entity relationship diagram</w:t>
-      </w:r>
-      <w:bookmarkEnd w:id="16"/>
-    </w:p>
-    <w:p>
-      <w:pPr>
-        <w:pStyle w:val="Heading3"/>
-      </w:pPr>
-      <w:r>
-        <w:tab/>
-      </w:r>
-      <w:bookmarkStart w:id="17" w:name="_Toc1065418"/>
-      <w:r>
-        <w:t>Web interface, database</w:t>
-      </w:r>
-      <w:bookmarkEnd w:id="17"/>
-    </w:p>
-    <w:p>
-      <w:pPr>
-        <w:pStyle w:val="Heading1"/>
-      </w:pPr>
-      <w:bookmarkStart w:id="18" w:name="_Toc1065419"/>
-      <w:r>
-        <w:t>Section 3</w:t>
-      </w:r>
-      <w:bookmarkEnd w:id="18"/>
-    </w:p>
-    <w:p>
-      <w:pPr>
-        <w:pStyle w:val="Heading2"/>
-      </w:pPr>
-      <w:bookmarkStart w:id="19" w:name="_Toc1065420"/>
-      <w:r>
-        <w:t>Implementation</w:t>
-      </w:r>
-      <w:bookmarkEnd w:id="19"/>
-    </w:p>
-    <w:p>
-      <w:pPr>
-        <w:pStyle w:val="Heading1"/>
-      </w:pPr>
-      <w:bookmarkStart w:id="20" w:name="_Toc1065421"/>
-      <w:r>
-        <w:t>Section 4</w:t>
-      </w:r>
-      <w:bookmarkEnd w:id="20"/>
-    </w:p>
-    <w:p>
-      <w:pPr>
-        <w:pStyle w:val="Heading2"/>
-      </w:pPr>
-      <w:bookmarkStart w:id="21" w:name="_Toc1065422"/>
-      <w:r>
-        <w:t>Used tools</w:t>
-      </w:r>
-      <w:bookmarkEnd w:id="21"/>
-    </w:p>
-    <w:p>
-      <w:pPr>
-        <w:pStyle w:val="Heading3"/>
-      </w:pPr>
-      <w:r>
-        <w:tab/>
-      </w:r>
-      <w:bookmarkStart w:id="22" w:name="_Toc1065423"/>
-      <w:r>
-        <w:t>Front end tools</w:t>
-      </w:r>
-      <w:bookmarkEnd w:id="22"/>
-    </w:p>
-    <w:p>
-      <w:pPr>
-        <w:pStyle w:val="Heading3"/>
-      </w:pPr>
-      <w:r>
-        <w:tab/>
-      </w:r>
-      <w:bookmarkStart w:id="23" w:name="_Toc1065424"/>
-      <w:r>
-        <w:t>Back end tools</w:t>
-      </w:r>
-      <w:bookmarkEnd w:id="23"/>
-    </w:p>
-    <w:p/>
-    <w:p>
-      <w:pPr>
-        <w:pStyle w:val="Heading1"/>
-      </w:pPr>
       <w:bookmarkStart w:id="24" w:name="_Toc1065425"/>
       <w:r>
+        <w:lastRenderedPageBreak/>
         <w:t>Conclusion and future work</w:t>
       </w:r>
       <w:bookmarkEnd w:id="24"/>
@@ -2703,6 +3126,56 @@
     </w:sectPr>
   </w:body>
 </w:document>
+</file>
+
+<file path=word/endnotes.xml><?xml version="1.0" encoding="utf-8"?>
+<w:endnotes xmlns:wpc="http://schemas.microsoft.com/office/word/2010/wordprocessingCanvas" xmlns:cx="http://schemas.microsoft.com/office/drawing/2014/chartex" xmlns:cx1="http://schemas.microsoft.com/office/drawing/2015/9/8/chartex" xmlns:cx2="http://schemas.microsoft.com/office/drawing/2015/10/21/chartex" xmlns:cx3="http://schemas.microsoft.com/office/drawing/2016/5/9/chartex" xmlns:cx4="http://schemas.microsoft.com/office/drawing/2016/5/10/chartex" xmlns:cx5="http://schemas.microsoft.com/office/drawing/2016/5/11/chartex" xmlns:cx6="http://schemas.microsoft.com/office/drawing/2016/5/12/chartex" xmlns:cx7="http://schemas.microsoft.com/office/drawing/2016/5/13/chartex" xmlns:cx8="http://schemas.microsoft.com/office/drawing/2016/5/14/chartex" xmlns:mc="http://schemas.openxmlformats.org/markup-compatibility/2006" xmlns:aink="http://schemas.microsoft.com/office/drawing/2016/ink" xmlns:am3d="http://schemas.microsoft.com/office/drawing/2017/model3d" xmlns:o="urn:schemas-microsoft-com:office:office" xmlns:r="http://schemas.openxmlformats.org/officeDocument/2006/relationships" xmlns:m="http://schemas.openxmlformats.org/officeDocument/2006/math" xmlns:v="urn:schemas-microsoft-com:vml" xmlns:wp14="http://schemas.microsoft.com/office/word/2010/wordprocessingDrawing" xmlns:wp="http://schemas.openxmlformats.org/drawingml/2006/wordprocessingDrawing" xmlns:w10="urn:schemas-microsoft-com:office:word" xmlns:w="http://schemas.openxmlformats.org/wordprocessingml/2006/main" xmlns:w14="http://schemas.microsoft.com/office/word/2010/wordml" xmlns:w15="http://schemas.microsoft.com/office/word/2012/wordml" xmlns:w16cid="http://schemas.microsoft.com/office/word/2016/wordml/cid" xmlns:w16se="http://schemas.microsoft.com/office/word/2015/wordml/symex" xmlns:wpg="http://schemas.microsoft.com/office/word/2010/wordprocessingGroup" xmlns:wpi="http://schemas.microsoft.com/office/word/2010/wordprocessingInk" xmlns:wne="http://schemas.microsoft.com/office/word/2006/wordml" xmlns:wps="http://schemas.microsoft.com/office/word/2010/wordprocessingShape" mc:Ignorable="w14 w15 w16se w16cid wp14">
+  <w:endnote w:type="separator" w:id="-1">
+    <w:p>
+      <w:pPr>
+        <w:spacing w:after="0" w:line="240" w:lineRule="auto"/>
+      </w:pPr>
+      <w:r>
+        <w:separator/>
+      </w:r>
+    </w:p>
+  </w:endnote>
+  <w:endnote w:type="continuationSeparator" w:id="0">
+    <w:p>
+      <w:pPr>
+        <w:spacing w:after="0" w:line="240" w:lineRule="auto"/>
+      </w:pPr>
+      <w:r>
+        <w:continuationSeparator/>
+      </w:r>
+    </w:p>
+  </w:endnote>
+</w:endnotes>
+</file>
+
+<file path=word/footnotes.xml><?xml version="1.0" encoding="utf-8"?>
+<w:footnotes xmlns:wpc="http://schemas.microsoft.com/office/word/2010/wordprocessingCanvas" xmlns:cx="http://schemas.microsoft.com/office/drawing/2014/chartex" xmlns:cx1="http://schemas.microsoft.com/office/drawing/2015/9/8/chartex" xmlns:cx2="http://schemas.microsoft.com/office/drawing/2015/10/21/chartex" xmlns:cx3="http://schemas.microsoft.com/office/drawing/2016/5/9/chartex" xmlns:cx4="http://schemas.microsoft.com/office/drawing/2016/5/10/chartex" xmlns:cx5="http://schemas.microsoft.com/office/drawing/2016/5/11/chartex" xmlns:cx6="http://schemas.microsoft.com/office/drawing/2016/5/12/chartex" xmlns:cx7="http://schemas.microsoft.com/office/drawing/2016/5/13/chartex" xmlns:cx8="http://schemas.microsoft.com/office/drawing/2016/5/14/chartex" xmlns:mc="http://schemas.openxmlformats.org/markup-compatibility/2006" xmlns:aink="http://schemas.microsoft.com/office/drawing/2016/ink" xmlns:am3d="http://schemas.microsoft.com/office/drawing/2017/model3d" xmlns:o="urn:schemas-microsoft-com:office:office" xmlns:r="http://schemas.openxmlformats.org/officeDocument/2006/relationships" xmlns:m="http://schemas.openxmlformats.org/officeDocument/2006/math" xmlns:v="urn:schemas-microsoft-com:vml" xmlns:wp14="http://schemas.microsoft.com/office/word/2010/wordprocessingDrawing" xmlns:wp="http://schemas.openxmlformats.org/drawingml/2006/wordprocessingDrawing" xmlns:w10="urn:schemas-microsoft-com:office:word" xmlns:w="http://schemas.openxmlformats.org/wordprocessingml/2006/main" xmlns:w14="http://schemas.microsoft.com/office/word/2010/wordml" xmlns:w15="http://schemas.microsoft.com/office/word/2012/wordml" xmlns:w16cid="http://schemas.microsoft.com/office/word/2016/wordml/cid" xmlns:w16se="http://schemas.microsoft.com/office/word/2015/wordml/symex" xmlns:wpg="http://schemas.microsoft.com/office/word/2010/wordprocessingGroup" xmlns:wpi="http://schemas.microsoft.com/office/word/2010/wordprocessingInk" xmlns:wne="http://schemas.microsoft.com/office/word/2006/wordml" xmlns:wps="http://schemas.microsoft.com/office/word/2010/wordprocessingShape" mc:Ignorable="w14 w15 w16se w16cid wp14">
+  <w:footnote w:type="separator" w:id="-1">
+    <w:p>
+      <w:pPr>
+        <w:spacing w:after="0" w:line="240" w:lineRule="auto"/>
+      </w:pPr>
+      <w:r>
+        <w:separator/>
+      </w:r>
+    </w:p>
+  </w:footnote>
+  <w:footnote w:type="continuationSeparator" w:id="0">
+    <w:p>
+      <w:pPr>
+        <w:spacing w:after="0" w:line="240" w:lineRule="auto"/>
+      </w:pPr>
+      <w:r>
+        <w:continuationSeparator/>
+      </w:r>
+    </w:p>
+  </w:footnote>
+</w:footnotes>
 </file>
 
 <file path=word/numbering.xml><?xml version="1.0" encoding="utf-8"?>
@@ -3547,6 +4020,50 @@
       <w:ind w:left="440"/>
     </w:pPr>
   </w:style>
+  <w:style w:type="paragraph" w:styleId="Header">
+    <w:name w:val="header"/>
+    <w:basedOn w:val="Normal"/>
+    <w:link w:val="HeaderChar"/>
+    <w:uiPriority w:val="99"/>
+    <w:unhideWhenUsed/>
+    <w:rsid w:val="00655E59"/>
+    <w:pPr>
+      <w:tabs>
+        <w:tab w:val="center" w:pos="4680"/>
+        <w:tab w:val="right" w:pos="9360"/>
+      </w:tabs>
+      <w:spacing w:after="0" w:line="240" w:lineRule="auto"/>
+    </w:pPr>
+  </w:style>
+  <w:style w:type="character" w:customStyle="1" w:styleId="HeaderChar">
+    <w:name w:val="Header Char"/>
+    <w:basedOn w:val="DefaultParagraphFont"/>
+    <w:link w:val="Header"/>
+    <w:uiPriority w:val="99"/>
+    <w:rsid w:val="00655E59"/>
+  </w:style>
+  <w:style w:type="paragraph" w:styleId="Footer">
+    <w:name w:val="footer"/>
+    <w:basedOn w:val="Normal"/>
+    <w:link w:val="FooterChar"/>
+    <w:uiPriority w:val="99"/>
+    <w:unhideWhenUsed/>
+    <w:rsid w:val="00655E59"/>
+    <w:pPr>
+      <w:tabs>
+        <w:tab w:val="center" w:pos="4680"/>
+        <w:tab w:val="right" w:pos="9360"/>
+      </w:tabs>
+      <w:spacing w:after="0" w:line="240" w:lineRule="auto"/>
+    </w:pPr>
+  </w:style>
+  <w:style w:type="character" w:customStyle="1" w:styleId="FooterChar">
+    <w:name w:val="Footer Char"/>
+    <w:basedOn w:val="DefaultParagraphFont"/>
+    <w:link w:val="Footer"/>
+    <w:uiPriority w:val="99"/>
+    <w:rsid w:val="00655E59"/>
+  </w:style>
 </w:styles>
 </file>
 
@@ -3850,7 +4367,7 @@
 </file>
 
 <file path=customXml/itemProps1.xml><?xml version="1.0" encoding="utf-8"?>
-<ds:datastoreItem xmlns:ds="http://schemas.openxmlformats.org/officeDocument/2006/customXml" ds:itemID="{57BE7C87-30B7-40CB-A714-3936B84F0825}">
+<ds:datastoreItem xmlns:ds="http://schemas.openxmlformats.org/officeDocument/2006/customXml" ds:itemID="{447590D1-D0AB-43A3-9385-CCFB64067694}">
   <ds:schemaRefs>
     <ds:schemaRef ds:uri="http://schemas.openxmlformats.org/officeDocument/2006/bibliography"/>
   </ds:schemaRefs>

</xml_diff>

<commit_message>
new class diagrams structure / docs update
</commit_message>
<xml_diff>
--- a/docs/Docs.docx
+++ b/docs/Docs.docx
@@ -16,7 +16,7 @@
       <w:pPr>
         <w:pStyle w:val="Heading1"/>
       </w:pPr>
-      <w:bookmarkStart w:id="0" w:name="_Toc1065402"/>
+      <w:bookmarkStart w:id="0" w:name="_Toc1434554"/>
       <w:r>
         <w:lastRenderedPageBreak/>
         <w:t>Introduction</w:t>
@@ -226,7 +226,7 @@
             </w:rPr>
             <w:fldChar w:fldCharType="separate"/>
           </w:r>
-          <w:hyperlink w:anchor="_Toc1065402" w:history="1">
+          <w:hyperlink w:anchor="_Toc1434554" w:history="1">
             <w:r>
               <w:rPr>
                 <w:rStyle w:val="Hyperlink"/>
@@ -253,7 +253,7 @@
                 <w:noProof/>
                 <w:webHidden/>
               </w:rPr>
-              <w:instrText xml:space="preserve"> PAGEREF _Toc1065402 \h </w:instrText>
+              <w:instrText xml:space="preserve"> PAGEREF _Toc1434554 \h </w:instrText>
             </w:r>
             <w:r>
               <w:rPr>
@@ -295,7 +295,7 @@
               <w:noProof/>
             </w:rPr>
           </w:pPr>
-          <w:hyperlink w:anchor="_Toc1065403" w:history="1">
+          <w:hyperlink w:anchor="_Toc1434555" w:history="1">
             <w:r>
               <w:rPr>
                 <w:rStyle w:val="Hyperlink"/>
@@ -322,7 +322,7 @@
                 <w:noProof/>
                 <w:webHidden/>
               </w:rPr>
-              <w:instrText xml:space="preserve"> PAGEREF _Toc1065403 \h </w:instrText>
+              <w:instrText xml:space="preserve"> PAGEREF _Toc1434555 \h </w:instrText>
             </w:r>
             <w:r>
               <w:rPr>
@@ -364,7 +364,7 @@
               <w:noProof/>
             </w:rPr>
           </w:pPr>
-          <w:hyperlink w:anchor="_Toc1065404" w:history="1">
+          <w:hyperlink w:anchor="_Toc1434556" w:history="1">
             <w:r>
               <w:rPr>
                 <w:rStyle w:val="Hyperlink"/>
@@ -391,7 +391,7 @@
                 <w:noProof/>
                 <w:webHidden/>
               </w:rPr>
-              <w:instrText xml:space="preserve"> PAGEREF _Toc1065404 \h </w:instrText>
+              <w:instrText xml:space="preserve"> PAGEREF _Toc1434556 \h </w:instrText>
             </w:r>
             <w:r>
               <w:rPr>
@@ -433,7 +433,7 @@
               <w:noProof/>
             </w:rPr>
           </w:pPr>
-          <w:hyperlink w:anchor="_Toc1065405" w:history="1">
+          <w:hyperlink w:anchor="_Toc1434557" w:history="1">
             <w:r>
               <w:rPr>
                 <w:rStyle w:val="Hyperlink"/>
@@ -460,7 +460,7 @@
                 <w:noProof/>
                 <w:webHidden/>
               </w:rPr>
-              <w:instrText xml:space="preserve"> PAGEREF _Toc1065405 \h </w:instrText>
+              <w:instrText xml:space="preserve"> PAGEREF _Toc1434557 \h </w:instrText>
             </w:r>
             <w:r>
               <w:rPr>
@@ -502,13 +502,13 @@
               <w:noProof/>
             </w:rPr>
           </w:pPr>
-          <w:hyperlink w:anchor="_Toc1065406" w:history="1">
+          <w:hyperlink w:anchor="_Toc1434558" w:history="1">
             <w:r>
               <w:rPr>
                 <w:rStyle w:val="Hyperlink"/>
                 <w:noProof/>
               </w:rPr>
-              <w:t>App overall description</w:t>
+              <w:t>App description</w:t>
             </w:r>
             <w:r>
               <w:rPr>
@@ -529,7 +529,7 @@
                 <w:noProof/>
                 <w:webHidden/>
               </w:rPr>
-              <w:instrText xml:space="preserve"> PAGEREF _Toc1065406 \h </w:instrText>
+              <w:instrText xml:space="preserve"> PAGEREF _Toc1434558 \h </w:instrText>
             </w:r>
             <w:r>
               <w:rPr>
@@ -571,7 +571,7 @@
               <w:noProof/>
             </w:rPr>
           </w:pPr>
-          <w:hyperlink w:anchor="_Toc1065407" w:history="1">
+          <w:hyperlink w:anchor="_Toc1434559" w:history="1">
             <w:r>
               <w:rPr>
                 <w:rStyle w:val="Hyperlink"/>
@@ -598,7 +598,7 @@
                 <w:noProof/>
                 <w:webHidden/>
               </w:rPr>
-              <w:instrText xml:space="preserve"> PAGEREF _Toc1065407 \h </w:instrText>
+              <w:instrText xml:space="preserve"> PAGEREF _Toc1434559 \h </w:instrText>
             </w:r>
             <w:r>
               <w:rPr>
@@ -640,7 +640,7 @@
               <w:noProof/>
             </w:rPr>
           </w:pPr>
-          <w:hyperlink w:anchor="_Toc1065408" w:history="1">
+          <w:hyperlink w:anchor="_Toc1434560" w:history="1">
             <w:r>
               <w:rPr>
                 <w:rStyle w:val="Hyperlink"/>
@@ -667,7 +667,7 @@
                 <w:noProof/>
                 <w:webHidden/>
               </w:rPr>
-              <w:instrText xml:space="preserve"> PAGEREF _Toc1065408 \h </w:instrText>
+              <w:instrText xml:space="preserve"> PAGEREF _Toc1434560 \h </w:instrText>
             </w:r>
             <w:r>
               <w:rPr>
@@ -709,7 +709,7 @@
               <w:noProof/>
             </w:rPr>
           </w:pPr>
-          <w:hyperlink w:anchor="_Toc1065409" w:history="1">
+          <w:hyperlink w:anchor="_Toc1434561" w:history="1">
             <w:r>
               <w:rPr>
                 <w:rStyle w:val="Hyperlink"/>
@@ -736,7 +736,7 @@
                 <w:noProof/>
                 <w:webHidden/>
               </w:rPr>
-              <w:instrText xml:space="preserve"> PAGEREF _Toc1065409 \h </w:instrText>
+              <w:instrText xml:space="preserve"> PAGEREF _Toc1434561 \h </w:instrText>
             </w:r>
             <w:r>
               <w:rPr>
@@ -778,7 +778,7 @@
               <w:noProof/>
             </w:rPr>
           </w:pPr>
-          <w:hyperlink w:anchor="_Toc1065410" w:history="1">
+          <w:hyperlink w:anchor="_Toc1434562" w:history="1">
             <w:r>
               <w:rPr>
                 <w:rStyle w:val="Hyperlink"/>
@@ -805,7 +805,7 @@
                 <w:noProof/>
                 <w:webHidden/>
               </w:rPr>
-              <w:instrText xml:space="preserve"> PAGEREF _Toc1065410 \h </w:instrText>
+              <w:instrText xml:space="preserve"> PAGEREF _Toc1434562 \h </w:instrText>
             </w:r>
             <w:r>
               <w:rPr>
@@ -825,7 +825,7 @@
                 <w:noProof/>
                 <w:webHidden/>
               </w:rPr>
-              <w:t>5</w:t>
+              <w:t>6</w:t>
             </w:r>
             <w:r>
               <w:rPr>
@@ -847,7 +847,7 @@
               <w:noProof/>
             </w:rPr>
           </w:pPr>
-          <w:hyperlink w:anchor="_Toc1065411" w:history="1">
+          <w:hyperlink w:anchor="_Toc1434563" w:history="1">
             <w:r>
               <w:rPr>
                 <w:rStyle w:val="Hyperlink"/>
@@ -874,7 +874,7 @@
                 <w:noProof/>
                 <w:webHidden/>
               </w:rPr>
-              <w:instrText xml:space="preserve"> PAGEREF _Toc1065411 \h </w:instrText>
+              <w:instrText xml:space="preserve"> PAGEREF _Toc1434563 \h </w:instrText>
             </w:r>
             <w:r>
               <w:rPr>
@@ -894,7 +894,7 @@
                 <w:noProof/>
                 <w:webHidden/>
               </w:rPr>
-              <w:t>5</w:t>
+              <w:t>6</w:t>
             </w:r>
             <w:r>
               <w:rPr>
@@ -916,13 +916,13 @@
               <w:noProof/>
             </w:rPr>
           </w:pPr>
-          <w:hyperlink w:anchor="_Toc1065412" w:history="1">
+          <w:hyperlink w:anchor="_Toc1434564" w:history="1">
             <w:r>
               <w:rPr>
                 <w:rStyle w:val="Hyperlink"/>
                 <w:noProof/>
               </w:rPr>
-              <w:t>App overall structure</w:t>
+              <w:t>Overall structure</w:t>
             </w:r>
             <w:r>
               <w:rPr>
@@ -943,7 +943,7 @@
                 <w:noProof/>
                 <w:webHidden/>
               </w:rPr>
-              <w:instrText xml:space="preserve"> PAGEREF _Toc1065412 \h </w:instrText>
+              <w:instrText xml:space="preserve"> PAGEREF _Toc1434564 \h </w:instrText>
             </w:r>
             <w:r>
               <w:rPr>
@@ -963,7 +963,7 @@
                 <w:noProof/>
                 <w:webHidden/>
               </w:rPr>
-              <w:t>5</w:t>
+              <w:t>6</w:t>
             </w:r>
             <w:r>
               <w:rPr>
@@ -985,7 +985,7 @@
               <w:noProof/>
             </w:rPr>
           </w:pPr>
-          <w:hyperlink w:anchor="_Toc1065413" w:history="1">
+          <w:hyperlink w:anchor="_Toc1434565" w:history="1">
             <w:r>
               <w:rPr>
                 <w:rStyle w:val="Hyperlink"/>
@@ -1012,7 +1012,7 @@
                 <w:noProof/>
                 <w:webHidden/>
               </w:rPr>
-              <w:instrText xml:space="preserve"> PAGEREF _Toc1065413 \h </w:instrText>
+              <w:instrText xml:space="preserve"> PAGEREF _Toc1434565 \h </w:instrText>
             </w:r>
             <w:r>
               <w:rPr>
@@ -1032,7 +1032,7 @@
                 <w:noProof/>
                 <w:webHidden/>
               </w:rPr>
-              <w:t>5</w:t>
+              <w:t>6</w:t>
             </w:r>
             <w:r>
               <w:rPr>
@@ -1054,7 +1054,7 @@
               <w:noProof/>
             </w:rPr>
           </w:pPr>
-          <w:hyperlink w:anchor="_Toc1065414" w:history="1">
+          <w:hyperlink w:anchor="_Toc1434566" w:history="1">
             <w:r>
               <w:rPr>
                 <w:rStyle w:val="Hyperlink"/>
@@ -1081,7 +1081,7 @@
                 <w:noProof/>
                 <w:webHidden/>
               </w:rPr>
-              <w:instrText xml:space="preserve"> PAGEREF _Toc1065414 \h </w:instrText>
+              <w:instrText xml:space="preserve"> PAGEREF _Toc1434566 \h </w:instrText>
             </w:r>
             <w:r>
               <w:rPr>
@@ -1123,7 +1123,7 @@
               <w:noProof/>
             </w:rPr>
           </w:pPr>
-          <w:hyperlink w:anchor="_Toc1065415" w:history="1">
+          <w:hyperlink w:anchor="_Toc1434567" w:history="1">
             <w:r>
               <w:rPr>
                 <w:rStyle w:val="Hyperlink"/>
@@ -1150,7 +1150,7 @@
                 <w:noProof/>
                 <w:webHidden/>
               </w:rPr>
-              <w:instrText xml:space="preserve"> PAGEREF _Toc1065415 \h </w:instrText>
+              <w:instrText xml:space="preserve"> PAGEREF _Toc1434567 \h </w:instrText>
             </w:r>
             <w:r>
               <w:rPr>
@@ -1192,7 +1192,7 @@
               <w:noProof/>
             </w:rPr>
           </w:pPr>
-          <w:hyperlink w:anchor="_Toc1065416" w:history="1">
+          <w:hyperlink w:anchor="_Toc1434568" w:history="1">
             <w:r>
               <w:rPr>
                 <w:rStyle w:val="Hyperlink"/>
@@ -1219,7 +1219,7 @@
                 <w:noProof/>
                 <w:webHidden/>
               </w:rPr>
-              <w:instrText xml:space="preserve"> PAGEREF _Toc1065416 \h </w:instrText>
+              <w:instrText xml:space="preserve"> PAGEREF _Toc1434568 \h </w:instrText>
             </w:r>
             <w:r>
               <w:rPr>
@@ -1261,13 +1261,13 @@
               <w:noProof/>
             </w:rPr>
           </w:pPr>
-          <w:hyperlink w:anchor="_Toc1065417" w:history="1">
+          <w:hyperlink w:anchor="_Toc1434569" w:history="1">
             <w:r>
               <w:rPr>
                 <w:rStyle w:val="Hyperlink"/>
                 <w:noProof/>
               </w:rPr>
-              <w:t>Entity relationship diagram</w:t>
+              <w:t>Use case diagrams</w:t>
             </w:r>
             <w:r>
               <w:rPr>
@@ -1288,7 +1288,7 @@
                 <w:noProof/>
                 <w:webHidden/>
               </w:rPr>
-              <w:instrText xml:space="preserve"> PAGEREF _Toc1065417 \h </w:instrText>
+              <w:instrText xml:space="preserve"> PAGEREF _Toc1434569 \h </w:instrText>
             </w:r>
             <w:r>
               <w:rPr>
@@ -1330,12 +1330,150 @@
               <w:noProof/>
             </w:rPr>
           </w:pPr>
-          <w:hyperlink w:anchor="_Toc1065418" w:history="1">
+          <w:hyperlink w:anchor="_Toc1434570" w:history="1">
             <w:r>
               <w:rPr>
                 <w:rStyle w:val="Hyperlink"/>
                 <w:noProof/>
               </w:rPr>
+              <w:t>Entity relationship diagrams</w:t>
+            </w:r>
+            <w:r>
+              <w:rPr>
+                <w:noProof/>
+                <w:webHidden/>
+              </w:rPr>
+              <w:tab/>
+            </w:r>
+            <w:r>
+              <w:rPr>
+                <w:noProof/>
+                <w:webHidden/>
+              </w:rPr>
+              <w:fldChar w:fldCharType="begin"/>
+            </w:r>
+            <w:r>
+              <w:rPr>
+                <w:noProof/>
+                <w:webHidden/>
+              </w:rPr>
+              <w:instrText xml:space="preserve"> PAGEREF _Toc1434570 \h </w:instrText>
+            </w:r>
+            <w:r>
+              <w:rPr>
+                <w:noProof/>
+                <w:webHidden/>
+              </w:rPr>
+            </w:r>
+            <w:r>
+              <w:rPr>
+                <w:noProof/>
+                <w:webHidden/>
+              </w:rPr>
+              <w:fldChar w:fldCharType="separate"/>
+            </w:r>
+            <w:r>
+              <w:rPr>
+                <w:noProof/>
+                <w:webHidden/>
+              </w:rPr>
+              <w:t>6</w:t>
+            </w:r>
+            <w:r>
+              <w:rPr>
+                <w:noProof/>
+                <w:webHidden/>
+              </w:rPr>
+              <w:fldChar w:fldCharType="end"/>
+            </w:r>
+          </w:hyperlink>
+        </w:p>
+        <w:p>
+          <w:pPr>
+            <w:pStyle w:val="TOC3"/>
+            <w:tabs>
+              <w:tab w:val="right" w:leader="dot" w:pos="9350"/>
+            </w:tabs>
+            <w:rPr>
+              <w:rFonts w:eastAsiaTheme="minorEastAsia"/>
+              <w:noProof/>
+            </w:rPr>
+          </w:pPr>
+          <w:hyperlink w:anchor="_Toc1434571" w:history="1">
+            <w:r>
+              <w:rPr>
+                <w:rStyle w:val="Hyperlink"/>
+                <w:noProof/>
+              </w:rPr>
+              <w:t>Sequence diagrams</w:t>
+            </w:r>
+            <w:r>
+              <w:rPr>
+                <w:noProof/>
+                <w:webHidden/>
+              </w:rPr>
+              <w:tab/>
+            </w:r>
+            <w:r>
+              <w:rPr>
+                <w:noProof/>
+                <w:webHidden/>
+              </w:rPr>
+              <w:fldChar w:fldCharType="begin"/>
+            </w:r>
+            <w:r>
+              <w:rPr>
+                <w:noProof/>
+                <w:webHidden/>
+              </w:rPr>
+              <w:instrText xml:space="preserve"> PAGEREF _Toc1434571 \h </w:instrText>
+            </w:r>
+            <w:r>
+              <w:rPr>
+                <w:noProof/>
+                <w:webHidden/>
+              </w:rPr>
+            </w:r>
+            <w:r>
+              <w:rPr>
+                <w:noProof/>
+                <w:webHidden/>
+              </w:rPr>
+              <w:fldChar w:fldCharType="separate"/>
+            </w:r>
+            <w:r>
+              <w:rPr>
+                <w:noProof/>
+                <w:webHidden/>
+              </w:rPr>
+              <w:t>11</w:t>
+            </w:r>
+            <w:r>
+              <w:rPr>
+                <w:noProof/>
+                <w:webHidden/>
+              </w:rPr>
+              <w:fldChar w:fldCharType="end"/>
+            </w:r>
+          </w:hyperlink>
+        </w:p>
+        <w:p>
+          <w:pPr>
+            <w:pStyle w:val="TOC3"/>
+            <w:tabs>
+              <w:tab w:val="right" w:leader="dot" w:pos="9350"/>
+            </w:tabs>
+            <w:rPr>
+              <w:rFonts w:eastAsiaTheme="minorEastAsia"/>
+              <w:noProof/>
+            </w:rPr>
+          </w:pPr>
+          <w:hyperlink w:anchor="_Toc1434572" w:history="1">
+            <w:r>
+              <w:rPr>
+                <w:rStyle w:val="Hyperlink"/>
+                <w:noProof/>
+              </w:rPr>
               <w:t>Web interface, database</w:t>
             </w:r>
             <w:r>
@@ -1357,7 +1495,7 @@
                 <w:noProof/>
                 <w:webHidden/>
               </w:rPr>
-              <w:instrText xml:space="preserve"> PAGEREF _Toc1065418 \h </w:instrText>
+              <w:instrText xml:space="preserve"> PAGEREF _Toc1434572 \h </w:instrText>
             </w:r>
             <w:r>
               <w:rPr>
@@ -1377,7 +1515,7 @@
                 <w:noProof/>
                 <w:webHidden/>
               </w:rPr>
-              <w:t>6</w:t>
+              <w:t>11</w:t>
             </w:r>
             <w:r>
               <w:rPr>
@@ -1399,7 +1537,7 @@
               <w:noProof/>
             </w:rPr>
           </w:pPr>
-          <w:hyperlink w:anchor="_Toc1065419" w:history="1">
+          <w:hyperlink w:anchor="_Toc1434573" w:history="1">
             <w:r>
               <w:rPr>
                 <w:rStyle w:val="Hyperlink"/>
@@ -1426,7 +1564,7 @@
                 <w:noProof/>
                 <w:webHidden/>
               </w:rPr>
-              <w:instrText xml:space="preserve"> PAGEREF _Toc1065419 \h </w:instrText>
+              <w:instrText xml:space="preserve"> PAGEREF _Toc1434573 \h </w:instrText>
             </w:r>
             <w:r>
               <w:rPr>
@@ -1446,7 +1584,7 @@
                 <w:noProof/>
                 <w:webHidden/>
               </w:rPr>
-              <w:t>6</w:t>
+              <w:t>11</w:t>
             </w:r>
             <w:r>
               <w:rPr>
@@ -1468,7 +1606,7 @@
               <w:noProof/>
             </w:rPr>
           </w:pPr>
-          <w:hyperlink w:anchor="_Toc1065420" w:history="1">
+          <w:hyperlink w:anchor="_Toc1434574" w:history="1">
             <w:r>
               <w:rPr>
                 <w:rStyle w:val="Hyperlink"/>
@@ -1495,7 +1633,7 @@
                 <w:noProof/>
                 <w:webHidden/>
               </w:rPr>
-              <w:instrText xml:space="preserve"> PAGEREF _Toc1065420 \h </w:instrText>
+              <w:instrText xml:space="preserve"> PAGEREF _Toc1434574 \h </w:instrText>
             </w:r>
             <w:r>
               <w:rPr>
@@ -1515,7 +1653,7 @@
                 <w:noProof/>
                 <w:webHidden/>
               </w:rPr>
-              <w:t>6</w:t>
+              <w:t>11</w:t>
             </w:r>
             <w:r>
               <w:rPr>
@@ -1537,7 +1675,7 @@
               <w:noProof/>
             </w:rPr>
           </w:pPr>
-          <w:hyperlink w:anchor="_Toc1065421" w:history="1">
+          <w:hyperlink w:anchor="_Toc1434575" w:history="1">
             <w:r>
               <w:rPr>
                 <w:rStyle w:val="Hyperlink"/>
@@ -1564,7 +1702,7 @@
                 <w:noProof/>
                 <w:webHidden/>
               </w:rPr>
-              <w:instrText xml:space="preserve"> PAGEREF _Toc1065421 \h </w:instrText>
+              <w:instrText xml:space="preserve"> PAGEREF _Toc1434575 \h </w:instrText>
             </w:r>
             <w:r>
               <w:rPr>
@@ -1584,7 +1722,7 @@
                 <w:noProof/>
                 <w:webHidden/>
               </w:rPr>
-              <w:t>6</w:t>
+              <w:t>11</w:t>
             </w:r>
             <w:r>
               <w:rPr>
@@ -1606,7 +1744,7 @@
               <w:noProof/>
             </w:rPr>
           </w:pPr>
-          <w:hyperlink w:anchor="_Toc1065422" w:history="1">
+          <w:hyperlink w:anchor="_Toc1434576" w:history="1">
             <w:r>
               <w:rPr>
                 <w:rStyle w:val="Hyperlink"/>
@@ -1633,7 +1771,7 @@
                 <w:noProof/>
                 <w:webHidden/>
               </w:rPr>
-              <w:instrText xml:space="preserve"> PAGEREF _Toc1065422 \h </w:instrText>
+              <w:instrText xml:space="preserve"> PAGEREF _Toc1434576 \h </w:instrText>
             </w:r>
             <w:r>
               <w:rPr>
@@ -1653,7 +1791,7 @@
                 <w:noProof/>
                 <w:webHidden/>
               </w:rPr>
-              <w:t>6</w:t>
+              <w:t>11</w:t>
             </w:r>
             <w:r>
               <w:rPr>
@@ -1675,7 +1813,7 @@
               <w:noProof/>
             </w:rPr>
           </w:pPr>
-          <w:hyperlink w:anchor="_Toc1065423" w:history="1">
+          <w:hyperlink w:anchor="_Toc1434577" w:history="1">
             <w:r>
               <w:rPr>
                 <w:rStyle w:val="Hyperlink"/>
@@ -1702,7 +1840,7 @@
                 <w:noProof/>
                 <w:webHidden/>
               </w:rPr>
-              <w:instrText xml:space="preserve"> PAGEREF _Toc1065423 \h </w:instrText>
+              <w:instrText xml:space="preserve"> PAGEREF _Toc1434577 \h </w:instrText>
             </w:r>
             <w:r>
               <w:rPr>
@@ -1722,7 +1860,7 @@
                 <w:noProof/>
                 <w:webHidden/>
               </w:rPr>
-              <w:t>6</w:t>
+              <w:t>11</w:t>
             </w:r>
             <w:r>
               <w:rPr>
@@ -1744,7 +1882,7 @@
               <w:noProof/>
             </w:rPr>
           </w:pPr>
-          <w:hyperlink w:anchor="_Toc1065424" w:history="1">
+          <w:hyperlink w:anchor="_Toc1434578" w:history="1">
             <w:r>
               <w:rPr>
                 <w:rStyle w:val="Hyperlink"/>
@@ -1771,7 +1909,7 @@
                 <w:noProof/>
                 <w:webHidden/>
               </w:rPr>
-              <w:instrText xml:space="preserve"> PAGEREF _Toc1065424 \h </w:instrText>
+              <w:instrText xml:space="preserve"> PAGEREF _Toc1434578 \h </w:instrText>
             </w:r>
             <w:r>
               <w:rPr>
@@ -1791,7 +1929,7 @@
                 <w:noProof/>
                 <w:webHidden/>
               </w:rPr>
-              <w:t>6</w:t>
+              <w:t>11</w:t>
             </w:r>
             <w:r>
               <w:rPr>
@@ -1813,7 +1951,7 @@
               <w:noProof/>
             </w:rPr>
           </w:pPr>
-          <w:hyperlink w:anchor="_Toc1065425" w:history="1">
+          <w:hyperlink w:anchor="_Toc1434579" w:history="1">
             <w:r>
               <w:rPr>
                 <w:rStyle w:val="Hyperlink"/>
@@ -1840,7 +1978,7 @@
                 <w:noProof/>
                 <w:webHidden/>
               </w:rPr>
-              <w:instrText xml:space="preserve"> PAGEREF _Toc1065425 \h </w:instrText>
+              <w:instrText xml:space="preserve"> PAGEREF _Toc1434579 \h </w:instrText>
             </w:r>
             <w:r>
               <w:rPr>
@@ -1860,7 +1998,7 @@
                 <w:noProof/>
                 <w:webHidden/>
               </w:rPr>
-              <w:t>6</w:t>
+              <w:t>11</w:t>
             </w:r>
             <w:r>
               <w:rPr>
@@ -1907,7 +2045,7 @@
       <w:pPr>
         <w:pStyle w:val="Heading1"/>
       </w:pPr>
-      <w:bookmarkStart w:id="1" w:name="_Toc1065403"/>
+      <w:bookmarkStart w:id="1" w:name="_Toc1434555"/>
       <w:r>
         <w:lastRenderedPageBreak/>
         <w:t>Section 1</w:t>
@@ -1974,7 +2112,7 @@
       <w:pPr>
         <w:pStyle w:val="Heading2"/>
       </w:pPr>
-      <w:bookmarkStart w:id="2" w:name="_Toc1065404"/>
+      <w:bookmarkStart w:id="2" w:name="_Toc1434556"/>
       <w:r>
         <w:t>Objective</w:t>
       </w:r>
@@ -2002,7 +2140,7 @@
       <w:pPr>
         <w:pStyle w:val="Heading2"/>
       </w:pPr>
-      <w:bookmarkStart w:id="3" w:name="_Toc1065405"/>
+      <w:bookmarkStart w:id="3" w:name="_Toc1434557"/>
       <w:r>
         <w:t>Requirements</w:t>
       </w:r>
@@ -2420,7 +2558,7 @@
       <w:pPr>
         <w:pStyle w:val="Heading2"/>
       </w:pPr>
-      <w:bookmarkStart w:id="4" w:name="_Toc1065406"/>
+      <w:bookmarkStart w:id="4" w:name="_Toc1434558"/>
       <w:r>
         <w:t>App description</w:t>
       </w:r>
@@ -2430,7 +2568,7 @@
       <w:pPr>
         <w:pStyle w:val="Heading2"/>
       </w:pPr>
-      <w:bookmarkStart w:id="5" w:name="_Toc1065407"/>
+      <w:bookmarkStart w:id="5" w:name="_Toc1434559"/>
       <w:r>
         <w:t>User Personas</w:t>
       </w:r>
@@ -2440,7 +2578,7 @@
       <w:pPr>
         <w:pStyle w:val="Heading3"/>
       </w:pPr>
-      <w:bookmarkStart w:id="6" w:name="_Toc1065408"/>
+      <w:bookmarkStart w:id="6" w:name="_Toc1434560"/>
       <w:r>
         <w:t>Who would want to use Smart Commute?</w:t>
       </w:r>
@@ -2467,7 +2605,7 @@
         <w:pStyle w:val="Heading3"/>
         <w:jc w:val="both"/>
       </w:pPr>
-      <w:bookmarkStart w:id="7" w:name="_Toc1065409"/>
+      <w:bookmarkStart w:id="7" w:name="_Toc1434561"/>
       <w:r>
         <w:t>Why would they want to use it?</w:t>
       </w:r>
@@ -2486,7 +2624,7 @@
         <w:pStyle w:val="Heading3"/>
         <w:jc w:val="both"/>
       </w:pPr>
-      <w:bookmarkStart w:id="8" w:name="_Toc1065410"/>
+      <w:bookmarkStart w:id="8" w:name="_Toc1434562"/>
       <w:r>
         <w:lastRenderedPageBreak/>
         <w:t>What are they looking for?</w:t>
@@ -2506,7 +2644,7 @@
         <w:pStyle w:val="Heading3"/>
         <w:jc w:val="both"/>
       </w:pPr>
-      <w:bookmarkStart w:id="9" w:name="_Toc1065411"/>
+      <w:bookmarkStart w:id="9" w:name="_Toc1434563"/>
       <w:r>
         <w:t>How does Smart Commute provide the utilities that solve their problems?</w:t>
       </w:r>
@@ -2524,7 +2662,7 @@
       <w:pPr>
         <w:pStyle w:val="Heading2"/>
       </w:pPr>
-      <w:bookmarkStart w:id="10" w:name="_Toc1065412"/>
+      <w:bookmarkStart w:id="10" w:name="_Toc1434564"/>
       <w:r>
         <w:t xml:space="preserve">Overall </w:t>
       </w:r>
@@ -2537,7 +2675,7 @@
       <w:pPr>
         <w:pStyle w:val="Heading2"/>
       </w:pPr>
-      <w:bookmarkStart w:id="11" w:name="_Toc1065413"/>
+      <w:bookmarkStart w:id="11" w:name="_Toc1434565"/>
       <w:r>
         <w:t>Description of framework</w:t>
       </w:r>
@@ -2551,7 +2689,7 @@
       <w:pPr>
         <w:pStyle w:val="Heading1"/>
       </w:pPr>
-      <w:bookmarkStart w:id="12" w:name="_Toc1065414"/>
+      <w:bookmarkStart w:id="12" w:name="_Toc1434566"/>
       <w:r>
         <w:t>Section 2</w:t>
       </w:r>
@@ -2561,7 +2699,7 @@
       <w:pPr>
         <w:pStyle w:val="Heading2"/>
       </w:pPr>
-      <w:bookmarkStart w:id="13" w:name="_Toc1065415"/>
+      <w:bookmarkStart w:id="13" w:name="_Toc1434567"/>
       <w:r>
         <w:t>Design</w:t>
       </w:r>
@@ -2571,7 +2709,7 @@
       <w:pPr>
         <w:pStyle w:val="Heading2"/>
       </w:pPr>
-      <w:bookmarkStart w:id="14" w:name="_Toc1065416"/>
+      <w:bookmarkStart w:id="14" w:name="_Toc1434568"/>
       <w:r>
         <w:t>System architecture</w:t>
       </w:r>
@@ -2583,8 +2721,12 @@
       </w:pPr>
       <w:r>
         <w:tab/>
+      </w:r>
+      <w:bookmarkStart w:id="15" w:name="_Toc1434569"/>
+      <w:r>
         <w:t>Use case diagrams</w:t>
       </w:r>
+      <w:bookmarkEnd w:id="15"/>
     </w:p>
     <w:p>
       <w:pPr>
@@ -2593,14 +2735,14 @@
       <w:r>
         <w:tab/>
       </w:r>
-      <w:bookmarkStart w:id="15" w:name="_Toc1065417"/>
+      <w:bookmarkStart w:id="16" w:name="_Toc1434570"/>
       <w:r>
         <w:t>Entity relationship diagram</w:t>
       </w:r>
-      <w:bookmarkEnd w:id="15"/>
       <w:r>
         <w:t>s</w:t>
       </w:r>
+      <w:bookmarkEnd w:id="16"/>
     </w:p>
     <w:p>
       <w:pPr>
@@ -2647,7 +2789,13 @@
         <w:t xml:space="preserve"> </w:t>
       </w:r>
       <w:r>
-        <w:t>The main classes contained in this class diagram are the following: GUI User (which contains settings, map and calendar), Events, Map and Firebase DB, explained in the following paragraphs.</w:t>
+        <w:t>The main classes contained in this class diagram are the following: GUI User</w:t>
+      </w:r>
+      <w:r>
+        <w:t>, contained by the interfaces of Map, Calendar and Settings, the Popup interface which allows for user input, and the calendar views</w:t>
+      </w:r>
+      <w:r>
+        <w:t>.</w:t>
       </w:r>
     </w:p>
     <w:p>
@@ -2675,146 +2823,152 @@
         <w:jc w:val="both"/>
       </w:pPr>
       <w:r>
+        <w:t>The GUI user class is the initial interface the user interacts with upon access to Smart Commute. The user has the possibility to request a login and allow the app to receive user credentials that will be sent for authentication, a logout (If already in the app) and registration (if no account</w:t>
+      </w:r>
+      <w:r>
+        <w:t xml:space="preserve"> has been created</w:t>
+      </w:r>
+      <w:r>
+        <w:t>)</w:t>
+      </w:r>
+      <w:r>
+        <w:t xml:space="preserve"> which will send a request with the user input of Email and Password and create a new user</w:t>
+      </w:r>
+      <w:r>
+        <w:t xml:space="preserve">. </w:t>
+      </w:r>
+      <w:r>
         <w:t>It’s the main class and it m</w:t>
       </w:r>
       <w:r>
-        <w:t>anages the user information to access the application. It allows the user to login, sign up, and its role is to receive any user credentials and upon authentication it allows access and loading of user information.</w:t>
-      </w:r>
-    </w:p>
-    <w:p>
-      <w:pPr>
-        <w:jc w:val="both"/>
-      </w:pPr>
-      <w:r>
-        <w:t xml:space="preserve">GUI user is composed by the settings, the map and the calendar interfaces. These sections define all the tasks and operations the user has access to. First, the calendar (which is composed by different view options) allows the user to toggle views for day, week or month and it allows to create single day or multi day events, as well as clicking </w:t>
-      </w:r>
-      <w:r>
-        <w:t>existing events.</w:t>
-      </w:r>
-      <w:r>
-        <w:t xml:space="preserve"> </w:t>
-      </w:r>
-    </w:p>
-    <w:p>
-      <w:pPr>
-        <w:jc w:val="both"/>
-      </w:pPr>
-      <w:r>
-        <w:t>Secondly, the map</w:t>
-      </w:r>
-      <w:r>
-        <w:t xml:space="preserve"> GUI</w:t>
-      </w:r>
-      <w:r>
-        <w:t xml:space="preserve"> initializes a map from the map’s API, loads events and renders them as markers on the map, loads the generated routes and renders them as polylines, lets the user pan or zoom the map and click on the routes or maps to show their details. This class includes the operations of loading the events and routes from the app engine (on back-end class diagram)</w:t>
-      </w:r>
-      <w:r>
-        <w:t xml:space="preserve"> and show event and route data upon user click to rendered elements.</w:t>
-      </w:r>
-    </w:p>
-    <w:p>
-      <w:pPr>
-        <w:jc w:val="both"/>
-      </w:pPr>
-      <w:r>
-        <w:lastRenderedPageBreak/>
-        <w:t>Lastly, the settings GUI lets the user through input field define its personal configuration, such as the favorite transport means, the available transports to use and the lunch and break times. This class additionally saves this configuration to the Database as a JSON file.</w:t>
-      </w:r>
-    </w:p>
-    <w:p>
-      <w:pPr>
-        <w:jc w:val="both"/>
-        <w:rPr>
-          <w:b/>
-        </w:rPr>
-      </w:pPr>
-      <w:r>
-        <w:rPr>
-          <w:b/>
-        </w:rPr>
-        <w:t>Event</w:t>
-      </w:r>
-      <w:r>
-        <w:rPr>
-          <w:b/>
-        </w:rPr>
-        <w:t xml:space="preserve"> class</w:t>
-      </w:r>
-    </w:p>
-    <w:p>
-      <w:pPr>
-        <w:jc w:val="both"/>
-      </w:pPr>
-      <w:r>
-        <w:t>Whenever a new event is to be created or an existing one is being clicked, a modal appears which corresponds to the class “Event”, and the user can interact with it by adding information which are the event’s attributes. The class event allows to add, delete, update event. Additionally, it sends an event update request to the user’s database information and renders the new/existing event or de-renders a deleted event from the calendar interface.</w:t>
-      </w:r>
-    </w:p>
-    <w:p>
-      <w:pPr>
-        <w:jc w:val="both"/>
-        <w:rPr>
-          <w:b/>
-        </w:rPr>
-      </w:pPr>
-      <w:r>
-        <w:rPr>
-          <w:b/>
-        </w:rPr>
-        <w:t>Map</w:t>
-      </w:r>
-      <w:r>
-        <w:rPr>
-          <w:b/>
-        </w:rPr>
-        <w:t xml:space="preserve"> class</w:t>
-      </w:r>
-    </w:p>
-    <w:p>
-      <w:pPr>
-        <w:jc w:val="both"/>
-      </w:pPr>
-      <w:r>
-        <w:t xml:space="preserve">Map class is present for the purpose of linking the event information, reorganizing the event’s </w:t>
-      </w:r>
-      <w:r>
-        <w:t>data</w:t>
-      </w:r>
-      <w:r>
-        <w:t xml:space="preserve"> </w:t>
-      </w:r>
-      <w:r>
-        <w:t xml:space="preserve">fields </w:t>
-      </w:r>
-      <w:r>
-        <w:t>to generate a node object (with the attributes from the Nodes class</w:t>
-      </w:r>
-      <w:r>
-        <w:t xml:space="preserve"> and through the operation </w:t>
+        <w:t xml:space="preserve">anages the user information to access the application. </w:t>
+      </w:r>
+    </w:p>
+    <w:p>
+      <w:pPr>
+        <w:jc w:val="both"/>
+      </w:pPr>
+      <w:r>
+        <w:t>GUI user is composed by the settings, the map and the calendar interfaces. These sections define all the tasks and operations the user has access to. First, the calendar (which is composed by different view options) allows to create single day or multi day events</w:t>
+      </w:r>
+      <w:r>
+        <w:t xml:space="preserve"> with the function </w:t>
       </w:r>
       <m:oMath>
         <m:r>
           <w:rPr>
             <w:rFonts w:ascii="Cambria Math" w:hAnsi="Cambria Math"/>
           </w:rPr>
-          <m:t>generateNodes(Events)</m:t>
+          <m:t>dayClick(),</m:t>
         </m:r>
       </m:oMath>
       <w:r>
-        <w:t>)</w:t>
-      </w:r>
-      <w:r>
-        <w:t xml:space="preserve">, communicate with the maps API to obtain latitude and longitude information from the event location address string through the operation </w:t>
+        <w:t xml:space="preserve"> as well as clicking </w:t>
+      </w:r>
+      <w:r>
+        <w:t>existing events</w:t>
+      </w:r>
+      <w:r>
+        <w:t xml:space="preserve"> with the operation </w:t>
       </w:r>
       <m:oMath>
         <m:r>
           <w:rPr>
             <w:rFonts w:ascii="Cambria Math" w:hAnsi="Cambria Math"/>
           </w:rPr>
-          <m:t>obtainLatLong(),</m:t>
+          <m:t>eventClick().</m:t>
         </m:r>
       </m:oMath>
       <w:r>
-        <w:t xml:space="preserve"> calculate and retrieve waypoints and estimated travel times between events through the operation generate Routes, which ultimately returns a route object  of the class Routes, containing all the necessary information to render the current day’s routes onto the map interface.</w:t>
+        <w:t xml:space="preserve"> </w:t>
+      </w:r>
+      <w:r>
+        <w:t>Both operations trigger a modal (a popup, represented by the class GUI popup) where the user can input all the necessary event details it wants to create or update, or if it wants to delete certain event.</w:t>
+      </w:r>
+    </w:p>
+    <w:p>
+      <w:pPr>
+        <w:jc w:val="both"/>
+      </w:pPr>
+      <w:r>
+        <w:lastRenderedPageBreak/>
+        <w:t xml:space="preserve">The calendar GUI also allows the user to toggle views for day, week or month. It has the subclasses of Schedule view (lists the events in order of recency), daily view (shows the current day’s event, defining at what time of the day) where days can be </w:t>
+      </w:r>
+      <w:r>
+        <w:t>switched</w:t>
+      </w:r>
+      <w:r>
+        <w:t xml:space="preserve">, </w:t>
+      </w:r>
+      <w:r>
+        <w:t>similarly with weekly view and lastly Monthly view, having the additional operation of selecting multiple days to create a multi-day event.</w:t>
+      </w:r>
+    </w:p>
+    <w:p>
+      <w:pPr>
+        <w:jc w:val="both"/>
+      </w:pPr>
+      <w:r>
+        <w:t>Secondly, the map</w:t>
+      </w:r>
+      <w:r>
+        <w:t xml:space="preserve"> GUI</w:t>
+      </w:r>
+      <w:r>
+        <w:t xml:space="preserve"> initializes a map from the map’s API, </w:t>
+      </w:r>
+      <w:r>
+        <w:t>which contains the rendered</w:t>
+      </w:r>
+      <w:r>
+        <w:t xml:space="preserve"> events </w:t>
+      </w:r>
+      <w:r>
+        <w:t>shown</w:t>
+      </w:r>
+      <w:r>
+        <w:t xml:space="preserve"> as markers on the map, </w:t>
+      </w:r>
+      <w:r>
+        <w:t>as well as the</w:t>
+      </w:r>
+      <w:r>
+        <w:t xml:space="preserve"> generated routes </w:t>
+      </w:r>
+      <w:r>
+        <w:t>rendered</w:t>
+      </w:r>
+      <w:r>
+        <w:t xml:space="preserve"> as polylines</w:t>
+      </w:r>
+      <w:r>
+        <w:t>. It l</w:t>
+      </w:r>
+      <w:r>
+        <w:t>ets the user pan or zoom the map and click on the routes or maps to show their details</w:t>
+      </w:r>
+      <w:r>
+        <w:t xml:space="preserve">, as well as viewing and clicking the day’s events on the today section. Additionally, it lets the user toggle between days to see the following day schedules. By default, the map GUI shows the current day’s schedule. </w:t>
+      </w:r>
+    </w:p>
+    <w:p>
+      <w:pPr>
+        <w:jc w:val="both"/>
+      </w:pPr>
+      <w:r>
+        <w:t>Lastly, the settings GUI lets the user through input field</w:t>
+      </w:r>
+      <w:r>
+        <w:t>s</w:t>
+      </w:r>
+      <w:r>
+        <w:t xml:space="preserve"> define its personal configuration, such as the favorite transport means, the available transports to use and the lunch and break times. This class additionally saves this configuration </w:t>
+      </w:r>
+      <w:r>
+        <w:t>and sends a settings update request to the app engine</w:t>
+      </w:r>
+      <w:r>
+        <w:t>.</w:t>
       </w:r>
     </w:p>
     <w:p>
@@ -2828,21 +2982,70 @@
         <w:rPr>
           <w:b/>
         </w:rPr>
-        <w:t>Firebase DB class</w:t>
-      </w:r>
-    </w:p>
-    <w:p>
-      <w:pPr>
-        <w:jc w:val="both"/>
-      </w:pPr>
-      <w:r>
-        <w:t>R</w:t>
-      </w:r>
-      <w:r>
-        <w:t xml:space="preserve">eturns successful authentication value (true) to the application for any GUI user request, contains the user data per user, which is loaded upon successful login, and in general manages all user’s information, which will be explained more in detail in the </w:t>
-      </w:r>
-      <w:r>
-        <w:t>back-end class diagram.</w:t>
+        <w:t>GUI popup class</w:t>
+      </w:r>
+    </w:p>
+    <w:p>
+      <w:pPr>
+        <w:jc w:val="both"/>
+      </w:pPr>
+      <w:r>
+        <w:t xml:space="preserve">Triggered from the operations contained in GUI calendar of </w:t>
+      </w:r>
+      <m:oMath>
+        <m:r>
+          <w:rPr>
+            <w:rFonts w:ascii="Cambria Math" w:hAnsi="Cambria Math"/>
+          </w:rPr>
+          <m:t>eventClick()</m:t>
+        </m:r>
+      </m:oMath>
+      <w:r>
+        <w:t xml:space="preserve"> and </w:t>
+      </w:r>
+      <m:oMath>
+        <m:r>
+          <w:rPr>
+            <w:rFonts w:ascii="Cambria Math" w:hAnsi="Cambria Math"/>
+          </w:rPr>
+          <m:t>dayClick()</m:t>
+        </m:r>
+      </m:oMath>
+      <w:r>
+        <w:t xml:space="preserve">. It listens to the user input data for the event fields of title, description, start time, end time and location. Upon event creation or update, the operations </w:t>
+      </w:r>
+      <m:oMath>
+        <m:r>
+          <w:rPr>
+            <w:rFonts w:ascii="Cambria Math" w:hAnsi="Cambria Math"/>
+          </w:rPr>
+          <m:t>createEventRequest()</m:t>
+        </m:r>
+      </m:oMath>
+      <w:r>
+        <w:t xml:space="preserve"> or </w:t>
+      </w:r>
+      <m:oMath>
+        <m:r>
+          <w:rPr>
+            <w:rFonts w:ascii="Cambria Math" w:hAnsi="Cambria Math"/>
+          </w:rPr>
+          <m:t>updateEventRequest()</m:t>
+        </m:r>
+      </m:oMath>
+      <w:r>
+        <w:t xml:space="preserve"> are performed accordingly sending a request to the app engine where it will, after validating, create or update the event in question. Also, it can ask for event deletion with </w:t>
+      </w:r>
+      <m:oMath>
+        <m:r>
+          <w:rPr>
+            <w:rFonts w:ascii="Cambria Math" w:hAnsi="Cambria Math"/>
+          </w:rPr>
+          <m:t>deleteEvent()</m:t>
+        </m:r>
+      </m:oMath>
+      <w:r>
+        <w:t>. Update event and delete event options are only available for when the user clicks an existing event on the calendar interface.</w:t>
       </w:r>
     </w:p>
     <w:p>
@@ -2898,36 +3101,44 @@
         <w:rPr>
           <w:rFonts w:eastAsiaTheme="minorEastAsia"/>
         </w:rPr>
-        <w:t xml:space="preserve"> which is a string for the transports available (to input into settings), and </w:t>
+        <w:t xml:space="preserve"> which is a string for the transports available (to input into settings), </w:t>
+      </w:r>
+      <w:r>
+        <w:rPr>
+          <w:rFonts w:eastAsiaTheme="minorEastAsia"/>
+        </w:rPr>
+        <w:t xml:space="preserve">Config that returns an object with all the user configuration data, composed by favorite transport of the class transport, available transports of the class </w:t>
       </w:r>
       <m:oMath>
         <m:r>
           <w:rPr>
             <w:rFonts w:ascii="Cambria Math" w:eastAsiaTheme="minorEastAsia" w:hAnsi="Cambria Math"/>
           </w:rPr>
-          <m:t>SavedData</m:t>
+          <m:t>selecT</m:t>
         </m:r>
       </m:oMath>
       <w:r>
         <w:rPr>
           <w:rFonts w:eastAsiaTheme="minorEastAsia"/>
         </w:rPr>
-        <w:t xml:space="preserve"> that represents all the data to be saved into the Database (it’s a generalization which is explained more in detail in the Back-End class diagram).</w:t>
-      </w:r>
-    </w:p>
-    <w:p>
-      <w:pPr>
-        <w:jc w:val="center"/>
-      </w:pPr>
-      <w:r>
-        <w:rPr>
-          <w:noProof/>
-        </w:rPr>
+        <w:t>, lunch or break activation values (Booleans), and lunch and break start/end times (date values. Lastly, the Event class which represents the format for any event object created/to be created, specifying title, start time, end time, location and description.</w:t>
+      </w:r>
+    </w:p>
+    <w:p>
+      <w:r>
         <w:lastRenderedPageBreak/>
         <w:drawing>
-          <wp:inline distT="0" distB="0" distL="0" distR="0" wp14:anchorId="169A0FD8" wp14:editId="1814339F">
-            <wp:extent cx="8559659" cy="5550061"/>
-            <wp:effectExtent l="0" t="0" r="0" b="0"/>
+          <wp:anchor distT="0" distB="0" distL="114300" distR="114300" simplePos="0" relativeHeight="251659264" behindDoc="0" locked="0" layoutInCell="1" allowOverlap="1" wp14:anchorId="2DB2CD15">
+            <wp:simplePos x="914400" y="914400"/>
+            <wp:positionH relativeFrom="margin">
+              <wp:align>center</wp:align>
+            </wp:positionH>
+            <wp:positionV relativeFrom="margin">
+              <wp:align>top</wp:align>
+            </wp:positionV>
+            <wp:extent cx="6244209" cy="4543063"/>
+            <wp:effectExtent l="0" t="0" r="4445" b="0"/>
+            <wp:wrapSquare wrapText="bothSides"/>
             <wp:docPr id="1" name="Picture 1"/>
             <wp:cNvGraphicFramePr>
               <a:graphicFrameLocks xmlns:a="http://schemas.openxmlformats.org/drawingml/2006/main" noChangeAspect="1"/>
@@ -2940,7 +3151,13 @@
                     <pic:cNvPicPr/>
                   </pic:nvPicPr>
                   <pic:blipFill>
-                    <a:blip r:embed="rId8"/>
+                    <a:blip r:embed="rId8" cstate="print">
+                      <a:extLst>
+                        <a:ext uri="{28A0092B-C50C-407E-A947-70E740481C1C}">
+                          <a14:useLocalDpi xmlns:a14="http://schemas.microsoft.com/office/drawing/2010/main" val="0"/>
+                        </a:ext>
+                      </a:extLst>
+                    </a:blip>
                     <a:stretch>
                       <a:fillRect/>
                     </a:stretch>
@@ -2948,7 +3165,7 @@
                   <pic:spPr>
                     <a:xfrm>
                       <a:off x="0" y="0"/>
-                      <a:ext cx="8561791" cy="5551443"/>
+                      <a:ext cx="6244209" cy="4543063"/>
                     </a:xfrm>
                     <a:prstGeom prst="rect">
                       <a:avLst/>
@@ -2957,7 +3174,7 @@
                 </pic:pic>
               </a:graphicData>
             </a:graphic>
-          </wp:inline>
+          </wp:anchor>
         </w:drawing>
       </w:r>
     </w:p>
@@ -2966,26 +3183,17 @@
         <w:jc w:val="center"/>
       </w:pPr>
       <w:r>
-        <w:t>Fig. XXX. Front-End Class Diagram</w:t>
-      </w:r>
-    </w:p>
-    <w:p>
-      <w:pPr>
-        <w:pStyle w:val="Heading3"/>
-        <w:sectPr>
-          <w:pgSz w:w="15840" w:h="12240" w:orient="landscape"/>
-          <w:pgMar w:top="1440" w:right="1440" w:bottom="1440" w:left="1440" w:header="720" w:footer="720" w:gutter="0"/>
-          <w:cols w:space="720"/>
-          <w:docGrid w:linePitch="360"/>
-        </w:sectPr>
-      </w:pPr>
+        <w:t>Fig. XXX. Front-End Class Diagra</w:t>
+      </w:r>
+      <w:r>
+        <w:t>m</w:t>
+      </w:r>
     </w:p>
     <w:p>
       <w:pPr>
         <w:pStyle w:val="Heading4"/>
       </w:pPr>
       <w:r>
-        <w:lastRenderedPageBreak/>
         <w:t>Back-end Class Diagram</w:t>
       </w:r>
     </w:p>
@@ -2994,92 +3202,252 @@
         <w:jc w:val="both"/>
       </w:pPr>
       <w:r>
-        <w:t>A second-class diagram was designed to depict all the user’s information management between the Database and the application. The following class diagram has 3 main classes: Firebase Database (which is a more detailed representation of the previous class mentioned above), App Engine which abstracts all the main app functionalities that require interaction with the database, and Settings which is essentially the same class as Settings GUI in the previous scheme but details the Database operations which were previously summarized into one</w:t>
-      </w:r>
-      <w:r>
-        <w:t>, and compresses all the detailed attributes into a user settings JSON value.</w:t>
-      </w:r>
-    </w:p>
-    <w:p>
-      <w:pPr>
-        <w:jc w:val="both"/>
-        <w:rPr>
-          <w:b/>
-        </w:rPr>
-      </w:pPr>
-      <w:r>
-        <w:rPr>
-          <w:b/>
-        </w:rPr>
-        <w:t xml:space="preserve">Firebase Database </w:t>
-      </w:r>
-      <w:r>
-        <w:rPr>
-          <w:b/>
-        </w:rPr>
-        <w:t>Class</w:t>
-      </w:r>
-    </w:p>
-    <w:p>
-      <w:pPr>
-        <w:jc w:val="both"/>
-      </w:pPr>
-      <w:r>
-        <w:t xml:space="preserve">It </w:t>
-      </w:r>
-      <w:r>
-        <w:t xml:space="preserve">has 3 attributes. UID corresponds to the user ID autogenerated by </w:t>
+        <w:t xml:space="preserve">A second-class diagram was designed to depict all the user’s information management between the Database and the application. The following class diagram has </w:t>
+      </w:r>
+      <w:r>
+        <w:t>2</w:t>
+      </w:r>
+      <w:r>
+        <w:t xml:space="preserve"> main classes: Firebase</w:t>
+      </w:r>
+      <w:r>
+        <w:t xml:space="preserve"> </w:t>
+      </w:r>
+      <w:r>
+        <w:t>(</w:t>
+      </w:r>
+      <w:r>
+        <w:t>composed by the Authentication and the Database</w:t>
+      </w:r>
+      <w:r>
+        <w:t xml:space="preserve">), App Engine </w:t>
+      </w:r>
+      <w:r>
+        <w:t xml:space="preserve">superclass </w:t>
+      </w:r>
+      <w:r>
+        <w:t>which abstracts all the main app functionalities that require interaction with the database,</w:t>
+      </w:r>
+      <w:r>
+        <w:t xml:space="preserve"> having the user, settings, maps and calendar engines as subclasses. There are other classes for better appreciation such as </w:t>
       </w:r>
       <m:oMath>
         <m:r>
           <w:rPr>
             <w:rFonts w:ascii="Cambria Math" w:hAnsi="Cambria Math"/>
           </w:rPr>
-          <m:t>FirebaseAuth</m:t>
+          <m:t>hereMapsAPI</m:t>
         </m:r>
       </m:oMath>
       <w:r>
-        <w:t xml:space="preserve"> upon registration, </w:t>
+        <w:t xml:space="preserve">, </w:t>
       </w:r>
       <m:oMath>
         <m:r>
           <w:rPr>
             <w:rFonts w:ascii="Cambria Math" w:hAnsi="Cambria Math"/>
           </w:rPr>
-          <m:t>eventsData</m:t>
+          <m:t>FullcalendarAPI</m:t>
         </m:r>
       </m:oMath>
       <w:r>
-        <w:t xml:space="preserve"> is an array with all the events</w:t>
-      </w:r>
-      <w:r>
-        <w:t>’</w:t>
-      </w:r>
-      <w:r>
-        <w:t xml:space="preserve"> information</w:t>
-      </w:r>
-      <w:r>
-        <w:t xml:space="preserve"> contained in the Database</w:t>
-      </w:r>
-      <w:r>
-        <w:t xml:space="preserve"> (each event is a JSON file that contains a title, and ID, location, start and end times, and a description) </w:t>
-      </w:r>
-      <w:r>
-        <w:t xml:space="preserve">and </w:t>
+        <w:t xml:space="preserve"> (both depicting an association with the programming interfaces of these external sources), </w:t>
       </w:r>
       <m:oMath>
         <m:r>
           <w:rPr>
             <w:rFonts w:ascii="Cambria Math" w:hAnsi="Cambria Math"/>
           </w:rPr>
-          <m:t>settingsData</m:t>
+          <m:t xml:space="preserve">SavedData </m:t>
         </m:r>
       </m:oMath>
       <w:r>
-        <w:t xml:space="preserve"> is a</w:t>
-      </w:r>
-      <w:r>
-        <w:t xml:space="preserve"> JSON value containing the user settings which have been detailed previously.</w:t>
+        <w:t>composed by the saved Events as an array of JSON and the saved user configuration as a JSON, Coordinate specifying the latitude and longitude retrieved from the maps API, Config which is the same class as the one in the front end diagram for better comprehension, Nodes which has as attributes all the event’s information rearranged in arrays per category, Routes that specifies the routes objects generated by the Maps Engine, and finally Event, previously shown.</w:t>
+      </w:r>
+    </w:p>
+    <w:p>
+      <w:pPr>
+        <w:rPr>
+          <w:b/>
+        </w:rPr>
+      </w:pPr>
+      <w:r>
+        <w:rPr>
+          <w:b/>
+        </w:rPr>
+        <w:br w:type="page"/>
+      </w:r>
+    </w:p>
+    <w:p>
+      <w:pPr>
+        <w:jc w:val="both"/>
+        <w:rPr>
+          <w:b/>
+        </w:rPr>
+      </w:pPr>
+      <w:r>
+        <w:rPr>
+          <w:b/>
+        </w:rPr>
+        <w:lastRenderedPageBreak/>
+        <w:t xml:space="preserve">Firebase </w:t>
+      </w:r>
+      <w:r>
+        <w:rPr>
+          <w:b/>
+        </w:rPr>
+        <w:t>Class</w:t>
+      </w:r>
+    </w:p>
+    <w:p>
+      <w:pPr>
+        <w:jc w:val="both"/>
+      </w:pPr>
+      <w:r>
+        <w:t>To link Firebase to a web application, an admin key is autogenerated and used to initialize.</w:t>
+      </w:r>
+      <w:r>
+        <w:t xml:space="preserve"> All the backend operations will be available once the </w:t>
+      </w:r>
+      <w:r>
+        <w:t>Firebase client</w:t>
+      </w:r>
+      <w:r>
+        <w:t xml:space="preserve"> initiates with the operation </w:t>
+      </w:r>
+      <m:oMath>
+        <m:r>
+          <w:rPr>
+            <w:rFonts w:ascii="Cambria Math" w:hAnsi="Cambria Math"/>
+          </w:rPr>
+          <m:t>initFirebase()</m:t>
+        </m:r>
+      </m:oMath>
+      <w:r>
+        <w:t xml:space="preserve">, </w:t>
+      </w:r>
+      <w:r>
+        <w:t xml:space="preserve">and they are contained either in Firebase Auth or in Firebase </w:t>
+      </w:r>
+      <w:r>
+        <w:t>Database</w:t>
+      </w:r>
+      <w:r>
+        <w:t>.</w:t>
+      </w:r>
+    </w:p>
+    <w:p>
+      <w:pPr>
+        <w:jc w:val="both"/>
+      </w:pPr>
+      <w:r>
+        <w:t xml:space="preserve">Firebase Auth receives the user login/register/logout requests. It generates a user ID upon registration requested by the user engine and saves the credentials in the database, checks the user credentials </w:t>
+      </w:r>
+      <w:r>
+        <w:t xml:space="preserve">whenever the user engine calls the login operation </w:t>
+      </w:r>
+      <w:r>
+        <w:t xml:space="preserve">with the method </w:t>
+      </w:r>
+      <m:oMath>
+        <m:r>
+          <w:rPr>
+            <w:rFonts w:ascii="Cambria Math" w:hAnsi="Cambria Math"/>
+          </w:rPr>
+          <m:t>checkUser()</m:t>
+        </m:r>
+        <m:r>
+          <w:rPr>
+            <w:rFonts w:ascii="Cambria Math" w:hAnsi="Cambria Math"/>
+          </w:rPr>
+          <m:t>.</m:t>
+        </m:r>
+      </m:oMath>
+      <w:r>
+        <w:rPr>
+          <w:rFonts w:eastAsiaTheme="minorEastAsia"/>
+        </w:rPr>
+        <w:t xml:space="preserve"> Firebase auth additionally verifies the user is logged in with its method </w:t>
+      </w:r>
+      <m:oMath>
+        <m:r>
+          <w:rPr>
+            <w:rFonts w:ascii="Cambria Math" w:eastAsiaTheme="minorEastAsia" w:hAnsi="Cambria Math"/>
+          </w:rPr>
+          <m:t>currentUser()</m:t>
+        </m:r>
+      </m:oMath>
+      <w:r>
+        <w:rPr>
+          <w:rFonts w:eastAsiaTheme="minorEastAsia"/>
+        </w:rPr>
+        <w:t>, necessary for event and routes validation purposes.</w:t>
+      </w:r>
+    </w:p>
+    <w:p>
+      <w:pPr>
+        <w:jc w:val="both"/>
+      </w:pPr>
+      <w:r>
+        <w:t xml:space="preserve">Firebase Database instead manages all the information related to the user. Contains events data (an array of JSON objects containing each Event’s attributes) and settings data (a JSON element containing all the config attributes) per each user, and whenever there is a request to obtain such information the </w:t>
+      </w:r>
+      <m:oMath>
+        <m:r>
+          <w:rPr>
+            <w:rFonts w:ascii="Cambria Math" w:hAnsi="Cambria Math"/>
+          </w:rPr>
+          <m:t>snapshot()</m:t>
+        </m:r>
+      </m:oMath>
+      <w:r>
+        <w:t xml:space="preserve"> operations are used to retrieve them. </w:t>
+      </w:r>
+      <w:r>
+        <w:t>Events or Settings snapshot is a Realtime Database method from the Firebase client, which retrieves a snapshot of any data one time only.</w:t>
+      </w:r>
+    </w:p>
+    <w:p>
+      <w:pPr>
+        <w:jc w:val="both"/>
+      </w:pPr>
+      <w:r>
+        <w:t xml:space="preserve">The database is </w:t>
+      </w:r>
+      <w:r>
+        <w:t xml:space="preserve">also responsible for updating the user information, by using the operations </w:t>
+      </w:r>
+      <m:oMath>
+        <m:r>
+          <w:rPr>
+            <w:rFonts w:ascii="Cambria Math" w:hAnsi="Cambria Math"/>
+          </w:rPr>
+          <m:t>eventpush()</m:t>
+        </m:r>
+      </m:oMath>
+      <w:r>
+        <w:t xml:space="preserve"> (to add new events), </w:t>
+      </w:r>
+      <m:oMath>
+        <m:r>
+          <w:rPr>
+            <w:rFonts w:ascii="Cambria Math" w:hAnsi="Cambria Math"/>
+          </w:rPr>
+          <m:t>eventsUpdate()</m:t>
+        </m:r>
+      </m:oMath>
+      <w:r>
+        <w:t xml:space="preserve"> for modification or deletion of events, and </w:t>
+      </w:r>
+      <m:oMath>
+        <m:r>
+          <w:rPr>
+            <w:rFonts w:ascii="Cambria Math" w:hAnsi="Cambria Math"/>
+          </w:rPr>
+          <m:t>settingsUpdate()</m:t>
+        </m:r>
+      </m:oMath>
+      <w:r>
+        <w:t xml:space="preserve"> for a change in the user settings. All these operations are executed via Firebase methods, further explained in this documentation.</w:t>
       </w:r>
     </w:p>
     <w:p>
@@ -3101,24 +3469,24 @@
     </w:p>
     <w:p>
       <w:pPr>
-        <w:jc w:val="center"/>
+        <w:jc w:val="right"/>
       </w:pPr>
       <w:r>
         <w:rPr>
           <w:noProof/>
         </w:rPr>
         <w:drawing>
-          <wp:anchor distT="0" distB="0" distL="114300" distR="114300" simplePos="0" relativeHeight="251658240" behindDoc="0" locked="0" layoutInCell="1" allowOverlap="1" wp14:anchorId="0A41B48C">
+          <wp:anchor distT="0" distB="0" distL="114300" distR="114300" simplePos="0" relativeHeight="251660288" behindDoc="0" locked="0" layoutInCell="1" allowOverlap="1" wp14:anchorId="0A41B48C">
             <wp:simplePos x="0" y="0"/>
             <wp:positionH relativeFrom="margin">
-              <wp:posOffset>2141220</wp:posOffset>
+              <wp:posOffset>359614</wp:posOffset>
             </wp:positionH>
-            <wp:positionV relativeFrom="margin">
-              <wp:align>center</wp:align>
+            <wp:positionV relativeFrom="paragraph">
+              <wp:posOffset>2446253</wp:posOffset>
             </wp:positionV>
-            <wp:extent cx="2842260" cy="431800"/>
-            <wp:effectExtent l="0" t="0" r="0" b="6350"/>
-            <wp:wrapSquare wrapText="bothSides"/>
+            <wp:extent cx="3299391" cy="501248"/>
+            <wp:effectExtent l="0" t="0" r="0" b="0"/>
+            <wp:wrapNone/>
             <wp:docPr id="4" name="Picture 4"/>
             <wp:cNvGraphicFramePr>
               <a:graphicFrameLocks xmlns:a="http://schemas.openxmlformats.org/drawingml/2006/main" noChangeAspect="1"/>
@@ -3145,7 +3513,7 @@
                   <pic:spPr>
                     <a:xfrm>
                       <a:off x="0" y="0"/>
-                      <a:ext cx="2842260" cy="431800"/>
+                      <a:ext cx="3299391" cy="501248"/>
                     </a:xfrm>
                     <a:prstGeom prst="rect">
                       <a:avLst/>
@@ -3154,6 +3522,12 @@
                 </pic:pic>
               </a:graphicData>
             </a:graphic>
+            <wp14:sizeRelH relativeFrom="margin">
+              <wp14:pctWidth>0</wp14:pctWidth>
+            </wp14:sizeRelH>
+            <wp14:sizeRelV relativeFrom="margin">
+              <wp14:pctHeight>0</wp14:pctHeight>
+            </wp14:sizeRelV>
           </wp:anchor>
         </w:drawing>
       </w:r>
@@ -3163,7 +3537,7 @@
         </w:rPr>
         <w:drawing>
           <wp:inline distT="0" distB="0" distL="0" distR="0" wp14:anchorId="79580D8D" wp14:editId="5B27BF5E">
-            <wp:extent cx="1228466" cy="2725093"/>
+            <wp:extent cx="1360749" cy="3018536"/>
             <wp:effectExtent l="0" t="0" r="0" b="0"/>
             <wp:docPr id="3" name="Picture 3"/>
             <wp:cNvGraphicFramePr>
@@ -3185,7 +3559,7 @@
                   <pic:spPr>
                     <a:xfrm>
                       <a:off x="0" y="0"/>
-                      <a:ext cx="1231784" cy="2732453"/>
+                      <a:ext cx="1371394" cy="3042149"/>
                     </a:xfrm>
                     <a:prstGeom prst="rect">
                       <a:avLst/>
@@ -3197,6 +3571,15 @@
           </wp:inline>
         </w:drawing>
       </w:r>
+      <w:r>
+        <w:tab/>
+      </w:r>
+      <w:r>
+        <w:tab/>
+      </w:r>
+      <w:r>
+        <w:tab/>
+      </w:r>
     </w:p>
     <w:p>
       <w:pPr>
@@ -3208,20 +3591,88 @@
     </w:p>
     <w:p>
       <w:pPr>
-        <w:jc w:val="both"/>
-        <w:rPr>
-          <w:rFonts w:eastAsiaTheme="minorEastAsia"/>
-        </w:rPr>
-      </w:pPr>
-      <w:r>
-        <w:t xml:space="preserve">Firebase Database operations are </w:t>
+        <w:rPr>
+          <w:b/>
+        </w:rPr>
+      </w:pPr>
+      <w:r>
+        <w:rPr>
+          <w:b/>
+        </w:rPr>
+        <w:br w:type="page"/>
+      </w:r>
+    </w:p>
+    <w:p>
+      <w:pPr>
+        <w:jc w:val="both"/>
+        <w:rPr>
+          <w:b/>
+        </w:rPr>
+      </w:pPr>
+      <w:r>
+        <w:rPr>
+          <w:b/>
+        </w:rPr>
+        <w:lastRenderedPageBreak/>
+        <w:t>App Engine Class</w:t>
+      </w:r>
+    </w:p>
+    <w:p>
+      <w:pPr>
+        <w:jc w:val="both"/>
+      </w:pPr>
+      <w:r>
+        <w:t>The app engine is an abstraction of all the app functionalities that require interaction with the Database. It contains the user settings</w:t>
+      </w:r>
+      <w:r>
+        <w:t xml:space="preserve"> and</w:t>
+      </w:r>
+      <w:r>
+        <w:t xml:space="preserve"> the user events (retrieved from Database)</w:t>
+      </w:r>
+      <w:r>
+        <w:t xml:space="preserve"> and i</w:t>
+      </w:r>
+      <w:r>
+        <w:t>t is a superclass with</w:t>
+      </w:r>
+      <w:r>
+        <w:t xml:space="preserve"> the following subclasses:</w:t>
+      </w:r>
+      <w:r>
+        <w:t xml:space="preserve"> </w:t>
+      </w:r>
+      <w:r>
+        <w:t>User Engine, Settings Engine, Maps Engine and Calendar Engine.</w:t>
+      </w:r>
+    </w:p>
+    <w:p>
+      <w:pPr>
+        <w:jc w:val="both"/>
+        <w:rPr>
+          <w:b/>
+        </w:rPr>
+      </w:pPr>
+      <w:r>
+        <w:rPr>
+          <w:b/>
+        </w:rPr>
+        <w:t>User Engine Class</w:t>
+      </w:r>
+    </w:p>
+    <w:p>
+      <w:pPr>
+        <w:jc w:val="both"/>
+      </w:pPr>
+      <w:r>
+        <w:t xml:space="preserve">Receives from the user input the credentials, contained in the email and password attributes and provided by the front-end request operations for login, logout or register. The user engine class does these operations by passing the email and password via </w:t>
       </w:r>
       <m:oMath>
         <m:r>
           <w:rPr>
             <w:rFonts w:ascii="Cambria Math" w:hAnsi="Cambria Math"/>
           </w:rPr>
-          <m:t>AuthUser()</m:t>
+          <m:t>login()</m:t>
         </m:r>
       </m:oMath>
       <w:r>
@@ -3231,55 +3682,77 @@
         <w:t xml:space="preserve"> </w:t>
       </w:r>
       <w:r>
-        <w:t xml:space="preserve">which returns a true value for any successful user authentication and enables the user data, the </w:t>
+        <w:t xml:space="preserve">to </w:t>
       </w:r>
       <m:oMath>
         <m:r>
           <w:rPr>
             <w:rFonts w:ascii="Cambria Math" w:hAnsi="Cambria Math"/>
           </w:rPr>
-          <m:t>events.Snapshot()</m:t>
+          <m:t>checkUser()</m:t>
         </m:r>
       </m:oMath>
       <w:r>
-        <w:rPr>
-          <w:rFonts w:eastAsiaTheme="minorEastAsia"/>
-        </w:rPr>
-        <w:t xml:space="preserve"> that retrieves a one time “snapshot” of the event data from the Database so it can be loaded and rendered into the app afterwards, </w:t>
+        <w:t xml:space="preserve"> or</w:t>
+      </w:r>
+      <w:r>
+        <w:t xml:space="preserve"> </w:t>
+      </w:r>
+      <w:r>
+        <w:t>register</w:t>
+      </w:r>
+      <w:r>
+        <w:t xml:space="preserve"> via </w:t>
       </w:r>
       <m:oMath>
         <m:r>
           <w:rPr>
-            <w:rFonts w:ascii="Cambria Math" w:eastAsiaTheme="minorEastAsia" w:hAnsi="Cambria Math"/>
+            <w:rFonts w:ascii="Cambria Math" w:hAnsi="Cambria Math"/>
           </w:rPr>
-          <m:t>settings.Snapshot()</m:t>
+          <m:t>Register()</m:t>
         </m:r>
       </m:oMath>
       <w:r>
-        <w:rPr>
-          <w:rFonts w:eastAsiaTheme="minorEastAsia"/>
-        </w:rPr>
-        <w:t xml:space="preserve"> that does a similar task but instead with the configuration data and </w:t>
+        <w:t xml:space="preserve"> to  </w:t>
       </w:r>
       <m:oMath>
         <m:r>
           <w:rPr>
-            <w:rFonts w:ascii="Cambria Math" w:eastAsiaTheme="minorEastAsia" w:hAnsi="Cambria Math"/>
+            <w:rFonts w:ascii="Cambria Math" w:hAnsi="Cambria Math"/>
           </w:rPr>
-          <m:t>checkUser()</m:t>
+          <m:t>generateUID()</m:t>
         </m:r>
       </m:oMath>
       <w:r>
-        <w:rPr>
-          <w:rFonts w:eastAsiaTheme="minorEastAsia"/>
-        </w:rPr>
-        <w:t xml:space="preserve"> that has the task of verifying that the user is logged in </w:t>
-      </w:r>
-      <w:r>
-        <w:rPr>
-          <w:rFonts w:eastAsiaTheme="minorEastAsia"/>
-        </w:rPr>
-        <w:t>anytime any information is requested.</w:t>
+        <w:t xml:space="preserve"> operations from firebase. In practice, these operations from the user engine have the firebase auth operations nested in the algorithm. </w:t>
+      </w:r>
+      <w:r>
+        <w:t>If</w:t>
+      </w:r>
+      <w:r>
+        <w:t xml:space="preserve"> the user ID is needed for verification purposes, User Engine has the operation </w:t>
+      </w:r>
+      <m:oMath>
+        <m:r>
+          <w:rPr>
+            <w:rFonts w:ascii="Cambria Math" w:hAnsi="Cambria Math"/>
+          </w:rPr>
+          <m:t>requestAuth()</m:t>
+        </m:r>
+      </m:oMath>
+      <w:r>
+        <w:t xml:space="preserve"> which asks for these values from Firebase. Lastly, the operation </w:t>
+      </w:r>
+      <m:oMath>
+        <m:r>
+          <w:rPr>
+            <w:rFonts w:ascii="Cambria Math" w:hAnsi="Cambria Math"/>
+          </w:rPr>
+          <m:t>goToApp()</m:t>
+        </m:r>
+      </m:oMath>
+      <w:r>
+        <w:t xml:space="preserve"> redirects upon successful authentication to the user’s app home page.</w:t>
       </w:r>
     </w:p>
     <w:p>
@@ -3293,36 +3766,159 @@
         <w:rPr>
           <w:b/>
         </w:rPr>
-        <w:t>App Engine Class</w:t>
-      </w:r>
-    </w:p>
-    <w:p>
-      <w:pPr>
-        <w:jc w:val="both"/>
-      </w:pPr>
-      <w:r>
-        <w:t xml:space="preserve">The app engine is an abstraction of all the app functionalities that require interaction with the Database. It contains the user settings, the user events (retrieved from Database) and the user Routes (generated </w:t>
-      </w:r>
-      <w:r>
-        <w:lastRenderedPageBreak/>
-        <w:t xml:space="preserve">by several operations of the same class). </w:t>
-      </w:r>
-      <w:r>
-        <w:t xml:space="preserve">Its operations </w:t>
-      </w:r>
-      <w:r>
-        <w:t xml:space="preserve">are shared with the classes Map and Events from the front-end class diagram, specified here for clarity. </w:t>
-      </w:r>
-    </w:p>
-    <w:p>
-      <w:pPr>
-        <w:jc w:val="both"/>
-      </w:pPr>
-      <w:r>
-        <w:rPr>
-          <w:rFonts w:eastAsiaTheme="minorEastAsia"/>
-        </w:rPr>
-        <w:t xml:space="preserve">First, </w:t>
+        <w:t>Settings Engine</w:t>
+      </w:r>
+      <w:r>
+        <w:rPr>
+          <w:b/>
+        </w:rPr>
+        <w:t xml:space="preserve"> Class</w:t>
+      </w:r>
+    </w:p>
+    <w:p>
+      <w:pPr>
+        <w:jc w:val="both"/>
+      </w:pPr>
+      <w:r>
+        <w:t xml:space="preserve">Essentially listens for </w:t>
+      </w:r>
+      <m:oMath>
+        <m:r>
+          <w:rPr>
+            <w:rFonts w:ascii="Cambria Math" w:hAnsi="Cambria Math"/>
+          </w:rPr>
+          <m:t>updateSettingsRequest()</m:t>
+        </m:r>
+      </m:oMath>
+      <w:r>
+        <w:t xml:space="preserve"> from the GUI and sends the request with the operation </w:t>
+      </w:r>
+      <m:oMath>
+        <m:r>
+          <w:rPr>
+            <w:rFonts w:ascii="Cambria Math" w:hAnsi="Cambria Math"/>
+          </w:rPr>
+          <m:t>sendSettingsToDB()</m:t>
+        </m:r>
+      </m:oMath>
+      <w:r>
+        <w:t xml:space="preserve"> whenever the user updates its configuration. At any app initialization, settings engine requests the config file with </w:t>
+      </w:r>
+      <m:oMath>
+        <m:r>
+          <w:rPr>
+            <w:rFonts w:ascii="Cambria Math" w:hAnsi="Cambria Math"/>
+          </w:rPr>
+          <m:t>requestSettingsFromDB()</m:t>
+        </m:r>
+      </m:oMath>
+      <w:r>
+        <w:t>, allowing the Database to provide the settings data (</w:t>
+      </w:r>
+      <m:oMath>
+        <m:r>
+          <w:rPr>
+            <w:rFonts w:ascii="Cambria Math" w:hAnsi="Cambria Math"/>
+          </w:rPr>
+          <m:t>UserSettings</m:t>
+        </m:r>
+      </m:oMath>
+      <w:r>
+        <w:t xml:space="preserve"> attribute)</w:t>
+      </w:r>
+      <w:r>
+        <w:t xml:space="preserve"> to be used by the different engine modules</w:t>
+      </w:r>
+      <w:r>
+        <w:t xml:space="preserve">. The settings data is then rendered onto the interface with </w:t>
+      </w:r>
+      <m:oMath>
+        <m:r>
+          <w:rPr>
+            <w:rFonts w:ascii="Cambria Math" w:hAnsi="Cambria Math"/>
+          </w:rPr>
+          <m:t>renderSettingsToGUI()</m:t>
+        </m:r>
+      </m:oMath>
+      <w:r>
+        <w:rPr>
+          <w:rFonts w:eastAsiaTheme="minorEastAsia"/>
+        </w:rPr>
+        <w:t xml:space="preserve"> </w:t>
+      </w:r>
+      <w:r>
+        <w:t>so they are shown anytime the user enters settings</w:t>
+      </w:r>
+      <w:r>
+        <w:t>.</w:t>
+      </w:r>
+      <w:r>
+        <w:t xml:space="preserve"> Finally, the operations </w:t>
+      </w:r>
+      <m:oMath>
+        <m:r>
+          <w:rPr>
+            <w:rFonts w:ascii="Cambria Math" w:hAnsi="Cambria Math"/>
+          </w:rPr>
+          <m:t>loadTimeConstraints()</m:t>
+        </m:r>
+      </m:oMath>
+      <w:r>
+        <w:t xml:space="preserve"> and </w:t>
+      </w:r>
+      <m:oMath>
+        <m:r>
+          <w:rPr>
+            <w:rFonts w:ascii="Cambria Math" w:hAnsi="Cambria Math"/>
+          </w:rPr>
+          <m:t>loadTransportConstraints()</m:t>
+        </m:r>
+      </m:oMath>
+      <w:r>
+        <w:t xml:space="preserve"> pass the saved settings information to the different engine modules for event or route validation purposes. </w:t>
+      </w:r>
+      <w:r>
+        <w:t>It is important to mention that upon sign up there is no user settings defined. The app instead loads a static default settings object that establishes the default user configuration from Smart Commute.</w:t>
+      </w:r>
+    </w:p>
+    <w:p>
+      <w:pPr>
+        <w:jc w:val="both"/>
+        <w:rPr>
+          <w:b/>
+        </w:rPr>
+      </w:pPr>
+      <w:r>
+        <w:rPr>
+          <w:b/>
+        </w:rPr>
+        <w:t>Calendar Engine</w:t>
+      </w:r>
+      <w:r>
+        <w:rPr>
+          <w:b/>
+        </w:rPr>
+        <w:t xml:space="preserve"> Class</w:t>
+      </w:r>
+    </w:p>
+    <w:p>
+      <w:pPr>
+        <w:jc w:val="both"/>
+        <w:rPr>
+          <w:rFonts w:eastAsiaTheme="minorEastAsia"/>
+        </w:rPr>
+      </w:pPr>
+      <w:r>
+        <w:rPr>
+          <w:rFonts w:eastAsiaTheme="minorEastAsia"/>
+        </w:rPr>
+        <w:t>This class has the operation</w:t>
+      </w:r>
+      <w:r>
+        <w:rPr>
+          <w:rFonts w:eastAsiaTheme="minorEastAsia"/>
+        </w:rPr>
+        <w:t xml:space="preserve"> </w:t>
       </w:r>
       <m:oMath>
         <m:r>
@@ -3336,7 +3932,443 @@
         <w:rPr>
           <w:rFonts w:eastAsiaTheme="minorEastAsia"/>
         </w:rPr>
-        <w:t xml:space="preserve">is the operation that validates the events by preventing time overlapping between them, or by preventing incorrect inputs such as empty title or incorrect times. Secondly, </w:t>
+        <w:t xml:space="preserve">which </w:t>
+      </w:r>
+      <w:r>
+        <w:rPr>
+          <w:rFonts w:eastAsiaTheme="minorEastAsia"/>
+        </w:rPr>
+        <w:t>prevent</w:t>
+      </w:r>
+      <w:r>
+        <w:rPr>
+          <w:rFonts w:eastAsiaTheme="minorEastAsia"/>
+        </w:rPr>
+        <w:t>s</w:t>
+      </w:r>
+      <w:r>
+        <w:rPr>
+          <w:rFonts w:eastAsiaTheme="minorEastAsia"/>
+        </w:rPr>
+        <w:t xml:space="preserve"> incorrect inputs such as empty title or incorrect times</w:t>
+      </w:r>
+      <w:r>
+        <w:rPr>
+          <w:rFonts w:eastAsiaTheme="minorEastAsia"/>
+        </w:rPr>
+        <w:t>, followed by verifying no</w:t>
+      </w:r>
+      <w:r>
+        <w:rPr>
+          <w:rFonts w:eastAsiaTheme="minorEastAsia"/>
+        </w:rPr>
+        <w:t xml:space="preserve"> time overlapping betwee</w:t>
+      </w:r>
+      <w:r>
+        <w:rPr>
+          <w:rFonts w:eastAsiaTheme="minorEastAsia"/>
+        </w:rPr>
+        <w:t xml:space="preserve">n events, resorting to Firebase events snapshot </w:t>
+      </w:r>
+      <w:r>
+        <w:rPr>
+          <w:rFonts w:eastAsiaTheme="minorEastAsia"/>
+        </w:rPr>
+        <w:t xml:space="preserve">(using </w:t>
+      </w:r>
+      <m:oMath>
+        <m:r>
+          <w:rPr>
+            <w:rFonts w:ascii="Cambria Math" w:eastAsiaTheme="minorEastAsia" w:hAnsi="Cambria Math"/>
+          </w:rPr>
+          <m:t>requestEventsFromDB()</m:t>
+        </m:r>
+      </m:oMath>
+      <w:r>
+        <w:rPr>
+          <w:rFonts w:eastAsiaTheme="minorEastAsia"/>
+        </w:rPr>
+        <w:t>)</w:t>
+      </w:r>
+      <w:r>
+        <w:rPr>
+          <w:rFonts w:eastAsiaTheme="minorEastAsia"/>
+        </w:rPr>
+        <w:t>and comparing each of the user events’ times and returning a true or false value.</w:t>
+      </w:r>
+      <w:r>
+        <w:rPr>
+          <w:rFonts w:eastAsiaTheme="minorEastAsia"/>
+        </w:rPr>
+        <w:t xml:space="preserve"> </w:t>
+      </w:r>
+      <w:r>
+        <w:rPr>
+          <w:rFonts w:eastAsiaTheme="minorEastAsia"/>
+        </w:rPr>
+        <w:t xml:space="preserve">Validation is </w:t>
+      </w:r>
+      <w:r>
+        <w:rPr>
+          <w:rFonts w:eastAsiaTheme="minorEastAsia"/>
+        </w:rPr>
+        <w:t xml:space="preserve">executed </w:t>
+      </w:r>
+      <w:r>
+        <w:rPr>
+          <w:rFonts w:eastAsiaTheme="minorEastAsia"/>
+        </w:rPr>
+        <w:t>once the user requests to create or edit an event from the GUI</w:t>
+      </w:r>
+      <w:r>
+        <w:rPr>
+          <w:rFonts w:eastAsiaTheme="minorEastAsia"/>
+        </w:rPr>
+        <w:t xml:space="preserve">, passed with the attribute </w:t>
+      </w:r>
+      <m:oMath>
+        <m:r>
+          <w:rPr>
+            <w:rFonts w:ascii="Cambria Math" w:eastAsiaTheme="minorEastAsia" w:hAnsi="Cambria Math"/>
+          </w:rPr>
+          <m:t>EventReq</m:t>
+        </m:r>
+      </m:oMath>
+      <w:r>
+        <w:rPr>
+          <w:rFonts w:eastAsiaTheme="minorEastAsia"/>
+        </w:rPr>
+        <w:t xml:space="preserve">. </w:t>
+      </w:r>
+      <w:r>
+        <w:rPr>
+          <w:rFonts w:eastAsiaTheme="minorEastAsia"/>
+        </w:rPr>
+        <w:t xml:space="preserve">Also includes the operation </w:t>
+      </w:r>
+      <m:oMath>
+        <m:r>
+          <w:rPr>
+            <w:rFonts w:ascii="Cambria Math" w:eastAsiaTheme="minorEastAsia" w:hAnsi="Cambria Math"/>
+          </w:rPr>
+          <m:t>RenderEvents()</m:t>
+        </m:r>
+      </m:oMath>
+      <w:r>
+        <w:rPr>
+          <w:rFonts w:eastAsiaTheme="minorEastAsia"/>
+        </w:rPr>
+        <w:t xml:space="preserve">, rendering the </w:t>
+      </w:r>
+      <m:oMath>
+        <m:r>
+          <w:rPr>
+            <w:rFonts w:ascii="Cambria Math" w:eastAsiaTheme="minorEastAsia" w:hAnsi="Cambria Math"/>
+          </w:rPr>
+          <m:t>UserEvents</m:t>
+        </m:r>
+      </m:oMath>
+      <w:r>
+        <w:rPr>
+          <w:rFonts w:eastAsiaTheme="minorEastAsia"/>
+        </w:rPr>
+        <w:t xml:space="preserve"> data once validated by the calendar engine and the maps engine.</w:t>
+      </w:r>
+      <w:r>
+        <w:rPr>
+          <w:rFonts w:eastAsiaTheme="minorEastAsia"/>
+        </w:rPr>
+        <w:t xml:space="preserve"> Lastly, w</w:t>
+      </w:r>
+      <w:r>
+        <w:rPr>
+          <w:rFonts w:eastAsiaTheme="minorEastAsia"/>
+        </w:rPr>
+        <w:t xml:space="preserve">henever events are fully validated, the operation </w:t>
+      </w:r>
+      <m:oMath>
+        <m:r>
+          <w:rPr>
+            <w:rFonts w:ascii="Cambria Math" w:eastAsiaTheme="minorEastAsia" w:hAnsi="Cambria Math"/>
+          </w:rPr>
+          <m:t>sendEventsToDB()</m:t>
+        </m:r>
+      </m:oMath>
+      <w:r>
+        <w:rPr>
+          <w:rFonts w:eastAsiaTheme="minorEastAsia"/>
+        </w:rPr>
+        <w:t xml:space="preserve"> asks </w:t>
+      </w:r>
+      <w:r>
+        <w:rPr>
+          <w:rFonts w:eastAsiaTheme="minorEastAsia"/>
+        </w:rPr>
+        <w:t xml:space="preserve">the database </w:t>
+      </w:r>
+      <w:r>
+        <w:rPr>
+          <w:rFonts w:eastAsiaTheme="minorEastAsia"/>
+        </w:rPr>
+        <w:t xml:space="preserve">to push or update the new event data. </w:t>
+      </w:r>
+    </w:p>
+    <w:p>
+      <w:pPr>
+        <w:jc w:val="both"/>
+        <w:rPr>
+          <w:rFonts w:eastAsiaTheme="minorEastAsia"/>
+          <w:b/>
+        </w:rPr>
+      </w:pPr>
+      <w:r>
+        <w:rPr>
+          <w:rFonts w:eastAsiaTheme="minorEastAsia"/>
+          <w:b/>
+        </w:rPr>
+        <w:t>Maps Engine Class</w:t>
+      </w:r>
+    </w:p>
+    <w:p>
+      <w:pPr>
+        <w:jc w:val="both"/>
+        <w:rPr>
+          <w:rFonts w:eastAsiaTheme="minorEastAsia"/>
+        </w:rPr>
+      </w:pPr>
+      <w:r>
+        <w:rPr>
+          <w:rFonts w:eastAsiaTheme="minorEastAsia"/>
+        </w:rPr>
+        <w:t xml:space="preserve">Maps engine </w:t>
+      </w:r>
+      <w:r>
+        <w:rPr>
+          <w:rFonts w:eastAsiaTheme="minorEastAsia"/>
+        </w:rPr>
+        <w:t xml:space="preserve">has the latitudes and longitudes of the event locations as attributes, obtained with the method </w:t>
+      </w:r>
+      <m:oMath>
+        <m:r>
+          <w:rPr>
+            <w:rFonts w:ascii="Cambria Math" w:eastAsiaTheme="minorEastAsia" w:hAnsi="Cambria Math"/>
+          </w:rPr>
+          <m:t>generateCoords()</m:t>
+        </m:r>
+      </m:oMath>
+      <w:r>
+        <w:rPr>
+          <w:rFonts w:eastAsiaTheme="minorEastAsia"/>
+        </w:rPr>
+        <w:t xml:space="preserve"> with Address as the input parameter</w:t>
+      </w:r>
+      <w:r>
+        <w:rPr>
+          <w:rFonts w:eastAsiaTheme="minorEastAsia"/>
+        </w:rPr>
+        <w:t>, which corresponds to the events location string</w:t>
+      </w:r>
+      <w:r>
+        <w:rPr>
+          <w:rFonts w:eastAsiaTheme="minorEastAsia"/>
+        </w:rPr>
+        <w:t>. This operation resorts to the maps API to match the user’s address input and returns a geolocation coordinate value pair</w:t>
+      </w:r>
+      <w:r>
+        <w:rPr>
+          <w:rFonts w:eastAsiaTheme="minorEastAsia"/>
+        </w:rPr>
+        <w:t xml:space="preserve"> (latitude, longitude)</w:t>
+      </w:r>
+      <w:r>
+        <w:rPr>
+          <w:rFonts w:eastAsiaTheme="minorEastAsia"/>
+        </w:rPr>
+        <w:t xml:space="preserve">. </w:t>
+      </w:r>
+    </w:p>
+    <w:p>
+      <w:pPr>
+        <w:jc w:val="both"/>
+        <w:rPr>
+          <w:rFonts w:eastAsiaTheme="minorEastAsia"/>
+        </w:rPr>
+      </w:pPr>
+      <w:r>
+        <w:rPr>
+          <w:rFonts w:eastAsiaTheme="minorEastAsia"/>
+        </w:rPr>
+        <w:t xml:space="preserve">By using the </w:t>
+      </w:r>
+      <m:oMath>
+        <m:r>
+          <w:rPr>
+            <w:rFonts w:ascii="Cambria Math" w:eastAsiaTheme="minorEastAsia" w:hAnsi="Cambria Math"/>
+          </w:rPr>
+          <m:t>UserEvents</m:t>
+        </m:r>
+      </m:oMath>
+      <w:r>
+        <w:rPr>
+          <w:rFonts w:eastAsiaTheme="minorEastAsia"/>
+        </w:rPr>
+        <w:t xml:space="preserve"> values, the operation </w:t>
+      </w:r>
+      <m:oMath>
+        <m:r>
+          <w:rPr>
+            <w:rFonts w:ascii="Cambria Math" w:eastAsiaTheme="minorEastAsia" w:hAnsi="Cambria Math"/>
+          </w:rPr>
+          <m:t>generateNodes()</m:t>
+        </m:r>
+      </m:oMath>
+      <w:r>
+        <w:rPr>
+          <w:rFonts w:eastAsiaTheme="minorEastAsia"/>
+        </w:rPr>
+        <w:t xml:space="preserve"> rearranges all the information from each event by appending each category of the events into different arrays, this makes the software easier to read and easier for the inserting of parameters on the operations </w:t>
+      </w:r>
+      <m:oMath>
+        <m:r>
+          <w:rPr>
+            <w:rFonts w:ascii="Cambria Math" w:eastAsiaTheme="minorEastAsia" w:hAnsi="Cambria Math"/>
+          </w:rPr>
+          <m:t>calcRoute()</m:t>
+        </m:r>
+      </m:oMath>
+      <w:r>
+        <w:rPr>
+          <w:rFonts w:eastAsiaTheme="minorEastAsia"/>
+        </w:rPr>
+        <w:t xml:space="preserve"> and </w:t>
+      </w:r>
+      <m:oMath>
+        <m:r>
+          <w:rPr>
+            <w:rFonts w:ascii="Cambria Math" w:eastAsiaTheme="minorEastAsia" w:hAnsi="Cambria Math"/>
+          </w:rPr>
+          <m:t>calcRouteTimes()</m:t>
+        </m:r>
+      </m:oMath>
+      <w:r>
+        <w:rPr>
+          <w:rFonts w:eastAsiaTheme="minorEastAsia"/>
+        </w:rPr>
+        <w:t xml:space="preserve">, </w:t>
+      </w:r>
+      <w:r>
+        <w:rPr>
+          <w:rFonts w:eastAsiaTheme="minorEastAsia"/>
+        </w:rPr>
+        <w:lastRenderedPageBreak/>
+        <w:t xml:space="preserve">which request to the maps API the transport means information and routing information to generate the </w:t>
+      </w:r>
+      <m:oMath>
+        <m:r>
+          <w:rPr>
+            <w:rFonts w:ascii="Cambria Math" w:eastAsiaTheme="minorEastAsia" w:hAnsi="Cambria Math"/>
+          </w:rPr>
+          <m:t xml:space="preserve">UserRoutes </m:t>
+        </m:r>
+      </m:oMath>
+      <w:r>
+        <w:rPr>
+          <w:rFonts w:eastAsiaTheme="minorEastAsia"/>
+        </w:rPr>
+        <w:t>objects (per day, equal to the number of events in that day)</w:t>
+      </w:r>
+      <w:r>
+        <w:rPr>
+          <w:rFonts w:eastAsiaTheme="minorEastAsia"/>
+        </w:rPr>
+        <w:t xml:space="preserve">. </w:t>
+      </w:r>
+      <w:bookmarkStart w:id="17" w:name="_GoBack"/>
+      <w:bookmarkEnd w:id="17"/>
+    </w:p>
+    <w:p>
+      <w:pPr>
+        <w:jc w:val="both"/>
+        <w:rPr>
+          <w:rFonts w:eastAsiaTheme="minorEastAsia"/>
+        </w:rPr>
+      </w:pPr>
+      <w:r>
+        <w:rPr>
+          <w:rFonts w:eastAsiaTheme="minorEastAsia"/>
+        </w:rPr>
+        <w:t xml:space="preserve">These operations are succeeded by </w:t>
+      </w:r>
+      <m:oMath>
+        <m:r>
+          <w:rPr>
+            <w:rFonts w:ascii="Cambria Math" w:eastAsiaTheme="minorEastAsia" w:hAnsi="Cambria Math"/>
+          </w:rPr>
+          <m:t>validateRoute()</m:t>
+        </m:r>
+      </m:oMath>
+      <w:r>
+        <w:rPr>
+          <w:rFonts w:eastAsiaTheme="minorEastAsia"/>
+        </w:rPr>
+        <w:t xml:space="preserve">, executed after the transport constraints are </w:t>
+      </w:r>
+      <w:r>
+        <w:rPr>
+          <w:rFonts w:eastAsiaTheme="minorEastAsia"/>
+        </w:rPr>
+        <w:t>received from the settings interface</w:t>
+      </w:r>
+      <w:r>
+        <w:rPr>
+          <w:rFonts w:eastAsiaTheme="minorEastAsia"/>
+        </w:rPr>
+        <w:t>.</w:t>
+      </w:r>
+      <w:r>
+        <w:rPr>
+          <w:rFonts w:eastAsiaTheme="minorEastAsia"/>
+        </w:rPr>
+        <w:t xml:space="preserve"> This operation consists of verifying that the duration of the route is less than the duration between the events that define that route. If it is the case, the new event poses no restrictions to the roadmap so it can be added, therefore the operation </w:t>
+      </w:r>
+      <m:oMath>
+        <m:r>
+          <w:rPr>
+            <w:rFonts w:ascii="Cambria Math" w:eastAsiaTheme="minorEastAsia" w:hAnsi="Cambria Math"/>
+          </w:rPr>
+          <m:t>createRoute()</m:t>
+        </m:r>
+      </m:oMath>
+      <w:r>
+        <w:rPr>
+          <w:rFonts w:eastAsiaTheme="minorEastAsia"/>
+        </w:rPr>
+        <w:t xml:space="preserve"> is executed, and the routes and events are rendered to the map’s user interface.</w:t>
+      </w:r>
+    </w:p>
+    <w:p>
+      <w:pPr>
+        <w:jc w:val="both"/>
+        <w:rPr>
+          <w:rFonts w:eastAsiaTheme="minorEastAsia"/>
+        </w:rPr>
+      </w:pPr>
+      <w:r>
+        <w:rPr>
+          <w:rFonts w:eastAsiaTheme="minorEastAsia"/>
+        </w:rPr>
+        <w:t xml:space="preserve"> </w:t>
+      </w:r>
+    </w:p>
+    <w:p>
+      <w:pPr>
+        <w:jc w:val="both"/>
+      </w:pPr>
+      <w:r>
+        <w:rPr>
+          <w:rFonts w:eastAsiaTheme="minorEastAsia"/>
+        </w:rPr>
+        <w:t xml:space="preserve">Secondly, </w:t>
       </w:r>
       <m:oMath>
         <m:r>
@@ -3482,120 +4514,13 @@
       </w:r>
     </w:p>
     <w:p>
-      <w:pPr>
-        <w:jc w:val="both"/>
-        <w:rPr>
-          <w:b/>
-        </w:rPr>
-      </w:pPr>
-      <w:r>
-        <w:rPr>
-          <w:b/>
-        </w:rPr>
-        <w:t>Settings Class</w:t>
-      </w:r>
-    </w:p>
-    <w:p>
-      <w:pPr>
-        <w:jc w:val="both"/>
-      </w:pPr>
-      <w:r>
-        <w:t xml:space="preserve">The settings class contains as attribute the </w:t>
-      </w:r>
-      <m:oMath>
-        <m:r>
-          <w:rPr>
-            <w:rFonts w:ascii="Cambria Math" w:hAnsi="Cambria Math"/>
-          </w:rPr>
-          <m:t xml:space="preserve">userSettings </m:t>
-        </m:r>
-      </m:oMath>
-      <w:r>
-        <w:t xml:space="preserve">object, which has been previously shown as a JSON file which is updated anytime the user modifies the settings (shown in the settings GUI class in the previous diagram). Anytime settings are updated, the operation </w:t>
-      </w:r>
-      <m:oMath>
-        <m:r>
-          <w:rPr>
-            <w:rFonts w:ascii="Cambria Math" w:hAnsi="Cambria Math"/>
-          </w:rPr>
-          <m:t>updateSettingsToDB()</m:t>
-        </m:r>
-      </m:oMath>
-      <w:r>
-        <w:t xml:space="preserve"> is activated.</w:t>
-      </w:r>
-    </w:p>
-    <w:p>
-      <w:pPr>
-        <w:jc w:val="both"/>
-      </w:pPr>
-      <w:r>
-        <w:t xml:space="preserve">Similarly, anytime the user logs in, the operation </w:t>
-      </w:r>
-      <m:oMath>
-        <m:r>
-          <w:rPr>
-            <w:rFonts w:ascii="Cambria Math" w:hAnsi="Cambria Math"/>
-          </w:rPr>
-          <m:t>loadUserSettingsFromDB()</m:t>
-        </m:r>
-      </m:oMath>
-      <w:r>
-        <w:t xml:space="preserve"> loads the </w:t>
-      </w:r>
-      <m:oMath>
-        <m:r>
-          <w:rPr>
-            <w:rFonts w:ascii="Cambria Math" w:hAnsi="Cambria Math"/>
-          </w:rPr>
-          <m:t>userSettings</m:t>
-        </m:r>
-      </m:oMath>
-      <w:r>
-        <w:t xml:space="preserve"> object into the app to be used by the different modules. Lastly, to show the user the current settings via the interface, the operation </w:t>
-      </w:r>
-      <m:oMath>
-        <m:r>
-          <w:rPr>
-            <w:rFonts w:ascii="Cambria Math" w:hAnsi="Cambria Math"/>
-          </w:rPr>
-          <m:t>setUserSettings()</m:t>
-        </m:r>
-      </m:oMath>
-      <w:r>
-        <w:t xml:space="preserve"> loads the user settings onto the interface so they are shown anytime the user </w:t>
-      </w:r>
-      <w:r>
-        <w:t>enters</w:t>
-      </w:r>
-      <w:r>
-        <w:t xml:space="preserve"> </w:t>
-      </w:r>
-      <w:bookmarkStart w:id="16" w:name="_GoBack"/>
-      <w:bookmarkEnd w:id="16"/>
-      <w:r>
-        <w:t xml:space="preserve">settings. </w:t>
-      </w:r>
-    </w:p>
-    <w:p>
-      <w:pPr>
-        <w:jc w:val="both"/>
-      </w:pPr>
-      <w:r>
-        <w:t>It is important to mention that upon sign up there is no user settings defined. The app instead loads a static default settings object that establishes the default user configuration from Smart Commute.</w:t>
-      </w:r>
-    </w:p>
-    <w:p>
-      <w:r>
-        <w:rPr>
-          <w:noProof/>
-        </w:rPr>
+      <w:r>
         <w:lastRenderedPageBreak/>
         <w:drawing>
-          <wp:inline distT="0" distB="0" distL="0" distR="0" wp14:anchorId="3FD81288" wp14:editId="56F03434">
-            <wp:extent cx="5943600" cy="3816350"/>
+          <wp:inline distT="0" distB="0" distL="0" distR="0" wp14:anchorId="38BF4F8F" wp14:editId="2102B36A">
+            <wp:extent cx="5943600" cy="4656455"/>
             <wp:effectExtent l="0" t="0" r="0" b="0"/>
-            <wp:docPr id="5" name="Picture 5"/>
+            <wp:docPr id="2" name="Picture 2"/>
             <wp:cNvGraphicFramePr>
               <a:graphicFrameLocks xmlns:a="http://schemas.openxmlformats.org/drawingml/2006/main" noChangeAspect="1"/>
             </wp:cNvGraphicFramePr>
@@ -3615,7 +4540,7 @@
                   <pic:spPr>
                     <a:xfrm>
                       <a:off x="0" y="0"/>
-                      <a:ext cx="5943600" cy="3816350"/>
+                      <a:ext cx="5943600" cy="4656455"/>
                     </a:xfrm>
                     <a:prstGeom prst="rect">
                       <a:avLst/>
@@ -3641,9 +4566,11 @@
         <w:pStyle w:val="Heading3"/>
         <w:ind w:firstLine="720"/>
       </w:pPr>
+      <w:bookmarkStart w:id="18" w:name="_Toc1434571"/>
       <w:r>
         <w:t>Sequence diagrams</w:t>
       </w:r>
+      <w:bookmarkEnd w:id="18"/>
     </w:p>
     <w:p>
       <w:pPr>
@@ -3652,51 +4579,51 @@
       <w:r>
         <w:tab/>
       </w:r>
-      <w:bookmarkStart w:id="17" w:name="_Toc1065418"/>
+      <w:bookmarkStart w:id="19" w:name="_Toc1434572"/>
       <w:r>
         <w:t>Web interface, database</w:t>
       </w:r>
-      <w:bookmarkEnd w:id="17"/>
+      <w:bookmarkEnd w:id="19"/>
     </w:p>
     <w:p>
       <w:pPr>
         <w:pStyle w:val="Heading1"/>
       </w:pPr>
-      <w:bookmarkStart w:id="18" w:name="_Toc1065419"/>
+      <w:bookmarkStart w:id="20" w:name="_Toc1434573"/>
       <w:r>
         <w:t>Section 3</w:t>
       </w:r>
-      <w:bookmarkEnd w:id="18"/>
+      <w:bookmarkEnd w:id="20"/>
     </w:p>
     <w:p>
       <w:pPr>
         <w:pStyle w:val="Heading2"/>
       </w:pPr>
-      <w:bookmarkStart w:id="19" w:name="_Toc1065420"/>
+      <w:bookmarkStart w:id="21" w:name="_Toc1434574"/>
       <w:r>
         <w:t>Implementation</w:t>
       </w:r>
-      <w:bookmarkEnd w:id="19"/>
+      <w:bookmarkEnd w:id="21"/>
     </w:p>
     <w:p>
       <w:pPr>
         <w:pStyle w:val="Heading1"/>
       </w:pPr>
-      <w:bookmarkStart w:id="20" w:name="_Toc1065421"/>
+      <w:bookmarkStart w:id="22" w:name="_Toc1434575"/>
       <w:r>
         <w:t>Section 4</w:t>
       </w:r>
-      <w:bookmarkEnd w:id="20"/>
+      <w:bookmarkEnd w:id="22"/>
     </w:p>
     <w:p>
       <w:pPr>
         <w:pStyle w:val="Heading2"/>
       </w:pPr>
-      <w:bookmarkStart w:id="21" w:name="_Toc1065422"/>
+      <w:bookmarkStart w:id="23" w:name="_Toc1434576"/>
       <w:r>
         <w:t>Used tools</w:t>
       </w:r>
-      <w:bookmarkEnd w:id="21"/>
+      <w:bookmarkEnd w:id="23"/>
     </w:p>
     <w:p>
       <w:pPr>
@@ -3705,11 +4632,11 @@
       <w:r>
         <w:tab/>
       </w:r>
-      <w:bookmarkStart w:id="22" w:name="_Toc1065423"/>
+      <w:bookmarkStart w:id="24" w:name="_Toc1434577"/>
       <w:r>
         <w:t>Front end tools</w:t>
       </w:r>
-      <w:bookmarkEnd w:id="22"/>
+      <w:bookmarkEnd w:id="24"/>
     </w:p>
     <w:p>
       <w:pPr>
@@ -3718,22 +4645,22 @@
       <w:r>
         <w:tab/>
       </w:r>
-      <w:bookmarkStart w:id="23" w:name="_Toc1065424"/>
+      <w:bookmarkStart w:id="25" w:name="_Toc1434578"/>
       <w:r>
         <w:t>Back end tools</w:t>
       </w:r>
-      <w:bookmarkEnd w:id="23"/>
+      <w:bookmarkEnd w:id="25"/>
     </w:p>
     <w:p/>
     <w:p>
       <w:pPr>
         <w:pStyle w:val="Heading1"/>
       </w:pPr>
-      <w:bookmarkStart w:id="24" w:name="_Toc1065425"/>
+      <w:bookmarkStart w:id="26" w:name="_Toc1434579"/>
       <w:r>
         <w:t>Conclusion and future work</w:t>
       </w:r>
-      <w:bookmarkEnd w:id="24"/>
+      <w:bookmarkEnd w:id="26"/>
     </w:p>
     <w:p>
       <w:pPr>
@@ -5029,7 +5956,7 @@
 </file>
 
 <file path=customXml/itemProps1.xml><?xml version="1.0" encoding="utf-8"?>
-<ds:datastoreItem xmlns:ds="http://schemas.openxmlformats.org/officeDocument/2006/customXml" ds:itemID="{C2FD7410-896B-4E6C-8DBD-107E9E0225DD}">
+<ds:datastoreItem xmlns:ds="http://schemas.openxmlformats.org/officeDocument/2006/customXml" ds:itemID="{C8011A43-306F-4760-B672-40141CF3F6CD}">
   <ds:schemaRefs>
     <ds:schemaRef ds:uri="http://schemas.openxmlformats.org/officeDocument/2006/bibliography"/>
   </ds:schemaRefs>

</xml_diff>

<commit_message>
Updates 21feb -addition of select event on roadmap sequence diagram -backend class diagram correction -docs Updates -maps.js addition of "today" calendar section -main.html frontend fixes -roadmap engine elaboration 0.1
</commit_message>
<xml_diff>
--- a/docs/Docs.docx
+++ b/docs/Docs.docx
@@ -16,7 +16,7 @@
       <w:pPr>
         <w:pStyle w:val="Heading1"/>
       </w:pPr>
-      <w:bookmarkStart w:id="0" w:name="_Toc1476352"/>
+      <w:bookmarkStart w:id="0" w:name="_Toc1498341"/>
       <w:r>
         <w:lastRenderedPageBreak/>
         <w:t>Introduction</w:t>
@@ -226,7 +226,7 @@
             </w:rPr>
             <w:fldChar w:fldCharType="separate"/>
           </w:r>
-          <w:hyperlink w:anchor="_Toc1476352" w:history="1">
+          <w:hyperlink w:anchor="_Toc1498341" w:history="1">
             <w:r>
               <w:rPr>
                 <w:rStyle w:val="Hyperlink"/>
@@ -253,7 +253,7 @@
                 <w:noProof/>
                 <w:webHidden/>
               </w:rPr>
-              <w:instrText xml:space="preserve"> PAGEREF _Toc1476352 \h </w:instrText>
+              <w:instrText xml:space="preserve"> PAGEREF _Toc1498341 \h </w:instrText>
             </w:r>
             <w:r>
               <w:rPr>
@@ -295,13 +295,14 @@
               <w:noProof/>
             </w:rPr>
           </w:pPr>
-          <w:hyperlink w:anchor="_Toc1476353" w:history="1">
+          <w:hyperlink w:anchor="_Toc1498342" w:history="1">
             <w:r>
               <w:rPr>
                 <w:rStyle w:val="Hyperlink"/>
                 <w:noProof/>
-              </w:rPr>
-              <w:t>Section 1</w:t>
+                <w:highlight w:val="yellow"/>
+              </w:rPr>
+              <w:t>App Overview</w:t>
             </w:r>
             <w:r>
               <w:rPr>
@@ -322,7 +323,7 @@
                 <w:noProof/>
                 <w:webHidden/>
               </w:rPr>
-              <w:instrText xml:space="preserve"> PAGEREF _Toc1476353 \h </w:instrText>
+              <w:instrText xml:space="preserve"> PAGEREF _Toc1498342 \h </w:instrText>
             </w:r>
             <w:r>
               <w:rPr>
@@ -364,7 +365,7 @@
               <w:noProof/>
             </w:rPr>
           </w:pPr>
-          <w:hyperlink w:anchor="_Toc1476354" w:history="1">
+          <w:hyperlink w:anchor="_Toc1498343" w:history="1">
             <w:r>
               <w:rPr>
                 <w:rStyle w:val="Hyperlink"/>
@@ -391,7 +392,7 @@
                 <w:noProof/>
                 <w:webHidden/>
               </w:rPr>
-              <w:instrText xml:space="preserve"> PAGEREF _Toc1476354 \h </w:instrText>
+              <w:instrText xml:space="preserve"> PAGEREF _Toc1498343 \h </w:instrText>
             </w:r>
             <w:r>
               <w:rPr>
@@ -433,11 +434,12 @@
               <w:noProof/>
             </w:rPr>
           </w:pPr>
-          <w:hyperlink w:anchor="_Toc1476355" w:history="1">
+          <w:hyperlink w:anchor="_Toc1498344" w:history="1">
             <w:r>
               <w:rPr>
                 <w:rStyle w:val="Hyperlink"/>
                 <w:noProof/>
+                <w:highlight w:val="yellow"/>
               </w:rPr>
               <w:t>Requirements</w:t>
             </w:r>
@@ -460,7 +462,7 @@
                 <w:noProof/>
                 <w:webHidden/>
               </w:rPr>
-              <w:instrText xml:space="preserve"> PAGEREF _Toc1476355 \h </w:instrText>
+              <w:instrText xml:space="preserve"> PAGEREF _Toc1498344 \h </w:instrText>
             </w:r>
             <w:r>
               <w:rPr>
@@ -480,7 +482,76 @@
                 <w:noProof/>
                 <w:webHidden/>
               </w:rPr>
-              <w:t>4</w:t>
+              <w:t>5</w:t>
+            </w:r>
+            <w:r>
+              <w:rPr>
+                <w:noProof/>
+                <w:webHidden/>
+              </w:rPr>
+              <w:fldChar w:fldCharType="end"/>
+            </w:r>
+          </w:hyperlink>
+        </w:p>
+        <w:p>
+          <w:pPr>
+            <w:pStyle w:val="TOC3"/>
+            <w:tabs>
+              <w:tab w:val="right" w:leader="dot" w:pos="9350"/>
+            </w:tabs>
+            <w:rPr>
+              <w:rFonts w:eastAsiaTheme="minorEastAsia"/>
+              <w:noProof/>
+            </w:rPr>
+          </w:pPr>
+          <w:hyperlink w:anchor="_Toc1498345" w:history="1">
+            <w:r>
+              <w:rPr>
+                <w:rStyle w:val="Hyperlink"/>
+                <w:noProof/>
+              </w:rPr>
+              <w:t>Use case diagram</w:t>
+            </w:r>
+            <w:r>
+              <w:rPr>
+                <w:noProof/>
+                <w:webHidden/>
+              </w:rPr>
+              <w:tab/>
+            </w:r>
+            <w:r>
+              <w:rPr>
+                <w:noProof/>
+                <w:webHidden/>
+              </w:rPr>
+              <w:fldChar w:fldCharType="begin"/>
+            </w:r>
+            <w:r>
+              <w:rPr>
+                <w:noProof/>
+                <w:webHidden/>
+              </w:rPr>
+              <w:instrText xml:space="preserve"> PAGEREF _Toc1498345 \h </w:instrText>
+            </w:r>
+            <w:r>
+              <w:rPr>
+                <w:noProof/>
+                <w:webHidden/>
+              </w:rPr>
+            </w:r>
+            <w:r>
+              <w:rPr>
+                <w:noProof/>
+                <w:webHidden/>
+              </w:rPr>
+              <w:fldChar w:fldCharType="separate"/>
+            </w:r>
+            <w:r>
+              <w:rPr>
+                <w:noProof/>
+                <w:webHidden/>
+              </w:rPr>
+              <w:t>5</w:t>
             </w:r>
             <w:r>
               <w:rPr>
@@ -502,13 +573,13 @@
               <w:noProof/>
             </w:rPr>
           </w:pPr>
-          <w:hyperlink w:anchor="_Toc1476356" w:history="1">
+          <w:hyperlink w:anchor="_Toc1498346" w:history="1">
             <w:r>
               <w:rPr>
                 <w:rStyle w:val="Hyperlink"/>
                 <w:noProof/>
               </w:rPr>
-              <w:t>App description</w:t>
+              <w:t>User Personas</w:t>
             </w:r>
             <w:r>
               <w:rPr>
@@ -529,7 +600,7 @@
                 <w:noProof/>
                 <w:webHidden/>
               </w:rPr>
-              <w:instrText xml:space="preserve"> PAGEREF _Toc1476356 \h </w:instrText>
+              <w:instrText xml:space="preserve"> PAGEREF _Toc1498346 \h </w:instrText>
             </w:r>
             <w:r>
               <w:rPr>
@@ -549,7 +620,283 @@
                 <w:noProof/>
                 <w:webHidden/>
               </w:rPr>
-              <w:t>5</w:t>
+              <w:t>6</w:t>
+            </w:r>
+            <w:r>
+              <w:rPr>
+                <w:noProof/>
+                <w:webHidden/>
+              </w:rPr>
+              <w:fldChar w:fldCharType="end"/>
+            </w:r>
+          </w:hyperlink>
+        </w:p>
+        <w:p>
+          <w:pPr>
+            <w:pStyle w:val="TOC3"/>
+            <w:tabs>
+              <w:tab w:val="right" w:leader="dot" w:pos="9350"/>
+            </w:tabs>
+            <w:rPr>
+              <w:rFonts w:eastAsiaTheme="minorEastAsia"/>
+              <w:noProof/>
+            </w:rPr>
+          </w:pPr>
+          <w:hyperlink w:anchor="_Toc1498347" w:history="1">
+            <w:r>
+              <w:rPr>
+                <w:rStyle w:val="Hyperlink"/>
+                <w:noProof/>
+              </w:rPr>
+              <w:t>Who would want to use Smart Commute?</w:t>
+            </w:r>
+            <w:r>
+              <w:rPr>
+                <w:noProof/>
+                <w:webHidden/>
+              </w:rPr>
+              <w:tab/>
+            </w:r>
+            <w:r>
+              <w:rPr>
+                <w:noProof/>
+                <w:webHidden/>
+              </w:rPr>
+              <w:fldChar w:fldCharType="begin"/>
+            </w:r>
+            <w:r>
+              <w:rPr>
+                <w:noProof/>
+                <w:webHidden/>
+              </w:rPr>
+              <w:instrText xml:space="preserve"> PAGEREF _Toc1498347 \h </w:instrText>
+            </w:r>
+            <w:r>
+              <w:rPr>
+                <w:noProof/>
+                <w:webHidden/>
+              </w:rPr>
+            </w:r>
+            <w:r>
+              <w:rPr>
+                <w:noProof/>
+                <w:webHidden/>
+              </w:rPr>
+              <w:fldChar w:fldCharType="separate"/>
+            </w:r>
+            <w:r>
+              <w:rPr>
+                <w:noProof/>
+                <w:webHidden/>
+              </w:rPr>
+              <w:t>6</w:t>
+            </w:r>
+            <w:r>
+              <w:rPr>
+                <w:noProof/>
+                <w:webHidden/>
+              </w:rPr>
+              <w:fldChar w:fldCharType="end"/>
+            </w:r>
+          </w:hyperlink>
+        </w:p>
+        <w:p>
+          <w:pPr>
+            <w:pStyle w:val="TOC3"/>
+            <w:tabs>
+              <w:tab w:val="right" w:leader="dot" w:pos="9350"/>
+            </w:tabs>
+            <w:rPr>
+              <w:rFonts w:eastAsiaTheme="minorEastAsia"/>
+              <w:noProof/>
+            </w:rPr>
+          </w:pPr>
+          <w:hyperlink w:anchor="_Toc1498348" w:history="1">
+            <w:r>
+              <w:rPr>
+                <w:rStyle w:val="Hyperlink"/>
+                <w:noProof/>
+              </w:rPr>
+              <w:t>Why would they want to use it?</w:t>
+            </w:r>
+            <w:r>
+              <w:rPr>
+                <w:noProof/>
+                <w:webHidden/>
+              </w:rPr>
+              <w:tab/>
+            </w:r>
+            <w:r>
+              <w:rPr>
+                <w:noProof/>
+                <w:webHidden/>
+              </w:rPr>
+              <w:fldChar w:fldCharType="begin"/>
+            </w:r>
+            <w:r>
+              <w:rPr>
+                <w:noProof/>
+                <w:webHidden/>
+              </w:rPr>
+              <w:instrText xml:space="preserve"> PAGEREF _Toc1498348 \h </w:instrText>
+            </w:r>
+            <w:r>
+              <w:rPr>
+                <w:noProof/>
+                <w:webHidden/>
+              </w:rPr>
+            </w:r>
+            <w:r>
+              <w:rPr>
+                <w:noProof/>
+                <w:webHidden/>
+              </w:rPr>
+              <w:fldChar w:fldCharType="separate"/>
+            </w:r>
+            <w:r>
+              <w:rPr>
+                <w:noProof/>
+                <w:webHidden/>
+              </w:rPr>
+              <w:t>6</w:t>
+            </w:r>
+            <w:r>
+              <w:rPr>
+                <w:noProof/>
+                <w:webHidden/>
+              </w:rPr>
+              <w:fldChar w:fldCharType="end"/>
+            </w:r>
+          </w:hyperlink>
+        </w:p>
+        <w:p>
+          <w:pPr>
+            <w:pStyle w:val="TOC3"/>
+            <w:tabs>
+              <w:tab w:val="right" w:leader="dot" w:pos="9350"/>
+            </w:tabs>
+            <w:rPr>
+              <w:rFonts w:eastAsiaTheme="minorEastAsia"/>
+              <w:noProof/>
+            </w:rPr>
+          </w:pPr>
+          <w:hyperlink w:anchor="_Toc1498349" w:history="1">
+            <w:r>
+              <w:rPr>
+                <w:rStyle w:val="Hyperlink"/>
+                <w:noProof/>
+              </w:rPr>
+              <w:t>What are they looking for?</w:t>
+            </w:r>
+            <w:r>
+              <w:rPr>
+                <w:noProof/>
+                <w:webHidden/>
+              </w:rPr>
+              <w:tab/>
+            </w:r>
+            <w:r>
+              <w:rPr>
+                <w:noProof/>
+                <w:webHidden/>
+              </w:rPr>
+              <w:fldChar w:fldCharType="begin"/>
+            </w:r>
+            <w:r>
+              <w:rPr>
+                <w:noProof/>
+                <w:webHidden/>
+              </w:rPr>
+              <w:instrText xml:space="preserve"> PAGEREF _Toc1498349 \h </w:instrText>
+            </w:r>
+            <w:r>
+              <w:rPr>
+                <w:noProof/>
+                <w:webHidden/>
+              </w:rPr>
+            </w:r>
+            <w:r>
+              <w:rPr>
+                <w:noProof/>
+                <w:webHidden/>
+              </w:rPr>
+              <w:fldChar w:fldCharType="separate"/>
+            </w:r>
+            <w:r>
+              <w:rPr>
+                <w:noProof/>
+                <w:webHidden/>
+              </w:rPr>
+              <w:t>7</w:t>
+            </w:r>
+            <w:r>
+              <w:rPr>
+                <w:noProof/>
+                <w:webHidden/>
+              </w:rPr>
+              <w:fldChar w:fldCharType="end"/>
+            </w:r>
+          </w:hyperlink>
+        </w:p>
+        <w:p>
+          <w:pPr>
+            <w:pStyle w:val="TOC3"/>
+            <w:tabs>
+              <w:tab w:val="right" w:leader="dot" w:pos="9350"/>
+            </w:tabs>
+            <w:rPr>
+              <w:rFonts w:eastAsiaTheme="minorEastAsia"/>
+              <w:noProof/>
+            </w:rPr>
+          </w:pPr>
+          <w:hyperlink w:anchor="_Toc1498350" w:history="1">
+            <w:r>
+              <w:rPr>
+                <w:rStyle w:val="Hyperlink"/>
+                <w:noProof/>
+              </w:rPr>
+              <w:t>How does Smart Commute provide the utilities that solve their problems?</w:t>
+            </w:r>
+            <w:r>
+              <w:rPr>
+                <w:noProof/>
+                <w:webHidden/>
+              </w:rPr>
+              <w:tab/>
+            </w:r>
+            <w:r>
+              <w:rPr>
+                <w:noProof/>
+                <w:webHidden/>
+              </w:rPr>
+              <w:fldChar w:fldCharType="begin"/>
+            </w:r>
+            <w:r>
+              <w:rPr>
+                <w:noProof/>
+                <w:webHidden/>
+              </w:rPr>
+              <w:instrText xml:space="preserve"> PAGEREF _Toc1498350 \h </w:instrText>
+            </w:r>
+            <w:r>
+              <w:rPr>
+                <w:noProof/>
+                <w:webHidden/>
+              </w:rPr>
+            </w:r>
+            <w:r>
+              <w:rPr>
+                <w:noProof/>
+                <w:webHidden/>
+              </w:rPr>
+              <w:fldChar w:fldCharType="separate"/>
+            </w:r>
+            <w:r>
+              <w:rPr>
+                <w:noProof/>
+                <w:webHidden/>
+              </w:rPr>
+              <w:t>7</w:t>
             </w:r>
             <w:r>
               <w:rPr>
@@ -571,13 +918,13 @@
               <w:noProof/>
             </w:rPr>
           </w:pPr>
-          <w:hyperlink w:anchor="_Toc1476357" w:history="1">
+          <w:hyperlink w:anchor="_Toc1498351" w:history="1">
             <w:r>
               <w:rPr>
                 <w:rStyle w:val="Hyperlink"/>
                 <w:noProof/>
               </w:rPr>
-              <w:t>User Personas</w:t>
+              <w:t>System architecture</w:t>
             </w:r>
             <w:r>
               <w:rPr>
@@ -598,7 +945,7 @@
                 <w:noProof/>
                 <w:webHidden/>
               </w:rPr>
-              <w:instrText xml:space="preserve"> PAGEREF _Toc1476357 \h </w:instrText>
+              <w:instrText xml:space="preserve"> PAGEREF _Toc1498351 \h </w:instrText>
             </w:r>
             <w:r>
               <w:rPr>
@@ -618,7 +965,145 @@
                 <w:noProof/>
                 <w:webHidden/>
               </w:rPr>
-              <w:t>5</w:t>
+              <w:t>7</w:t>
+            </w:r>
+            <w:r>
+              <w:rPr>
+                <w:noProof/>
+                <w:webHidden/>
+              </w:rPr>
+              <w:fldChar w:fldCharType="end"/>
+            </w:r>
+          </w:hyperlink>
+        </w:p>
+        <w:p>
+          <w:pPr>
+            <w:pStyle w:val="TOC1"/>
+            <w:tabs>
+              <w:tab w:val="right" w:leader="dot" w:pos="9350"/>
+            </w:tabs>
+            <w:rPr>
+              <w:rFonts w:eastAsiaTheme="minorEastAsia"/>
+              <w:noProof/>
+            </w:rPr>
+          </w:pPr>
+          <w:hyperlink w:anchor="_Toc1498352" w:history="1">
+            <w:r>
+              <w:rPr>
+                <w:rStyle w:val="Hyperlink"/>
+                <w:noProof/>
+              </w:rPr>
+              <w:t>Section 2: App design</w:t>
+            </w:r>
+            <w:r>
+              <w:rPr>
+                <w:noProof/>
+                <w:webHidden/>
+              </w:rPr>
+              <w:tab/>
+            </w:r>
+            <w:r>
+              <w:rPr>
+                <w:noProof/>
+                <w:webHidden/>
+              </w:rPr>
+              <w:fldChar w:fldCharType="begin"/>
+            </w:r>
+            <w:r>
+              <w:rPr>
+                <w:noProof/>
+                <w:webHidden/>
+              </w:rPr>
+              <w:instrText xml:space="preserve"> PAGEREF _Toc1498352 \h </w:instrText>
+            </w:r>
+            <w:r>
+              <w:rPr>
+                <w:noProof/>
+                <w:webHidden/>
+              </w:rPr>
+            </w:r>
+            <w:r>
+              <w:rPr>
+                <w:noProof/>
+                <w:webHidden/>
+              </w:rPr>
+              <w:fldChar w:fldCharType="separate"/>
+            </w:r>
+            <w:r>
+              <w:rPr>
+                <w:noProof/>
+                <w:webHidden/>
+              </w:rPr>
+              <w:t>8</w:t>
+            </w:r>
+            <w:r>
+              <w:rPr>
+                <w:noProof/>
+                <w:webHidden/>
+              </w:rPr>
+              <w:fldChar w:fldCharType="end"/>
+            </w:r>
+          </w:hyperlink>
+        </w:p>
+        <w:p>
+          <w:pPr>
+            <w:pStyle w:val="TOC2"/>
+            <w:tabs>
+              <w:tab w:val="right" w:leader="dot" w:pos="9350"/>
+            </w:tabs>
+            <w:rPr>
+              <w:rFonts w:eastAsiaTheme="minorEastAsia"/>
+              <w:noProof/>
+            </w:rPr>
+          </w:pPr>
+          <w:hyperlink w:anchor="_Toc1498353" w:history="1">
+            <w:r>
+              <w:rPr>
+                <w:rStyle w:val="Hyperlink"/>
+                <w:noProof/>
+              </w:rPr>
+              <w:t>Entity relationship diagrams</w:t>
+            </w:r>
+            <w:r>
+              <w:rPr>
+                <w:noProof/>
+                <w:webHidden/>
+              </w:rPr>
+              <w:tab/>
+            </w:r>
+            <w:r>
+              <w:rPr>
+                <w:noProof/>
+                <w:webHidden/>
+              </w:rPr>
+              <w:fldChar w:fldCharType="begin"/>
+            </w:r>
+            <w:r>
+              <w:rPr>
+                <w:noProof/>
+                <w:webHidden/>
+              </w:rPr>
+              <w:instrText xml:space="preserve"> PAGEREF _Toc1498353 \h </w:instrText>
+            </w:r>
+            <w:r>
+              <w:rPr>
+                <w:noProof/>
+                <w:webHidden/>
+              </w:rPr>
+            </w:r>
+            <w:r>
+              <w:rPr>
+                <w:noProof/>
+                <w:webHidden/>
+              </w:rPr>
+              <w:fldChar w:fldCharType="separate"/>
+            </w:r>
+            <w:r>
+              <w:rPr>
+                <w:noProof/>
+                <w:webHidden/>
+              </w:rPr>
+              <w:t>8</w:t>
             </w:r>
             <w:r>
               <w:rPr>
@@ -640,13 +1125,14 @@
               <w:noProof/>
             </w:rPr>
           </w:pPr>
-          <w:hyperlink w:anchor="_Toc1476358" w:history="1">
+          <w:hyperlink w:anchor="_Toc1498354" w:history="1">
             <w:r>
               <w:rPr>
                 <w:rStyle w:val="Hyperlink"/>
                 <w:noProof/>
-              </w:rPr>
-              <w:t>Who would want to use Smart Commute?</w:t>
+                <w:highlight w:val="yellow"/>
+              </w:rPr>
+              <w:t>High Level Class Diagram</w:t>
             </w:r>
             <w:r>
               <w:rPr>
@@ -667,7 +1153,7 @@
                 <w:noProof/>
                 <w:webHidden/>
               </w:rPr>
-              <w:instrText xml:space="preserve"> PAGEREF _Toc1476358 \h </w:instrText>
+              <w:instrText xml:space="preserve"> PAGEREF _Toc1498354 \h </w:instrText>
             </w:r>
             <w:r>
               <w:rPr>
@@ -687,7 +1173,7 @@
                 <w:noProof/>
                 <w:webHidden/>
               </w:rPr>
-              <w:t>5</w:t>
+              <w:t>8</w:t>
             </w:r>
             <w:r>
               <w:rPr>
@@ -709,13 +1195,13 @@
               <w:noProof/>
             </w:rPr>
           </w:pPr>
-          <w:hyperlink w:anchor="_Toc1476359" w:history="1">
+          <w:hyperlink w:anchor="_Toc1498355" w:history="1">
             <w:r>
               <w:rPr>
                 <w:rStyle w:val="Hyperlink"/>
                 <w:noProof/>
               </w:rPr>
-              <w:t>Why would they want to use it?</w:t>
+              <w:t>Front-end Class Diagram</w:t>
             </w:r>
             <w:r>
               <w:rPr>
@@ -736,7 +1222,7 @@
                 <w:noProof/>
                 <w:webHidden/>
               </w:rPr>
-              <w:instrText xml:space="preserve"> PAGEREF _Toc1476359 \h </w:instrText>
+              <w:instrText xml:space="preserve"> PAGEREF _Toc1498355 \h </w:instrText>
             </w:r>
             <w:r>
               <w:rPr>
@@ -756,7 +1242,7 @@
                 <w:noProof/>
                 <w:webHidden/>
               </w:rPr>
-              <w:t>5</w:t>
+              <w:t>8</w:t>
             </w:r>
             <w:r>
               <w:rPr>
@@ -778,13 +1264,13 @@
               <w:noProof/>
             </w:rPr>
           </w:pPr>
-          <w:hyperlink w:anchor="_Toc1476360" w:history="1">
+          <w:hyperlink w:anchor="_Toc1498356" w:history="1">
             <w:r>
               <w:rPr>
                 <w:rStyle w:val="Hyperlink"/>
                 <w:noProof/>
               </w:rPr>
-              <w:t>What are they looking for?</w:t>
+              <w:t>Back-end Class Diagram</w:t>
             </w:r>
             <w:r>
               <w:rPr>
@@ -805,7 +1291,7 @@
                 <w:noProof/>
                 <w:webHidden/>
               </w:rPr>
-              <w:instrText xml:space="preserve"> PAGEREF _Toc1476360 \h </w:instrText>
+              <w:instrText xml:space="preserve"> PAGEREF _Toc1498356 \h </w:instrText>
             </w:r>
             <w:r>
               <w:rPr>
@@ -825,7 +1311,421 @@
                 <w:noProof/>
                 <w:webHidden/>
               </w:rPr>
-              <w:t>6</w:t>
+              <w:t>10</w:t>
+            </w:r>
+            <w:r>
+              <w:rPr>
+                <w:noProof/>
+                <w:webHidden/>
+              </w:rPr>
+              <w:fldChar w:fldCharType="end"/>
+            </w:r>
+          </w:hyperlink>
+        </w:p>
+        <w:p>
+          <w:pPr>
+            <w:pStyle w:val="TOC2"/>
+            <w:tabs>
+              <w:tab w:val="right" w:leader="dot" w:pos="9350"/>
+            </w:tabs>
+            <w:rPr>
+              <w:rFonts w:eastAsiaTheme="minorEastAsia"/>
+              <w:noProof/>
+            </w:rPr>
+          </w:pPr>
+          <w:hyperlink w:anchor="_Toc1498357" w:history="1">
+            <w:r>
+              <w:rPr>
+                <w:rStyle w:val="Hyperlink"/>
+                <w:noProof/>
+              </w:rPr>
+              <w:t>Sequence diagrams</w:t>
+            </w:r>
+            <w:r>
+              <w:rPr>
+                <w:noProof/>
+                <w:webHidden/>
+              </w:rPr>
+              <w:tab/>
+            </w:r>
+            <w:r>
+              <w:rPr>
+                <w:noProof/>
+                <w:webHidden/>
+              </w:rPr>
+              <w:fldChar w:fldCharType="begin"/>
+            </w:r>
+            <w:r>
+              <w:rPr>
+                <w:noProof/>
+                <w:webHidden/>
+              </w:rPr>
+              <w:instrText xml:space="preserve"> PAGEREF _Toc1498357 \h </w:instrText>
+            </w:r>
+            <w:r>
+              <w:rPr>
+                <w:noProof/>
+                <w:webHidden/>
+              </w:rPr>
+            </w:r>
+            <w:r>
+              <w:rPr>
+                <w:noProof/>
+                <w:webHidden/>
+              </w:rPr>
+              <w:fldChar w:fldCharType="separate"/>
+            </w:r>
+            <w:r>
+              <w:rPr>
+                <w:noProof/>
+                <w:webHidden/>
+              </w:rPr>
+              <w:t>14</w:t>
+            </w:r>
+            <w:r>
+              <w:rPr>
+                <w:noProof/>
+                <w:webHidden/>
+              </w:rPr>
+              <w:fldChar w:fldCharType="end"/>
+            </w:r>
+          </w:hyperlink>
+        </w:p>
+        <w:p>
+          <w:pPr>
+            <w:pStyle w:val="TOC2"/>
+            <w:tabs>
+              <w:tab w:val="right" w:leader="dot" w:pos="9350"/>
+            </w:tabs>
+            <w:rPr>
+              <w:rFonts w:eastAsiaTheme="minorEastAsia"/>
+              <w:noProof/>
+            </w:rPr>
+          </w:pPr>
+          <w:hyperlink w:anchor="_Toc1498358" w:history="1">
+            <w:r>
+              <w:rPr>
+                <w:rStyle w:val="Hyperlink"/>
+                <w:noProof/>
+              </w:rPr>
+              <w:t>Web interface, database</w:t>
+            </w:r>
+            <w:r>
+              <w:rPr>
+                <w:noProof/>
+                <w:webHidden/>
+              </w:rPr>
+              <w:tab/>
+            </w:r>
+            <w:r>
+              <w:rPr>
+                <w:noProof/>
+                <w:webHidden/>
+              </w:rPr>
+              <w:fldChar w:fldCharType="begin"/>
+            </w:r>
+            <w:r>
+              <w:rPr>
+                <w:noProof/>
+                <w:webHidden/>
+              </w:rPr>
+              <w:instrText xml:space="preserve"> PAGEREF _Toc1498358 \h </w:instrText>
+            </w:r>
+            <w:r>
+              <w:rPr>
+                <w:noProof/>
+                <w:webHidden/>
+              </w:rPr>
+            </w:r>
+            <w:r>
+              <w:rPr>
+                <w:noProof/>
+                <w:webHidden/>
+              </w:rPr>
+              <w:fldChar w:fldCharType="separate"/>
+            </w:r>
+            <w:r>
+              <w:rPr>
+                <w:noProof/>
+                <w:webHidden/>
+              </w:rPr>
+              <w:t>17</w:t>
+            </w:r>
+            <w:r>
+              <w:rPr>
+                <w:noProof/>
+                <w:webHidden/>
+              </w:rPr>
+              <w:fldChar w:fldCharType="end"/>
+            </w:r>
+          </w:hyperlink>
+        </w:p>
+        <w:p>
+          <w:pPr>
+            <w:pStyle w:val="TOC1"/>
+            <w:tabs>
+              <w:tab w:val="right" w:leader="dot" w:pos="9350"/>
+            </w:tabs>
+            <w:rPr>
+              <w:rFonts w:eastAsiaTheme="minorEastAsia"/>
+              <w:noProof/>
+            </w:rPr>
+          </w:pPr>
+          <w:hyperlink w:anchor="_Toc1498359" w:history="1">
+            <w:r>
+              <w:rPr>
+                <w:rStyle w:val="Hyperlink"/>
+                <w:noProof/>
+              </w:rPr>
+              <w:t>Section 3</w:t>
+            </w:r>
+            <w:r>
+              <w:rPr>
+                <w:noProof/>
+                <w:webHidden/>
+              </w:rPr>
+              <w:tab/>
+            </w:r>
+            <w:r>
+              <w:rPr>
+                <w:noProof/>
+                <w:webHidden/>
+              </w:rPr>
+              <w:fldChar w:fldCharType="begin"/>
+            </w:r>
+            <w:r>
+              <w:rPr>
+                <w:noProof/>
+                <w:webHidden/>
+              </w:rPr>
+              <w:instrText xml:space="preserve"> PAGEREF _Toc1498359 \h </w:instrText>
+            </w:r>
+            <w:r>
+              <w:rPr>
+                <w:noProof/>
+                <w:webHidden/>
+              </w:rPr>
+            </w:r>
+            <w:r>
+              <w:rPr>
+                <w:noProof/>
+                <w:webHidden/>
+              </w:rPr>
+              <w:fldChar w:fldCharType="separate"/>
+            </w:r>
+            <w:r>
+              <w:rPr>
+                <w:noProof/>
+                <w:webHidden/>
+              </w:rPr>
+              <w:t>17</w:t>
+            </w:r>
+            <w:r>
+              <w:rPr>
+                <w:noProof/>
+                <w:webHidden/>
+              </w:rPr>
+              <w:fldChar w:fldCharType="end"/>
+            </w:r>
+          </w:hyperlink>
+        </w:p>
+        <w:p>
+          <w:pPr>
+            <w:pStyle w:val="TOC2"/>
+            <w:tabs>
+              <w:tab w:val="right" w:leader="dot" w:pos="9350"/>
+            </w:tabs>
+            <w:rPr>
+              <w:rFonts w:eastAsiaTheme="minorEastAsia"/>
+              <w:noProof/>
+            </w:rPr>
+          </w:pPr>
+          <w:hyperlink w:anchor="_Toc1498360" w:history="1">
+            <w:r>
+              <w:rPr>
+                <w:rStyle w:val="Hyperlink"/>
+                <w:noProof/>
+              </w:rPr>
+              <w:t>Implementation</w:t>
+            </w:r>
+            <w:r>
+              <w:rPr>
+                <w:noProof/>
+                <w:webHidden/>
+              </w:rPr>
+              <w:tab/>
+            </w:r>
+            <w:r>
+              <w:rPr>
+                <w:noProof/>
+                <w:webHidden/>
+              </w:rPr>
+              <w:fldChar w:fldCharType="begin"/>
+            </w:r>
+            <w:r>
+              <w:rPr>
+                <w:noProof/>
+                <w:webHidden/>
+              </w:rPr>
+              <w:instrText xml:space="preserve"> PAGEREF _Toc1498360 \h </w:instrText>
+            </w:r>
+            <w:r>
+              <w:rPr>
+                <w:noProof/>
+                <w:webHidden/>
+              </w:rPr>
+            </w:r>
+            <w:r>
+              <w:rPr>
+                <w:noProof/>
+                <w:webHidden/>
+              </w:rPr>
+              <w:fldChar w:fldCharType="separate"/>
+            </w:r>
+            <w:r>
+              <w:rPr>
+                <w:noProof/>
+                <w:webHidden/>
+              </w:rPr>
+              <w:t>17</w:t>
+            </w:r>
+            <w:r>
+              <w:rPr>
+                <w:noProof/>
+                <w:webHidden/>
+              </w:rPr>
+              <w:fldChar w:fldCharType="end"/>
+            </w:r>
+          </w:hyperlink>
+        </w:p>
+        <w:p>
+          <w:pPr>
+            <w:pStyle w:val="TOC1"/>
+            <w:tabs>
+              <w:tab w:val="right" w:leader="dot" w:pos="9350"/>
+            </w:tabs>
+            <w:rPr>
+              <w:rFonts w:eastAsiaTheme="minorEastAsia"/>
+              <w:noProof/>
+            </w:rPr>
+          </w:pPr>
+          <w:hyperlink w:anchor="_Toc1498361" w:history="1">
+            <w:r>
+              <w:rPr>
+                <w:rStyle w:val="Hyperlink"/>
+                <w:noProof/>
+              </w:rPr>
+              <w:t>Section 4</w:t>
+            </w:r>
+            <w:r>
+              <w:rPr>
+                <w:noProof/>
+                <w:webHidden/>
+              </w:rPr>
+              <w:tab/>
+            </w:r>
+            <w:r>
+              <w:rPr>
+                <w:noProof/>
+                <w:webHidden/>
+              </w:rPr>
+              <w:fldChar w:fldCharType="begin"/>
+            </w:r>
+            <w:r>
+              <w:rPr>
+                <w:noProof/>
+                <w:webHidden/>
+              </w:rPr>
+              <w:instrText xml:space="preserve"> PAGEREF _Toc1498361 \h </w:instrText>
+            </w:r>
+            <w:r>
+              <w:rPr>
+                <w:noProof/>
+                <w:webHidden/>
+              </w:rPr>
+            </w:r>
+            <w:r>
+              <w:rPr>
+                <w:noProof/>
+                <w:webHidden/>
+              </w:rPr>
+              <w:fldChar w:fldCharType="separate"/>
+            </w:r>
+            <w:r>
+              <w:rPr>
+                <w:noProof/>
+                <w:webHidden/>
+              </w:rPr>
+              <w:t>19</w:t>
+            </w:r>
+            <w:r>
+              <w:rPr>
+                <w:noProof/>
+                <w:webHidden/>
+              </w:rPr>
+              <w:fldChar w:fldCharType="end"/>
+            </w:r>
+          </w:hyperlink>
+        </w:p>
+        <w:p>
+          <w:pPr>
+            <w:pStyle w:val="TOC2"/>
+            <w:tabs>
+              <w:tab w:val="right" w:leader="dot" w:pos="9350"/>
+            </w:tabs>
+            <w:rPr>
+              <w:rFonts w:eastAsiaTheme="minorEastAsia"/>
+              <w:noProof/>
+            </w:rPr>
+          </w:pPr>
+          <w:hyperlink w:anchor="_Toc1498362" w:history="1">
+            <w:r>
+              <w:rPr>
+                <w:rStyle w:val="Hyperlink"/>
+                <w:noProof/>
+              </w:rPr>
+              <w:t>Used tools</w:t>
+            </w:r>
+            <w:r>
+              <w:rPr>
+                <w:noProof/>
+                <w:webHidden/>
+              </w:rPr>
+              <w:tab/>
+            </w:r>
+            <w:r>
+              <w:rPr>
+                <w:noProof/>
+                <w:webHidden/>
+              </w:rPr>
+              <w:fldChar w:fldCharType="begin"/>
+            </w:r>
+            <w:r>
+              <w:rPr>
+                <w:noProof/>
+                <w:webHidden/>
+              </w:rPr>
+              <w:instrText xml:space="preserve"> PAGEREF _Toc1498362 \h </w:instrText>
+            </w:r>
+            <w:r>
+              <w:rPr>
+                <w:noProof/>
+                <w:webHidden/>
+              </w:rPr>
+            </w:r>
+            <w:r>
+              <w:rPr>
+                <w:noProof/>
+                <w:webHidden/>
+              </w:rPr>
+              <w:fldChar w:fldCharType="separate"/>
+            </w:r>
+            <w:r>
+              <w:rPr>
+                <w:noProof/>
+                <w:webHidden/>
+              </w:rPr>
+              <w:t>19</w:t>
             </w:r>
             <w:r>
               <w:rPr>
@@ -847,13 +1747,13 @@
               <w:noProof/>
             </w:rPr>
           </w:pPr>
-          <w:hyperlink w:anchor="_Toc1476361" w:history="1">
+          <w:hyperlink w:anchor="_Toc1498363" w:history="1">
             <w:r>
               <w:rPr>
                 <w:rStyle w:val="Hyperlink"/>
                 <w:noProof/>
               </w:rPr>
-              <w:t>How does Smart Commute provide the utilities that solve their problems?</w:t>
+              <w:t>Front end tools</w:t>
             </w:r>
             <w:r>
               <w:rPr>
@@ -874,7 +1774,7 @@
                 <w:noProof/>
                 <w:webHidden/>
               </w:rPr>
-              <w:instrText xml:space="preserve"> PAGEREF _Toc1476361 \h </w:instrText>
+              <w:instrText xml:space="preserve"> PAGEREF _Toc1498363 \h </w:instrText>
             </w:r>
             <w:r>
               <w:rPr>
@@ -894,7 +1794,7 @@
                 <w:noProof/>
                 <w:webHidden/>
               </w:rPr>
-              <w:t>6</w:t>
+              <w:t>19</w:t>
             </w:r>
             <w:r>
               <w:rPr>
@@ -907,7 +1807,7 @@
         </w:p>
         <w:p>
           <w:pPr>
-            <w:pStyle w:val="TOC2"/>
+            <w:pStyle w:val="TOC3"/>
             <w:tabs>
               <w:tab w:val="right" w:leader="dot" w:pos="9350"/>
             </w:tabs>
@@ -916,13 +1816,13 @@
               <w:noProof/>
             </w:rPr>
           </w:pPr>
-          <w:hyperlink w:anchor="_Toc1476362" w:history="1">
+          <w:hyperlink w:anchor="_Toc1498364" w:history="1">
             <w:r>
               <w:rPr>
                 <w:rStyle w:val="Hyperlink"/>
                 <w:noProof/>
               </w:rPr>
-              <w:t>Overall structure</w:t>
+              <w:t>Back end tools</w:t>
             </w:r>
             <w:r>
               <w:rPr>
@@ -943,7 +1843,7 @@
                 <w:noProof/>
                 <w:webHidden/>
               </w:rPr>
-              <w:instrText xml:space="preserve"> PAGEREF _Toc1476362 \h </w:instrText>
+              <w:instrText xml:space="preserve"> PAGEREF _Toc1498364 \h </w:instrText>
             </w:r>
             <w:r>
               <w:rPr>
@@ -963,76 +1863,7 @@
                 <w:noProof/>
                 <w:webHidden/>
               </w:rPr>
-              <w:t>6</w:t>
-            </w:r>
-            <w:r>
-              <w:rPr>
-                <w:noProof/>
-                <w:webHidden/>
-              </w:rPr>
-              <w:fldChar w:fldCharType="end"/>
-            </w:r>
-          </w:hyperlink>
-        </w:p>
-        <w:p>
-          <w:pPr>
-            <w:pStyle w:val="TOC2"/>
-            <w:tabs>
-              <w:tab w:val="right" w:leader="dot" w:pos="9350"/>
-            </w:tabs>
-            <w:rPr>
-              <w:rFonts w:eastAsiaTheme="minorEastAsia"/>
-              <w:noProof/>
-            </w:rPr>
-          </w:pPr>
-          <w:hyperlink w:anchor="_Toc1476363" w:history="1">
-            <w:r>
-              <w:rPr>
-                <w:rStyle w:val="Hyperlink"/>
-                <w:noProof/>
-              </w:rPr>
-              <w:t>Description of framework</w:t>
-            </w:r>
-            <w:r>
-              <w:rPr>
-                <w:noProof/>
-                <w:webHidden/>
-              </w:rPr>
-              <w:tab/>
-            </w:r>
-            <w:r>
-              <w:rPr>
-                <w:noProof/>
-                <w:webHidden/>
-              </w:rPr>
-              <w:fldChar w:fldCharType="begin"/>
-            </w:r>
-            <w:r>
-              <w:rPr>
-                <w:noProof/>
-                <w:webHidden/>
-              </w:rPr>
-              <w:instrText xml:space="preserve"> PAGEREF _Toc1476363 \h </w:instrText>
-            </w:r>
-            <w:r>
-              <w:rPr>
-                <w:noProof/>
-                <w:webHidden/>
-              </w:rPr>
-            </w:r>
-            <w:r>
-              <w:rPr>
-                <w:noProof/>
-                <w:webHidden/>
-              </w:rPr>
-              <w:fldChar w:fldCharType="separate"/>
-            </w:r>
-            <w:r>
-              <w:rPr>
-                <w:noProof/>
-                <w:webHidden/>
-              </w:rPr>
-              <w:t>6</w:t>
+              <w:t>19</w:t>
             </w:r>
             <w:r>
               <w:rPr>
@@ -1054,13 +1885,13 @@
               <w:noProof/>
             </w:rPr>
           </w:pPr>
-          <w:hyperlink w:anchor="_Toc1476364" w:history="1">
+          <w:hyperlink w:anchor="_Toc1498365" w:history="1">
             <w:r>
               <w:rPr>
                 <w:rStyle w:val="Hyperlink"/>
                 <w:noProof/>
               </w:rPr>
-              <w:t>Section 2</w:t>
+              <w:t>Conclusion and future work</w:t>
             </w:r>
             <w:r>
               <w:rPr>
@@ -1081,7 +1912,7 @@
                 <w:noProof/>
                 <w:webHidden/>
               </w:rPr>
-              <w:instrText xml:space="preserve"> PAGEREF _Toc1476364 \h </w:instrText>
+              <w:instrText xml:space="preserve"> PAGEREF _Toc1498365 \h </w:instrText>
             </w:r>
             <w:r>
               <w:rPr>
@@ -1101,904 +1932,7 @@
                 <w:noProof/>
                 <w:webHidden/>
               </w:rPr>
-              <w:t>6</w:t>
-            </w:r>
-            <w:r>
-              <w:rPr>
-                <w:noProof/>
-                <w:webHidden/>
-              </w:rPr>
-              <w:fldChar w:fldCharType="end"/>
-            </w:r>
-          </w:hyperlink>
-        </w:p>
-        <w:p>
-          <w:pPr>
-            <w:pStyle w:val="TOC2"/>
-            <w:tabs>
-              <w:tab w:val="right" w:leader="dot" w:pos="9350"/>
-            </w:tabs>
-            <w:rPr>
-              <w:rFonts w:eastAsiaTheme="minorEastAsia"/>
-              <w:noProof/>
-            </w:rPr>
-          </w:pPr>
-          <w:hyperlink w:anchor="_Toc1476365" w:history="1">
-            <w:r>
-              <w:rPr>
-                <w:rStyle w:val="Hyperlink"/>
-                <w:noProof/>
-              </w:rPr>
-              <w:t>Design</w:t>
-            </w:r>
-            <w:r>
-              <w:rPr>
-                <w:noProof/>
-                <w:webHidden/>
-              </w:rPr>
-              <w:tab/>
-            </w:r>
-            <w:r>
-              <w:rPr>
-                <w:noProof/>
-                <w:webHidden/>
-              </w:rPr>
-              <w:fldChar w:fldCharType="begin"/>
-            </w:r>
-            <w:r>
-              <w:rPr>
-                <w:noProof/>
-                <w:webHidden/>
-              </w:rPr>
-              <w:instrText xml:space="preserve"> PAGEREF _Toc1476365 \h </w:instrText>
-            </w:r>
-            <w:r>
-              <w:rPr>
-                <w:noProof/>
-                <w:webHidden/>
-              </w:rPr>
-            </w:r>
-            <w:r>
-              <w:rPr>
-                <w:noProof/>
-                <w:webHidden/>
-              </w:rPr>
-              <w:fldChar w:fldCharType="separate"/>
-            </w:r>
-            <w:r>
-              <w:rPr>
-                <w:noProof/>
-                <w:webHidden/>
-              </w:rPr>
-              <w:t>6</w:t>
-            </w:r>
-            <w:r>
-              <w:rPr>
-                <w:noProof/>
-                <w:webHidden/>
-              </w:rPr>
-              <w:fldChar w:fldCharType="end"/>
-            </w:r>
-          </w:hyperlink>
-        </w:p>
-        <w:p>
-          <w:pPr>
-            <w:pStyle w:val="TOC2"/>
-            <w:tabs>
-              <w:tab w:val="right" w:leader="dot" w:pos="9350"/>
-            </w:tabs>
-            <w:rPr>
-              <w:rFonts w:eastAsiaTheme="minorEastAsia"/>
-              <w:noProof/>
-            </w:rPr>
-          </w:pPr>
-          <w:hyperlink w:anchor="_Toc1476366" w:history="1">
-            <w:r>
-              <w:rPr>
-                <w:rStyle w:val="Hyperlink"/>
-                <w:noProof/>
-              </w:rPr>
-              <w:t>System architecture</w:t>
-            </w:r>
-            <w:r>
-              <w:rPr>
-                <w:noProof/>
-                <w:webHidden/>
-              </w:rPr>
-              <w:tab/>
-            </w:r>
-            <w:r>
-              <w:rPr>
-                <w:noProof/>
-                <w:webHidden/>
-              </w:rPr>
-              <w:fldChar w:fldCharType="begin"/>
-            </w:r>
-            <w:r>
-              <w:rPr>
-                <w:noProof/>
-                <w:webHidden/>
-              </w:rPr>
-              <w:instrText xml:space="preserve"> PAGEREF _Toc1476366 \h </w:instrText>
-            </w:r>
-            <w:r>
-              <w:rPr>
-                <w:noProof/>
-                <w:webHidden/>
-              </w:rPr>
-            </w:r>
-            <w:r>
-              <w:rPr>
-                <w:noProof/>
-                <w:webHidden/>
-              </w:rPr>
-              <w:fldChar w:fldCharType="separate"/>
-            </w:r>
-            <w:r>
-              <w:rPr>
-                <w:noProof/>
-                <w:webHidden/>
-              </w:rPr>
-              <w:t>6</w:t>
-            </w:r>
-            <w:r>
-              <w:rPr>
-                <w:noProof/>
-                <w:webHidden/>
-              </w:rPr>
-              <w:fldChar w:fldCharType="end"/>
-            </w:r>
-          </w:hyperlink>
-        </w:p>
-        <w:p>
-          <w:pPr>
-            <w:pStyle w:val="TOC3"/>
-            <w:tabs>
-              <w:tab w:val="right" w:leader="dot" w:pos="9350"/>
-            </w:tabs>
-            <w:rPr>
-              <w:rFonts w:eastAsiaTheme="minorEastAsia"/>
-              <w:noProof/>
-            </w:rPr>
-          </w:pPr>
-          <w:hyperlink w:anchor="_Toc1476367" w:history="1">
-            <w:r>
-              <w:rPr>
-                <w:rStyle w:val="Hyperlink"/>
-                <w:noProof/>
-              </w:rPr>
-              <w:t>Use case diagrams</w:t>
-            </w:r>
-            <w:r>
-              <w:rPr>
-                <w:noProof/>
-                <w:webHidden/>
-              </w:rPr>
-              <w:tab/>
-            </w:r>
-            <w:r>
-              <w:rPr>
-                <w:noProof/>
-                <w:webHidden/>
-              </w:rPr>
-              <w:fldChar w:fldCharType="begin"/>
-            </w:r>
-            <w:r>
-              <w:rPr>
-                <w:noProof/>
-                <w:webHidden/>
-              </w:rPr>
-              <w:instrText xml:space="preserve"> PAGEREF _Toc1476367 \h </w:instrText>
-            </w:r>
-            <w:r>
-              <w:rPr>
-                <w:noProof/>
-                <w:webHidden/>
-              </w:rPr>
-            </w:r>
-            <w:r>
-              <w:rPr>
-                <w:noProof/>
-                <w:webHidden/>
-              </w:rPr>
-              <w:fldChar w:fldCharType="separate"/>
-            </w:r>
-            <w:r>
-              <w:rPr>
-                <w:noProof/>
-                <w:webHidden/>
-              </w:rPr>
-              <w:t>7</w:t>
-            </w:r>
-            <w:r>
-              <w:rPr>
-                <w:noProof/>
-                <w:webHidden/>
-              </w:rPr>
-              <w:fldChar w:fldCharType="end"/>
-            </w:r>
-          </w:hyperlink>
-        </w:p>
-        <w:p>
-          <w:pPr>
-            <w:pStyle w:val="TOC3"/>
-            <w:tabs>
-              <w:tab w:val="right" w:leader="dot" w:pos="9350"/>
-            </w:tabs>
-            <w:rPr>
-              <w:rFonts w:eastAsiaTheme="minorEastAsia"/>
-              <w:noProof/>
-            </w:rPr>
-          </w:pPr>
-          <w:hyperlink w:anchor="_Toc1476368" w:history="1">
-            <w:r>
-              <w:rPr>
-                <w:rStyle w:val="Hyperlink"/>
-                <w:noProof/>
-              </w:rPr>
-              <w:t>Entity relationship diagrams</w:t>
-            </w:r>
-            <w:r>
-              <w:rPr>
-                <w:noProof/>
-                <w:webHidden/>
-              </w:rPr>
-              <w:tab/>
-            </w:r>
-            <w:r>
-              <w:rPr>
-                <w:noProof/>
-                <w:webHidden/>
-              </w:rPr>
-              <w:fldChar w:fldCharType="begin"/>
-            </w:r>
-            <w:r>
-              <w:rPr>
-                <w:noProof/>
-                <w:webHidden/>
-              </w:rPr>
-              <w:instrText xml:space="preserve"> PAGEREF _Toc1476368 \h </w:instrText>
-            </w:r>
-            <w:r>
-              <w:rPr>
-                <w:noProof/>
-                <w:webHidden/>
-              </w:rPr>
-            </w:r>
-            <w:r>
-              <w:rPr>
-                <w:noProof/>
-                <w:webHidden/>
-              </w:rPr>
-              <w:fldChar w:fldCharType="separate"/>
-            </w:r>
-            <w:r>
-              <w:rPr>
-                <w:noProof/>
-                <w:webHidden/>
-              </w:rPr>
-              <w:t>7</w:t>
-            </w:r>
-            <w:r>
-              <w:rPr>
-                <w:noProof/>
-                <w:webHidden/>
-              </w:rPr>
-              <w:fldChar w:fldCharType="end"/>
-            </w:r>
-          </w:hyperlink>
-        </w:p>
-        <w:p>
-          <w:pPr>
-            <w:pStyle w:val="TOC3"/>
-            <w:tabs>
-              <w:tab w:val="right" w:leader="dot" w:pos="9350"/>
-            </w:tabs>
-            <w:rPr>
-              <w:rFonts w:eastAsiaTheme="minorEastAsia"/>
-              <w:noProof/>
-            </w:rPr>
-          </w:pPr>
-          <w:hyperlink w:anchor="_Toc1476369" w:history="1">
-            <w:r>
-              <w:rPr>
-                <w:rStyle w:val="Hyperlink"/>
-                <w:noProof/>
-              </w:rPr>
-              <w:t>Sequence diagrams</w:t>
-            </w:r>
-            <w:r>
-              <w:rPr>
-                <w:noProof/>
-                <w:webHidden/>
-              </w:rPr>
-              <w:tab/>
-            </w:r>
-            <w:r>
-              <w:rPr>
-                <w:noProof/>
-                <w:webHidden/>
-              </w:rPr>
-              <w:fldChar w:fldCharType="begin"/>
-            </w:r>
-            <w:r>
-              <w:rPr>
-                <w:noProof/>
-                <w:webHidden/>
-              </w:rPr>
-              <w:instrText xml:space="preserve"> PAGEREF _Toc1476369 \h </w:instrText>
-            </w:r>
-            <w:r>
-              <w:rPr>
-                <w:noProof/>
-                <w:webHidden/>
-              </w:rPr>
-            </w:r>
-            <w:r>
-              <w:rPr>
-                <w:noProof/>
-                <w:webHidden/>
-              </w:rPr>
-              <w:fldChar w:fldCharType="separate"/>
-            </w:r>
-            <w:r>
-              <w:rPr>
-                <w:noProof/>
-                <w:webHidden/>
-              </w:rPr>
-              <w:t>13</w:t>
-            </w:r>
-            <w:r>
-              <w:rPr>
-                <w:noProof/>
-                <w:webHidden/>
-              </w:rPr>
-              <w:fldChar w:fldCharType="end"/>
-            </w:r>
-          </w:hyperlink>
-        </w:p>
-        <w:p>
-          <w:pPr>
-            <w:pStyle w:val="TOC3"/>
-            <w:tabs>
-              <w:tab w:val="right" w:leader="dot" w:pos="9350"/>
-            </w:tabs>
-            <w:rPr>
-              <w:rFonts w:eastAsiaTheme="minorEastAsia"/>
-              <w:noProof/>
-            </w:rPr>
-          </w:pPr>
-          <w:hyperlink w:anchor="_Toc1476370" w:history="1">
-            <w:r>
-              <w:rPr>
-                <w:rStyle w:val="Hyperlink"/>
-                <w:noProof/>
-              </w:rPr>
-              <w:t>Web interface, database</w:t>
-            </w:r>
-            <w:r>
-              <w:rPr>
-                <w:noProof/>
-                <w:webHidden/>
-              </w:rPr>
-              <w:tab/>
-            </w:r>
-            <w:r>
-              <w:rPr>
-                <w:noProof/>
-                <w:webHidden/>
-              </w:rPr>
-              <w:fldChar w:fldCharType="begin"/>
-            </w:r>
-            <w:r>
-              <w:rPr>
-                <w:noProof/>
-                <w:webHidden/>
-              </w:rPr>
-              <w:instrText xml:space="preserve"> PAGEREF _Toc1476370 \h </w:instrText>
-            </w:r>
-            <w:r>
-              <w:rPr>
-                <w:noProof/>
-                <w:webHidden/>
-              </w:rPr>
-            </w:r>
-            <w:r>
-              <w:rPr>
-                <w:noProof/>
-                <w:webHidden/>
-              </w:rPr>
-              <w:fldChar w:fldCharType="separate"/>
-            </w:r>
-            <w:r>
-              <w:rPr>
-                <w:noProof/>
-                <w:webHidden/>
-              </w:rPr>
-              <w:t>15</w:t>
-            </w:r>
-            <w:r>
-              <w:rPr>
-                <w:noProof/>
-                <w:webHidden/>
-              </w:rPr>
-              <w:fldChar w:fldCharType="end"/>
-            </w:r>
-          </w:hyperlink>
-        </w:p>
-        <w:p>
-          <w:pPr>
-            <w:pStyle w:val="TOC1"/>
-            <w:tabs>
-              <w:tab w:val="right" w:leader="dot" w:pos="9350"/>
-            </w:tabs>
-            <w:rPr>
-              <w:rFonts w:eastAsiaTheme="minorEastAsia"/>
-              <w:noProof/>
-            </w:rPr>
-          </w:pPr>
-          <w:hyperlink w:anchor="_Toc1476371" w:history="1">
-            <w:r>
-              <w:rPr>
-                <w:rStyle w:val="Hyperlink"/>
-                <w:noProof/>
-              </w:rPr>
-              <w:t>Section 3</w:t>
-            </w:r>
-            <w:r>
-              <w:rPr>
-                <w:noProof/>
-                <w:webHidden/>
-              </w:rPr>
-              <w:tab/>
-            </w:r>
-            <w:r>
-              <w:rPr>
-                <w:noProof/>
-                <w:webHidden/>
-              </w:rPr>
-              <w:fldChar w:fldCharType="begin"/>
-            </w:r>
-            <w:r>
-              <w:rPr>
-                <w:noProof/>
-                <w:webHidden/>
-              </w:rPr>
-              <w:instrText xml:space="preserve"> PAGEREF _Toc1476371 \h </w:instrText>
-            </w:r>
-            <w:r>
-              <w:rPr>
-                <w:noProof/>
-                <w:webHidden/>
-              </w:rPr>
-            </w:r>
-            <w:r>
-              <w:rPr>
-                <w:noProof/>
-                <w:webHidden/>
-              </w:rPr>
-              <w:fldChar w:fldCharType="separate"/>
-            </w:r>
-            <w:r>
-              <w:rPr>
-                <w:noProof/>
-                <w:webHidden/>
-              </w:rPr>
-              <w:t>15</w:t>
-            </w:r>
-            <w:r>
-              <w:rPr>
-                <w:noProof/>
-                <w:webHidden/>
-              </w:rPr>
-              <w:fldChar w:fldCharType="end"/>
-            </w:r>
-          </w:hyperlink>
-        </w:p>
-        <w:p>
-          <w:pPr>
-            <w:pStyle w:val="TOC2"/>
-            <w:tabs>
-              <w:tab w:val="right" w:leader="dot" w:pos="9350"/>
-            </w:tabs>
-            <w:rPr>
-              <w:rFonts w:eastAsiaTheme="minorEastAsia"/>
-              <w:noProof/>
-            </w:rPr>
-          </w:pPr>
-          <w:hyperlink w:anchor="_Toc1476372" w:history="1">
-            <w:r>
-              <w:rPr>
-                <w:rStyle w:val="Hyperlink"/>
-                <w:noProof/>
-              </w:rPr>
-              <w:t>Implementation</w:t>
-            </w:r>
-            <w:r>
-              <w:rPr>
-                <w:noProof/>
-                <w:webHidden/>
-              </w:rPr>
-              <w:tab/>
-            </w:r>
-            <w:r>
-              <w:rPr>
-                <w:noProof/>
-                <w:webHidden/>
-              </w:rPr>
-              <w:fldChar w:fldCharType="begin"/>
-            </w:r>
-            <w:r>
-              <w:rPr>
-                <w:noProof/>
-                <w:webHidden/>
-              </w:rPr>
-              <w:instrText xml:space="preserve"> PAGEREF _Toc1476372 \h </w:instrText>
-            </w:r>
-            <w:r>
-              <w:rPr>
-                <w:noProof/>
-                <w:webHidden/>
-              </w:rPr>
-            </w:r>
-            <w:r>
-              <w:rPr>
-                <w:noProof/>
-                <w:webHidden/>
-              </w:rPr>
-              <w:fldChar w:fldCharType="separate"/>
-            </w:r>
-            <w:r>
-              <w:rPr>
-                <w:noProof/>
-                <w:webHidden/>
-              </w:rPr>
-              <w:t>15</w:t>
-            </w:r>
-            <w:r>
-              <w:rPr>
-                <w:noProof/>
-                <w:webHidden/>
-              </w:rPr>
-              <w:fldChar w:fldCharType="end"/>
-            </w:r>
-          </w:hyperlink>
-        </w:p>
-        <w:p>
-          <w:pPr>
-            <w:pStyle w:val="TOC1"/>
-            <w:tabs>
-              <w:tab w:val="right" w:leader="dot" w:pos="9350"/>
-            </w:tabs>
-            <w:rPr>
-              <w:rFonts w:eastAsiaTheme="minorEastAsia"/>
-              <w:noProof/>
-            </w:rPr>
-          </w:pPr>
-          <w:hyperlink w:anchor="_Toc1476373" w:history="1">
-            <w:r>
-              <w:rPr>
-                <w:rStyle w:val="Hyperlink"/>
-                <w:noProof/>
-              </w:rPr>
-              <w:t>Section 4</w:t>
-            </w:r>
-            <w:r>
-              <w:rPr>
-                <w:noProof/>
-                <w:webHidden/>
-              </w:rPr>
-              <w:tab/>
-            </w:r>
-            <w:r>
-              <w:rPr>
-                <w:noProof/>
-                <w:webHidden/>
-              </w:rPr>
-              <w:fldChar w:fldCharType="begin"/>
-            </w:r>
-            <w:r>
-              <w:rPr>
-                <w:noProof/>
-                <w:webHidden/>
-              </w:rPr>
-              <w:instrText xml:space="preserve"> PAGEREF _Toc1476373 \h </w:instrText>
-            </w:r>
-            <w:r>
-              <w:rPr>
-                <w:noProof/>
-                <w:webHidden/>
-              </w:rPr>
-            </w:r>
-            <w:r>
-              <w:rPr>
-                <w:noProof/>
-                <w:webHidden/>
-              </w:rPr>
-              <w:fldChar w:fldCharType="separate"/>
-            </w:r>
-            <w:r>
-              <w:rPr>
-                <w:noProof/>
-                <w:webHidden/>
-              </w:rPr>
-              <w:t>17</w:t>
-            </w:r>
-            <w:r>
-              <w:rPr>
-                <w:noProof/>
-                <w:webHidden/>
-              </w:rPr>
-              <w:fldChar w:fldCharType="end"/>
-            </w:r>
-          </w:hyperlink>
-        </w:p>
-        <w:p>
-          <w:pPr>
-            <w:pStyle w:val="TOC2"/>
-            <w:tabs>
-              <w:tab w:val="right" w:leader="dot" w:pos="9350"/>
-            </w:tabs>
-            <w:rPr>
-              <w:rFonts w:eastAsiaTheme="minorEastAsia"/>
-              <w:noProof/>
-            </w:rPr>
-          </w:pPr>
-          <w:hyperlink w:anchor="_Toc1476374" w:history="1">
-            <w:r>
-              <w:rPr>
-                <w:rStyle w:val="Hyperlink"/>
-                <w:noProof/>
-              </w:rPr>
-              <w:t>Used tools</w:t>
-            </w:r>
-            <w:r>
-              <w:rPr>
-                <w:noProof/>
-                <w:webHidden/>
-              </w:rPr>
-              <w:tab/>
-            </w:r>
-            <w:r>
-              <w:rPr>
-                <w:noProof/>
-                <w:webHidden/>
-              </w:rPr>
-              <w:fldChar w:fldCharType="begin"/>
-            </w:r>
-            <w:r>
-              <w:rPr>
-                <w:noProof/>
-                <w:webHidden/>
-              </w:rPr>
-              <w:instrText xml:space="preserve"> PAGEREF _Toc1476374 \h </w:instrText>
-            </w:r>
-            <w:r>
-              <w:rPr>
-                <w:noProof/>
-                <w:webHidden/>
-              </w:rPr>
-            </w:r>
-            <w:r>
-              <w:rPr>
-                <w:noProof/>
-                <w:webHidden/>
-              </w:rPr>
-              <w:fldChar w:fldCharType="separate"/>
-            </w:r>
-            <w:r>
-              <w:rPr>
-                <w:noProof/>
-                <w:webHidden/>
-              </w:rPr>
-              <w:t>17</w:t>
-            </w:r>
-            <w:r>
-              <w:rPr>
-                <w:noProof/>
-                <w:webHidden/>
-              </w:rPr>
-              <w:fldChar w:fldCharType="end"/>
-            </w:r>
-          </w:hyperlink>
-        </w:p>
-        <w:p>
-          <w:pPr>
-            <w:pStyle w:val="TOC3"/>
-            <w:tabs>
-              <w:tab w:val="right" w:leader="dot" w:pos="9350"/>
-            </w:tabs>
-            <w:rPr>
-              <w:rFonts w:eastAsiaTheme="minorEastAsia"/>
-              <w:noProof/>
-            </w:rPr>
-          </w:pPr>
-          <w:hyperlink w:anchor="_Toc1476375" w:history="1">
-            <w:r>
-              <w:rPr>
-                <w:rStyle w:val="Hyperlink"/>
-                <w:noProof/>
-              </w:rPr>
-              <w:t>Front end tools</w:t>
-            </w:r>
-            <w:r>
-              <w:rPr>
-                <w:noProof/>
-                <w:webHidden/>
-              </w:rPr>
-              <w:tab/>
-            </w:r>
-            <w:r>
-              <w:rPr>
-                <w:noProof/>
-                <w:webHidden/>
-              </w:rPr>
-              <w:fldChar w:fldCharType="begin"/>
-            </w:r>
-            <w:r>
-              <w:rPr>
-                <w:noProof/>
-                <w:webHidden/>
-              </w:rPr>
-              <w:instrText xml:space="preserve"> PAGEREF _Toc1476375 \h </w:instrText>
-            </w:r>
-            <w:r>
-              <w:rPr>
-                <w:noProof/>
-                <w:webHidden/>
-              </w:rPr>
-            </w:r>
-            <w:r>
-              <w:rPr>
-                <w:noProof/>
-                <w:webHidden/>
-              </w:rPr>
-              <w:fldChar w:fldCharType="separate"/>
-            </w:r>
-            <w:r>
-              <w:rPr>
-                <w:noProof/>
-                <w:webHidden/>
-              </w:rPr>
-              <w:t>17</w:t>
-            </w:r>
-            <w:r>
-              <w:rPr>
-                <w:noProof/>
-                <w:webHidden/>
-              </w:rPr>
-              <w:fldChar w:fldCharType="end"/>
-            </w:r>
-          </w:hyperlink>
-        </w:p>
-        <w:p>
-          <w:pPr>
-            <w:pStyle w:val="TOC3"/>
-            <w:tabs>
-              <w:tab w:val="right" w:leader="dot" w:pos="9350"/>
-            </w:tabs>
-            <w:rPr>
-              <w:rFonts w:eastAsiaTheme="minorEastAsia"/>
-              <w:noProof/>
-            </w:rPr>
-          </w:pPr>
-          <w:hyperlink w:anchor="_Toc1476376" w:history="1">
-            <w:r>
-              <w:rPr>
-                <w:rStyle w:val="Hyperlink"/>
-                <w:noProof/>
-              </w:rPr>
-              <w:t>Back end tools</w:t>
-            </w:r>
-            <w:r>
-              <w:rPr>
-                <w:noProof/>
-                <w:webHidden/>
-              </w:rPr>
-              <w:tab/>
-            </w:r>
-            <w:r>
-              <w:rPr>
-                <w:noProof/>
-                <w:webHidden/>
-              </w:rPr>
-              <w:fldChar w:fldCharType="begin"/>
-            </w:r>
-            <w:r>
-              <w:rPr>
-                <w:noProof/>
-                <w:webHidden/>
-              </w:rPr>
-              <w:instrText xml:space="preserve"> PAGEREF _Toc1476376 \h </w:instrText>
-            </w:r>
-            <w:r>
-              <w:rPr>
-                <w:noProof/>
-                <w:webHidden/>
-              </w:rPr>
-            </w:r>
-            <w:r>
-              <w:rPr>
-                <w:noProof/>
-                <w:webHidden/>
-              </w:rPr>
-              <w:fldChar w:fldCharType="separate"/>
-            </w:r>
-            <w:r>
-              <w:rPr>
-                <w:noProof/>
-                <w:webHidden/>
-              </w:rPr>
-              <w:t>17</w:t>
-            </w:r>
-            <w:r>
-              <w:rPr>
-                <w:noProof/>
-                <w:webHidden/>
-              </w:rPr>
-              <w:fldChar w:fldCharType="end"/>
-            </w:r>
-          </w:hyperlink>
-        </w:p>
-        <w:p>
-          <w:pPr>
-            <w:pStyle w:val="TOC1"/>
-            <w:tabs>
-              <w:tab w:val="right" w:leader="dot" w:pos="9350"/>
-            </w:tabs>
-            <w:rPr>
-              <w:rFonts w:eastAsiaTheme="minorEastAsia"/>
-              <w:noProof/>
-            </w:rPr>
-          </w:pPr>
-          <w:hyperlink w:anchor="_Toc1476377" w:history="1">
-            <w:r>
-              <w:rPr>
-                <w:rStyle w:val="Hyperlink"/>
-                <w:noProof/>
-              </w:rPr>
-              <w:t>Conclusion and future work</w:t>
-            </w:r>
-            <w:r>
-              <w:rPr>
-                <w:noProof/>
-                <w:webHidden/>
-              </w:rPr>
-              <w:tab/>
-            </w:r>
-            <w:r>
-              <w:rPr>
-                <w:noProof/>
-                <w:webHidden/>
-              </w:rPr>
-              <w:fldChar w:fldCharType="begin"/>
-            </w:r>
-            <w:r>
-              <w:rPr>
-                <w:noProof/>
-                <w:webHidden/>
-              </w:rPr>
-              <w:instrText xml:space="preserve"> PAGEREF _Toc1476377 \h </w:instrText>
-            </w:r>
-            <w:r>
-              <w:rPr>
-                <w:noProof/>
-                <w:webHidden/>
-              </w:rPr>
-            </w:r>
-            <w:r>
-              <w:rPr>
-                <w:noProof/>
-                <w:webHidden/>
-              </w:rPr>
-              <w:fldChar w:fldCharType="separate"/>
-            </w:r>
-            <w:r>
-              <w:rPr>
-                <w:noProof/>
-                <w:webHidden/>
-              </w:rPr>
-              <w:t>17</w:t>
+              <w:t>19</w:t>
             </w:r>
             <w:r>
               <w:rPr>
@@ -2027,8 +1961,6 @@
           <w:lang w:val="es-VE"/>
         </w:rPr>
       </w:pPr>
-      <w:bookmarkStart w:id="1" w:name="_GoBack"/>
-      <w:bookmarkEnd w:id="1"/>
     </w:p>
     <w:p>
       <w:pPr>
@@ -2047,78 +1979,92 @@
       <w:pPr>
         <w:pStyle w:val="Heading1"/>
       </w:pPr>
-      <w:bookmarkStart w:id="2" w:name="_Toc1476353"/>
-      <w:r>
+      <w:bookmarkStart w:id="1" w:name="_Toc1498342"/>
+      <w:r>
+        <w:rPr>
+          <w:highlight w:val="yellow"/>
+        </w:rPr>
         <w:lastRenderedPageBreak/>
-        <w:t>Section 1</w:t>
+        <w:t>App Overview</w:t>
+      </w:r>
+      <w:bookmarkEnd w:id="1"/>
+    </w:p>
+    <w:p>
+      <w:r>
+        <w:rPr>
+          <w:highlight w:val="yellow"/>
+        </w:rPr>
+        <w:t>Why meaningful? Who is the target? What is the app trying to solve? How is it different from the competitors?</w:t>
+      </w:r>
+      <w:r>
+        <w:t xml:space="preserve"> Develop more.</w:t>
+      </w:r>
+    </w:p>
+    <w:p>
+      <w:pPr>
+        <w:jc w:val="both"/>
+      </w:pPr>
+      <w:r>
+        <w:t xml:space="preserve">Nowadays, work routines in cities are getting progressively more hectic, as population and development increase over time. People in several industries must quickly adapt to new routines and appointments, go from one place to the other within the city in a required amount of time, </w:t>
+      </w:r>
+      <w:r>
+        <w:t xml:space="preserve">while </w:t>
+      </w:r>
+      <w:r>
+        <w:t>try</w:t>
+      </w:r>
+      <w:r>
+        <w:t>ing</w:t>
+      </w:r>
+      <w:r>
+        <w:t xml:space="preserve"> not to be late. Sometimes accomplishing that requires extra time </w:t>
+      </w:r>
+      <w:r>
+        <w:t>and demands the individual to spend a handful of minutes on the smartphone and calculate its day routine, sometimes even switching between apps, resulting in a quite confusing procedure which must be performed daily.</w:t>
+      </w:r>
+    </w:p>
+    <w:p>
+      <w:pPr>
+        <w:jc w:val="both"/>
+      </w:pPr>
+      <w:r>
+        <w:t xml:space="preserve">Several solutions have been developed until now, but in most of the cases their focus is not oriented to a highly dynamic work environment but instead on a general purpose, fully equipped application which can perform sites exploring, landmarks, provides imagery, geolocation, routing and even multiple waypoint route coordination. </w:t>
+      </w:r>
+      <w:r>
+        <w:t xml:space="preserve">These apps such as Bing Maps, Google Maps, City Mapper, Moovit or Apple Maps are quite complete, but they don’t have an integration with a user agenda, and sometimes they don’t even consider it. </w:t>
+      </w:r>
+    </w:p>
+    <w:p>
+      <w:pPr>
+        <w:jc w:val="both"/>
+      </w:pPr>
+      <w:r>
+        <w:t>We can seldom find dedicated schedule applications whose objective is instead an intelligent scheduler that considers events times and locations and represents them not only in a calendar interface but also in a map interface, and when they are found, they are normally restricted to smartphones or tablets but not scalable to portable computers</w:t>
+      </w:r>
+      <w:r>
+        <w:t>, and while mobile apps might seem the most reliable tool for the people on the go, relying on a browser tab in Safari or Google Chrome in a smartphone wouldn’t be a drawback as long as there is high compatibility for mobile web browsing.</w:t>
+      </w:r>
+    </w:p>
+    <w:p>
+      <w:pPr>
+        <w:jc w:val="both"/>
+      </w:pPr>
+      <w:r>
+        <w:t xml:space="preserve">It is possible to implement a web app, which would be compatible with any device that can access a browser, and this way the app usage is generalized to any possible computer with access to internet. This assures usage in the office, visualize the </w:t>
+      </w:r>
+      <w:r>
+        <w:t>agenda on the screen, or in the laptop at a café with Wi-Fi after a meeting, or with the smartphone while metro traveling.</w:t>
+      </w:r>
+    </w:p>
+    <w:p>
+      <w:pPr>
+        <w:pStyle w:val="Heading2"/>
+      </w:pPr>
+      <w:bookmarkStart w:id="2" w:name="_Toc1498343"/>
+      <w:r>
+        <w:t>Objective</w:t>
       </w:r>
       <w:bookmarkEnd w:id="2"/>
-    </w:p>
-    <w:p>
-      <w:pPr>
-        <w:jc w:val="both"/>
-      </w:pPr>
-      <w:r>
-        <w:t xml:space="preserve">Nowadays, work routines in cities are getting progressively more hectic, as population and development increase over time. People in several industries must quickly adapt to new routines and appointments, go from one place to the other within the city in a required amount of time, </w:t>
-      </w:r>
-      <w:r>
-        <w:t xml:space="preserve">while </w:t>
-      </w:r>
-      <w:r>
-        <w:t>try</w:t>
-      </w:r>
-      <w:r>
-        <w:t>ing</w:t>
-      </w:r>
-      <w:r>
-        <w:t xml:space="preserve"> not to be late. Sometimes accomplishing that requires extra time </w:t>
-      </w:r>
-      <w:r>
-        <w:t>and demands the individual to spend a handful of minutes on the smartphone and calculate its day routine, sometimes even switching between apps, resulting in a quite confusing procedure which must be performed daily.</w:t>
-      </w:r>
-    </w:p>
-    <w:p>
-      <w:pPr>
-        <w:jc w:val="both"/>
-      </w:pPr>
-      <w:r>
-        <w:t xml:space="preserve">Several solutions have been developed until now, but in most of the cases their focus is not oriented to a highly dynamic work environment but instead on a general purpose, fully equipped application which can perform sites exploring, landmarks, provides imagery, geolocation, routing and even multiple waypoint route coordination. </w:t>
-      </w:r>
-      <w:r>
-        <w:t xml:space="preserve">These apps such as Bing Maps, Google Maps, City Mapper, Moovit or Apple Maps are quite complete, but they don’t have an integration with a user agenda, and sometimes they don’t even consider it. </w:t>
-      </w:r>
-    </w:p>
-    <w:p>
-      <w:pPr>
-        <w:jc w:val="both"/>
-      </w:pPr>
-      <w:r>
-        <w:t>We can seldom find dedicated schedule applications whose objective is instead an intelligent scheduler that considers events times and locations and represents them not only in a calendar interface but also in a map interface, and when they are found, they are normally restricted to smartphones or tablets but not scalable to portable computers</w:t>
-      </w:r>
-      <w:r>
-        <w:t>, and while mobile apps might seem the most reliable tool for the people on the go, relying on a browser tab in Safari or Google Chrome in a smartphone wouldn’t be a drawback as long as there is high compatibility for mobile web browsing.</w:t>
-      </w:r>
-    </w:p>
-    <w:p>
-      <w:pPr>
-        <w:jc w:val="both"/>
-      </w:pPr>
-      <w:r>
-        <w:t xml:space="preserve">It is possible to implement a web app, which would be compatible with any device that can access a browser, and this way the app usage is generalized to any possible computer with access to internet. This assures usage in the office, visualize the </w:t>
-      </w:r>
-      <w:r>
-        <w:t>agenda on the screen, or in the laptop at a café with Wi-Fi after a meeting, or with the smartphone while metro traveling.</w:t>
-      </w:r>
-    </w:p>
-    <w:p>
-      <w:pPr>
-        <w:pStyle w:val="Heading2"/>
-      </w:pPr>
-      <w:bookmarkStart w:id="3" w:name="_Toc1476354"/>
-      <w:r>
-        <w:t>Objective</w:t>
-      </w:r>
-      <w:bookmarkEnd w:id="3"/>
     </w:p>
     <w:p>
       <w:pPr>
@@ -2140,14 +2086,131 @@
     </w:p>
     <w:p>
       <w:pPr>
+        <w:rPr>
+          <w:rFonts w:asciiTheme="majorHAnsi" w:eastAsiaTheme="majorEastAsia" w:hAnsiTheme="majorHAnsi" w:cstheme="majorBidi"/>
+          <w:color w:val="2F5496" w:themeColor="accent1" w:themeShade="BF"/>
+          <w:sz w:val="26"/>
+          <w:szCs w:val="26"/>
+          <w:highlight w:val="yellow"/>
+        </w:rPr>
+      </w:pPr>
+      <w:r>
+        <w:rPr>
+          <w:highlight w:val="yellow"/>
+        </w:rPr>
+        <w:br w:type="page"/>
+      </w:r>
+    </w:p>
+    <w:p>
+      <w:pPr>
         <w:pStyle w:val="Heading2"/>
       </w:pPr>
-      <w:bookmarkStart w:id="4" w:name="_Toc1476355"/>
-      <w:r>
+      <w:bookmarkStart w:id="3" w:name="_Toc1498344"/>
+      <w:r>
+        <w:rPr>
+          <w:highlight w:val="yellow"/>
+        </w:rPr>
+        <w:lastRenderedPageBreak/>
         <w:t>Requirements</w:t>
       </w:r>
+      <w:bookmarkEnd w:id="3"/>
+    </w:p>
+    <w:p/>
+    <w:p>
+      <w:pPr>
+        <w:pStyle w:val="Heading3"/>
+      </w:pPr>
+      <w:bookmarkStart w:id="4" w:name="_Toc1498345"/>
+      <w:r>
+        <w:t>Use case diagram</w:t>
+      </w:r>
       <w:bookmarkEnd w:id="4"/>
     </w:p>
+    <w:p>
+      <w:pPr>
+        <w:jc w:val="both"/>
+      </w:pPr>
+      <w:r>
+        <w:t>In the following figure XXX, the general use case is depicted in order to identify and organize the main system requirements, highlighting the core actions that the user can perform within the application, and the interaction with it.</w:t>
+      </w:r>
+    </w:p>
+    <w:p>
+      <w:pPr>
+        <w:jc w:val="both"/>
+      </w:pPr>
+      <w:r>
+        <w:t xml:space="preserve">In the Use case, the actor can perform the login/logout or sign up to access or leave the main page of the system, to visualize and interact with the schedules and events indicated in the calendar (create, delete, update events) as well as modify the views of calendar (daily, weekly and monthly). Additionally, the user can review the events, its details, and routes over the Roadmap (which have been automatically generated according to the user’s event times and locations). Lastly, the user can set the preferred transport means, lunch time and break times in the Settings section that serve as the user’s app customization. </w:t>
+      </w:r>
+    </w:p>
+    <w:p>
+      <w:pPr>
+        <w:jc w:val="both"/>
+      </w:pPr>
+      <w:r>
+        <w:rPr>
+          <w:noProof/>
+        </w:rPr>
+        <w:drawing>
+          <wp:inline distT="0" distB="0" distL="0" distR="0" wp14:anchorId="39B4E375" wp14:editId="6B86DA77">
+            <wp:extent cx="5878010" cy="3264060"/>
+            <wp:effectExtent l="0" t="0" r="8890" b="0"/>
+            <wp:docPr id="11" name="Picture 11"/>
+            <wp:cNvGraphicFramePr>
+              <a:graphicFrameLocks xmlns:a="http://schemas.openxmlformats.org/drawingml/2006/main" noChangeAspect="1"/>
+            </wp:cNvGraphicFramePr>
+            <a:graphic xmlns:a="http://schemas.openxmlformats.org/drawingml/2006/main">
+              <a:graphicData uri="http://schemas.openxmlformats.org/drawingml/2006/picture">
+                <pic:pic xmlns:pic="http://schemas.openxmlformats.org/drawingml/2006/picture">
+                  <pic:nvPicPr>
+                    <pic:cNvPr id="0" name="Picture 3"/>
+                    <pic:cNvPicPr>
+                      <a:picLocks noChangeAspect="1" noChangeArrowheads="1"/>
+                    </pic:cNvPicPr>
+                  </pic:nvPicPr>
+                  <pic:blipFill>
+                    <a:blip r:embed="rId8" cstate="print">
+                      <a:extLst>
+                        <a:ext uri="{28A0092B-C50C-407E-A947-70E740481C1C}">
+                          <a14:useLocalDpi xmlns:a14="http://schemas.microsoft.com/office/drawing/2010/main" val="0"/>
+                        </a:ext>
+                      </a:extLst>
+                    </a:blip>
+                    <a:srcRect/>
+                    <a:stretch>
+                      <a:fillRect/>
+                    </a:stretch>
+                  </pic:blipFill>
+                  <pic:spPr bwMode="auto">
+                    <a:xfrm>
+                      <a:off x="0" y="0"/>
+                      <a:ext cx="5891413" cy="3271503"/>
+                    </a:xfrm>
+                    <a:prstGeom prst="rect">
+                      <a:avLst/>
+                    </a:prstGeom>
+                    <a:solidFill>
+                      <a:srgbClr val="FFFFFF"/>
+                    </a:solidFill>
+                    <a:ln>
+                      <a:noFill/>
+                    </a:ln>
+                  </pic:spPr>
+                </pic:pic>
+              </a:graphicData>
+            </a:graphic>
+          </wp:inline>
+        </w:drawing>
+      </w:r>
+    </w:p>
+    <w:p>
+      <w:pPr>
+        <w:jc w:val="center"/>
+      </w:pPr>
+      <w:r>
+        <w:t>Figure XXX. Use Case Diagram</w:t>
+      </w:r>
+    </w:p>
+    <w:p/>
     <w:p>
       <w:pPr>
         <w:jc w:val="both"/>
@@ -2241,6 +2304,7 @@
         <w:jc w:val="both"/>
       </w:pPr>
       <w:r>
+        <w:lastRenderedPageBreak/>
         <w:t xml:space="preserve">The interface must contain a calendar that allows the </w:t>
       </w:r>
       <w:r>
@@ -2262,11 +2326,7 @@
         <w:t>overlapping.</w:t>
       </w:r>
       <w:r>
-        <w:t xml:space="preserve"> </w:t>
-      </w:r>
-      <w:r>
-        <w:lastRenderedPageBreak/>
-        <w:t xml:space="preserve">The user </w:t>
+        <w:t xml:space="preserve"> The user </w:t>
       </w:r>
       <w:r>
         <w:t xml:space="preserve">must </w:t>
@@ -2545,12 +2605,6 @@
       <w:pPr>
         <w:spacing w:before="100" w:beforeAutospacing="1" w:after="100" w:afterAutospacing="1" w:line="240" w:lineRule="auto"/>
         <w:jc w:val="both"/>
-        <w:rPr>
-          <w:rFonts w:ascii="Times New Roman" w:eastAsia="Times New Roman" w:hAnsi="Times New Roman" w:cs="Times New Roman"/>
-          <w:sz w:val="24"/>
-          <w:szCs w:val="24"/>
-          <w:lang w:eastAsia="it-IT"/>
-        </w:rPr>
       </w:pPr>
       <w:r>
         <w:t>let the user configure its workdays, predefined breaks and alert times.</w:t>
@@ -2560,95 +2614,106 @@
       <w:pPr>
         <w:pStyle w:val="Heading2"/>
       </w:pPr>
-      <w:bookmarkStart w:id="5" w:name="_Toc1476356"/>
-      <w:r>
-        <w:t>App description</w:t>
+      <w:bookmarkStart w:id="5" w:name="_Toc1498346"/>
+      <w:r>
+        <w:t>User Personas</w:t>
       </w:r>
       <w:bookmarkEnd w:id="5"/>
     </w:p>
     <w:p>
       <w:pPr>
+        <w:pStyle w:val="Heading3"/>
+      </w:pPr>
+      <w:bookmarkStart w:id="6" w:name="_Toc1498347"/>
+      <w:r>
+        <w:t>Who would want to use Smart Commute?</w:t>
+      </w:r>
+      <w:bookmarkEnd w:id="6"/>
+    </w:p>
+    <w:p>
+      <w:pPr>
+        <w:jc w:val="both"/>
+      </w:pPr>
+      <w:r>
+        <w:t>Smart Commute is an app for the realtor, the entrepreneur, the busy law student. Basically, fits perfectly for anybody who must go from one place to the other every workday and attend meetings or errands.</w:t>
+      </w:r>
+    </w:p>
+    <w:p>
+      <w:pPr>
+        <w:jc w:val="both"/>
+      </w:pPr>
+      <w:r>
+        <w:t>This is not a mobile based application, nor it is intended to be (at least not yet). For the current purposes of the project, Smart Commute is centered on browser only usage, compatible with all major web browsers such as Google Chrome, Firefox, Safari, Edge and Opera.</w:t>
+      </w:r>
+    </w:p>
+    <w:p>
+      <w:pPr>
+        <w:pStyle w:val="Heading3"/>
+        <w:jc w:val="both"/>
+      </w:pPr>
+      <w:bookmarkStart w:id="7" w:name="_Toc1498348"/>
+      <w:r>
+        <w:t>Why would they want to use it?</w:t>
+      </w:r>
+      <w:bookmarkEnd w:id="7"/>
+    </w:p>
+    <w:p>
+      <w:pPr>
+        <w:jc w:val="both"/>
+      </w:pPr>
+      <w:r>
+        <w:t xml:space="preserve">Because Smart Commute is the dedicated solution to a dynamic work environment that constantly demands relocation several times a day. There are dozens of solutions out there that provide the same </w:t>
+      </w:r>
+      <w:r>
+        <w:lastRenderedPageBreak/>
+        <w:t>functionality, however, it is not focused on a specific work environment and instead it normally is a general-purpose scheduler. The default calendar apps are effective in organizing events, however the lack of integration with a visual representation of such events allows for a dedicated solution.</w:t>
+      </w:r>
+    </w:p>
+    <w:p>
+      <w:pPr>
+        <w:pStyle w:val="Heading3"/>
+        <w:jc w:val="both"/>
+      </w:pPr>
+      <w:bookmarkStart w:id="8" w:name="_Toc1498349"/>
+      <w:r>
+        <w:t>What are they looking for?</w:t>
+      </w:r>
+      <w:bookmarkEnd w:id="8"/>
+    </w:p>
+    <w:p>
+      <w:pPr>
+        <w:jc w:val="both"/>
+      </w:pPr>
+      <w:r>
+        <w:t>This persona wants to readily open the browser in their office/outside, get to smart commute and check the timing for the next appointment, how much time is left to go, and which transport means to take. Also, it wants to be able to dynamically plan for the day as it goes and change, delete or create new events at any time, so that Smart Commute assures a smooth workflow.</w:t>
+      </w:r>
+    </w:p>
+    <w:p>
+      <w:pPr>
+        <w:pStyle w:val="Heading3"/>
+        <w:jc w:val="both"/>
+      </w:pPr>
+      <w:bookmarkStart w:id="9" w:name="_Toc1498350"/>
+      <w:r>
+        <w:t>How does Smart Commute provide the utilities that solve their problems?</w:t>
+      </w:r>
+      <w:bookmarkEnd w:id="9"/>
+    </w:p>
+    <w:p>
+      <w:pPr>
+        <w:jc w:val="both"/>
+      </w:pPr>
+      <w:r>
+        <w:t>It integrates a fully functional calendar with a mapping API and a routing API and uses a crafted algorithm to show in real time where and when to go according to the user’s plan of the day.</w:t>
+      </w:r>
+    </w:p>
+    <w:p>
+      <w:pPr>
         <w:pStyle w:val="Heading2"/>
       </w:pPr>
-      <w:bookmarkStart w:id="6" w:name="_Toc1476357"/>
-      <w:r>
-        <w:t>User Personas</w:t>
-      </w:r>
-      <w:bookmarkEnd w:id="6"/>
-    </w:p>
-    <w:p>
-      <w:pPr>
-        <w:pStyle w:val="Heading3"/>
-      </w:pPr>
-      <w:bookmarkStart w:id="7" w:name="_Toc1476358"/>
-      <w:r>
-        <w:t>Who would want to use Smart Commute?</w:t>
-      </w:r>
-      <w:bookmarkEnd w:id="7"/>
-    </w:p>
-    <w:p>
-      <w:pPr>
-        <w:jc w:val="both"/>
-      </w:pPr>
-      <w:r>
-        <w:t>Smart Commute is an app for the realtor, the entrepreneur, the busy law student. Basically, fits perfectly for anybody who must go from one place to the other every workday and attend meetings or errands.</w:t>
-      </w:r>
-    </w:p>
-    <w:p>
-      <w:pPr>
-        <w:jc w:val="both"/>
-      </w:pPr>
-      <w:r>
-        <w:t>This is not a mobile based application, nor it is intended to be (at least not yet). For the current purposes of the project, Smart Commute is centered on browser only usage, compatible with all major web browsers such as Google Chrome, Firefox, Safari, Edge and Opera.</w:t>
-      </w:r>
-    </w:p>
-    <w:p>
-      <w:pPr>
-        <w:pStyle w:val="Heading3"/>
-        <w:jc w:val="both"/>
-      </w:pPr>
-      <w:bookmarkStart w:id="8" w:name="_Toc1476359"/>
-      <w:r>
-        <w:t>Why would they want to use it?</w:t>
-      </w:r>
-      <w:bookmarkEnd w:id="8"/>
-    </w:p>
-    <w:p>
-      <w:pPr>
-        <w:jc w:val="both"/>
-      </w:pPr>
-      <w:r>
-        <w:t>Because Smart Commute is the dedicated solution to a dynamic work environment that constantly demands relocation several times a day. There are dozens of solutions out there that provide the same functionality, however, it is not focused on a specific work environment and instead it normally is a general-purpose scheduler. The default calendar apps are effective in organizing events, however the lack of integration with a visual representation of such events allows for a dedicated solution.</w:t>
-      </w:r>
-    </w:p>
-    <w:p>
-      <w:pPr>
-        <w:pStyle w:val="Heading3"/>
-        <w:jc w:val="both"/>
-      </w:pPr>
-      <w:bookmarkStart w:id="9" w:name="_Toc1476360"/>
-      <w:r>
-        <w:lastRenderedPageBreak/>
-        <w:t>What are they looking for?</w:t>
-      </w:r>
-      <w:bookmarkEnd w:id="9"/>
-    </w:p>
-    <w:p>
-      <w:pPr>
-        <w:jc w:val="both"/>
-      </w:pPr>
-      <w:r>
-        <w:t>This persona wants to readily open the browser in their office/outside, get to smart commute and check the timing for the next appointment, how much time is left to go, and which transport means to take. Also, it wants to be able to dynamically plan for the day as it goes and change, delete or create new events at any time, so that Smart Commute assures a smooth workflow.</w:t>
-      </w:r>
-    </w:p>
-    <w:p>
-      <w:pPr>
-        <w:pStyle w:val="Heading3"/>
-        <w:jc w:val="both"/>
-      </w:pPr>
-      <w:bookmarkStart w:id="10" w:name="_Toc1476361"/>
-      <w:r>
-        <w:t>How does Smart Commute provide the utilities that solve their problems?</w:t>
+      <w:bookmarkStart w:id="10" w:name="_Toc1498351"/>
+      <w:r>
+        <w:t>System architecture</w:t>
       </w:r>
       <w:bookmarkEnd w:id="10"/>
     </w:p>
@@ -2657,115 +2722,31 @@
         <w:jc w:val="both"/>
       </w:pPr>
       <w:r>
-        <w:t>It integrates a fully functional calendar with a mapping API and a routing API and uses a crafted algorithm to show in real time where and when to go according to the user’s plan of the day.</w:t>
-      </w:r>
-    </w:p>
-    <w:p>
-      <w:pPr>
-        <w:pStyle w:val="Heading2"/>
-      </w:pPr>
-      <w:bookmarkStart w:id="11" w:name="_Toc1476362"/>
-      <w:r>
-        <w:t xml:space="preserve">Overall </w:t>
-      </w:r>
-      <w:r>
-        <w:t>structure</w:t>
-      </w:r>
-      <w:bookmarkEnd w:id="11"/>
-    </w:p>
-    <w:p>
-      <w:pPr>
-        <w:pStyle w:val="Heading2"/>
-      </w:pPr>
-      <w:bookmarkStart w:id="12" w:name="_Toc1476363"/>
-      <w:r>
-        <w:t>Description of framework</w:t>
-      </w:r>
-      <w:bookmarkEnd w:id="12"/>
+        <w:t xml:space="preserve">The overall system architecture is illustrated in the fig. </w:t>
+      </w:r>
+      <w:r>
+        <w:rPr>
+          <w:highlight w:val="yellow"/>
+        </w:rPr>
+        <w:t>xxx</w:t>
+      </w:r>
+      <w:r>
+        <w:t>, where different users access simultaneously through a web browser to the Web-app, hosted in the application server, making a request to the server as a first step. The user’s login credentials are stored in the database and after the user authentication the app server interprets the user data provided for the database and it is applied to the web</w:t>
+      </w:r>
       <w:r>
         <w:t xml:space="preserve"> </w:t>
       </w:r>
-    </w:p>
-    <w:p/>
-    <w:p>
-      <w:pPr>
-        <w:pStyle w:val="Heading1"/>
-      </w:pPr>
-      <w:bookmarkStart w:id="13" w:name="_Toc1476364"/>
-      <w:r>
-        <w:t>Section 2</w:t>
-      </w:r>
-      <w:bookmarkEnd w:id="13"/>
-    </w:p>
-    <w:p>
-      <w:pPr>
-        <w:pStyle w:val="Heading2"/>
-      </w:pPr>
-      <w:bookmarkStart w:id="14" w:name="_Toc1476365"/>
-      <w:r>
-        <w:t>Design</w:t>
-      </w:r>
-      <w:bookmarkEnd w:id="14"/>
-    </w:p>
-    <w:p>
-      <w:pPr>
-        <w:pStyle w:val="Heading2"/>
-      </w:pPr>
-      <w:bookmarkStart w:id="15" w:name="_Toc1476366"/>
-      <w:r>
-        <w:t>System architecture</w:t>
-      </w:r>
-      <w:bookmarkEnd w:id="15"/>
-    </w:p>
-    <w:p>
-      <w:pPr>
-        <w:jc w:val="both"/>
-      </w:pPr>
-      <w:r>
-        <w:t xml:space="preserve">The overall system architecture is illustrated in the fig. </w:t>
-      </w:r>
-      <w:r>
-        <w:rPr>
-          <w:highlight w:val="yellow"/>
-        </w:rPr>
-        <w:t>xxx</w:t>
-      </w:r>
-      <w:r>
-        <w:t xml:space="preserve">, where different users access simultaneously through a web browser to the Web-app, hosted in the application server, making a request to the server as a first step. The user’s login credentials are stored in the database and after the user authentication the application server interprets the user data provided for the database and it is applied to the </w:t>
-      </w:r>
-      <w:proofErr w:type="spellStart"/>
-      <w:r>
-        <w:t>webapp</w:t>
-      </w:r>
-      <w:proofErr w:type="spellEnd"/>
-      <w:r>
-        <w:t>, as a last step, the application server returns the result of that process to the web browser to be displayed. The communication between client and server is generated by an exchange of messages until all the requests are met and the users can visualize the information requested.</w:t>
-      </w:r>
-    </w:p>
-    <w:p>
-      <w:pPr>
-        <w:jc w:val="both"/>
-      </w:pPr>
-      <w:r>
-        <w:t xml:space="preserve">In the subsequent sections the Web-app design will be depicted in detail </w:t>
-      </w:r>
-      <w:proofErr w:type="gramStart"/>
-      <w:r>
-        <w:t>through the use of</w:t>
-      </w:r>
-      <w:proofErr w:type="gramEnd"/>
-      <w:r>
-        <w:t xml:space="preserve"> Use case diagrams, Entity relationship diagrams and Sequence diagrams.</w:t>
-      </w:r>
-    </w:p>
-    <w:p/>
+      <w:r>
+        <w:t>app, as a last step, the application server returns the result of that process to the web browser to be displayed. The communication between client and server is generated by an exchange of messages until all the requests are met and the users can visualize the information requested.</w:t>
+      </w:r>
+    </w:p>
     <w:p>
       <w:r>
         <w:rPr>
           <w:noProof/>
         </w:rPr>
         <w:drawing>
-          <wp:anchor distT="0" distB="0" distL="0" distR="0" simplePos="0" relativeHeight="251662336" behindDoc="0" locked="0" layoutInCell="1" allowOverlap="1">
+          <wp:anchor distT="0" distB="0" distL="0" distR="0" simplePos="0" relativeHeight="251662336" behindDoc="0" locked="0" layoutInCell="1" allowOverlap="1" wp14:anchorId="777A6FC7" wp14:editId="2F1F1EE7">
             <wp:simplePos x="0" y="0"/>
             <wp:positionH relativeFrom="column">
               <wp:align>center</wp:align>
@@ -2790,7 +2771,7 @@
                     </pic:cNvPicPr>
                   </pic:nvPicPr>
                   <pic:blipFill>
-                    <a:blip r:embed="rId8">
+                    <a:blip r:embed="rId9">
                       <a:extLst>
                         <a:ext uri="{28A0092B-C50C-407E-A947-70E740481C1C}">
                           <a14:useLocalDpi xmlns:a14="http://schemas.microsoft.com/office/drawing/2010/main" val="0"/>
@@ -2837,139 +2818,98 @@
     <w:p/>
     <w:p/>
     <w:p/>
-    <w:p/>
+    <w:p>
+      <w:pPr>
+        <w:jc w:val="both"/>
+      </w:pPr>
+      <w:r>
+        <w:t>In the subsequent sections the Web-app design will be depicted in detail with the use of Entity relationship diagrams and Sequence diagrams.</w:t>
+      </w:r>
+    </w:p>
+    <w:p>
+      <w:pPr>
+        <w:rPr>
+          <w:rFonts w:asciiTheme="majorHAnsi" w:eastAsiaTheme="majorEastAsia" w:hAnsiTheme="majorHAnsi" w:cstheme="majorBidi"/>
+          <w:color w:val="2F5496" w:themeColor="accent1" w:themeShade="BF"/>
+          <w:sz w:val="32"/>
+          <w:szCs w:val="32"/>
+        </w:rPr>
+      </w:pPr>
+      <w:r>
+        <w:br w:type="page"/>
+      </w:r>
+    </w:p>
+    <w:p>
+      <w:pPr>
+        <w:pStyle w:val="Heading1"/>
+      </w:pPr>
+      <w:bookmarkStart w:id="11" w:name="_Toc1498352"/>
+      <w:r>
+        <w:lastRenderedPageBreak/>
+        <w:t>Section 2: App design</w:t>
+      </w:r>
+      <w:bookmarkEnd w:id="11"/>
+    </w:p>
+    <w:p>
+      <w:pPr>
+        <w:pStyle w:val="Heading2"/>
+      </w:pPr>
+    </w:p>
+    <w:p>
+      <w:pPr>
+        <w:pStyle w:val="Heading2"/>
+      </w:pPr>
+      <w:bookmarkStart w:id="12" w:name="_Toc1498353"/>
+      <w:r>
+        <w:t>Entity relationship diagram</w:t>
+      </w:r>
+      <w:r>
+        <w:t>s</w:t>
+      </w:r>
+      <w:bookmarkEnd w:id="12"/>
+    </w:p>
+    <w:p>
+      <w:pPr>
+        <w:jc w:val="both"/>
+      </w:pPr>
+      <w:r>
+        <w:t>In</w:t>
+      </w:r>
+      <w:r>
+        <w:t xml:space="preserve"> order to describe the structure, attributes, operations (or methods), and the relationships among objects </w:t>
+      </w:r>
+      <w:r>
+        <w:t>of the web app, an entity relationship diagram has been drawn based on the requirements and the general use case previously presented.</w:t>
+      </w:r>
+    </w:p>
     <w:p>
       <w:pPr>
         <w:pStyle w:val="Heading3"/>
       </w:pPr>
-      <w:r>
-        <w:lastRenderedPageBreak/>
-        <w:tab/>
-      </w:r>
-      <w:bookmarkStart w:id="16" w:name="_Toc1476367"/>
-      <w:r>
-        <w:t>Use case diagrams</w:t>
-      </w:r>
-      <w:bookmarkEnd w:id="16"/>
-    </w:p>
-    <w:p>
-      <w:r>
-        <w:t>In the following figure XXX, the general use case is depicted in order to identify and organize the main system requirements, highlighting the core actions that the user can perform within the application, and the interaction with it.</w:t>
-      </w:r>
-    </w:p>
-    <w:p>
-      <w:pPr>
-        <w:jc w:val="both"/>
-      </w:pPr>
-      <w:r>
-        <w:t xml:space="preserve">In the Use case, the actor can perform the login/logout or sign up to access or leave the main page of the system, to visualize and interact with the schedules and events indicated in the calendar (create, delete, update events) as well as modify the views of calendar (daily, weekly and monthly). Additionally, the user can review the events, its details, and routes over the Roadmap (which have been automatically generated according to the user’s event times and locations). Lastly, the user can set the preferred transport means, lunch time and break times in the Settings section that serve as the user’s app customization. </w:t>
-      </w:r>
-    </w:p>
-    <w:p>
-      <w:pPr>
-        <w:jc w:val="both"/>
-      </w:pPr>
-      <w:r>
-        <w:rPr>
-          <w:noProof/>
-        </w:rPr>
-        <w:drawing>
-          <wp:inline distT="0" distB="0" distL="0" distR="0" wp14:anchorId="785ABE06" wp14:editId="4C38D155">
-            <wp:extent cx="5878010" cy="3264060"/>
-            <wp:effectExtent l="0" t="0" r="8890" b="0"/>
-            <wp:docPr id="11" name="Picture 11"/>
-            <wp:cNvGraphicFramePr>
-              <a:graphicFrameLocks xmlns:a="http://schemas.openxmlformats.org/drawingml/2006/main" noChangeAspect="1"/>
-            </wp:cNvGraphicFramePr>
-            <a:graphic xmlns:a="http://schemas.openxmlformats.org/drawingml/2006/main">
-              <a:graphicData uri="http://schemas.openxmlformats.org/drawingml/2006/picture">
-                <pic:pic xmlns:pic="http://schemas.openxmlformats.org/drawingml/2006/picture">
-                  <pic:nvPicPr>
-                    <pic:cNvPr id="0" name="Picture 3"/>
-                    <pic:cNvPicPr>
-                      <a:picLocks noChangeAspect="1" noChangeArrowheads="1"/>
-                    </pic:cNvPicPr>
-                  </pic:nvPicPr>
-                  <pic:blipFill>
-                    <a:blip r:embed="rId9" cstate="print">
-                      <a:extLst>
-                        <a:ext uri="{28A0092B-C50C-407E-A947-70E740481C1C}">
-                          <a14:useLocalDpi xmlns:a14="http://schemas.microsoft.com/office/drawing/2010/main" val="0"/>
-                        </a:ext>
-                      </a:extLst>
-                    </a:blip>
-                    <a:srcRect/>
-                    <a:stretch>
-                      <a:fillRect/>
-                    </a:stretch>
-                  </pic:blipFill>
-                  <pic:spPr bwMode="auto">
-                    <a:xfrm>
-                      <a:off x="0" y="0"/>
-                      <a:ext cx="5891413" cy="3271503"/>
-                    </a:xfrm>
-                    <a:prstGeom prst="rect">
-                      <a:avLst/>
-                    </a:prstGeom>
-                    <a:solidFill>
-                      <a:srgbClr val="FFFFFF"/>
-                    </a:solidFill>
-                    <a:ln>
-                      <a:noFill/>
-                    </a:ln>
-                  </pic:spPr>
-                </pic:pic>
-              </a:graphicData>
-            </a:graphic>
-          </wp:inline>
-        </w:drawing>
-      </w:r>
-    </w:p>
-    <w:p>
-      <w:pPr>
-        <w:jc w:val="center"/>
-      </w:pPr>
-      <w:r>
-        <w:t>Figure XXX. Use Case Diagram</w:t>
-      </w:r>
+      <w:bookmarkStart w:id="13" w:name="_Toc1498354"/>
+      <w:r>
+        <w:rPr>
+          <w:highlight w:val="yellow"/>
+        </w:rPr>
+        <w:t xml:space="preserve">High Level </w:t>
+      </w:r>
+      <w:r>
+        <w:rPr>
+          <w:highlight w:val="yellow"/>
+        </w:rPr>
+        <w:t>Class Diagram</w:t>
+      </w:r>
+      <w:bookmarkEnd w:id="13"/>
     </w:p>
     <w:p>
       <w:pPr>
         <w:pStyle w:val="Heading3"/>
       </w:pPr>
-      <w:r>
-        <w:tab/>
-      </w:r>
-      <w:bookmarkStart w:id="17" w:name="_Toc1476368"/>
-      <w:r>
-        <w:t>Entity relationship diagram</w:t>
-      </w:r>
-      <w:r>
-        <w:t>s</w:t>
-      </w:r>
-      <w:bookmarkEnd w:id="17"/>
-    </w:p>
-    <w:p>
-      <w:pPr>
-        <w:jc w:val="both"/>
-      </w:pPr>
-      <w:r>
-        <w:t>In</w:t>
-      </w:r>
-      <w:r>
-        <w:t xml:space="preserve"> order to describe the structure, attributes, operations (or methods), and the relationships among objects </w:t>
-      </w:r>
-      <w:r>
-        <w:t>of the web app, an entity relationship diagram has been drawn based on the requirements and the general use case previously presented.</w:t>
-      </w:r>
-    </w:p>
-    <w:p>
-      <w:pPr>
-        <w:pStyle w:val="Heading4"/>
-      </w:pPr>
+      <w:bookmarkStart w:id="14" w:name="_Toc1498355"/>
       <w:r>
         <w:t>Front-end Class Diagram</w:t>
       </w:r>
+      <w:bookmarkEnd w:id="14"/>
     </w:p>
     <w:p>
       <w:pPr>
@@ -3028,7 +2968,6 @@
         <w:jc w:val="both"/>
       </w:pPr>
       <w:r>
-        <w:lastRenderedPageBreak/>
         <w:t>The GUI user class is the initial interface the user interacts with upon access to Smart Commute. The user has the possibility to request a login and allow the app to receive user credentials that will be sent for authentication, a logout (If already in the app) and registration (if no account</w:t>
       </w:r>
       <w:r>
@@ -3195,6 +3134,7 @@
         <w:jc w:val="both"/>
       </w:pPr>
       <w:r>
+        <w:lastRenderedPageBreak/>
         <w:t xml:space="preserve">Triggered from the operations contained in GUI calendar of </w:t>
       </w:r>
       <m:oMath>
@@ -3399,11 +3339,13 @@
     </w:p>
     <w:p>
       <w:pPr>
-        <w:pStyle w:val="Heading4"/>
-      </w:pPr>
+        <w:pStyle w:val="Heading3"/>
+      </w:pPr>
+      <w:bookmarkStart w:id="15" w:name="_Toc1498356"/>
       <w:r>
         <w:t>Back-end Class Diagram</w:t>
       </w:r>
+      <w:bookmarkEnd w:id="15"/>
     </w:p>
     <w:p>
       <w:pPr>
@@ -4710,29 +4652,106 @@
     </w:p>
     <w:p>
       <w:pPr>
-        <w:pStyle w:val="Heading3"/>
-        <w:ind w:firstLine="720"/>
-      </w:pPr>
-      <w:bookmarkStart w:id="18" w:name="_Toc1476369"/>
+        <w:pStyle w:val="Heading2"/>
+      </w:pPr>
+      <w:bookmarkStart w:id="16" w:name="_Toc1498357"/>
       <w:r>
         <w:lastRenderedPageBreak/>
         <w:t>Sequence diagrams</w:t>
       </w:r>
-      <w:bookmarkEnd w:id="18"/>
-    </w:p>
-    <w:p/>
+      <w:bookmarkEnd w:id="16"/>
+    </w:p>
     <w:p>
       <w:r>
         <w:rPr>
           <w:b/>
           <w:bCs/>
         </w:rPr>
-        <w:t xml:space="preserve">Log in to Web-App and loading of user settings and data into the work environment </w:t>
-      </w:r>
-    </w:p>
-    <w:p>
-      <w:r>
-        <w:t>The diagram depicted in the figure xxx, represents the scenario where the user login to Web-App and his data and settings is load from the database, after to be authenticated, into the work environment of app. The interaction between parts of the system to carry out the task is described as follow.</w:t>
+        <w:t xml:space="preserve">Log in to Web-App and </w:t>
+      </w:r>
+      <w:r>
+        <w:rPr>
+          <w:b/>
+          <w:bCs/>
+        </w:rPr>
+        <w:t xml:space="preserve">load </w:t>
+      </w:r>
+      <w:r>
+        <w:rPr>
+          <w:b/>
+          <w:bCs/>
+        </w:rPr>
+        <w:t xml:space="preserve">user </w:t>
+      </w:r>
+      <w:r>
+        <w:rPr>
+          <w:b/>
+          <w:bCs/>
+        </w:rPr>
+        <w:t xml:space="preserve">data to </w:t>
+      </w:r>
+      <w:r>
+        <w:rPr>
+          <w:b/>
+          <w:bCs/>
+        </w:rPr>
+        <w:t xml:space="preserve">the environment </w:t>
+      </w:r>
+    </w:p>
+    <w:p>
+      <w:pPr>
+        <w:jc w:val="both"/>
+      </w:pPr>
+      <w:r>
+        <w:t>The diagram depicted in the figure xxx represents the scenario where the user log</w:t>
+      </w:r>
+      <w:r>
+        <w:t>s in</w:t>
+      </w:r>
+      <w:r>
+        <w:t>to</w:t>
+      </w:r>
+      <w:r>
+        <w:t xml:space="preserve"> Smart Commute</w:t>
+      </w:r>
+      <w:r>
+        <w:t xml:space="preserve"> and his </w:t>
+      </w:r>
+      <w:r>
+        <w:t xml:space="preserve">events and configuration </w:t>
+      </w:r>
+      <w:r>
+        <w:t>data</w:t>
+      </w:r>
+      <w:r>
+        <w:t xml:space="preserve"> are loaded</w:t>
+      </w:r>
+      <w:r>
+        <w:t xml:space="preserve"> from the database</w:t>
+      </w:r>
+      <w:r>
+        <w:t xml:space="preserve"> into the work environment of the app </w:t>
+      </w:r>
+      <w:r>
+        <w:t>after authentica</w:t>
+      </w:r>
+      <w:r>
+        <w:t>tion</w:t>
+      </w:r>
+      <w:r>
+        <w:t>. The interaction between parts of the system to carry out the task</w:t>
+      </w:r>
+      <w:r>
+        <w:t>s</w:t>
+      </w:r>
+      <w:r>
+        <w:t xml:space="preserve"> is described as follow</w:t>
+      </w:r>
+      <w:r>
+        <w:t>s</w:t>
+      </w:r>
+      <w:r>
+        <w:t>.</w:t>
       </w:r>
     </w:p>
     <w:p>
@@ -4743,9 +4762,31 @@
         </w:numPr>
         <w:suppressAutoHyphens/>
         <w:spacing w:after="0" w:line="240" w:lineRule="auto"/>
-      </w:pPr>
-      <w:r>
-        <w:t>The User submit his email and password through the GUI User’s input field and request to be log in.</w:t>
+        <w:jc w:val="both"/>
+      </w:pPr>
+      <w:r>
+        <w:t xml:space="preserve">The </w:t>
+      </w:r>
+      <w:r>
+        <w:t>u</w:t>
+      </w:r>
+      <w:r>
+        <w:t>ser submit</w:t>
+      </w:r>
+      <w:r>
+        <w:t>s</w:t>
+      </w:r>
+      <w:r>
+        <w:t xml:space="preserve"> </w:t>
+      </w:r>
+      <w:r>
+        <w:t>its</w:t>
+      </w:r>
+      <w:r>
+        <w:t xml:space="preserve"> email and password through the GUI User’s input field and request</w:t>
+      </w:r>
+      <w:r>
+        <w:t>s to be logged in.</w:t>
       </w:r>
     </w:p>
     <w:p>
@@ -4756,6 +4797,7 @@
         </w:numPr>
         <w:suppressAutoHyphens/>
         <w:spacing w:after="0" w:line="240" w:lineRule="auto"/>
+        <w:jc w:val="both"/>
       </w:pPr>
       <w:r>
         <w:t>The GUI User transmits the request to the User Engine.</w:t>
@@ -4769,6 +4811,7 @@
         </w:numPr>
         <w:suppressAutoHyphens/>
         <w:spacing w:after="0" w:line="240" w:lineRule="auto"/>
+        <w:jc w:val="both"/>
       </w:pPr>
       <w:r>
         <w:t>The User Engine requests the authentication of the user email and password to the Database (Firebase Auth).</w:t>
@@ -4782,6 +4825,7 @@
         </w:numPr>
         <w:suppressAutoHyphens/>
         <w:spacing w:after="0" w:line="240" w:lineRule="auto"/>
+        <w:jc w:val="both"/>
       </w:pPr>
       <w:r>
         <w:t xml:space="preserve">The Firebase Auth starts the process of user authentication and replies to the User Engine and then the User Engine to the GUI User and finally to the user. </w:t>
@@ -4795,15 +4839,20 @@
         </w:numPr>
         <w:suppressAutoHyphens/>
         <w:spacing w:after="0" w:line="240" w:lineRule="auto"/>
-      </w:pPr>
-      <w:r>
-        <w:t xml:space="preserve">The User Engine request the events contained in the Database </w:t>
-      </w:r>
-      <w:proofErr w:type="spellStart"/>
-      <w:r>
-        <w:t>ti</w:t>
-      </w:r>
-      <w:proofErr w:type="spellEnd"/>
+        <w:jc w:val="both"/>
+      </w:pPr>
+      <w:r>
+        <w:t>The User Engine request</w:t>
+      </w:r>
+      <w:r>
+        <w:t>s</w:t>
+      </w:r>
+      <w:r>
+        <w:t xml:space="preserve"> the events contained in the Database t</w:t>
+      </w:r>
+      <w:r>
+        <w:t>o</w:t>
+      </w:r>
       <w:r>
         <w:t xml:space="preserve"> the Calendar Engine.</w:t>
       </w:r>
@@ -4816,9 +4865,16 @@
         </w:numPr>
         <w:suppressAutoHyphens/>
         <w:spacing w:after="0" w:line="240" w:lineRule="auto"/>
-      </w:pPr>
-      <w:r>
-        <w:t>The Calendar Engine asks to Firebase Database the event’s snapshot.</w:t>
+        <w:jc w:val="both"/>
+      </w:pPr>
+      <w:r>
+        <w:t>The Calendar Engine asks to Firebase Database the events sn</w:t>
+      </w:r>
+      <w:r>
+        <w:t>a</w:t>
+      </w:r>
+      <w:r>
+        <w:t>pshot.</w:t>
       </w:r>
     </w:p>
     <w:p>
@@ -4829,9 +4885,28 @@
         </w:numPr>
         <w:suppressAutoHyphens/>
         <w:spacing w:after="0" w:line="240" w:lineRule="auto"/>
-      </w:pPr>
-      <w:r>
-        <w:t>Firebase Database completes the request and confirms to Calendar Engine and Calendar Engine to User Engine.</w:t>
+        <w:jc w:val="both"/>
+      </w:pPr>
+      <w:r>
+        <w:t>Firebase Database completes the request and confirms to Calendar Engine</w:t>
+      </w:r>
+      <w:r>
+        <w:t xml:space="preserve"> </w:t>
+      </w:r>
+      <w:r>
+        <w:t xml:space="preserve">and </w:t>
+      </w:r>
+      <w:r>
+        <w:t xml:space="preserve">afterwards </w:t>
+      </w:r>
+      <w:r>
+        <w:t xml:space="preserve">Calendar Engine </w:t>
+      </w:r>
+      <w:r>
+        <w:t xml:space="preserve">confirms </w:t>
+      </w:r>
+      <w:r>
+        <w:t>to User Engine.</w:t>
       </w:r>
     </w:p>
     <w:p>
@@ -4842,9 +4917,16 @@
         </w:numPr>
         <w:suppressAutoHyphens/>
         <w:spacing w:after="0" w:line="240" w:lineRule="auto"/>
-      </w:pPr>
-      <w:r>
-        <w:t>The User Engine asks for render the events into the GUI Calendar to Calendar Engine, the end of this process is confirmed to the requester.</w:t>
+        <w:jc w:val="both"/>
+      </w:pPr>
+      <w:r>
+        <w:t xml:space="preserve">The User Engine asks </w:t>
+      </w:r>
+      <w:r>
+        <w:t>to</w:t>
+      </w:r>
+      <w:r>
+        <w:t xml:space="preserve"> render the events into the GUI Calendar to Calendar Engine, the end of this process is confirmed to the requester.</w:t>
       </w:r>
     </w:p>
     <w:p>
@@ -4855,6 +4937,7 @@
         </w:numPr>
         <w:suppressAutoHyphens/>
         <w:spacing w:after="0" w:line="240" w:lineRule="auto"/>
+        <w:jc w:val="both"/>
       </w:pPr>
       <w:r>
         <w:t>The User Engine asks for render the settings into the GUI Settings to Settings Engine, the end of this process is confirmed to the requester.</w:t>
@@ -4868,6 +4951,7 @@
         </w:numPr>
         <w:suppressAutoHyphens/>
         <w:spacing w:after="0" w:line="240" w:lineRule="auto"/>
+        <w:jc w:val="both"/>
       </w:pPr>
       <w:r>
         <w:t>The User Engine asks for render the events into the GUI Map to Map Engine, the end of this process is confirmed to the requester.</w:t>
@@ -4881,9 +4965,34 @@
         </w:numPr>
         <w:suppressAutoHyphens/>
         <w:spacing w:after="0" w:line="240" w:lineRule="auto"/>
-      </w:pPr>
-      <w:r>
-        <w:t xml:space="preserve">After all this process the User Engine permit to the user goes to the App and shows the main page. </w:t>
+        <w:jc w:val="both"/>
+      </w:pPr>
+      <w:r>
+        <w:t>After all th</w:t>
+      </w:r>
+      <w:r>
+        <w:t>ese</w:t>
+      </w:r>
+      <w:r>
+        <w:t xml:space="preserve"> process</w:t>
+      </w:r>
+      <w:r>
+        <w:t>es</w:t>
+      </w:r>
+      <w:r>
+        <w:t xml:space="preserve"> the User Engine permit</w:t>
+      </w:r>
+      <w:r>
+        <w:t>s</w:t>
+      </w:r>
+      <w:r>
+        <w:t xml:space="preserve"> </w:t>
+      </w:r>
+      <w:r>
+        <w:t xml:space="preserve">the user to go </w:t>
+      </w:r>
+      <w:r>
+        <w:t>to the App and shows the main page.</w:t>
       </w:r>
     </w:p>
     <w:p>
@@ -4935,7 +5044,7 @@
                   <pic:spPr bwMode="auto">
                     <a:xfrm>
                       <a:off x="0" y="0"/>
-                      <a:ext cx="6229527" cy="2866434"/>
+                      <a:ext cx="6213254" cy="2858946"/>
                     </a:xfrm>
                     <a:prstGeom prst="rect">
                       <a:avLst/>
@@ -4955,32 +5064,86 @@
       </w:r>
     </w:p>
     <w:p>
+      <w:pPr>
+        <w:jc w:val="center"/>
+        <w:rPr>
+          <w:bCs/>
+        </w:rPr>
+      </w:pPr>
+      <w:r>
+        <w:rPr>
+          <w:bCs/>
+        </w:rPr>
+        <w:t>Fig. XXX. Log into the app sequence diagram</w:t>
+      </w:r>
+    </w:p>
+    <w:p>
       <w:r>
         <w:rPr>
           <w:b/>
           <w:bCs/>
         </w:rPr>
+        <w:lastRenderedPageBreak/>
         <w:t>Create an event</w:t>
       </w:r>
     </w:p>
     <w:p>
       <w:pPr>
         <w:ind w:left="720"/>
-      </w:pPr>
-      <w:r>
-        <w:rPr>
-          <w:rFonts w:ascii="inherit" w:hAnsi="inherit"/>
+        <w:jc w:val="both"/>
+        <w:rPr>
+          <w:rFonts w:cstheme="minorHAnsi"/>
+        </w:rPr>
+      </w:pPr>
+      <w:r>
+        <w:rPr>
+          <w:rFonts w:cstheme="minorHAnsi"/>
           <w:color w:val="212121"/>
-          <w:sz w:val="19"/>
-        </w:rPr>
-        <w:lastRenderedPageBreak/>
-        <w:t>The Figure XXX exemplifies the scenario where the user interacting with the calendar interface creates an event, as well as its validation process carried out with respect to the user's default configuration and the geographical location where the events are carried out.</w:t>
-      </w:r>
-    </w:p>
-    <w:p>
-      <w:pPr>
-        <w:ind w:left="720"/>
-      </w:pPr>
+        </w:rPr>
+        <w:t>The Figure XXX exemplifies the scenario where the user interact</w:t>
+      </w:r>
+      <w:r>
+        <w:rPr>
+          <w:rFonts w:cstheme="minorHAnsi"/>
+          <w:color w:val="212121"/>
+        </w:rPr>
+        <w:t>s</w:t>
+      </w:r>
+      <w:r>
+        <w:rPr>
+          <w:rFonts w:cstheme="minorHAnsi"/>
+          <w:color w:val="212121"/>
+        </w:rPr>
+        <w:t xml:space="preserve"> with the calendar interface </w:t>
+      </w:r>
+      <w:r>
+        <w:rPr>
+          <w:rFonts w:cstheme="minorHAnsi"/>
+          <w:color w:val="212121"/>
+        </w:rPr>
+        <w:t xml:space="preserve">to </w:t>
+      </w:r>
+      <w:r>
+        <w:rPr>
+          <w:rFonts w:cstheme="minorHAnsi"/>
+          <w:color w:val="212121"/>
+        </w:rPr>
+        <w:t>create</w:t>
+      </w:r>
+      <w:r>
+        <w:rPr>
+          <w:rFonts w:cstheme="minorHAnsi"/>
+          <w:color w:val="212121"/>
+        </w:rPr>
+        <w:t xml:space="preserve"> </w:t>
+      </w:r>
+      <w:r>
+        <w:rPr>
+          <w:rFonts w:cstheme="minorHAnsi"/>
+          <w:color w:val="212121"/>
+        </w:rPr>
+        <w:t>an event, as well as its validation process carried out with respect to the user's default configuration and the geographical location where the events are carried out.</w:t>
+      </w:r>
     </w:p>
     <w:p>
       <w:pPr>
@@ -4990,9 +5153,16 @@
         </w:numPr>
         <w:suppressAutoHyphens/>
         <w:spacing w:after="0" w:line="240" w:lineRule="auto"/>
-      </w:pPr>
-      <w:r>
-        <w:t>The User Clicking over one day or interval of days from the GUI Calendar (e.g. Monthly view) launches the event form popup where will be introduced the data of the event.</w:t>
+        <w:jc w:val="both"/>
+      </w:pPr>
+      <w:r>
+        <w:t>The User Clicking over one day or interval of days from the GUI Calendar (e.g. Monthly view) launches the event form popup where the data of the event</w:t>
+      </w:r>
+      <w:r>
+        <w:t xml:space="preserve"> will be introduced</w:t>
+      </w:r>
+      <w:r>
+        <w:t>.</w:t>
       </w:r>
     </w:p>
     <w:p>
@@ -5003,9 +5173,25 @@
         </w:numPr>
         <w:suppressAutoHyphens/>
         <w:spacing w:after="0" w:line="240" w:lineRule="auto"/>
-      </w:pPr>
-      <w:r>
-        <w:t>Then, introduce the event’s information and requests, using the GUI Popup, creates the event.</w:t>
+        <w:jc w:val="both"/>
+      </w:pPr>
+      <w:r>
+        <w:t xml:space="preserve">Then, </w:t>
+      </w:r>
+      <w:r>
+        <w:t xml:space="preserve">the user </w:t>
+      </w:r>
+      <w:r>
+        <w:t>introduce</w:t>
+      </w:r>
+      <w:r>
+        <w:t xml:space="preserve">s </w:t>
+      </w:r>
+      <w:r>
+        <w:t xml:space="preserve">the event’s information and requests </w:t>
+      </w:r>
+      <w:r>
+        <w:t>the event creation using the GUI Popup.</w:t>
       </w:r>
     </w:p>
     <w:p>
@@ -5016,9 +5202,16 @@
         </w:numPr>
         <w:suppressAutoHyphens/>
         <w:spacing w:after="0" w:line="240" w:lineRule="auto"/>
-      </w:pPr>
-      <w:r>
-        <w:t>The GUI Popup ask to the Calendar Engine to validate the event.</w:t>
+        <w:jc w:val="both"/>
+      </w:pPr>
+      <w:r>
+        <w:t>The GUI Popup ask</w:t>
+      </w:r>
+      <w:r>
+        <w:t>s</w:t>
+      </w:r>
+      <w:r>
+        <w:t xml:space="preserve"> to the Calendar Engine to validate the event.</w:t>
       </w:r>
     </w:p>
     <w:p>
@@ -5029,9 +5222,22 @@
         </w:numPr>
         <w:suppressAutoHyphens/>
         <w:spacing w:after="0" w:line="240" w:lineRule="auto"/>
-      </w:pPr>
-      <w:r>
-        <w:t>The Calendar Engine request the data of Times constraints</w:t>
+        <w:jc w:val="both"/>
+      </w:pPr>
+      <w:r>
+        <w:t>The Calendar Engine request</w:t>
+      </w:r>
+      <w:r>
+        <w:t xml:space="preserve">s </w:t>
+      </w:r>
+      <w:r>
+        <w:t xml:space="preserve">the data of </w:t>
+      </w:r>
+      <w:r>
+        <w:t xml:space="preserve">time </w:t>
+      </w:r>
+      <w:r>
+        <w:t>constraints</w:t>
       </w:r>
       <w:r>
         <w:t xml:space="preserve"> </w:t>
@@ -5043,7 +5249,31 @@
         <w:t>n</w:t>
       </w:r>
       <w:r>
-        <w:t xml:space="preserve">ch and break time...) to Settings Engine and this provide to the requester the data of user configuration. </w:t>
+        <w:t>ch and break time</w:t>
+      </w:r>
+      <w:r>
+        <w:t>s</w:t>
+      </w:r>
+      <w:r>
+        <w:t>)</w:t>
+      </w:r>
+      <w:r>
+        <w:t xml:space="preserve"> to the Settings</w:t>
+      </w:r>
+      <w:r>
+        <w:t xml:space="preserve"> Engine</w:t>
+      </w:r>
+      <w:r>
+        <w:t xml:space="preserve">, </w:t>
+      </w:r>
+      <w:r>
+        <w:t>and this provide</w:t>
+      </w:r>
+      <w:r>
+        <w:t>s</w:t>
+      </w:r>
+      <w:r>
+        <w:t xml:space="preserve"> to the requester the data of user configuration. </w:t>
       </w:r>
     </w:p>
     <w:p>
@@ -5054,9 +5284,16 @@
         </w:numPr>
         <w:suppressAutoHyphens/>
         <w:spacing w:after="0" w:line="240" w:lineRule="auto"/>
-      </w:pPr>
-      <w:r>
-        <w:t>The Calendar Engine ask to Map Engine to generate the coordinates of the address.</w:t>
+        <w:jc w:val="both"/>
+      </w:pPr>
+      <w:r>
+        <w:t>The Calendar Engine</w:t>
+      </w:r>
+      <w:r>
+        <w:t xml:space="preserve"> then asks</w:t>
+      </w:r>
+      <w:r>
+        <w:t xml:space="preserve"> to Map Engine to generate the coordinates of the address.</w:t>
       </w:r>
     </w:p>
     <w:p>
@@ -5067,9 +5304,58 @@
         </w:numPr>
         <w:suppressAutoHyphens/>
         <w:spacing w:after="0" w:line="240" w:lineRule="auto"/>
-      </w:pPr>
-      <w:r>
-        <w:t>Map Engine perform the following tasks, generates the nodes of the user’s events, request the transport constraint specified by the user to Settings Engine, and with the time constrains obtained calculates the geographic coordinates of events and times of routes, then creates and validates the routes and at the end of these tasks, replies to Calendar engine that the event is validated.</w:t>
+        <w:jc w:val="both"/>
+      </w:pPr>
+      <w:r>
+        <w:t xml:space="preserve">Map Engine </w:t>
+      </w:r>
+      <w:r>
+        <w:t xml:space="preserve">then </w:t>
+      </w:r>
+      <w:r>
+        <w:t>perform</w:t>
+      </w:r>
+      <w:r>
+        <w:t xml:space="preserve">s </w:t>
+      </w:r>
+      <w:r>
+        <w:t>the following tasks</w:t>
+      </w:r>
+      <w:r>
+        <w:t>:</w:t>
+      </w:r>
+      <w:r>
+        <w:t xml:space="preserve"> generates the nodes of the user’s events, request</w:t>
+      </w:r>
+      <w:r>
+        <w:t xml:space="preserve">s </w:t>
+      </w:r>
+      <w:r>
+        <w:t>the transport constraint</w:t>
+      </w:r>
+      <w:r>
+        <w:t>s</w:t>
+      </w:r>
+      <w:r>
+        <w:t xml:space="preserve"> specified by the user to Settings Engine, and with the </w:t>
+      </w:r>
+      <w:r>
+        <w:t xml:space="preserve">time and transport </w:t>
+      </w:r>
+      <w:r>
+        <w:t>constrains obtained</w:t>
+      </w:r>
+      <w:r>
+        <w:t xml:space="preserve"> it</w:t>
+      </w:r>
+      <w:r>
+        <w:t xml:space="preserve"> calculates the geographic coordinates of events and times of routes, then creates and validates the routes </w:t>
+      </w:r>
+      <w:r>
+        <w:t xml:space="preserve">by making sure these routes are feasible, </w:t>
+      </w:r>
+      <w:r>
+        <w:t>and at the end of these tasks, replies to Calendar engine that the event is validated.</w:t>
       </w:r>
     </w:p>
     <w:p>
@@ -5080,9 +5366,28 @@
         </w:numPr>
         <w:suppressAutoHyphens/>
         <w:spacing w:after="0" w:line="240" w:lineRule="auto"/>
-      </w:pPr>
-      <w:r>
-        <w:t>The Calendar Engine replies to the GUI Popup, that requested to validate the event, that the event is validated.</w:t>
+        <w:jc w:val="both"/>
+      </w:pPr>
+      <w:r>
+        <w:t>The Calendar Engine replies to the GUI Popup</w:t>
+      </w:r>
+      <w:r>
+        <w:t xml:space="preserve"> </w:t>
+      </w:r>
+      <w:r>
+        <w:t>that requested to validate the event</w:t>
+      </w:r>
+      <w:r>
+        <w:t xml:space="preserve"> </w:t>
+      </w:r>
+      <w:r>
+        <w:t xml:space="preserve">that the event </w:t>
+      </w:r>
+      <w:r>
+        <w:t xml:space="preserve">has been </w:t>
+      </w:r>
+      <w:r>
+        <w:t>validated.</w:t>
       </w:r>
     </w:p>
     <w:p>
@@ -5093,9 +5398,22 @@
         </w:numPr>
         <w:suppressAutoHyphens/>
         <w:spacing w:after="0" w:line="240" w:lineRule="auto"/>
-      </w:pPr>
-      <w:r>
-        <w:t>After the confirmation of the event is validated the GUI Popup requests to Calendar Engine to send the event to the Database.</w:t>
+        <w:jc w:val="both"/>
+      </w:pPr>
+      <w:r>
+        <w:t xml:space="preserve">After the confirmation of the </w:t>
+      </w:r>
+      <w:r>
+        <w:t>validation</w:t>
+      </w:r>
+      <w:r>
+        <w:t xml:space="preserve"> the GUI Popup requests to </w:t>
+      </w:r>
+      <w:r>
+        <w:t xml:space="preserve">the </w:t>
+      </w:r>
+      <w:r>
+        <w:t>Calendar Engine to send the event to the Database.</w:t>
       </w:r>
     </w:p>
     <w:p>
@@ -5106,9 +5424,22 @@
         </w:numPr>
         <w:suppressAutoHyphens/>
         <w:spacing w:after="0" w:line="240" w:lineRule="auto"/>
-      </w:pPr>
-      <w:r>
-        <w:t xml:space="preserve">The Calendar Engine requests to push the event to the Fire database to be stored and the Firebase confirms to the requester that the action was completed satisfactorily. </w:t>
+        <w:jc w:val="both"/>
+      </w:pPr>
+      <w:r>
+        <w:t>The Calendar Engine requests to push the event to the database to be stored and th</w:t>
+      </w:r>
+      <w:r>
+        <w:t>en it</w:t>
+      </w:r>
+      <w:r>
+        <w:t xml:space="preserve"> confirms to the requester that the action was completed</w:t>
+      </w:r>
+      <w:r>
+        <w:t xml:space="preserve"> successfully</w:t>
+      </w:r>
+      <w:r>
+        <w:t>.</w:t>
       </w:r>
     </w:p>
     <w:p>
@@ -5119,9 +5450,28 @@
         </w:numPr>
         <w:suppressAutoHyphens/>
         <w:spacing w:after="0" w:line="240" w:lineRule="auto"/>
-      </w:pPr>
-      <w:r>
-        <w:t>Subsequently, the Calendar Engine replies to the GUI Popup, that request to save the event, that the action was completed.</w:t>
+        <w:jc w:val="both"/>
+      </w:pPr>
+      <w:r>
+        <w:t>Subsequently, the Calendar Engine replies to the GUI Popup</w:t>
+      </w:r>
+      <w:r>
+        <w:t xml:space="preserve"> </w:t>
+      </w:r>
+      <w:r>
+        <w:t>that request</w:t>
+      </w:r>
+      <w:r>
+        <w:t xml:space="preserve">ed </w:t>
+      </w:r>
+      <w:r>
+        <w:t xml:space="preserve">to save the event, that the action </w:t>
+      </w:r>
+      <w:r>
+        <w:t xml:space="preserve">has been </w:t>
+      </w:r>
+      <w:r>
+        <w:t>completed.</w:t>
       </w:r>
     </w:p>
     <w:p>
@@ -5132,9 +5482,16 @@
         </w:numPr>
         <w:suppressAutoHyphens/>
         <w:spacing w:after="0" w:line="240" w:lineRule="auto"/>
-      </w:pPr>
-      <w:r>
-        <w:t>The GUI Popup ask to the Calendar Engine to render the event.</w:t>
+        <w:jc w:val="both"/>
+      </w:pPr>
+      <w:r>
+        <w:t>The GUI Popup ask</w:t>
+      </w:r>
+      <w:r>
+        <w:t xml:space="preserve">s </w:t>
+      </w:r>
+      <w:r>
+        <w:t>to the Calendar Engine to render the event.</w:t>
       </w:r>
     </w:p>
     <w:p>
@@ -5145,9 +5502,16 @@
         </w:numPr>
         <w:suppressAutoHyphens/>
         <w:spacing w:after="0" w:line="240" w:lineRule="auto"/>
-      </w:pPr>
-      <w:r>
-        <w:t>The Calendar Engine renders the event and finally the event is created.</w:t>
+        <w:jc w:val="both"/>
+      </w:pPr>
+      <w:r>
+        <w:t>The Calendar Engine renders the event</w:t>
+      </w:r>
+      <w:r>
+        <w:t xml:space="preserve"> onto the Calendar interface</w:t>
+      </w:r>
+      <w:r>
+        <w:t xml:space="preserve"> and finally the event is created.</w:t>
       </w:r>
     </w:p>
     <w:p>
@@ -5221,77 +5585,148 @@
     </w:p>
     <w:p>
       <w:pPr>
-        <w:ind w:left="720"/>
-      </w:pPr>
-      <w:r>
+        <w:jc w:val="center"/>
+        <w:rPr>
+          <w:bCs/>
+        </w:rPr>
+      </w:pPr>
+      <w:r>
+        <w:rPr>
+          <w:bCs/>
+        </w:rPr>
+        <w:t>Fig. XXX. Create an event sequence diagram</w:t>
+      </w:r>
+    </w:p>
+    <w:p>
+      <w:pPr>
         <w:rPr>
           <w:b/>
-          <w:bCs/>
+        </w:rPr>
+      </w:pPr>
+      <w:r>
+        <w:rPr>
+          <w:b/>
         </w:rPr>
         <w:t>Modify and Delete Event</w:t>
       </w:r>
     </w:p>
     <w:p>
       <w:pPr>
-        <w:pStyle w:val="PreformattedText"/>
-        <w:ind w:left="720"/>
-      </w:pPr>
-      <w:bookmarkStart w:id="19" w:name="tw-target-text"/>
+        <w:jc w:val="both"/>
+      </w:pPr>
+      <w:bookmarkStart w:id="17" w:name="tw-target-text"/>
+      <w:bookmarkEnd w:id="17"/>
+      <w:r>
+        <w:t>The scenarios of creating and modifying an event can be considered as variants of the previous sequence diagram</w:t>
+      </w:r>
+      <w:r>
+        <w:t xml:space="preserve"> </w:t>
+      </w:r>
+      <w:r>
+        <w:t xml:space="preserve">since modifying an event is considered as an overwriting of the data and leads to the same validation processes performed in the scenario create event. In particular, the scenario to delete an event contains the same path performed for the two previous cases (create and modify) except </w:t>
+      </w:r>
+      <w:r>
+        <w:t xml:space="preserve">that </w:t>
+      </w:r>
+      <w:r>
+        <w:t>this process does not contain the validation stage and save in the database, in substitution it contains the delete command</w:t>
+      </w:r>
+      <w:r>
+        <w:t>.</w:t>
+      </w:r>
+    </w:p>
+    <w:p>
+      <w:pPr>
+        <w:rPr>
+          <w:rFonts w:ascii="Liberation Mono" w:hAnsi="Liberation Mono"/>
+          <w:b/>
+          <w:sz w:val="20"/>
+        </w:rPr>
+      </w:pPr>
+      <w:r>
+        <w:rPr>
+          <w:b/>
+        </w:rPr>
+        <w:t>Select Event on Map</w:t>
+      </w:r>
+    </w:p>
+    <w:p>
+      <w:r>
+        <w:lastRenderedPageBreak/>
+        <w:drawing>
+          <wp:inline distT="0" distB="0" distL="0" distR="0" wp14:anchorId="50434D45" wp14:editId="589ED3A8">
+            <wp:extent cx="5943600" cy="2684780"/>
+            <wp:effectExtent l="0" t="0" r="0" b="1270"/>
+            <wp:docPr id="13" name="Picture 13"/>
+            <wp:cNvGraphicFramePr>
+              <a:graphicFrameLocks xmlns:a="http://schemas.openxmlformats.org/drawingml/2006/main" noChangeAspect="1"/>
+            </wp:cNvGraphicFramePr>
+            <a:graphic xmlns:a="http://schemas.openxmlformats.org/drawingml/2006/main">
+              <a:graphicData uri="http://schemas.openxmlformats.org/drawingml/2006/picture">
+                <pic:pic xmlns:pic="http://schemas.openxmlformats.org/drawingml/2006/picture">
+                  <pic:nvPicPr>
+                    <pic:cNvPr id="1" name=""/>
+                    <pic:cNvPicPr/>
+                  </pic:nvPicPr>
+                  <pic:blipFill>
+                    <a:blip r:embed="rId16"/>
+                    <a:stretch>
+                      <a:fillRect/>
+                    </a:stretch>
+                  </pic:blipFill>
+                  <pic:spPr>
+                    <a:xfrm>
+                      <a:off x="0" y="0"/>
+                      <a:ext cx="5943600" cy="2684780"/>
+                    </a:xfrm>
+                    <a:prstGeom prst="rect">
+                      <a:avLst/>
+                    </a:prstGeom>
+                  </pic:spPr>
+                </pic:pic>
+              </a:graphicData>
+            </a:graphic>
+          </wp:inline>
+        </w:drawing>
+      </w:r>
+    </w:p>
+    <w:p>
+      <w:pPr>
+        <w:jc w:val="center"/>
+      </w:pPr>
+      <w:r>
+        <w:t>Fig. XXX. Select current day event on Map</w:t>
+      </w:r>
+    </w:p>
+    <w:p>
+      <w:pPr>
+        <w:pStyle w:val="Heading2"/>
+      </w:pPr>
+      <w:bookmarkStart w:id="18" w:name="_Toc1498358"/>
+      <w:r>
+        <w:t>Web interface, database</w:t>
+      </w:r>
+      <w:bookmarkEnd w:id="18"/>
+    </w:p>
+    <w:p>
+      <w:pPr>
+        <w:pStyle w:val="Heading1"/>
+      </w:pPr>
+      <w:bookmarkStart w:id="19" w:name="_Toc1498359"/>
+      <w:r>
+        <w:t>Section 3</w:t>
+      </w:r>
       <w:bookmarkEnd w:id="19"/>
-      <w:r>
-        <w:rPr>
-          <w:rFonts w:ascii="inherit" w:hAnsi="inherit"/>
-          <w:bCs/>
-          <w:color w:val="212121"/>
-          <w:sz w:val="19"/>
-        </w:rPr>
-        <w:t>The scenarios of creating and modifying an event can be considered as variants of the previous sequence diagram; since modifying an event is considered as an overwriting of the data and leads to the same validation processes performed in the scenario create event. In particular, the scenario to delete an event contains the same path performed for the two previous cases (create and modify) except because this process does not contain the validation stage and save in the database, in substitution it contains the delete command that is sent to the database.</w:t>
-      </w:r>
-    </w:p>
-    <w:p>
-      <w:pPr>
-        <w:pStyle w:val="PreformattedText"/>
-        <w:rPr>
-          <w:rFonts w:ascii="inherit" w:hAnsi="inherit"/>
-          <w:bCs/>
-          <w:color w:val="212121"/>
-          <w:sz w:val="19"/>
-        </w:rPr>
-      </w:pPr>
-    </w:p>
-    <w:p/>
-    <w:p>
-      <w:pPr>
-        <w:pStyle w:val="Heading3"/>
-      </w:pPr>
-      <w:r>
-        <w:tab/>
-      </w:r>
-      <w:bookmarkStart w:id="20" w:name="_Toc1476370"/>
-      <w:r>
-        <w:t>Web interface, database</w:t>
+    </w:p>
+    <w:p>
+      <w:pPr>
+        <w:pStyle w:val="Heading2"/>
+      </w:pPr>
+      <w:bookmarkStart w:id="20" w:name="_Toc1498360"/>
+      <w:r>
+        <w:t>Implementation</w:t>
       </w:r>
       <w:bookmarkEnd w:id="20"/>
-    </w:p>
-    <w:p>
-      <w:pPr>
-        <w:pStyle w:val="Heading1"/>
-      </w:pPr>
-      <w:bookmarkStart w:id="21" w:name="_Toc1476371"/>
-      <w:r>
-        <w:t>Section 3</w:t>
-      </w:r>
-      <w:bookmarkEnd w:id="21"/>
-    </w:p>
-    <w:p>
-      <w:pPr>
-        <w:pStyle w:val="Heading2"/>
-      </w:pPr>
-      <w:bookmarkStart w:id="22" w:name="_Toc1476372"/>
-      <w:r>
-        <w:t>Implementation</w:t>
-      </w:r>
-      <w:bookmarkEnd w:id="22"/>
     </w:p>
     <w:p>
       <w:r>
@@ -5342,6 +5777,7 @@
     </w:p>
     <w:p>
       <w:pPr>
+        <w:jc w:val="center"/>
         <w:rPr>
           <w:b/>
           <w:bCs/>
@@ -5353,7 +5789,6 @@
           <w:bCs/>
           <w:noProof/>
         </w:rPr>
-        <w:lastRenderedPageBreak/>
         <w:drawing>
           <wp:inline distT="0" distB="0" distL="0" distR="0" wp14:anchorId="515D6FEE" wp14:editId="089BE398">
             <wp:extent cx="4218940" cy="1522095"/>
@@ -5372,7 +5807,7 @@
                     </pic:cNvPicPr>
                   </pic:nvPicPr>
                   <pic:blipFill>
-                    <a:blip r:embed="rId16" cstate="print">
+                    <a:blip r:embed="rId17" cstate="print">
                       <a:extLst>
                         <a:ext uri="{28A0092B-C50C-407E-A947-70E740481C1C}">
                           <a14:useLocalDpi xmlns:a14="http://schemas.microsoft.com/office/drawing/2010/main" val="0"/>
@@ -5421,22 +5856,7 @@
     </w:p>
     <w:p>
       <w:pPr>
-        <w:rPr>
-          <w:b/>
-          <w:bCs/>
-        </w:rPr>
-      </w:pPr>
-    </w:p>
-    <w:p>
-      <w:pPr>
-        <w:rPr>
-          <w:b/>
-          <w:bCs/>
-        </w:rPr>
-      </w:pPr>
-    </w:p>
-    <w:p>
-      <w:pPr>
+        <w:jc w:val="center"/>
         <w:rPr>
           <w:b/>
           <w:bCs/>
@@ -5448,6 +5868,7 @@
           <w:bCs/>
           <w:noProof/>
         </w:rPr>
+        <w:lastRenderedPageBreak/>
         <w:drawing>
           <wp:inline distT="0" distB="0" distL="0" distR="0" wp14:anchorId="5F76E16F" wp14:editId="6EB34766">
             <wp:extent cx="2910840" cy="1898015"/>
@@ -5466,7 +5887,7 @@
                     </pic:cNvPicPr>
                   </pic:nvPicPr>
                   <pic:blipFill>
-                    <a:blip r:embed="rId17" cstate="print">
+                    <a:blip r:embed="rId18" cstate="print">
                       <a:extLst>
                         <a:ext uri="{28A0092B-C50C-407E-A947-70E740481C1C}">
                           <a14:useLocalDpi xmlns:a14="http://schemas.microsoft.com/office/drawing/2010/main" val="0"/>
@@ -5501,29 +5922,26 @@
       </w:r>
     </w:p>
     <w:p>
-      <w:pPr>
+      <w:r>
         <w:rPr>
           <w:b/>
           <w:bCs/>
         </w:rPr>
-      </w:pPr>
-    </w:p>
-    <w:p>
-      <w:r>
-        <w:rPr>
-          <w:b/>
-          <w:bCs/>
-        </w:rPr>
         <w:t>GUI Calendar (Main Page)</w:t>
       </w:r>
     </w:p>
     <w:p>
+      <w:pPr>
+        <w:jc w:val="both"/>
+      </w:pPr>
       <w:r>
         <w:t xml:space="preserve">the main page interface represented in the Figure xxx is integrated by the calendar and its view option (Monthly, weekly and list or daily), the options to access to the configuration of user’s preference, visualization of the routes-events in the map and the log out. </w:t>
       </w:r>
     </w:p>
-    <w:p/>
-    <w:p>
+    <w:p>
+      <w:pPr>
+        <w:jc w:val="both"/>
+      </w:pPr>
       <w:r>
         <w:rPr>
           <w:rFonts w:ascii="Liberation Serif" w:hAnsi="Liberation Serif"/>
@@ -5553,6 +5971,7 @@
     </w:p>
     <w:p>
       <w:pPr>
+        <w:jc w:val="center"/>
         <w:rPr>
           <w:b/>
           <w:bCs/>
@@ -5562,7 +5981,6 @@
         <w:rPr>
           <w:noProof/>
         </w:rPr>
-        <w:lastRenderedPageBreak/>
         <w:drawing>
           <wp:inline distT="0" distB="0" distL="0" distR="0" wp14:anchorId="6EC6F95B" wp14:editId="62590813">
             <wp:extent cx="4039870" cy="2783840"/>
@@ -5581,7 +5999,7 @@
                     </pic:cNvPicPr>
                   </pic:nvPicPr>
                   <pic:blipFill>
-                    <a:blip r:embed="rId18" cstate="print">
+                    <a:blip r:embed="rId19" cstate="print">
                       <a:extLst>
                         <a:ext uri="{28A0092B-C50C-407E-A947-70E740481C1C}">
                           <a14:useLocalDpi xmlns:a14="http://schemas.microsoft.com/office/drawing/2010/main" val="0"/>
@@ -5625,74 +6043,118 @@
       </w:r>
     </w:p>
     <w:p>
-      <w:r>
-        <w:t>This interface is a Popup Dialog form where the user</w:t>
-      </w:r>
-      <w:r>
+      <w:pPr>
         <w:rPr>
           <w:b/>
           <w:bCs/>
         </w:rPr>
+      </w:pPr>
+      <w:r>
+        <w:t>This interface is a Popup Dialog form where the user</w:t>
+      </w:r>
+      <w:r>
+        <w:rPr>
+          <w:b/>
+          <w:bCs/>
+        </w:rPr>
         <w:t xml:space="preserve"> </w:t>
       </w:r>
     </w:p>
-    <w:p/>
+    <w:p>
+      <w:pPr>
+        <w:pStyle w:val="Heading3"/>
+      </w:pPr>
+      <w:bookmarkStart w:id="21" w:name="_Toc1498362"/>
+      <w:r>
+        <w:lastRenderedPageBreak/>
+        <w:t>Used tools</w:t>
+      </w:r>
+      <w:bookmarkEnd w:id="21"/>
+    </w:p>
+    <w:p>
+      <w:pPr>
+        <w:pStyle w:val="Heading4"/>
+      </w:pPr>
+      <w:bookmarkStart w:id="22" w:name="_Toc1498363"/>
+      <w:r>
+        <w:t>Front end tools</w:t>
+      </w:r>
+      <w:bookmarkEnd w:id="22"/>
+    </w:p>
+    <w:p>
+      <w:r>
+        <w:t>Bootstrap</w:t>
+      </w:r>
+    </w:p>
+    <w:p>
+      <w:proofErr w:type="spellStart"/>
+      <w:r>
+        <w:t>FullCalendar</w:t>
+      </w:r>
+      <w:proofErr w:type="spellEnd"/>
+    </w:p>
+    <w:p>
+      <w:r>
+        <w:t>Here Maps</w:t>
+      </w:r>
+    </w:p>
+    <w:p>
+      <w:pPr>
+        <w:pStyle w:val="Heading4"/>
+      </w:pPr>
+      <w:bookmarkStart w:id="23" w:name="_Toc1498364"/>
+      <w:bookmarkStart w:id="24" w:name="_GoBack"/>
+      <w:bookmarkEnd w:id="24"/>
+      <w:r>
+        <w:t>Back end tools</w:t>
+      </w:r>
+      <w:bookmarkEnd w:id="23"/>
+    </w:p>
+    <w:p>
+      <w:r>
+        <w:t>Firebase Auth</w:t>
+      </w:r>
+    </w:p>
+    <w:p>
+      <w:r>
+        <w:t>Firebase Database</w:t>
+      </w:r>
+    </w:p>
+    <w:p>
+      <w:r>
+        <w:t>Here Maps</w:t>
+      </w:r>
+    </w:p>
+    <w:p>
+      <w:r>
+        <w:t xml:space="preserve">Gulp </w:t>
+      </w:r>
+    </w:p>
+    <w:p>
+      <w:pPr>
+        <w:rPr>
+          <w:b/>
+          <w:bCs/>
+        </w:rPr>
+      </w:pPr>
+    </w:p>
+    <w:p>
+      <w:pPr>
+        <w:pStyle w:val="Heading2"/>
+      </w:pPr>
+      <w:r>
+        <w:t>Testing</w:t>
+      </w:r>
+    </w:p>
     <w:p>
       <w:pPr>
         <w:pStyle w:val="Heading1"/>
       </w:pPr>
-      <w:bookmarkStart w:id="23" w:name="_Toc1476373"/>
-      <w:r>
-        <w:t>Section 4</w:t>
-      </w:r>
-      <w:bookmarkEnd w:id="23"/>
-    </w:p>
-    <w:p>
-      <w:pPr>
-        <w:pStyle w:val="Heading2"/>
-      </w:pPr>
-      <w:bookmarkStart w:id="24" w:name="_Toc1476374"/>
-      <w:r>
-        <w:t>Used tools</w:t>
-      </w:r>
-      <w:bookmarkEnd w:id="24"/>
-    </w:p>
-    <w:p>
-      <w:pPr>
-        <w:pStyle w:val="Heading3"/>
-      </w:pPr>
-      <w:r>
-        <w:tab/>
-      </w:r>
-      <w:bookmarkStart w:id="25" w:name="_Toc1476375"/>
-      <w:r>
-        <w:t>Front end tools</w:t>
+      <w:bookmarkStart w:id="25" w:name="_Toc1498365"/>
+      <w:r>
+        <w:t>Conclusion and future work</w:t>
       </w:r>
       <w:bookmarkEnd w:id="25"/>
-    </w:p>
-    <w:p>
-      <w:pPr>
-        <w:pStyle w:val="Heading3"/>
-      </w:pPr>
-      <w:r>
-        <w:tab/>
-      </w:r>
-      <w:bookmarkStart w:id="26" w:name="_Toc1476376"/>
-      <w:r>
-        <w:t>Back end tools</w:t>
-      </w:r>
-      <w:bookmarkEnd w:id="26"/>
-    </w:p>
-    <w:p/>
-    <w:p>
-      <w:pPr>
-        <w:pStyle w:val="Heading1"/>
-      </w:pPr>
-      <w:bookmarkStart w:id="27" w:name="_Toc1476377"/>
-      <w:r>
-        <w:t>Conclusion and future work</w:t>
-      </w:r>
-      <w:bookmarkEnd w:id="27"/>
     </w:p>
     <w:p>
       <w:pPr>
@@ -7236,7 +7698,7 @@
 </file>
 
 <file path=customXml/itemProps1.xml><?xml version="1.0" encoding="utf-8"?>
-<ds:datastoreItem xmlns:ds="http://schemas.openxmlformats.org/officeDocument/2006/customXml" ds:itemID="{B1359788-C702-4B8E-BAF3-12C36E9D4BD6}">
+<ds:datastoreItem xmlns:ds="http://schemas.openxmlformats.org/officeDocument/2006/customXml" ds:itemID="{B9E9DF53-FA7A-4257-A695-DF30B584986B}">
   <ds:schemaRefs>
     <ds:schemaRef ds:uri="http://schemas.openxmlformats.org/officeDocument/2006/bibliography"/>
   </ds:schemaRefs>

</xml_diff>

<commit_message>
day update, progress on map engine
</commit_message>
<xml_diff>
--- a/docs/Docs.docx
+++ b/docs/Docs.docx
@@ -2891,13 +2891,7 @@
         <w:rPr>
           <w:highlight w:val="yellow"/>
         </w:rPr>
-        <w:t xml:space="preserve">High Level </w:t>
-      </w:r>
-      <w:r>
-        <w:rPr>
-          <w:highlight w:val="yellow"/>
-        </w:rPr>
-        <w:t>Class Diagram</w:t>
+        <w:t>High Level Class Diagram</w:t>
       </w:r>
       <w:bookmarkEnd w:id="13"/>
     </w:p>
@@ -4605,6 +4599,9 @@
     </w:p>
     <w:p>
       <w:r>
+        <w:rPr>
+          <w:noProof/>
+        </w:rPr>
         <w:drawing>
           <wp:inline distT="0" distB="0" distL="0" distR="0" wp14:anchorId="08984963" wp14:editId="5933954B">
             <wp:extent cx="5908876" cy="4761822"/>
@@ -5638,21 +5635,369 @@
     <w:p>
       <w:pPr>
         <w:rPr>
+          <w:b/>
+        </w:rPr>
+      </w:pPr>
+      <w:r>
+        <w:rPr>
+          <w:b/>
+        </w:rPr>
+        <w:t>Select Event on Map</w:t>
+      </w:r>
+      <w:bookmarkStart w:id="18" w:name="_GoBack"/>
+      <w:bookmarkEnd w:id="18"/>
+    </w:p>
+    <w:p>
+      <w:pPr>
+        <w:jc w:val="both"/>
+        <w:rPr>
+          <w:rFonts w:cstheme="minorHAnsi"/>
+          <w:color w:val="212121"/>
+        </w:rPr>
+      </w:pPr>
+      <w:r>
+        <w:rPr>
+          <w:rFonts w:cstheme="minorHAnsi"/>
+          <w:color w:val="212121"/>
+        </w:rPr>
+        <w:t xml:space="preserve">The Figure XXX </w:t>
+      </w:r>
+      <w:r>
+        <w:rPr>
+          <w:rFonts w:cstheme="minorHAnsi"/>
+          <w:color w:val="212121"/>
+        </w:rPr>
+        <w:t>shows</w:t>
+      </w:r>
+      <w:r>
+        <w:rPr>
+          <w:rFonts w:cstheme="minorHAnsi"/>
+          <w:color w:val="212121"/>
+        </w:rPr>
+        <w:t xml:space="preserve"> the scenario where the user interact</w:t>
+      </w:r>
+      <w:r>
+        <w:rPr>
+          <w:rFonts w:cstheme="minorHAnsi"/>
+          <w:color w:val="212121"/>
+        </w:rPr>
+        <w:t>s</w:t>
+      </w:r>
+      <w:r>
+        <w:rPr>
+          <w:rFonts w:cstheme="minorHAnsi"/>
+          <w:color w:val="212121"/>
+        </w:rPr>
+        <w:t xml:space="preserve"> with the interface </w:t>
+      </w:r>
+      <w:r>
+        <w:rPr>
+          <w:rFonts w:cstheme="minorHAnsi"/>
+          <w:color w:val="212121"/>
+        </w:rPr>
+        <w:t>to view an event in the roadmap</w:t>
+      </w:r>
+      <w:r>
+        <w:rPr>
+          <w:rFonts w:cstheme="minorHAnsi"/>
+          <w:color w:val="212121"/>
+        </w:rPr>
+        <w:t>,</w:t>
+      </w:r>
+      <w:r>
+        <w:rPr>
+          <w:rFonts w:cstheme="minorHAnsi"/>
+          <w:color w:val="212121"/>
+        </w:rPr>
+        <w:t xml:space="preserve"> its details and a list of all the current day’s events in the right side of the interface where the day’s events are shown.</w:t>
+      </w:r>
+      <w:r>
+        <w:rPr>
+          <w:rFonts w:cstheme="minorHAnsi"/>
+          <w:color w:val="212121"/>
+        </w:rPr>
+        <w:t xml:space="preserve"> </w:t>
+      </w:r>
+    </w:p>
+    <w:p>
+      <w:pPr>
+        <w:pStyle w:val="ListParagraph"/>
+        <w:numPr>
+          <w:ilvl w:val="0"/>
+          <w:numId w:val="5"/>
+        </w:numPr>
+        <w:jc w:val="both"/>
+        <w:rPr>
+          <w:rFonts w:cstheme="minorHAnsi"/>
+          <w:color w:val="212121"/>
+          <w:lang w:val="en-US"/>
+        </w:rPr>
+      </w:pPr>
+      <w:r>
+        <w:rPr>
+          <w:rFonts w:cstheme="minorHAnsi"/>
+          <w:color w:val="212121"/>
+          <w:lang w:val="en-US"/>
+        </w:rPr>
+        <w:t>The user clicks on t</w:t>
+      </w:r>
+      <w:r>
+        <w:rPr>
+          <w:rFonts w:cstheme="minorHAnsi"/>
+          <w:color w:val="212121"/>
+          <w:lang w:val="en-US"/>
+        </w:rPr>
+        <w:t xml:space="preserve">he option “Roadmap” located in home, triggering </w:t>
+      </w:r>
+      <m:oMath>
+        <m:r>
+          <w:rPr>
+            <w:rFonts w:ascii="Cambria Math" w:hAnsi="Cambria Math" w:cstheme="minorHAnsi"/>
+            <w:color w:val="212121"/>
+            <w:lang w:val="en-US"/>
+          </w:rPr>
+          <m:t>goToMapGUI()</m:t>
+        </m:r>
+      </m:oMath>
+      <w:r>
+        <w:rPr>
+          <w:rFonts w:cstheme="minorHAnsi"/>
+          <w:color w:val="212121"/>
+          <w:lang w:val="en-US"/>
+        </w:rPr>
+        <w:t xml:space="preserve"> operation from the calendar interface.</w:t>
+      </w:r>
+    </w:p>
+    <w:p>
+      <w:pPr>
+        <w:pStyle w:val="ListParagraph"/>
+        <w:numPr>
+          <w:ilvl w:val="0"/>
+          <w:numId w:val="5"/>
+        </w:numPr>
+        <w:jc w:val="both"/>
+        <w:rPr>
+          <w:rFonts w:cstheme="minorHAnsi"/>
+          <w:color w:val="212121"/>
+          <w:lang w:val="en-US"/>
+        </w:rPr>
+      </w:pPr>
+      <w:r>
+        <w:rPr>
+          <w:rFonts w:cstheme="minorHAnsi"/>
+          <w:color w:val="212121"/>
+          <w:lang w:val="en-US"/>
+        </w:rPr>
+        <w:t xml:space="preserve">Then the interface requests the map interface to initialize the map via the operation </w:t>
+      </w:r>
+      <m:oMath>
+        <m:r>
+          <w:rPr>
+            <w:rFonts w:ascii="Cambria Math" w:hAnsi="Cambria Math" w:cstheme="minorHAnsi"/>
+            <w:color w:val="212121"/>
+            <w:lang w:val="en-US"/>
+          </w:rPr>
+          <m:t>InitMap().</m:t>
+        </m:r>
+      </m:oMath>
+    </w:p>
+    <w:p>
+      <w:pPr>
+        <w:pStyle w:val="ListParagraph"/>
+        <w:numPr>
+          <w:ilvl w:val="0"/>
+          <w:numId w:val="5"/>
+        </w:numPr>
+        <w:jc w:val="both"/>
+        <w:rPr>
+          <w:rFonts w:cstheme="minorHAnsi"/>
+          <w:color w:val="212121"/>
+          <w:lang w:val="en-US"/>
+        </w:rPr>
+      </w:pPr>
+      <w:r>
+        <w:rPr>
+          <w:rFonts w:cstheme="minorHAnsi"/>
+          <w:color w:val="212121"/>
+          <w:lang w:val="en-US"/>
+        </w:rPr>
+        <w:t xml:space="preserve">Once initialized, all the event items are rendered onto the day view calendar in the right side, and afterwards onto the map, with the operation </w:t>
+      </w:r>
+      <m:oMath>
+        <m:r>
+          <w:rPr>
+            <w:rFonts w:ascii="Cambria Math" w:hAnsi="Cambria Math" w:cstheme="minorHAnsi"/>
+            <w:color w:val="212121"/>
+            <w:lang w:val="en-US"/>
+          </w:rPr>
+          <m:t>renderEventsToMapsGUI()</m:t>
+        </m:r>
+      </m:oMath>
+      <w:r>
+        <w:rPr>
+          <w:rFonts w:cstheme="minorHAnsi"/>
+          <w:color w:val="212121"/>
+          <w:lang w:val="en-US"/>
+        </w:rPr>
+        <w:t xml:space="preserve"> </w:t>
+      </w:r>
+      <w:r>
+        <w:rPr>
+          <w:rFonts w:cstheme="minorHAnsi"/>
+          <w:color w:val="212121"/>
+          <w:lang w:val="en-US"/>
+        </w:rPr>
+        <w:t>from the map’s engine.</w:t>
+      </w:r>
+    </w:p>
+    <w:p>
+      <w:pPr>
+        <w:pStyle w:val="ListParagraph"/>
+        <w:numPr>
+          <w:ilvl w:val="0"/>
+          <w:numId w:val="5"/>
+        </w:numPr>
+        <w:jc w:val="both"/>
+        <w:rPr>
+          <w:rFonts w:cstheme="minorHAnsi"/>
+          <w:color w:val="212121"/>
+          <w:lang w:val="en-US"/>
+        </w:rPr>
+      </w:pPr>
+      <w:r>
+        <w:rPr>
+          <w:rFonts w:cstheme="minorHAnsi"/>
+          <w:color w:val="212121"/>
+          <w:lang w:val="en-US"/>
+        </w:rPr>
+        <w:t>Similarly, the already calculated routes are rendered onto the map interface by the map’s engine.</w:t>
+      </w:r>
+    </w:p>
+    <w:p>
+      <w:pPr>
+        <w:pStyle w:val="ListParagraph"/>
+        <w:numPr>
+          <w:ilvl w:val="0"/>
+          <w:numId w:val="5"/>
+        </w:numPr>
+        <w:jc w:val="both"/>
+        <w:rPr>
+          <w:rFonts w:cstheme="minorHAnsi"/>
+          <w:color w:val="212121"/>
+          <w:lang w:val="en-US"/>
+        </w:rPr>
+      </w:pPr>
+      <w:r>
+        <w:rPr>
+          <w:rFonts w:cstheme="minorHAnsi"/>
+          <w:color w:val="212121"/>
+          <w:lang w:val="en-US"/>
+        </w:rPr>
+        <w:t>Once both operations are performed, the rendered items are shown to the user and the GUI is fully loaded.</w:t>
+      </w:r>
+    </w:p>
+    <w:p>
+      <w:pPr>
+        <w:pStyle w:val="ListParagraph"/>
+        <w:numPr>
+          <w:ilvl w:val="0"/>
+          <w:numId w:val="5"/>
+        </w:numPr>
+        <w:jc w:val="both"/>
+        <w:rPr>
+          <w:rFonts w:cstheme="minorHAnsi"/>
+          <w:color w:val="212121"/>
+          <w:lang w:val="en-US"/>
+        </w:rPr>
+      </w:pPr>
+      <w:r>
+        <w:rPr>
+          <w:rFonts w:cstheme="minorHAnsi"/>
+          <w:color w:val="212121"/>
+          <w:lang w:val="en-US"/>
+        </w:rPr>
+        <w:lastRenderedPageBreak/>
+        <w:t xml:space="preserve">Lastly, the user requests an event information by clicking an event marker (a node) in the map. The GUI reacts to the click with </w:t>
+      </w:r>
+      <m:oMath>
+        <m:r>
+          <w:rPr>
+            <w:rFonts w:ascii="Cambria Math" w:hAnsi="Cambria Math" w:cstheme="minorHAnsi"/>
+            <w:color w:val="212121"/>
+            <w:lang w:val="en-US"/>
+          </w:rPr>
+          <m:t>SelectNode()</m:t>
+        </m:r>
+      </m:oMath>
+      <w:r>
+        <w:rPr>
+          <w:rFonts w:cstheme="minorHAnsi"/>
+          <w:color w:val="212121"/>
+          <w:lang w:val="en-US"/>
+        </w:rPr>
+        <w:t xml:space="preserve"> operation.</w:t>
+      </w:r>
+    </w:p>
+    <w:p>
+      <w:pPr>
+        <w:pStyle w:val="ListParagraph"/>
+        <w:numPr>
+          <w:ilvl w:val="0"/>
+          <w:numId w:val="5"/>
+        </w:numPr>
+        <w:jc w:val="both"/>
+        <w:rPr>
+          <w:rFonts w:cstheme="minorHAnsi"/>
+          <w:color w:val="212121"/>
+          <w:lang w:val="en-US"/>
+        </w:rPr>
+      </w:pPr>
+      <w:r>
+        <w:rPr>
+          <w:rFonts w:cstheme="minorHAnsi"/>
+          <w:color w:val="212121"/>
+          <w:lang w:val="en-US"/>
+        </w:rPr>
+        <w:t>The map interface triggers a popup with the specified event details.</w:t>
+      </w:r>
+    </w:p>
+    <w:p>
+      <w:pPr>
+        <w:pStyle w:val="ListParagraph"/>
+        <w:numPr>
+          <w:ilvl w:val="0"/>
+          <w:numId w:val="5"/>
+        </w:numPr>
+        <w:jc w:val="both"/>
+        <w:rPr>
+          <w:rFonts w:cstheme="minorHAnsi"/>
+          <w:color w:val="212121"/>
+          <w:lang w:val="en-US"/>
+        </w:rPr>
+      </w:pPr>
+      <w:r>
+        <w:rPr>
+          <w:rFonts w:cstheme="minorHAnsi"/>
+          <w:color w:val="212121"/>
+          <w:lang w:val="en-US"/>
+        </w:rPr>
+        <w:t>Lastly, it is shown to the user in the interface.</w:t>
+      </w:r>
+    </w:p>
+    <w:p>
+      <w:pPr>
+        <w:rPr>
           <w:rFonts w:ascii="Liberation Mono" w:hAnsi="Liberation Mono"/>
           <w:b/>
           <w:sz w:val="20"/>
         </w:rPr>
       </w:pPr>
-      <w:r>
-        <w:rPr>
-          <w:b/>
-        </w:rPr>
-        <w:t>Select Event on Map</w:t>
-      </w:r>
-    </w:p>
-    <w:p>
-      <w:r>
-        <w:lastRenderedPageBreak/>
+    </w:p>
+    <w:p>
+      <w:r>
+        <w:rPr>
+          <w:noProof/>
+        </w:rPr>
         <w:drawing>
           <wp:inline distT="0" distB="0" distL="0" distR="0" wp14:anchorId="50434D45" wp14:editId="589ED3A8">
             <wp:extent cx="5943600" cy="2684780"/>
@@ -5702,31 +6047,31 @@
       <w:pPr>
         <w:pStyle w:val="Heading2"/>
       </w:pPr>
-      <w:bookmarkStart w:id="18" w:name="_Toc1498358"/>
+      <w:bookmarkStart w:id="19" w:name="_Toc1498358"/>
       <w:r>
         <w:t>Web interface, database</w:t>
       </w:r>
-      <w:bookmarkEnd w:id="18"/>
+      <w:bookmarkEnd w:id="19"/>
     </w:p>
     <w:p>
       <w:pPr>
         <w:pStyle w:val="Heading1"/>
       </w:pPr>
-      <w:bookmarkStart w:id="19" w:name="_Toc1498359"/>
+      <w:bookmarkStart w:id="20" w:name="_Toc1498359"/>
       <w:r>
         <w:t>Section 3</w:t>
       </w:r>
-      <w:bookmarkEnd w:id="19"/>
+      <w:bookmarkEnd w:id="20"/>
     </w:p>
     <w:p>
       <w:pPr>
         <w:pStyle w:val="Heading2"/>
       </w:pPr>
-      <w:bookmarkStart w:id="20" w:name="_Toc1498360"/>
+      <w:bookmarkStart w:id="21" w:name="_Toc1498360"/>
       <w:r>
         <w:t>Implementation</w:t>
       </w:r>
-      <w:bookmarkEnd w:id="20"/>
+      <w:bookmarkEnd w:id="21"/>
     </w:p>
     <w:p>
       <w:r>
@@ -5789,6 +6134,7 @@
           <w:bCs/>
           <w:noProof/>
         </w:rPr>
+        <w:lastRenderedPageBreak/>
         <w:drawing>
           <wp:inline distT="0" distB="0" distL="0" distR="0" wp14:anchorId="515D6FEE" wp14:editId="089BE398">
             <wp:extent cx="4218940" cy="1522095"/>
@@ -5868,7 +6214,6 @@
           <w:bCs/>
           <w:noProof/>
         </w:rPr>
-        <w:lastRenderedPageBreak/>
         <w:drawing>
           <wp:inline distT="0" distB="0" distL="0" distR="0" wp14:anchorId="5F76E16F" wp14:editId="6EB34766">
             <wp:extent cx="2910840" cy="1898015"/>
@@ -5981,6 +6326,7 @@
         <w:rPr>
           <w:noProof/>
         </w:rPr>
+        <w:lastRenderedPageBreak/>
         <w:drawing>
           <wp:inline distT="0" distB="0" distL="0" distR="0" wp14:anchorId="6EC6F95B" wp14:editId="62590813">
             <wp:extent cx="4039870" cy="2783840"/>
@@ -6064,22 +6410,21 @@
       <w:pPr>
         <w:pStyle w:val="Heading3"/>
       </w:pPr>
-      <w:bookmarkStart w:id="21" w:name="_Toc1498362"/>
-      <w:r>
-        <w:lastRenderedPageBreak/>
+      <w:bookmarkStart w:id="22" w:name="_Toc1498362"/>
+      <w:r>
         <w:t>Used tools</w:t>
       </w:r>
-      <w:bookmarkEnd w:id="21"/>
+      <w:bookmarkEnd w:id="22"/>
     </w:p>
     <w:p>
       <w:pPr>
         <w:pStyle w:val="Heading4"/>
       </w:pPr>
-      <w:bookmarkStart w:id="22" w:name="_Toc1498363"/>
+      <w:bookmarkStart w:id="23" w:name="_Toc1498363"/>
       <w:r>
         <w:t>Front end tools</w:t>
       </w:r>
-      <w:bookmarkEnd w:id="22"/>
+      <w:bookmarkEnd w:id="23"/>
     </w:p>
     <w:p>
       <w:r>
@@ -6102,13 +6447,11 @@
       <w:pPr>
         <w:pStyle w:val="Heading4"/>
       </w:pPr>
-      <w:bookmarkStart w:id="23" w:name="_Toc1498364"/>
-      <w:bookmarkStart w:id="24" w:name="_GoBack"/>
+      <w:bookmarkStart w:id="24" w:name="_Toc1498364"/>
+      <w:r>
+        <w:t>Back end tools</w:t>
+      </w:r>
       <w:bookmarkEnd w:id="24"/>
-      <w:r>
-        <w:t>Back end tools</w:t>
-      </w:r>
-      <w:bookmarkEnd w:id="23"/>
     </w:p>
     <w:p>
       <w:r>
@@ -6568,6 +6911,92 @@
     </w:lvl>
   </w:abstractNum>
   <w:abstractNum w:abstractNumId="3" w15:restartNumberingAfterBreak="0">
+    <w:nsid w:val="7C052696"/>
+    <w:multiLevelType w:val="hybridMultilevel"/>
+    <w:tmpl w:val="032C1144"/>
+    <w:lvl w:ilvl="0" w:tplc="0409000F">
+      <w:start w:val="1"/>
+      <w:numFmt w:val="decimal"/>
+      <w:lvlText w:val="%1."/>
+      <w:lvlJc w:val="left"/>
+      <w:pPr>
+        <w:ind w:left="720" w:hanging="360"/>
+      </w:pPr>
+    </w:lvl>
+    <w:lvl w:ilvl="1" w:tplc="04090019" w:tentative="1">
+      <w:start w:val="1"/>
+      <w:numFmt w:val="lowerLetter"/>
+      <w:lvlText w:val="%2."/>
+      <w:lvlJc w:val="left"/>
+      <w:pPr>
+        <w:ind w:left="1440" w:hanging="360"/>
+      </w:pPr>
+    </w:lvl>
+    <w:lvl w:ilvl="2" w:tplc="0409001B" w:tentative="1">
+      <w:start w:val="1"/>
+      <w:numFmt w:val="lowerRoman"/>
+      <w:lvlText w:val="%3."/>
+      <w:lvlJc w:val="right"/>
+      <w:pPr>
+        <w:ind w:left="2160" w:hanging="180"/>
+      </w:pPr>
+    </w:lvl>
+    <w:lvl w:ilvl="3" w:tplc="0409000F" w:tentative="1">
+      <w:start w:val="1"/>
+      <w:numFmt w:val="decimal"/>
+      <w:lvlText w:val="%4."/>
+      <w:lvlJc w:val="left"/>
+      <w:pPr>
+        <w:ind w:left="2880" w:hanging="360"/>
+      </w:pPr>
+    </w:lvl>
+    <w:lvl w:ilvl="4" w:tplc="04090019" w:tentative="1">
+      <w:start w:val="1"/>
+      <w:numFmt w:val="lowerLetter"/>
+      <w:lvlText w:val="%5."/>
+      <w:lvlJc w:val="left"/>
+      <w:pPr>
+        <w:ind w:left="3600" w:hanging="360"/>
+      </w:pPr>
+    </w:lvl>
+    <w:lvl w:ilvl="5" w:tplc="0409001B" w:tentative="1">
+      <w:start w:val="1"/>
+      <w:numFmt w:val="lowerRoman"/>
+      <w:lvlText w:val="%6."/>
+      <w:lvlJc w:val="right"/>
+      <w:pPr>
+        <w:ind w:left="4320" w:hanging="180"/>
+      </w:pPr>
+    </w:lvl>
+    <w:lvl w:ilvl="6" w:tplc="0409000F" w:tentative="1">
+      <w:start w:val="1"/>
+      <w:numFmt w:val="decimal"/>
+      <w:lvlText w:val="%7."/>
+      <w:lvlJc w:val="left"/>
+      <w:pPr>
+        <w:ind w:left="5040" w:hanging="360"/>
+      </w:pPr>
+    </w:lvl>
+    <w:lvl w:ilvl="7" w:tplc="04090019" w:tentative="1">
+      <w:start w:val="1"/>
+      <w:numFmt w:val="lowerLetter"/>
+      <w:lvlText w:val="%8."/>
+      <w:lvlJc w:val="left"/>
+      <w:pPr>
+        <w:ind w:left="5760" w:hanging="360"/>
+      </w:pPr>
+    </w:lvl>
+    <w:lvl w:ilvl="8" w:tplc="0409001B" w:tentative="1">
+      <w:start w:val="1"/>
+      <w:numFmt w:val="lowerRoman"/>
+      <w:lvlText w:val="%9."/>
+      <w:lvlJc w:val="right"/>
+      <w:pPr>
+        <w:ind w:left="6480" w:hanging="180"/>
+      </w:pPr>
+    </w:lvl>
+  </w:abstractNum>
+  <w:abstractNum w:abstractNumId="4" w15:restartNumberingAfterBreak="0">
     <w:nsid w:val="7FB05231"/>
     <w:multiLevelType w:val="hybridMultilevel"/>
     <w:tmpl w:val="C58C0B44"/>
@@ -6681,7 +7110,7 @@
     </w:lvl>
   </w:abstractNum>
   <w:num w:numId="1">
-    <w:abstractNumId w:val="3"/>
+    <w:abstractNumId w:val="4"/>
   </w:num>
   <w:num w:numId="2">
     <w:abstractNumId w:val="2"/>
@@ -6691,6 +7120,9 @@
   </w:num>
   <w:num w:numId="4">
     <w:abstractNumId w:val="1"/>
+  </w:num>
+  <w:num w:numId="5">
+    <w:abstractNumId w:val="3"/>
   </w:num>
 </w:numbering>
 </file>
@@ -7092,6 +7524,7 @@
   <w:style w:type="paragraph" w:default="1" w:styleId="Normal">
     <w:name w:val="Normal"/>
     <w:qFormat/>
+    <w:rsid w:val="00675A98"/>
   </w:style>
   <w:style w:type="paragraph" w:styleId="Heading1">
     <w:name w:val="heading 1"/>
@@ -7698,7 +8131,7 @@
 </file>
 
 <file path=customXml/itemProps1.xml><?xml version="1.0" encoding="utf-8"?>
-<ds:datastoreItem xmlns:ds="http://schemas.openxmlformats.org/officeDocument/2006/customXml" ds:itemID="{B9E9DF53-FA7A-4257-A695-DF30B584986B}">
+<ds:datastoreItem xmlns:ds="http://schemas.openxmlformats.org/officeDocument/2006/customXml" ds:itemID="{742C4588-7997-445E-9BC1-90C46D6A13E5}">
   <ds:schemaRefs>
     <ds:schemaRef ds:uri="http://schemas.openxmlformats.org/officeDocument/2006/bibliography"/>
   </ds:schemaRefs>

</xml_diff>

<commit_message>
updates (autocomplete, old dates): autocomplete feature ON, bug fixes on old date formats also updated docs and sequence diagram
</commit_message>
<xml_diff>
--- a/docs/Docs.docx
+++ b/docs/Docs.docx
@@ -2893,17 +2893,19 @@
         </w:rPr>
         <w:t>High Level Class Diagram</w:t>
       </w:r>
+      <w:bookmarkStart w:id="14" w:name="_GoBack"/>
       <w:bookmarkEnd w:id="13"/>
+      <w:bookmarkEnd w:id="14"/>
     </w:p>
     <w:p>
       <w:pPr>
         <w:pStyle w:val="Heading3"/>
       </w:pPr>
-      <w:bookmarkStart w:id="14" w:name="_Toc1498355"/>
+      <w:bookmarkStart w:id="15" w:name="_Toc1498355"/>
       <w:r>
         <w:t>Front-end Class Diagram</w:t>
       </w:r>
-      <w:bookmarkEnd w:id="14"/>
+      <w:bookmarkEnd w:id="15"/>
     </w:p>
     <w:p>
       <w:pPr>
@@ -3335,11 +3337,11 @@
       <w:pPr>
         <w:pStyle w:val="Heading3"/>
       </w:pPr>
-      <w:bookmarkStart w:id="15" w:name="_Toc1498356"/>
+      <w:bookmarkStart w:id="16" w:name="_Toc1498356"/>
       <w:r>
         <w:t>Back-end Class Diagram</w:t>
       </w:r>
-      <w:bookmarkEnd w:id="15"/>
+      <w:bookmarkEnd w:id="16"/>
     </w:p>
     <w:p>
       <w:pPr>
@@ -4651,12 +4653,12 @@
       <w:pPr>
         <w:pStyle w:val="Heading2"/>
       </w:pPr>
-      <w:bookmarkStart w:id="16" w:name="_Toc1498357"/>
+      <w:bookmarkStart w:id="17" w:name="_Toc1498357"/>
       <w:r>
         <w:lastRenderedPageBreak/>
         <w:t>Sequence diagrams</w:t>
       </w:r>
-      <w:bookmarkEnd w:id="16"/>
+      <w:bookmarkEnd w:id="17"/>
     </w:p>
     <w:p>
       <w:r>
@@ -5611,8 +5613,8 @@
       <w:pPr>
         <w:jc w:val="both"/>
       </w:pPr>
-      <w:bookmarkStart w:id="17" w:name="tw-target-text"/>
-      <w:bookmarkEnd w:id="17"/>
+      <w:bookmarkStart w:id="18" w:name="tw-target-text"/>
+      <w:bookmarkEnd w:id="18"/>
       <w:r>
         <w:t>The scenarios of creating and modifying an event can be considered as variants of the previous sequence diagram</w:t>
       </w:r>
@@ -5644,8 +5646,6 @@
         </w:rPr>
         <w:t>Select Event on Map</w:t>
       </w:r>
-      <w:bookmarkStart w:id="18" w:name="_GoBack"/>
-      <w:bookmarkEnd w:id="18"/>
     </w:p>
     <w:p>
       <w:pPr>
@@ -8131,7 +8131,7 @@
 </file>
 
 <file path=customXml/itemProps1.xml><?xml version="1.0" encoding="utf-8"?>
-<ds:datastoreItem xmlns:ds="http://schemas.openxmlformats.org/officeDocument/2006/customXml" ds:itemID="{742C4588-7997-445E-9BC1-90C46D6A13E5}">
+<ds:datastoreItem xmlns:ds="http://schemas.openxmlformats.org/officeDocument/2006/customXml" ds:itemID="{D13D9B81-77C7-460A-BD14-36B51148D730}">
   <ds:schemaRefs>
     <ds:schemaRef ds:uri="http://schemas.openxmlformats.org/officeDocument/2006/bibliography"/>
   </ds:schemaRefs>

</xml_diff>

<commit_message>
docs update on the app overview
</commit_message>
<xml_diff>
--- a/docs/Docs.docx
+++ b/docs/Docs.docx
@@ -16,7 +16,7 @@
       <w:pPr>
         <w:pStyle w:val="Heading1"/>
       </w:pPr>
-      <w:bookmarkStart w:id="0" w:name="_Toc1498341"/>
+      <w:bookmarkStart w:id="0" w:name="_Toc2197689"/>
       <w:r>
         <w:lastRenderedPageBreak/>
         <w:t>Introduction</w:t>
@@ -226,7 +226,7 @@
             </w:rPr>
             <w:fldChar w:fldCharType="separate"/>
           </w:r>
-          <w:hyperlink w:anchor="_Toc1498341" w:history="1">
+          <w:hyperlink w:anchor="_Toc2197689" w:history="1">
             <w:r>
               <w:rPr>
                 <w:rStyle w:val="Hyperlink"/>
@@ -253,7 +253,7 @@
                 <w:noProof/>
                 <w:webHidden/>
               </w:rPr>
-              <w:instrText xml:space="preserve"> PAGEREF _Toc1498341 \h </w:instrText>
+              <w:instrText xml:space="preserve"> PAGEREF _Toc2197689 \h </w:instrText>
             </w:r>
             <w:r>
               <w:rPr>
@@ -295,12 +295,11 @@
               <w:noProof/>
             </w:rPr>
           </w:pPr>
-          <w:hyperlink w:anchor="_Toc1498342" w:history="1">
+          <w:hyperlink w:anchor="_Toc2197690" w:history="1">
             <w:r>
               <w:rPr>
                 <w:rStyle w:val="Hyperlink"/>
                 <w:noProof/>
-                <w:highlight w:val="yellow"/>
               </w:rPr>
               <w:t>App Overview</w:t>
             </w:r>
@@ -323,7 +322,7 @@
                 <w:noProof/>
                 <w:webHidden/>
               </w:rPr>
-              <w:instrText xml:space="preserve"> PAGEREF _Toc1498342 \h </w:instrText>
+              <w:instrText xml:space="preserve"> PAGEREF _Toc2197690 \h </w:instrText>
             </w:r>
             <w:r>
               <w:rPr>
@@ -365,13 +364,13 @@
               <w:noProof/>
             </w:rPr>
           </w:pPr>
-          <w:hyperlink w:anchor="_Toc1498343" w:history="1">
+          <w:hyperlink w:anchor="_Toc2197691" w:history="1">
             <w:r>
               <w:rPr>
                 <w:rStyle w:val="Hyperlink"/>
                 <w:noProof/>
               </w:rPr>
-              <w:t>Objective</w:t>
+              <w:t>The idea</w:t>
             </w:r>
             <w:r>
               <w:rPr>
@@ -392,7 +391,7 @@
                 <w:noProof/>
                 <w:webHidden/>
               </w:rPr>
-              <w:instrText xml:space="preserve"> PAGEREF _Toc1498343 \h </w:instrText>
+              <w:instrText xml:space="preserve"> PAGEREF _Toc2197691 \h </w:instrText>
             </w:r>
             <w:r>
               <w:rPr>
@@ -412,7 +411,283 @@
                 <w:noProof/>
                 <w:webHidden/>
               </w:rPr>
-              <w:t>4</w:t>
+              <w:t>5</w:t>
+            </w:r>
+            <w:r>
+              <w:rPr>
+                <w:noProof/>
+                <w:webHidden/>
+              </w:rPr>
+              <w:fldChar w:fldCharType="end"/>
+            </w:r>
+          </w:hyperlink>
+        </w:p>
+        <w:p>
+          <w:pPr>
+            <w:pStyle w:val="TOC3"/>
+            <w:tabs>
+              <w:tab w:val="right" w:leader="dot" w:pos="9350"/>
+            </w:tabs>
+            <w:rPr>
+              <w:rFonts w:eastAsiaTheme="minorEastAsia"/>
+              <w:noProof/>
+            </w:rPr>
+          </w:pPr>
+          <w:hyperlink w:anchor="_Toc2197692" w:history="1">
+            <w:r>
+              <w:rPr>
+                <w:rStyle w:val="Hyperlink"/>
+                <w:noProof/>
+              </w:rPr>
+              <w:t>Who would want to use Smart Commute?</w:t>
+            </w:r>
+            <w:r>
+              <w:rPr>
+                <w:noProof/>
+                <w:webHidden/>
+              </w:rPr>
+              <w:tab/>
+            </w:r>
+            <w:r>
+              <w:rPr>
+                <w:noProof/>
+                <w:webHidden/>
+              </w:rPr>
+              <w:fldChar w:fldCharType="begin"/>
+            </w:r>
+            <w:r>
+              <w:rPr>
+                <w:noProof/>
+                <w:webHidden/>
+              </w:rPr>
+              <w:instrText xml:space="preserve"> PAGEREF _Toc2197692 \h </w:instrText>
+            </w:r>
+            <w:r>
+              <w:rPr>
+                <w:noProof/>
+                <w:webHidden/>
+              </w:rPr>
+            </w:r>
+            <w:r>
+              <w:rPr>
+                <w:noProof/>
+                <w:webHidden/>
+              </w:rPr>
+              <w:fldChar w:fldCharType="separate"/>
+            </w:r>
+            <w:r>
+              <w:rPr>
+                <w:noProof/>
+                <w:webHidden/>
+              </w:rPr>
+              <w:t>6</w:t>
+            </w:r>
+            <w:r>
+              <w:rPr>
+                <w:noProof/>
+                <w:webHidden/>
+              </w:rPr>
+              <w:fldChar w:fldCharType="end"/>
+            </w:r>
+          </w:hyperlink>
+        </w:p>
+        <w:p>
+          <w:pPr>
+            <w:pStyle w:val="TOC3"/>
+            <w:tabs>
+              <w:tab w:val="right" w:leader="dot" w:pos="9350"/>
+            </w:tabs>
+            <w:rPr>
+              <w:rFonts w:eastAsiaTheme="minorEastAsia"/>
+              <w:noProof/>
+            </w:rPr>
+          </w:pPr>
+          <w:hyperlink w:anchor="_Toc2197693" w:history="1">
+            <w:r>
+              <w:rPr>
+                <w:rStyle w:val="Hyperlink"/>
+                <w:noProof/>
+              </w:rPr>
+              <w:t>Why would they want to use it?</w:t>
+            </w:r>
+            <w:r>
+              <w:rPr>
+                <w:noProof/>
+                <w:webHidden/>
+              </w:rPr>
+              <w:tab/>
+            </w:r>
+            <w:r>
+              <w:rPr>
+                <w:noProof/>
+                <w:webHidden/>
+              </w:rPr>
+              <w:fldChar w:fldCharType="begin"/>
+            </w:r>
+            <w:r>
+              <w:rPr>
+                <w:noProof/>
+                <w:webHidden/>
+              </w:rPr>
+              <w:instrText xml:space="preserve"> PAGEREF _Toc2197693 \h </w:instrText>
+            </w:r>
+            <w:r>
+              <w:rPr>
+                <w:noProof/>
+                <w:webHidden/>
+              </w:rPr>
+            </w:r>
+            <w:r>
+              <w:rPr>
+                <w:noProof/>
+                <w:webHidden/>
+              </w:rPr>
+              <w:fldChar w:fldCharType="separate"/>
+            </w:r>
+            <w:r>
+              <w:rPr>
+                <w:noProof/>
+                <w:webHidden/>
+              </w:rPr>
+              <w:t>6</w:t>
+            </w:r>
+            <w:r>
+              <w:rPr>
+                <w:noProof/>
+                <w:webHidden/>
+              </w:rPr>
+              <w:fldChar w:fldCharType="end"/>
+            </w:r>
+          </w:hyperlink>
+        </w:p>
+        <w:p>
+          <w:pPr>
+            <w:pStyle w:val="TOC3"/>
+            <w:tabs>
+              <w:tab w:val="right" w:leader="dot" w:pos="9350"/>
+            </w:tabs>
+            <w:rPr>
+              <w:rFonts w:eastAsiaTheme="minorEastAsia"/>
+              <w:noProof/>
+            </w:rPr>
+          </w:pPr>
+          <w:hyperlink w:anchor="_Toc2197694" w:history="1">
+            <w:r>
+              <w:rPr>
+                <w:rStyle w:val="Hyperlink"/>
+                <w:noProof/>
+              </w:rPr>
+              <w:t>What are they looking for?</w:t>
+            </w:r>
+            <w:r>
+              <w:rPr>
+                <w:noProof/>
+                <w:webHidden/>
+              </w:rPr>
+              <w:tab/>
+            </w:r>
+            <w:r>
+              <w:rPr>
+                <w:noProof/>
+                <w:webHidden/>
+              </w:rPr>
+              <w:fldChar w:fldCharType="begin"/>
+            </w:r>
+            <w:r>
+              <w:rPr>
+                <w:noProof/>
+                <w:webHidden/>
+              </w:rPr>
+              <w:instrText xml:space="preserve"> PAGEREF _Toc2197694 \h </w:instrText>
+            </w:r>
+            <w:r>
+              <w:rPr>
+                <w:noProof/>
+                <w:webHidden/>
+              </w:rPr>
+            </w:r>
+            <w:r>
+              <w:rPr>
+                <w:noProof/>
+                <w:webHidden/>
+              </w:rPr>
+              <w:fldChar w:fldCharType="separate"/>
+            </w:r>
+            <w:r>
+              <w:rPr>
+                <w:noProof/>
+                <w:webHidden/>
+              </w:rPr>
+              <w:t>6</w:t>
+            </w:r>
+            <w:r>
+              <w:rPr>
+                <w:noProof/>
+                <w:webHidden/>
+              </w:rPr>
+              <w:fldChar w:fldCharType="end"/>
+            </w:r>
+          </w:hyperlink>
+        </w:p>
+        <w:p>
+          <w:pPr>
+            <w:pStyle w:val="TOC3"/>
+            <w:tabs>
+              <w:tab w:val="right" w:leader="dot" w:pos="9350"/>
+            </w:tabs>
+            <w:rPr>
+              <w:rFonts w:eastAsiaTheme="minorEastAsia"/>
+              <w:noProof/>
+            </w:rPr>
+          </w:pPr>
+          <w:hyperlink w:anchor="_Toc2197695" w:history="1">
+            <w:r>
+              <w:rPr>
+                <w:rStyle w:val="Hyperlink"/>
+                <w:noProof/>
+              </w:rPr>
+              <w:t>How does Smart Commute provide the utilities that solve their problems?</w:t>
+            </w:r>
+            <w:r>
+              <w:rPr>
+                <w:noProof/>
+                <w:webHidden/>
+              </w:rPr>
+              <w:tab/>
+            </w:r>
+            <w:r>
+              <w:rPr>
+                <w:noProof/>
+                <w:webHidden/>
+              </w:rPr>
+              <w:fldChar w:fldCharType="begin"/>
+            </w:r>
+            <w:r>
+              <w:rPr>
+                <w:noProof/>
+                <w:webHidden/>
+              </w:rPr>
+              <w:instrText xml:space="preserve"> PAGEREF _Toc2197695 \h </w:instrText>
+            </w:r>
+            <w:r>
+              <w:rPr>
+                <w:noProof/>
+                <w:webHidden/>
+              </w:rPr>
+            </w:r>
+            <w:r>
+              <w:rPr>
+                <w:noProof/>
+                <w:webHidden/>
+              </w:rPr>
+              <w:fldChar w:fldCharType="separate"/>
+            </w:r>
+            <w:r>
+              <w:rPr>
+                <w:noProof/>
+                <w:webHidden/>
+              </w:rPr>
+              <w:t>6</w:t>
             </w:r>
             <w:r>
               <w:rPr>
@@ -434,11 +709,80 @@
               <w:noProof/>
             </w:rPr>
           </w:pPr>
-          <w:hyperlink w:anchor="_Toc1498344" w:history="1">
+          <w:hyperlink w:anchor="_Toc2197696" w:history="1">
             <w:r>
               <w:rPr>
                 <w:rStyle w:val="Hyperlink"/>
                 <w:noProof/>
+              </w:rPr>
+              <w:t>Objective</w:t>
+            </w:r>
+            <w:r>
+              <w:rPr>
+                <w:noProof/>
+                <w:webHidden/>
+              </w:rPr>
+              <w:tab/>
+            </w:r>
+            <w:r>
+              <w:rPr>
+                <w:noProof/>
+                <w:webHidden/>
+              </w:rPr>
+              <w:fldChar w:fldCharType="begin"/>
+            </w:r>
+            <w:r>
+              <w:rPr>
+                <w:noProof/>
+                <w:webHidden/>
+              </w:rPr>
+              <w:instrText xml:space="preserve"> PAGEREF _Toc2197696 \h </w:instrText>
+            </w:r>
+            <w:r>
+              <w:rPr>
+                <w:noProof/>
+                <w:webHidden/>
+              </w:rPr>
+            </w:r>
+            <w:r>
+              <w:rPr>
+                <w:noProof/>
+                <w:webHidden/>
+              </w:rPr>
+              <w:fldChar w:fldCharType="separate"/>
+            </w:r>
+            <w:r>
+              <w:rPr>
+                <w:noProof/>
+                <w:webHidden/>
+              </w:rPr>
+              <w:t>7</w:t>
+            </w:r>
+            <w:r>
+              <w:rPr>
+                <w:noProof/>
+                <w:webHidden/>
+              </w:rPr>
+              <w:fldChar w:fldCharType="end"/>
+            </w:r>
+          </w:hyperlink>
+        </w:p>
+        <w:p>
+          <w:pPr>
+            <w:pStyle w:val="TOC2"/>
+            <w:tabs>
+              <w:tab w:val="right" w:leader="dot" w:pos="9350"/>
+            </w:tabs>
+            <w:rPr>
+              <w:rFonts w:eastAsiaTheme="minorEastAsia"/>
+              <w:noProof/>
+            </w:rPr>
+          </w:pPr>
+          <w:hyperlink w:anchor="_Toc2197697" w:history="1">
+            <w:r>
+              <w:rPr>
+                <w:rStyle w:val="Hyperlink"/>
+                <w:noProof/>
                 <w:highlight w:val="yellow"/>
               </w:rPr>
               <w:t>Requirements</w:t>
@@ -462,7 +806,7 @@
                 <w:noProof/>
                 <w:webHidden/>
               </w:rPr>
-              <w:instrText xml:space="preserve"> PAGEREF _Toc1498344 \h </w:instrText>
+              <w:instrText xml:space="preserve"> PAGEREF _Toc2197697 \h </w:instrText>
             </w:r>
             <w:r>
               <w:rPr>
@@ -482,7 +826,7 @@
                 <w:noProof/>
                 <w:webHidden/>
               </w:rPr>
-              <w:t>5</w:t>
+              <w:t>7</w:t>
             </w:r>
             <w:r>
               <w:rPr>
@@ -504,7 +848,7 @@
               <w:noProof/>
             </w:rPr>
           </w:pPr>
-          <w:hyperlink w:anchor="_Toc1498345" w:history="1">
+          <w:hyperlink w:anchor="_Toc2197698" w:history="1">
             <w:r>
               <w:rPr>
                 <w:rStyle w:val="Hyperlink"/>
@@ -531,7 +875,7 @@
                 <w:noProof/>
                 <w:webHidden/>
               </w:rPr>
-              <w:instrText xml:space="preserve"> PAGEREF _Toc1498345 \h </w:instrText>
+              <w:instrText xml:space="preserve"> PAGEREF _Toc2197698 \h </w:instrText>
             </w:r>
             <w:r>
               <w:rPr>
@@ -551,7 +895,7 @@
                 <w:noProof/>
                 <w:webHidden/>
               </w:rPr>
-              <w:t>5</w:t>
+              <w:t>7</w:t>
             </w:r>
             <w:r>
               <w:rPr>
@@ -573,13 +917,13 @@
               <w:noProof/>
             </w:rPr>
           </w:pPr>
-          <w:hyperlink w:anchor="_Toc1498346" w:history="1">
+          <w:hyperlink w:anchor="_Toc2197699" w:history="1">
             <w:r>
               <w:rPr>
                 <w:rStyle w:val="Hyperlink"/>
                 <w:noProof/>
               </w:rPr>
-              <w:t>User Personas</w:t>
+              <w:t>System architecture</w:t>
             </w:r>
             <w:r>
               <w:rPr>
@@ -600,7 +944,7 @@
                 <w:noProof/>
                 <w:webHidden/>
               </w:rPr>
-              <w:instrText xml:space="preserve"> PAGEREF _Toc1498346 \h </w:instrText>
+              <w:instrText xml:space="preserve"> PAGEREF _Toc2197699 \h </w:instrText>
             </w:r>
             <w:r>
               <w:rPr>
@@ -620,7 +964,145 @@
                 <w:noProof/>
                 <w:webHidden/>
               </w:rPr>
-              <w:t>6</w:t>
+              <w:t>8</w:t>
+            </w:r>
+            <w:r>
+              <w:rPr>
+                <w:noProof/>
+                <w:webHidden/>
+              </w:rPr>
+              <w:fldChar w:fldCharType="end"/>
+            </w:r>
+          </w:hyperlink>
+        </w:p>
+        <w:p>
+          <w:pPr>
+            <w:pStyle w:val="TOC1"/>
+            <w:tabs>
+              <w:tab w:val="right" w:leader="dot" w:pos="9350"/>
+            </w:tabs>
+            <w:rPr>
+              <w:rFonts w:eastAsiaTheme="minorEastAsia"/>
+              <w:noProof/>
+            </w:rPr>
+          </w:pPr>
+          <w:hyperlink w:anchor="_Toc2197700" w:history="1">
+            <w:r>
+              <w:rPr>
+                <w:rStyle w:val="Hyperlink"/>
+                <w:noProof/>
+              </w:rPr>
+              <w:t>Section 2: App design</w:t>
+            </w:r>
+            <w:r>
+              <w:rPr>
+                <w:noProof/>
+                <w:webHidden/>
+              </w:rPr>
+              <w:tab/>
+            </w:r>
+            <w:r>
+              <w:rPr>
+                <w:noProof/>
+                <w:webHidden/>
+              </w:rPr>
+              <w:fldChar w:fldCharType="begin"/>
+            </w:r>
+            <w:r>
+              <w:rPr>
+                <w:noProof/>
+                <w:webHidden/>
+              </w:rPr>
+              <w:instrText xml:space="preserve"> PAGEREF _Toc2197700 \h </w:instrText>
+            </w:r>
+            <w:r>
+              <w:rPr>
+                <w:noProof/>
+                <w:webHidden/>
+              </w:rPr>
+            </w:r>
+            <w:r>
+              <w:rPr>
+                <w:noProof/>
+                <w:webHidden/>
+              </w:rPr>
+              <w:fldChar w:fldCharType="separate"/>
+            </w:r>
+            <w:r>
+              <w:rPr>
+                <w:noProof/>
+                <w:webHidden/>
+              </w:rPr>
+              <w:t>10</w:t>
+            </w:r>
+            <w:r>
+              <w:rPr>
+                <w:noProof/>
+                <w:webHidden/>
+              </w:rPr>
+              <w:fldChar w:fldCharType="end"/>
+            </w:r>
+          </w:hyperlink>
+        </w:p>
+        <w:p>
+          <w:pPr>
+            <w:pStyle w:val="TOC2"/>
+            <w:tabs>
+              <w:tab w:val="right" w:leader="dot" w:pos="9350"/>
+            </w:tabs>
+            <w:rPr>
+              <w:rFonts w:eastAsiaTheme="minorEastAsia"/>
+              <w:noProof/>
+            </w:rPr>
+          </w:pPr>
+          <w:hyperlink w:anchor="_Toc2197701" w:history="1">
+            <w:r>
+              <w:rPr>
+                <w:rStyle w:val="Hyperlink"/>
+                <w:noProof/>
+              </w:rPr>
+              <w:t>Entity relationship diagrams</w:t>
+            </w:r>
+            <w:r>
+              <w:rPr>
+                <w:noProof/>
+                <w:webHidden/>
+              </w:rPr>
+              <w:tab/>
+            </w:r>
+            <w:r>
+              <w:rPr>
+                <w:noProof/>
+                <w:webHidden/>
+              </w:rPr>
+              <w:fldChar w:fldCharType="begin"/>
+            </w:r>
+            <w:r>
+              <w:rPr>
+                <w:noProof/>
+                <w:webHidden/>
+              </w:rPr>
+              <w:instrText xml:space="preserve"> PAGEREF _Toc2197701 \h </w:instrText>
+            </w:r>
+            <w:r>
+              <w:rPr>
+                <w:noProof/>
+                <w:webHidden/>
+              </w:rPr>
+            </w:r>
+            <w:r>
+              <w:rPr>
+                <w:noProof/>
+                <w:webHidden/>
+              </w:rPr>
+              <w:fldChar w:fldCharType="separate"/>
+            </w:r>
+            <w:r>
+              <w:rPr>
+                <w:noProof/>
+                <w:webHidden/>
+              </w:rPr>
+              <w:t>10</w:t>
             </w:r>
             <w:r>
               <w:rPr>
@@ -642,13 +1124,14 @@
               <w:noProof/>
             </w:rPr>
           </w:pPr>
-          <w:hyperlink w:anchor="_Toc1498347" w:history="1">
+          <w:hyperlink w:anchor="_Toc2197702" w:history="1">
             <w:r>
               <w:rPr>
                 <w:rStyle w:val="Hyperlink"/>
                 <w:noProof/>
-              </w:rPr>
-              <w:t>Who would want to use Smart Commute?</w:t>
+                <w:highlight w:val="yellow"/>
+              </w:rPr>
+              <w:t>High Level Class Diagram</w:t>
             </w:r>
             <w:r>
               <w:rPr>
@@ -669,7 +1152,7 @@
                 <w:noProof/>
                 <w:webHidden/>
               </w:rPr>
-              <w:instrText xml:space="preserve"> PAGEREF _Toc1498347 \h </w:instrText>
+              <w:instrText xml:space="preserve"> PAGEREF _Toc2197702 \h </w:instrText>
             </w:r>
             <w:r>
               <w:rPr>
@@ -689,7 +1172,7 @@
                 <w:noProof/>
                 <w:webHidden/>
               </w:rPr>
-              <w:t>6</w:t>
+              <w:t>10</w:t>
             </w:r>
             <w:r>
               <w:rPr>
@@ -711,13 +1194,13 @@
               <w:noProof/>
             </w:rPr>
           </w:pPr>
-          <w:hyperlink w:anchor="_Toc1498348" w:history="1">
+          <w:hyperlink w:anchor="_Toc2197703" w:history="1">
             <w:r>
               <w:rPr>
                 <w:rStyle w:val="Hyperlink"/>
                 <w:noProof/>
               </w:rPr>
-              <w:t>Why would they want to use it?</w:t>
+              <w:t>Front-end Class Diagram</w:t>
             </w:r>
             <w:r>
               <w:rPr>
@@ -738,7 +1221,7 @@
                 <w:noProof/>
                 <w:webHidden/>
               </w:rPr>
-              <w:instrText xml:space="preserve"> PAGEREF _Toc1498348 \h </w:instrText>
+              <w:instrText xml:space="preserve"> PAGEREF _Toc2197703 \h </w:instrText>
             </w:r>
             <w:r>
               <w:rPr>
@@ -758,7 +1241,7 @@
                 <w:noProof/>
                 <w:webHidden/>
               </w:rPr>
-              <w:t>6</w:t>
+              <w:t>10</w:t>
             </w:r>
             <w:r>
               <w:rPr>
@@ -780,13 +1263,13 @@
               <w:noProof/>
             </w:rPr>
           </w:pPr>
-          <w:hyperlink w:anchor="_Toc1498349" w:history="1">
+          <w:hyperlink w:anchor="_Toc2197704" w:history="1">
             <w:r>
               <w:rPr>
                 <w:rStyle w:val="Hyperlink"/>
                 <w:noProof/>
               </w:rPr>
-              <w:t>What are they looking for?</w:t>
+              <w:t>Back-end Class Diagram</w:t>
             </w:r>
             <w:r>
               <w:rPr>
@@ -807,7 +1290,7 @@
                 <w:noProof/>
                 <w:webHidden/>
               </w:rPr>
-              <w:instrText xml:space="preserve"> PAGEREF _Toc1498349 \h </w:instrText>
+              <w:instrText xml:space="preserve"> PAGEREF _Toc2197704 \h </w:instrText>
             </w:r>
             <w:r>
               <w:rPr>
@@ -827,7 +1310,76 @@
                 <w:noProof/>
                 <w:webHidden/>
               </w:rPr>
-              <w:t>7</w:t>
+              <w:t>12</w:t>
+            </w:r>
+            <w:r>
+              <w:rPr>
+                <w:noProof/>
+                <w:webHidden/>
+              </w:rPr>
+              <w:fldChar w:fldCharType="end"/>
+            </w:r>
+          </w:hyperlink>
+        </w:p>
+        <w:p>
+          <w:pPr>
+            <w:pStyle w:val="TOC2"/>
+            <w:tabs>
+              <w:tab w:val="right" w:leader="dot" w:pos="9350"/>
+            </w:tabs>
+            <w:rPr>
+              <w:rFonts w:eastAsiaTheme="minorEastAsia"/>
+              <w:noProof/>
+            </w:rPr>
+          </w:pPr>
+          <w:hyperlink w:anchor="_Toc2197705" w:history="1">
+            <w:r>
+              <w:rPr>
+                <w:rStyle w:val="Hyperlink"/>
+                <w:noProof/>
+              </w:rPr>
+              <w:t>Sequence diagrams</w:t>
+            </w:r>
+            <w:r>
+              <w:rPr>
+                <w:noProof/>
+                <w:webHidden/>
+              </w:rPr>
+              <w:tab/>
+            </w:r>
+            <w:r>
+              <w:rPr>
+                <w:noProof/>
+                <w:webHidden/>
+              </w:rPr>
+              <w:fldChar w:fldCharType="begin"/>
+            </w:r>
+            <w:r>
+              <w:rPr>
+                <w:noProof/>
+                <w:webHidden/>
+              </w:rPr>
+              <w:instrText xml:space="preserve"> PAGEREF _Toc2197705 \h </w:instrText>
+            </w:r>
+            <w:r>
+              <w:rPr>
+                <w:noProof/>
+                <w:webHidden/>
+              </w:rPr>
+            </w:r>
+            <w:r>
+              <w:rPr>
+                <w:noProof/>
+                <w:webHidden/>
+              </w:rPr>
+              <w:fldChar w:fldCharType="separate"/>
+            </w:r>
+            <w:r>
+              <w:rPr>
+                <w:noProof/>
+                <w:webHidden/>
+              </w:rPr>
+              <w:t>16</w:t>
             </w:r>
             <w:r>
               <w:rPr>
@@ -849,13 +1401,13 @@
               <w:noProof/>
             </w:rPr>
           </w:pPr>
-          <w:hyperlink w:anchor="_Toc1498350" w:history="1">
+          <w:hyperlink w:anchor="_Toc2197706" w:history="1">
             <w:r>
               <w:rPr>
                 <w:rStyle w:val="Hyperlink"/>
                 <w:noProof/>
               </w:rPr>
-              <w:t>How does Smart Commute provide the utilities that solve their problems?</w:t>
+              <w:t>Log in to Web-App and load user data to the environment</w:t>
             </w:r>
             <w:r>
               <w:rPr>
@@ -876,7 +1428,7 @@
                 <w:noProof/>
                 <w:webHidden/>
               </w:rPr>
-              <w:instrText xml:space="preserve"> PAGEREF _Toc1498350 \h </w:instrText>
+              <w:instrText xml:space="preserve"> PAGEREF _Toc2197706 \h </w:instrText>
             </w:r>
             <w:r>
               <w:rPr>
@@ -896,7 +1448,214 @@
                 <w:noProof/>
                 <w:webHidden/>
               </w:rPr>
-              <w:t>7</w:t>
+              <w:t>16</w:t>
+            </w:r>
+            <w:r>
+              <w:rPr>
+                <w:noProof/>
+                <w:webHidden/>
+              </w:rPr>
+              <w:fldChar w:fldCharType="end"/>
+            </w:r>
+          </w:hyperlink>
+        </w:p>
+        <w:p>
+          <w:pPr>
+            <w:pStyle w:val="TOC3"/>
+            <w:tabs>
+              <w:tab w:val="right" w:leader="dot" w:pos="9350"/>
+            </w:tabs>
+            <w:rPr>
+              <w:rFonts w:eastAsiaTheme="minorEastAsia"/>
+              <w:noProof/>
+            </w:rPr>
+          </w:pPr>
+          <w:hyperlink w:anchor="_Toc2197707" w:history="1">
+            <w:r>
+              <w:rPr>
+                <w:rStyle w:val="Hyperlink"/>
+                <w:noProof/>
+              </w:rPr>
+              <w:t>Create an event</w:t>
+            </w:r>
+            <w:r>
+              <w:rPr>
+                <w:noProof/>
+                <w:webHidden/>
+              </w:rPr>
+              <w:tab/>
+            </w:r>
+            <w:r>
+              <w:rPr>
+                <w:noProof/>
+                <w:webHidden/>
+              </w:rPr>
+              <w:fldChar w:fldCharType="begin"/>
+            </w:r>
+            <w:r>
+              <w:rPr>
+                <w:noProof/>
+                <w:webHidden/>
+              </w:rPr>
+              <w:instrText xml:space="preserve"> PAGEREF _Toc2197707 \h </w:instrText>
+            </w:r>
+            <w:r>
+              <w:rPr>
+                <w:noProof/>
+                <w:webHidden/>
+              </w:rPr>
+            </w:r>
+            <w:r>
+              <w:rPr>
+                <w:noProof/>
+                <w:webHidden/>
+              </w:rPr>
+              <w:fldChar w:fldCharType="separate"/>
+            </w:r>
+            <w:r>
+              <w:rPr>
+                <w:noProof/>
+                <w:webHidden/>
+              </w:rPr>
+              <w:t>17</w:t>
+            </w:r>
+            <w:r>
+              <w:rPr>
+                <w:noProof/>
+                <w:webHidden/>
+              </w:rPr>
+              <w:fldChar w:fldCharType="end"/>
+            </w:r>
+          </w:hyperlink>
+        </w:p>
+        <w:p>
+          <w:pPr>
+            <w:pStyle w:val="TOC3"/>
+            <w:tabs>
+              <w:tab w:val="right" w:leader="dot" w:pos="9350"/>
+            </w:tabs>
+            <w:rPr>
+              <w:rFonts w:eastAsiaTheme="minorEastAsia"/>
+              <w:noProof/>
+            </w:rPr>
+          </w:pPr>
+          <w:hyperlink w:anchor="_Toc2197708" w:history="1">
+            <w:r>
+              <w:rPr>
+                <w:rStyle w:val="Hyperlink"/>
+                <w:noProof/>
+              </w:rPr>
+              <w:t>Modify and Delete Event</w:t>
+            </w:r>
+            <w:r>
+              <w:rPr>
+                <w:noProof/>
+                <w:webHidden/>
+              </w:rPr>
+              <w:tab/>
+            </w:r>
+            <w:r>
+              <w:rPr>
+                <w:noProof/>
+                <w:webHidden/>
+              </w:rPr>
+              <w:fldChar w:fldCharType="begin"/>
+            </w:r>
+            <w:r>
+              <w:rPr>
+                <w:noProof/>
+                <w:webHidden/>
+              </w:rPr>
+              <w:instrText xml:space="preserve"> PAGEREF _Toc2197708 \h </w:instrText>
+            </w:r>
+            <w:r>
+              <w:rPr>
+                <w:noProof/>
+                <w:webHidden/>
+              </w:rPr>
+            </w:r>
+            <w:r>
+              <w:rPr>
+                <w:noProof/>
+                <w:webHidden/>
+              </w:rPr>
+              <w:fldChar w:fldCharType="separate"/>
+            </w:r>
+            <w:r>
+              <w:rPr>
+                <w:noProof/>
+                <w:webHidden/>
+              </w:rPr>
+              <w:t>18</w:t>
+            </w:r>
+            <w:r>
+              <w:rPr>
+                <w:noProof/>
+                <w:webHidden/>
+              </w:rPr>
+              <w:fldChar w:fldCharType="end"/>
+            </w:r>
+          </w:hyperlink>
+        </w:p>
+        <w:p>
+          <w:pPr>
+            <w:pStyle w:val="TOC3"/>
+            <w:tabs>
+              <w:tab w:val="right" w:leader="dot" w:pos="9350"/>
+            </w:tabs>
+            <w:rPr>
+              <w:rFonts w:eastAsiaTheme="minorEastAsia"/>
+              <w:noProof/>
+            </w:rPr>
+          </w:pPr>
+          <w:hyperlink w:anchor="_Toc2197709" w:history="1">
+            <w:r>
+              <w:rPr>
+                <w:rStyle w:val="Hyperlink"/>
+                <w:noProof/>
+              </w:rPr>
+              <w:t>Select Event on Map</w:t>
+            </w:r>
+            <w:r>
+              <w:rPr>
+                <w:noProof/>
+                <w:webHidden/>
+              </w:rPr>
+              <w:tab/>
+            </w:r>
+            <w:r>
+              <w:rPr>
+                <w:noProof/>
+                <w:webHidden/>
+              </w:rPr>
+              <w:fldChar w:fldCharType="begin"/>
+            </w:r>
+            <w:r>
+              <w:rPr>
+                <w:noProof/>
+                <w:webHidden/>
+              </w:rPr>
+              <w:instrText xml:space="preserve"> PAGEREF _Toc2197709 \h </w:instrText>
+            </w:r>
+            <w:r>
+              <w:rPr>
+                <w:noProof/>
+                <w:webHidden/>
+              </w:rPr>
+            </w:r>
+            <w:r>
+              <w:rPr>
+                <w:noProof/>
+                <w:webHidden/>
+              </w:rPr>
+              <w:fldChar w:fldCharType="separate"/>
+            </w:r>
+            <w:r>
+              <w:rPr>
+                <w:noProof/>
+                <w:webHidden/>
+              </w:rPr>
+              <w:t>19</w:t>
             </w:r>
             <w:r>
               <w:rPr>
@@ -918,13 +1677,13 @@
               <w:noProof/>
             </w:rPr>
           </w:pPr>
-          <w:hyperlink w:anchor="_Toc1498351" w:history="1">
+          <w:hyperlink w:anchor="_Toc2197710" w:history="1">
             <w:r>
               <w:rPr>
                 <w:rStyle w:val="Hyperlink"/>
                 <w:noProof/>
               </w:rPr>
-              <w:t>System architecture</w:t>
+              <w:t>Web interface, database</w:t>
             </w:r>
             <w:r>
               <w:rPr>
@@ -945,7 +1704,7 @@
                 <w:noProof/>
                 <w:webHidden/>
               </w:rPr>
-              <w:instrText xml:space="preserve"> PAGEREF _Toc1498351 \h </w:instrText>
+              <w:instrText xml:space="preserve"> PAGEREF _Toc2197710 \h </w:instrText>
             </w:r>
             <w:r>
               <w:rPr>
@@ -965,7 +1724,7 @@
                 <w:noProof/>
                 <w:webHidden/>
               </w:rPr>
-              <w:t>7</w:t>
+              <w:t>20</w:t>
             </w:r>
             <w:r>
               <w:rPr>
@@ -987,13 +1746,13 @@
               <w:noProof/>
             </w:rPr>
           </w:pPr>
-          <w:hyperlink w:anchor="_Toc1498352" w:history="1">
+          <w:hyperlink w:anchor="_Toc2197711" w:history="1">
             <w:r>
               <w:rPr>
                 <w:rStyle w:val="Hyperlink"/>
                 <w:noProof/>
               </w:rPr>
-              <w:t>Section 2: App design</w:t>
+              <w:t>Section 3</w:t>
             </w:r>
             <w:r>
               <w:rPr>
@@ -1014,7 +1773,7 @@
                 <w:noProof/>
                 <w:webHidden/>
               </w:rPr>
-              <w:instrText xml:space="preserve"> PAGEREF _Toc1498352 \h </w:instrText>
+              <w:instrText xml:space="preserve"> PAGEREF _Toc2197711 \h </w:instrText>
             </w:r>
             <w:r>
               <w:rPr>
@@ -1034,7 +1793,7 @@
                 <w:noProof/>
                 <w:webHidden/>
               </w:rPr>
-              <w:t>8</w:t>
+              <w:t>20</w:t>
             </w:r>
             <w:r>
               <w:rPr>
@@ -1056,13 +1815,13 @@
               <w:noProof/>
             </w:rPr>
           </w:pPr>
-          <w:hyperlink w:anchor="_Toc1498353" w:history="1">
+          <w:hyperlink w:anchor="_Toc2197712" w:history="1">
             <w:r>
               <w:rPr>
                 <w:rStyle w:val="Hyperlink"/>
                 <w:noProof/>
               </w:rPr>
-              <w:t>Entity relationship diagrams</w:t>
+              <w:t>Implementation</w:t>
             </w:r>
             <w:r>
               <w:rPr>
@@ -1083,7 +1842,7 @@
                 <w:noProof/>
                 <w:webHidden/>
               </w:rPr>
-              <w:instrText xml:space="preserve"> PAGEREF _Toc1498353 \h </w:instrText>
+              <w:instrText xml:space="preserve"> PAGEREF _Toc2197712 \h </w:instrText>
             </w:r>
             <w:r>
               <w:rPr>
@@ -1103,7 +1862,7 @@
                 <w:noProof/>
                 <w:webHidden/>
               </w:rPr>
-              <w:t>8</w:t>
+              <w:t>20</w:t>
             </w:r>
             <w:r>
               <w:rPr>
@@ -1125,14 +1884,13 @@
               <w:noProof/>
             </w:rPr>
           </w:pPr>
-          <w:hyperlink w:anchor="_Toc1498354" w:history="1">
+          <w:hyperlink w:anchor="_Toc2197713" w:history="1">
             <w:r>
               <w:rPr>
                 <w:rStyle w:val="Hyperlink"/>
                 <w:noProof/>
-                <w:highlight w:val="yellow"/>
-              </w:rPr>
-              <w:t>High Level Class Diagram</w:t>
+              </w:rPr>
+              <w:t>Used tools</w:t>
             </w:r>
             <w:r>
               <w:rPr>
@@ -1153,7 +1911,7 @@
                 <w:noProof/>
                 <w:webHidden/>
               </w:rPr>
-              <w:instrText xml:space="preserve"> PAGEREF _Toc1498354 \h </w:instrText>
+              <w:instrText xml:space="preserve"> PAGEREF _Toc2197713 \h </w:instrText>
             </w:r>
             <w:r>
               <w:rPr>
@@ -1173,145 +1931,7 @@
                 <w:noProof/>
                 <w:webHidden/>
               </w:rPr>
-              <w:t>8</w:t>
-            </w:r>
-            <w:r>
-              <w:rPr>
-                <w:noProof/>
-                <w:webHidden/>
-              </w:rPr>
-              <w:fldChar w:fldCharType="end"/>
-            </w:r>
-          </w:hyperlink>
-        </w:p>
-        <w:p>
-          <w:pPr>
-            <w:pStyle w:val="TOC3"/>
-            <w:tabs>
-              <w:tab w:val="right" w:leader="dot" w:pos="9350"/>
-            </w:tabs>
-            <w:rPr>
-              <w:rFonts w:eastAsiaTheme="minorEastAsia"/>
-              <w:noProof/>
-            </w:rPr>
-          </w:pPr>
-          <w:hyperlink w:anchor="_Toc1498355" w:history="1">
-            <w:r>
-              <w:rPr>
-                <w:rStyle w:val="Hyperlink"/>
-                <w:noProof/>
-              </w:rPr>
-              <w:t>Front-end Class Diagram</w:t>
-            </w:r>
-            <w:r>
-              <w:rPr>
-                <w:noProof/>
-                <w:webHidden/>
-              </w:rPr>
-              <w:tab/>
-            </w:r>
-            <w:r>
-              <w:rPr>
-                <w:noProof/>
-                <w:webHidden/>
-              </w:rPr>
-              <w:fldChar w:fldCharType="begin"/>
-            </w:r>
-            <w:r>
-              <w:rPr>
-                <w:noProof/>
-                <w:webHidden/>
-              </w:rPr>
-              <w:instrText xml:space="preserve"> PAGEREF _Toc1498355 \h </w:instrText>
-            </w:r>
-            <w:r>
-              <w:rPr>
-                <w:noProof/>
-                <w:webHidden/>
-              </w:rPr>
-            </w:r>
-            <w:r>
-              <w:rPr>
-                <w:noProof/>
-                <w:webHidden/>
-              </w:rPr>
-              <w:fldChar w:fldCharType="separate"/>
-            </w:r>
-            <w:r>
-              <w:rPr>
-                <w:noProof/>
-                <w:webHidden/>
-              </w:rPr>
-              <w:t>8</w:t>
-            </w:r>
-            <w:r>
-              <w:rPr>
-                <w:noProof/>
-                <w:webHidden/>
-              </w:rPr>
-              <w:fldChar w:fldCharType="end"/>
-            </w:r>
-          </w:hyperlink>
-        </w:p>
-        <w:p>
-          <w:pPr>
-            <w:pStyle w:val="TOC3"/>
-            <w:tabs>
-              <w:tab w:val="right" w:leader="dot" w:pos="9350"/>
-            </w:tabs>
-            <w:rPr>
-              <w:rFonts w:eastAsiaTheme="minorEastAsia"/>
-              <w:noProof/>
-            </w:rPr>
-          </w:pPr>
-          <w:hyperlink w:anchor="_Toc1498356" w:history="1">
-            <w:r>
-              <w:rPr>
-                <w:rStyle w:val="Hyperlink"/>
-                <w:noProof/>
-              </w:rPr>
-              <w:t>Back-end Class Diagram</w:t>
-            </w:r>
-            <w:r>
-              <w:rPr>
-                <w:noProof/>
-                <w:webHidden/>
-              </w:rPr>
-              <w:tab/>
-            </w:r>
-            <w:r>
-              <w:rPr>
-                <w:noProof/>
-                <w:webHidden/>
-              </w:rPr>
-              <w:fldChar w:fldCharType="begin"/>
-            </w:r>
-            <w:r>
-              <w:rPr>
-                <w:noProof/>
-                <w:webHidden/>
-              </w:rPr>
-              <w:instrText xml:space="preserve"> PAGEREF _Toc1498356 \h </w:instrText>
-            </w:r>
-            <w:r>
-              <w:rPr>
-                <w:noProof/>
-                <w:webHidden/>
-              </w:rPr>
-            </w:r>
-            <w:r>
-              <w:rPr>
-                <w:noProof/>
-                <w:webHidden/>
-              </w:rPr>
-              <w:fldChar w:fldCharType="separate"/>
-            </w:r>
-            <w:r>
-              <w:rPr>
-                <w:noProof/>
-                <w:webHidden/>
-              </w:rPr>
-              <w:t>10</w:t>
+              <w:t>22</w:t>
             </w:r>
             <w:r>
               <w:rPr>
@@ -1333,13 +1953,13 @@
               <w:noProof/>
             </w:rPr>
           </w:pPr>
-          <w:hyperlink w:anchor="_Toc1498357" w:history="1">
+          <w:hyperlink w:anchor="_Toc2197714" w:history="1">
             <w:r>
               <w:rPr>
                 <w:rStyle w:val="Hyperlink"/>
                 <w:noProof/>
               </w:rPr>
-              <w:t>Sequence diagrams</w:t>
+              <w:t>Testing</w:t>
             </w:r>
             <w:r>
               <w:rPr>
@@ -1360,7 +1980,7 @@
                 <w:noProof/>
                 <w:webHidden/>
               </w:rPr>
-              <w:instrText xml:space="preserve"> PAGEREF _Toc1498357 \h </w:instrText>
+              <w:instrText xml:space="preserve"> PAGEREF _Toc2197714 \h </w:instrText>
             </w:r>
             <w:r>
               <w:rPr>
@@ -1380,76 +2000,7 @@
                 <w:noProof/>
                 <w:webHidden/>
               </w:rPr>
-              <w:t>14</w:t>
-            </w:r>
-            <w:r>
-              <w:rPr>
-                <w:noProof/>
-                <w:webHidden/>
-              </w:rPr>
-              <w:fldChar w:fldCharType="end"/>
-            </w:r>
-          </w:hyperlink>
-        </w:p>
-        <w:p>
-          <w:pPr>
-            <w:pStyle w:val="TOC2"/>
-            <w:tabs>
-              <w:tab w:val="right" w:leader="dot" w:pos="9350"/>
-            </w:tabs>
-            <w:rPr>
-              <w:rFonts w:eastAsiaTheme="minorEastAsia"/>
-              <w:noProof/>
-            </w:rPr>
-          </w:pPr>
-          <w:hyperlink w:anchor="_Toc1498358" w:history="1">
-            <w:r>
-              <w:rPr>
-                <w:rStyle w:val="Hyperlink"/>
-                <w:noProof/>
-              </w:rPr>
-              <w:t>Web interface, database</w:t>
-            </w:r>
-            <w:r>
-              <w:rPr>
-                <w:noProof/>
-                <w:webHidden/>
-              </w:rPr>
-              <w:tab/>
-            </w:r>
-            <w:r>
-              <w:rPr>
-                <w:noProof/>
-                <w:webHidden/>
-              </w:rPr>
-              <w:fldChar w:fldCharType="begin"/>
-            </w:r>
-            <w:r>
-              <w:rPr>
-                <w:noProof/>
-                <w:webHidden/>
-              </w:rPr>
-              <w:instrText xml:space="preserve"> PAGEREF _Toc1498358 \h </w:instrText>
-            </w:r>
-            <w:r>
-              <w:rPr>
-                <w:noProof/>
-                <w:webHidden/>
-              </w:rPr>
-            </w:r>
-            <w:r>
-              <w:rPr>
-                <w:noProof/>
-                <w:webHidden/>
-              </w:rPr>
-              <w:fldChar w:fldCharType="separate"/>
-            </w:r>
-            <w:r>
-              <w:rPr>
-                <w:noProof/>
-                <w:webHidden/>
-              </w:rPr>
-              <w:t>17</w:t>
+              <w:t>22</w:t>
             </w:r>
             <w:r>
               <w:rPr>
@@ -1471,13 +2022,13 @@
               <w:noProof/>
             </w:rPr>
           </w:pPr>
-          <w:hyperlink w:anchor="_Toc1498359" w:history="1">
+          <w:hyperlink w:anchor="_Toc2197715" w:history="1">
             <w:r>
               <w:rPr>
                 <w:rStyle w:val="Hyperlink"/>
                 <w:noProof/>
               </w:rPr>
-              <w:t>Section 3</w:t>
+              <w:t>Conclusion and future work</w:t>
             </w:r>
             <w:r>
               <w:rPr>
@@ -1498,7 +2049,7 @@
                 <w:noProof/>
                 <w:webHidden/>
               </w:rPr>
-              <w:instrText xml:space="preserve"> PAGEREF _Toc1498359 \h </w:instrText>
+              <w:instrText xml:space="preserve"> PAGEREF _Toc2197715 \h </w:instrText>
             </w:r>
             <w:r>
               <w:rPr>
@@ -1518,421 +2069,7 @@
                 <w:noProof/>
                 <w:webHidden/>
               </w:rPr>
-              <w:t>17</w:t>
-            </w:r>
-            <w:r>
-              <w:rPr>
-                <w:noProof/>
-                <w:webHidden/>
-              </w:rPr>
-              <w:fldChar w:fldCharType="end"/>
-            </w:r>
-          </w:hyperlink>
-        </w:p>
-        <w:p>
-          <w:pPr>
-            <w:pStyle w:val="TOC2"/>
-            <w:tabs>
-              <w:tab w:val="right" w:leader="dot" w:pos="9350"/>
-            </w:tabs>
-            <w:rPr>
-              <w:rFonts w:eastAsiaTheme="minorEastAsia"/>
-              <w:noProof/>
-            </w:rPr>
-          </w:pPr>
-          <w:hyperlink w:anchor="_Toc1498360" w:history="1">
-            <w:r>
-              <w:rPr>
-                <w:rStyle w:val="Hyperlink"/>
-                <w:noProof/>
-              </w:rPr>
-              <w:t>Implementation</w:t>
-            </w:r>
-            <w:r>
-              <w:rPr>
-                <w:noProof/>
-                <w:webHidden/>
-              </w:rPr>
-              <w:tab/>
-            </w:r>
-            <w:r>
-              <w:rPr>
-                <w:noProof/>
-                <w:webHidden/>
-              </w:rPr>
-              <w:fldChar w:fldCharType="begin"/>
-            </w:r>
-            <w:r>
-              <w:rPr>
-                <w:noProof/>
-                <w:webHidden/>
-              </w:rPr>
-              <w:instrText xml:space="preserve"> PAGEREF _Toc1498360 \h </w:instrText>
-            </w:r>
-            <w:r>
-              <w:rPr>
-                <w:noProof/>
-                <w:webHidden/>
-              </w:rPr>
-            </w:r>
-            <w:r>
-              <w:rPr>
-                <w:noProof/>
-                <w:webHidden/>
-              </w:rPr>
-              <w:fldChar w:fldCharType="separate"/>
-            </w:r>
-            <w:r>
-              <w:rPr>
-                <w:noProof/>
-                <w:webHidden/>
-              </w:rPr>
-              <w:t>17</w:t>
-            </w:r>
-            <w:r>
-              <w:rPr>
-                <w:noProof/>
-                <w:webHidden/>
-              </w:rPr>
-              <w:fldChar w:fldCharType="end"/>
-            </w:r>
-          </w:hyperlink>
-        </w:p>
-        <w:p>
-          <w:pPr>
-            <w:pStyle w:val="TOC1"/>
-            <w:tabs>
-              <w:tab w:val="right" w:leader="dot" w:pos="9350"/>
-            </w:tabs>
-            <w:rPr>
-              <w:rFonts w:eastAsiaTheme="minorEastAsia"/>
-              <w:noProof/>
-            </w:rPr>
-          </w:pPr>
-          <w:hyperlink w:anchor="_Toc1498361" w:history="1">
-            <w:r>
-              <w:rPr>
-                <w:rStyle w:val="Hyperlink"/>
-                <w:noProof/>
-              </w:rPr>
-              <w:t>Section 4</w:t>
-            </w:r>
-            <w:r>
-              <w:rPr>
-                <w:noProof/>
-                <w:webHidden/>
-              </w:rPr>
-              <w:tab/>
-            </w:r>
-            <w:r>
-              <w:rPr>
-                <w:noProof/>
-                <w:webHidden/>
-              </w:rPr>
-              <w:fldChar w:fldCharType="begin"/>
-            </w:r>
-            <w:r>
-              <w:rPr>
-                <w:noProof/>
-                <w:webHidden/>
-              </w:rPr>
-              <w:instrText xml:space="preserve"> PAGEREF _Toc1498361 \h </w:instrText>
-            </w:r>
-            <w:r>
-              <w:rPr>
-                <w:noProof/>
-                <w:webHidden/>
-              </w:rPr>
-            </w:r>
-            <w:r>
-              <w:rPr>
-                <w:noProof/>
-                <w:webHidden/>
-              </w:rPr>
-              <w:fldChar w:fldCharType="separate"/>
-            </w:r>
-            <w:r>
-              <w:rPr>
-                <w:noProof/>
-                <w:webHidden/>
-              </w:rPr>
-              <w:t>19</w:t>
-            </w:r>
-            <w:r>
-              <w:rPr>
-                <w:noProof/>
-                <w:webHidden/>
-              </w:rPr>
-              <w:fldChar w:fldCharType="end"/>
-            </w:r>
-          </w:hyperlink>
-        </w:p>
-        <w:p>
-          <w:pPr>
-            <w:pStyle w:val="TOC2"/>
-            <w:tabs>
-              <w:tab w:val="right" w:leader="dot" w:pos="9350"/>
-            </w:tabs>
-            <w:rPr>
-              <w:rFonts w:eastAsiaTheme="minorEastAsia"/>
-              <w:noProof/>
-            </w:rPr>
-          </w:pPr>
-          <w:hyperlink w:anchor="_Toc1498362" w:history="1">
-            <w:r>
-              <w:rPr>
-                <w:rStyle w:val="Hyperlink"/>
-                <w:noProof/>
-              </w:rPr>
-              <w:t>Used tools</w:t>
-            </w:r>
-            <w:r>
-              <w:rPr>
-                <w:noProof/>
-                <w:webHidden/>
-              </w:rPr>
-              <w:tab/>
-            </w:r>
-            <w:r>
-              <w:rPr>
-                <w:noProof/>
-                <w:webHidden/>
-              </w:rPr>
-              <w:fldChar w:fldCharType="begin"/>
-            </w:r>
-            <w:r>
-              <w:rPr>
-                <w:noProof/>
-                <w:webHidden/>
-              </w:rPr>
-              <w:instrText xml:space="preserve"> PAGEREF _Toc1498362 \h </w:instrText>
-            </w:r>
-            <w:r>
-              <w:rPr>
-                <w:noProof/>
-                <w:webHidden/>
-              </w:rPr>
-            </w:r>
-            <w:r>
-              <w:rPr>
-                <w:noProof/>
-                <w:webHidden/>
-              </w:rPr>
-              <w:fldChar w:fldCharType="separate"/>
-            </w:r>
-            <w:r>
-              <w:rPr>
-                <w:noProof/>
-                <w:webHidden/>
-              </w:rPr>
-              <w:t>19</w:t>
-            </w:r>
-            <w:r>
-              <w:rPr>
-                <w:noProof/>
-                <w:webHidden/>
-              </w:rPr>
-              <w:fldChar w:fldCharType="end"/>
-            </w:r>
-          </w:hyperlink>
-        </w:p>
-        <w:p>
-          <w:pPr>
-            <w:pStyle w:val="TOC3"/>
-            <w:tabs>
-              <w:tab w:val="right" w:leader="dot" w:pos="9350"/>
-            </w:tabs>
-            <w:rPr>
-              <w:rFonts w:eastAsiaTheme="minorEastAsia"/>
-              <w:noProof/>
-            </w:rPr>
-          </w:pPr>
-          <w:hyperlink w:anchor="_Toc1498363" w:history="1">
-            <w:r>
-              <w:rPr>
-                <w:rStyle w:val="Hyperlink"/>
-                <w:noProof/>
-              </w:rPr>
-              <w:t>Front end tools</w:t>
-            </w:r>
-            <w:r>
-              <w:rPr>
-                <w:noProof/>
-                <w:webHidden/>
-              </w:rPr>
-              <w:tab/>
-            </w:r>
-            <w:r>
-              <w:rPr>
-                <w:noProof/>
-                <w:webHidden/>
-              </w:rPr>
-              <w:fldChar w:fldCharType="begin"/>
-            </w:r>
-            <w:r>
-              <w:rPr>
-                <w:noProof/>
-                <w:webHidden/>
-              </w:rPr>
-              <w:instrText xml:space="preserve"> PAGEREF _Toc1498363 \h </w:instrText>
-            </w:r>
-            <w:r>
-              <w:rPr>
-                <w:noProof/>
-                <w:webHidden/>
-              </w:rPr>
-            </w:r>
-            <w:r>
-              <w:rPr>
-                <w:noProof/>
-                <w:webHidden/>
-              </w:rPr>
-              <w:fldChar w:fldCharType="separate"/>
-            </w:r>
-            <w:r>
-              <w:rPr>
-                <w:noProof/>
-                <w:webHidden/>
-              </w:rPr>
-              <w:t>19</w:t>
-            </w:r>
-            <w:r>
-              <w:rPr>
-                <w:noProof/>
-                <w:webHidden/>
-              </w:rPr>
-              <w:fldChar w:fldCharType="end"/>
-            </w:r>
-          </w:hyperlink>
-        </w:p>
-        <w:p>
-          <w:pPr>
-            <w:pStyle w:val="TOC3"/>
-            <w:tabs>
-              <w:tab w:val="right" w:leader="dot" w:pos="9350"/>
-            </w:tabs>
-            <w:rPr>
-              <w:rFonts w:eastAsiaTheme="minorEastAsia"/>
-              <w:noProof/>
-            </w:rPr>
-          </w:pPr>
-          <w:hyperlink w:anchor="_Toc1498364" w:history="1">
-            <w:r>
-              <w:rPr>
-                <w:rStyle w:val="Hyperlink"/>
-                <w:noProof/>
-              </w:rPr>
-              <w:t>Back end tools</w:t>
-            </w:r>
-            <w:r>
-              <w:rPr>
-                <w:noProof/>
-                <w:webHidden/>
-              </w:rPr>
-              <w:tab/>
-            </w:r>
-            <w:r>
-              <w:rPr>
-                <w:noProof/>
-                <w:webHidden/>
-              </w:rPr>
-              <w:fldChar w:fldCharType="begin"/>
-            </w:r>
-            <w:r>
-              <w:rPr>
-                <w:noProof/>
-                <w:webHidden/>
-              </w:rPr>
-              <w:instrText xml:space="preserve"> PAGEREF _Toc1498364 \h </w:instrText>
-            </w:r>
-            <w:r>
-              <w:rPr>
-                <w:noProof/>
-                <w:webHidden/>
-              </w:rPr>
-            </w:r>
-            <w:r>
-              <w:rPr>
-                <w:noProof/>
-                <w:webHidden/>
-              </w:rPr>
-              <w:fldChar w:fldCharType="separate"/>
-            </w:r>
-            <w:r>
-              <w:rPr>
-                <w:noProof/>
-                <w:webHidden/>
-              </w:rPr>
-              <w:t>19</w:t>
-            </w:r>
-            <w:r>
-              <w:rPr>
-                <w:noProof/>
-                <w:webHidden/>
-              </w:rPr>
-              <w:fldChar w:fldCharType="end"/>
-            </w:r>
-          </w:hyperlink>
-        </w:p>
-        <w:p>
-          <w:pPr>
-            <w:pStyle w:val="TOC1"/>
-            <w:tabs>
-              <w:tab w:val="right" w:leader="dot" w:pos="9350"/>
-            </w:tabs>
-            <w:rPr>
-              <w:rFonts w:eastAsiaTheme="minorEastAsia"/>
-              <w:noProof/>
-            </w:rPr>
-          </w:pPr>
-          <w:hyperlink w:anchor="_Toc1498365" w:history="1">
-            <w:r>
-              <w:rPr>
-                <w:rStyle w:val="Hyperlink"/>
-                <w:noProof/>
-              </w:rPr>
-              <w:t>Conclusion and future work</w:t>
-            </w:r>
-            <w:r>
-              <w:rPr>
-                <w:noProof/>
-                <w:webHidden/>
-              </w:rPr>
-              <w:tab/>
-            </w:r>
-            <w:r>
-              <w:rPr>
-                <w:noProof/>
-                <w:webHidden/>
-              </w:rPr>
-              <w:fldChar w:fldCharType="begin"/>
-            </w:r>
-            <w:r>
-              <w:rPr>
-                <w:noProof/>
-                <w:webHidden/>
-              </w:rPr>
-              <w:instrText xml:space="preserve"> PAGEREF _Toc1498365 \h </w:instrText>
-            </w:r>
-            <w:r>
-              <w:rPr>
-                <w:noProof/>
-                <w:webHidden/>
-              </w:rPr>
-            </w:r>
-            <w:r>
-              <w:rPr>
-                <w:noProof/>
-                <w:webHidden/>
-              </w:rPr>
-              <w:fldChar w:fldCharType="separate"/>
-            </w:r>
-            <w:r>
-              <w:rPr>
-                <w:noProof/>
-                <w:webHidden/>
-              </w:rPr>
-              <w:t>19</w:t>
+              <w:t>22</w:t>
             </w:r>
             <w:r>
               <w:rPr>
@@ -1979,17 +2116,19 @@
       <w:pPr>
         <w:pStyle w:val="Heading1"/>
       </w:pPr>
-      <w:bookmarkStart w:id="1" w:name="_Toc1498342"/>
-      <w:r>
-        <w:rPr>
-          <w:highlight w:val="yellow"/>
-        </w:rPr>
+      <w:bookmarkStart w:id="1" w:name="_Toc2197690"/>
+      <w:r>
         <w:lastRenderedPageBreak/>
         <w:t>App Overview</w:t>
       </w:r>
       <w:bookmarkEnd w:id="1"/>
     </w:p>
     <w:p>
+      <w:pPr>
+        <w:rPr>
+          <w:b/>
+        </w:rPr>
+      </w:pPr>
       <w:r>
         <w:rPr>
           <w:highlight w:val="yellow"/>
@@ -1997,15 +2136,36 @@
         <w:t>Why meaningful? Who is the target? What is the app trying to solve? How is it different from the competitors?</w:t>
       </w:r>
       <w:r>
-        <w:t xml:space="preserve"> Develop more.</w:t>
-      </w:r>
-    </w:p>
-    <w:p>
-      <w:pPr>
-        <w:jc w:val="both"/>
-      </w:pPr>
-      <w:r>
-        <w:t xml:space="preserve">Nowadays, work routines in cities are getting progressively more hectic, as population and development increase over time. People in several industries must quickly adapt to new routines and appointments, go from one place to the other within the city in a required amount of time, </w:t>
+        <w:t xml:space="preserve"> </w:t>
+      </w:r>
+      <w:r>
+        <w:rPr>
+          <w:highlight w:val="red"/>
+        </w:rPr>
+        <w:t>Must fix syntax on citations</w:t>
+      </w:r>
+      <w:r>
+        <w:t>.</w:t>
+      </w:r>
+    </w:p>
+    <w:p>
+      <w:pPr>
+        <w:jc w:val="both"/>
+      </w:pPr>
+      <w:r>
+        <w:t xml:space="preserve">Nowadays, work routines are getting progressively more hectic, as population and development increase </w:t>
+      </w:r>
+      <w:r>
+        <w:t xml:space="preserve">(sometimes exponentially) </w:t>
+      </w:r>
+      <w:r>
+        <w:t>over time. People in several industries</w:t>
+      </w:r>
+      <w:r>
+        <w:t xml:space="preserve"> </w:t>
+      </w:r>
+      <w:r>
+        <w:t xml:space="preserve">must quickly adapt to new routines and appointments, go from one place to the other within the city in a required amount of time, </w:t>
       </w:r>
       <w:r>
         <w:t xml:space="preserve">while </w:t>
@@ -2028,43 +2188,513 @@
         <w:jc w:val="both"/>
       </w:pPr>
       <w:r>
-        <w:t xml:space="preserve">Several solutions have been developed until now, but in most of the cases their focus is not oriented to a highly dynamic work environment but instead on a general purpose, fully equipped application which can perform sites exploring, landmarks, provides imagery, geolocation, routing and even multiple waypoint route coordination. </w:t>
-      </w:r>
-      <w:r>
-        <w:t xml:space="preserve">These apps such as Bing Maps, Google Maps, City Mapper, Moovit or Apple Maps are quite complete, but they don’t have an integration with a user agenda, and sometimes they don’t even consider it. </w:t>
-      </w:r>
-    </w:p>
-    <w:p>
-      <w:pPr>
-        <w:jc w:val="both"/>
-      </w:pPr>
-      <w:r>
-        <w:t>We can seldom find dedicated schedule applications whose objective is instead an intelligent scheduler that considers events times and locations and represents them not only in a calendar interface but also in a map interface, and when they are found, they are normally restricted to smartphones or tablets but not scalable to portable computers</w:t>
-      </w:r>
-      <w:r>
-        <w:t>, and while mobile apps might seem the most reliable tool for the people on the go, relying on a browser tab in Safari or Google Chrome in a smartphone wouldn’t be a drawback as long as there is high compatibility for mobile web browsing.</w:t>
-      </w:r>
-    </w:p>
-    <w:p>
-      <w:pPr>
-        <w:jc w:val="both"/>
-      </w:pPr>
-      <w:r>
-        <w:t xml:space="preserve">It is possible to implement a web app, which would be compatible with any device that can access a browser, and this way the app usage is generalized to any possible computer with access to internet. This assures usage in the office, visualize the </w:t>
+        <w:t>Smartphones mainly,</w:t>
+      </w:r>
+      <w:r>
+        <w:t xml:space="preserve"> followed by other computing devices which are also able to let the users access high level dedicated mapping software are centered on applications. Most of the functionalities of a mapping application depend on the versatility and portability of a Smartphone, hence why the attractiveness on focusing the development on </w:t>
+      </w:r>
+      <w:r>
+        <w:t>mobile apps</w:t>
+      </w:r>
+      <w:r>
+        <w:t>,</w:t>
+      </w:r>
+      <w:r>
+        <w:t xml:space="preserve"> developed on either</w:t>
+      </w:r>
+      <w:r>
+        <w:t xml:space="preserve"> Android </w:t>
+      </w:r>
+      <w:r>
+        <w:t xml:space="preserve">or </w:t>
+      </w:r>
+      <w:r>
+        <w:t xml:space="preserve">iOS. However, attempts have been made to turn smartphones more “browser-native” and web-oriented. Firefox has launched in the past </w:t>
+      </w:r>
+      <w:r>
+        <w:t xml:space="preserve">its own web-powered operating system: </w:t>
+      </w:r>
+      <w:r>
+        <w:t>Firefox OS</w:t>
+      </w:r>
+      <w:r>
+        <w:t>,</w:t>
+      </w:r>
+      <w:r>
+        <w:t xml:space="preserve"> </w:t>
+      </w:r>
+      <w:proofErr w:type="gramStart"/>
+      <w:r>
+        <w:t>in an attempt to</w:t>
+      </w:r>
+      <w:proofErr w:type="gramEnd"/>
+      <w:r>
+        <w:t xml:space="preserve"> bring a homogeneous solution to compatibility and versatility, while promoting these software infrastructures on a “freer” environment such as the web.</w:t>
+      </w:r>
+      <w:r>
+        <w:t xml:space="preserve"> It launched until 2015 a series of low-end smartphones who had this system, as well as partnerships with other companies such as Panasonic, implementing Firefox OS on Smart TV’s.</w:t>
+      </w:r>
+      <w:r>
+        <w:t xml:space="preserve"> </w:t>
+      </w:r>
+      <w:r>
+        <w:t>The project ultimately failed due to a lack of vision and resources, and although Firefox’s operating system was discontinued, its project was further enhanced by other Startups such as</w:t>
+      </w:r>
+      <w:r>
+        <w:t xml:space="preserve"> JioPhone, on the development of KaiOS</w:t>
+      </w:r>
+      <w:r>
+        <w:t xml:space="preserve">; which released very low-end feature phones, mainly in India and </w:t>
+      </w:r>
+      <w:r>
+        <w:t>reaching to be the second most used phone in a 1.4 billion people country.</w:t>
+      </w:r>
+      <w:r>
+        <w:t xml:space="preserve"> </w:t>
+      </w:r>
+      <w:r>
+        <w:t>(</w:t>
+      </w:r>
+      <w:hyperlink r:id="rId8" w:history="1">
+        <w:r>
+          <w:rPr>
+            <w:rStyle w:val="Hyperlink"/>
+          </w:rPr>
+          <w:t>https://medium.com/@bfrancis/the-legacy-of-firefox-os-c58ec32d94f0</w:t>
+        </w:r>
+      </w:hyperlink>
+      <w:r>
+        <w:t xml:space="preserve"> )</w:t>
+      </w:r>
+    </w:p>
+    <w:p>
+      <w:pPr>
+        <w:jc w:val="both"/>
+      </w:pPr>
+      <w:r>
+        <w:t>This argument opens for an encouragement to focus on the web, as it has become more powerful over the years (</w:t>
+      </w:r>
+      <w:hyperlink r:id="rId9" w:history="1">
+        <w:r>
+          <w:rPr>
+            <w:rStyle w:val="Hyperlink"/>
+          </w:rPr>
+          <w:t>https://mobiforge.com/news-comment/mobile-audience-growth-web-not-apps-comscore</w:t>
+        </w:r>
+      </w:hyperlink>
+      <w:r>
+        <w:t xml:space="preserve"> ) and the mobile web browsing has grown considerably. This allows to consider the development of a mapping web app an opportunity to provide a tool that exploits all the benefits of the open source, is compatible with virtually any smart device and aims to be as efficient (and simpler) </w:t>
+      </w:r>
+      <w:r>
+        <w:t>as any other map mobile apps currently in the market.</w:t>
+      </w:r>
+      <w:r>
+        <w:t xml:space="preserve"> </w:t>
+      </w:r>
+    </w:p>
+    <w:p>
+      <w:pPr>
+        <w:jc w:val="both"/>
+      </w:pPr>
+      <w:r>
+        <w:t xml:space="preserve">On the other hand, many </w:t>
+      </w:r>
+      <w:r>
+        <w:t xml:space="preserve">solutions have been developed until now, but in most of the cases their focus is not oriented to a highly dynamic work environment but instead on a general purpose, fully equipped application which can perform sites exploring, landmarks, provides imagery, geolocation, </w:t>
+      </w:r>
+      <w:r>
+        <w:t xml:space="preserve">traffic, </w:t>
+      </w:r>
+      <w:r>
+        <w:t xml:space="preserve">routing and even multiple waypoint route coordination. </w:t>
+      </w:r>
+      <w:r>
+        <w:t xml:space="preserve">These apps such as Bing Maps, Google Maps, City Mapper, Moovit or Apple Maps are quite complete, </w:t>
+      </w:r>
+      <w:r>
+        <w:t xml:space="preserve">very powerful and standard. They offer to be a bulky, </w:t>
+      </w:r>
+      <w:r>
+        <w:t>integral</w:t>
+      </w:r>
+      <w:r>
+        <w:t xml:space="preserve"> software which provides many functionalities to cover up any problems most of the people could ever have. In short, they have built up very useful, complete pieces of software that adapt to most personas that use smart devices.</w:t>
+      </w:r>
+    </w:p>
+    <w:p>
+      <w:pPr>
+        <w:jc w:val="both"/>
+      </w:pPr>
+      <w:r>
+        <w:t xml:space="preserve">This has led to understatements for specific user profiles which can’t be fully satisfied </w:t>
+      </w:r>
+      <w:r>
+        <w:t>due to the high number of functionalities these mobile apps have. For instance, most of them</w:t>
+      </w:r>
+      <w:r>
+        <w:t xml:space="preserve"> don’t have an integration with a user agenda, and sometimes they don’t even consider it.</w:t>
+      </w:r>
+      <w:r>
+        <w:t xml:space="preserve"> </w:t>
+      </w:r>
+      <w:r>
+        <w:t>W</w:t>
+      </w:r>
+      <w:r>
+        <w:t xml:space="preserve">e can seldom find dedicated schedule applications whose objective is instead an intelligent scheduler that considers events times and locations </w:t>
+      </w:r>
+      <w:r>
+        <w:lastRenderedPageBreak/>
+        <w:t>and represents them not only in a calendar interface but also in a map interface, and when they are found, they are normally restricted to smartphones or tablets but not scalable to portable computers</w:t>
+      </w:r>
+      <w:r>
+        <w:t>.</w:t>
+      </w:r>
+    </w:p>
+    <w:p>
+      <w:pPr>
+        <w:pStyle w:val="Heading2"/>
+      </w:pPr>
+      <w:bookmarkStart w:id="2" w:name="_Toc2197691"/>
+      <w:r>
+        <w:t>The idea</w:t>
+      </w:r>
+      <w:bookmarkEnd w:id="2"/>
+    </w:p>
+    <w:p>
+      <w:pPr>
+        <w:jc w:val="both"/>
+      </w:pPr>
+      <w:r>
+        <w:t>Smart Commute intends to construct an even easier to use but also simpler, narrower interface, dedicated to a relatively small proportion of this large group of users that for one reason or the other must use a mapping app or software. The idea is to discard mostly all the functionalities that big mapping software currently provides, and instead taking a handful of them, and automating most of those handful of functionalities.</w:t>
+      </w:r>
+      <w:r>
+        <w:t xml:space="preserve"> We want to let the user focus on what its agenda is, where to go and how to manage the time, without any distractions on unnecessary features. Therefore, the use case is centered on two things: managing the appointments (the one and only source of information for us to do all the job) and viewing them on the calendar and on the map, together with the means to go from one to another</w:t>
+      </w:r>
+      <w:r>
+        <w:t>. In the following sections this functionality will be better appreciated with modeling diagrams.</w:t>
+      </w:r>
+    </w:p>
+    <w:p>
+      <w:pPr>
+        <w:jc w:val="both"/>
+      </w:pPr>
+      <w:r>
+        <w:t xml:space="preserve">For a depiction of the web app overview, and </w:t>
+      </w:r>
+      <w:proofErr w:type="gramStart"/>
+      <w:r>
+        <w:t>in spite of</w:t>
+      </w:r>
+      <w:proofErr w:type="gramEnd"/>
+      <w:r>
+        <w:t xml:space="preserve"> differentiating it from other software, here’s a </w:t>
+      </w:r>
+      <w:r>
+        <w:t>scheme</w:t>
+      </w:r>
+      <w:r>
+        <w:t xml:space="preserve"> </w:t>
+      </w:r>
+      <w:r>
+        <w:t xml:space="preserve">(figure xxx) </w:t>
+      </w:r>
+      <w:r>
+        <w:t>that shows the difference in approach towards the user needs:</w:t>
+      </w:r>
+    </w:p>
+    <w:p>
+      <w:pPr>
+        <w:jc w:val="both"/>
+      </w:pPr>
+      <w:r>
+        <w:rPr>
+          <w:noProof/>
+        </w:rPr>
+        <w:drawing>
+          <wp:inline distT="0" distB="0" distL="0" distR="0">
+            <wp:extent cx="5943600" cy="3044825"/>
+            <wp:effectExtent l="0" t="0" r="0" b="3175"/>
+            <wp:docPr id="41" name="Picture 41"/>
+            <wp:cNvGraphicFramePr>
+              <a:graphicFrameLocks xmlns:a="http://schemas.openxmlformats.org/drawingml/2006/main" noChangeAspect="1"/>
+            </wp:cNvGraphicFramePr>
+            <a:graphic xmlns:a="http://schemas.openxmlformats.org/drawingml/2006/main">
+              <a:graphicData uri="http://schemas.openxmlformats.org/drawingml/2006/picture">
+                <pic:pic xmlns:pic="http://schemas.openxmlformats.org/drawingml/2006/picture">
+                  <pic:nvPicPr>
+                    <pic:cNvPr id="0" name="Picture 1"/>
+                    <pic:cNvPicPr>
+                      <a:picLocks noChangeAspect="1" noChangeArrowheads="1"/>
+                    </pic:cNvPicPr>
+                  </pic:nvPicPr>
+                  <pic:blipFill>
+                    <a:blip r:embed="rId10" cstate="print">
+                      <a:extLst>
+                        <a:ext uri="{28A0092B-C50C-407E-A947-70E740481C1C}">
+                          <a14:useLocalDpi xmlns:a14="http://schemas.microsoft.com/office/drawing/2010/main" val="0"/>
+                        </a:ext>
+                      </a:extLst>
+                    </a:blip>
+                    <a:srcRect/>
+                    <a:stretch>
+                      <a:fillRect/>
+                    </a:stretch>
+                  </pic:blipFill>
+                  <pic:spPr bwMode="auto">
+                    <a:xfrm>
+                      <a:off x="0" y="0"/>
+                      <a:ext cx="5943600" cy="3044825"/>
+                    </a:xfrm>
+                    <a:prstGeom prst="rect">
+                      <a:avLst/>
+                    </a:prstGeom>
+                    <a:noFill/>
+                    <a:ln>
+                      <a:noFill/>
+                    </a:ln>
+                  </pic:spPr>
+                </pic:pic>
+              </a:graphicData>
+            </a:graphic>
+          </wp:inline>
+        </w:drawing>
+      </w:r>
+    </w:p>
+    <w:p>
+      <w:pPr>
+        <w:jc w:val="center"/>
+      </w:pPr>
+      <w:r>
+        <w:t>Figure XXX. Smart Commute differentiation with other large-scale mobile apps (i.e. Google Maps)</w:t>
+      </w:r>
+    </w:p>
+    <w:p>
+      <w:pPr>
+        <w:jc w:val="both"/>
+      </w:pPr>
+      <w:r>
+        <w:t xml:space="preserve">We took the example of Google Maps for iOS and highlighted </w:t>
+      </w:r>
+      <w:r>
+        <w:t xml:space="preserve">most of </w:t>
+      </w:r>
+      <w:r>
+        <w:t xml:space="preserve">the main features of the mobile app. It is clearly noticeable that Google Maps (and basically any other big </w:t>
+      </w:r>
+      <w:r>
+        <w:t>general-purpose</w:t>
+      </w:r>
+      <w:r>
+        <w:t xml:space="preserve"> mapping app) has many more functionalities</w:t>
+      </w:r>
+      <w:r>
+        <w:t xml:space="preserve"> and a huge feature pool</w:t>
+      </w:r>
+      <w:r>
+        <w:t>, powered by carefully engineered algorithms, with their own infrastructures, API’s and many years of development</w:t>
+      </w:r>
+      <w:r>
+        <w:t>, just like most of its competitors</w:t>
+      </w:r>
+      <w:r>
+        <w:t>. By no means Smart Commute intends to be an entire substitute for</w:t>
+      </w:r>
+      <w:r>
+        <w:t xml:space="preserve"> these full-scale mobile applications, but instead wants to differentiate the scope: by reducing the features and the functionalities to a very low number, and by seamlessly working in the background for the user, Smart Commute intends to craft a specific solution to a problem of convenience for some personas out there.</w:t>
+      </w:r>
+    </w:p>
+    <w:p>
+      <w:pPr>
+        <w:jc w:val="both"/>
+      </w:pPr>
+      <w:r>
+        <w:lastRenderedPageBreak/>
+        <w:t xml:space="preserve">By defining </w:t>
+      </w:r>
+      <w:r>
+        <w:t>two features: managing of appointments and view these appointments on the calendar and the “roadmap”, there will be coverage of many functionalities. Particularly managing appointments, which lets the user to create, delete or update events. It triggers a deep algorithm that automatically plans all the routing for the user. As events are being created or updated</w:t>
+      </w:r>
+      <w:r>
+        <w:t xml:space="preserve"> by the user</w:t>
+      </w:r>
+      <w:r>
+        <w:t xml:space="preserve">, Smart Commute outputs feasibility, the route calculations, the available time left between appointments considering the commuting time, the whole graphic representation of the schedule and any time there’s a change in these events, </w:t>
+      </w:r>
+      <w:r>
+        <w:t>the app recalculates the routes. In the following sections the technicalities on this engine will be further detailed.</w:t>
+      </w:r>
+    </w:p>
+    <w:p>
+      <w:pPr>
+        <w:jc w:val="both"/>
+      </w:pPr>
+      <w:r>
+        <w:t xml:space="preserve">There are no features related to landmarks, exploring places, user reviews, messaging to businesses, business hours, </w:t>
+      </w:r>
+      <w:r>
+        <w:t>places ratings, recommendations, offline maps or location sharing. Just a calendar interface integrated with a map with geolocation, places and routing services.</w:t>
+      </w:r>
+      <w:r>
+        <w:t xml:space="preserve"> In short, the features and functionalities have been narrowed down to a limited set, dedicated to a smaller proportion of the market.</w:t>
+      </w:r>
+    </w:p>
+    <w:p>
+      <w:pPr>
+        <w:pStyle w:val="Heading3"/>
+      </w:pPr>
+      <w:bookmarkStart w:id="3" w:name="_Toc2197692"/>
+      <w:r>
+        <w:t>Who would want to use Smart Commute?</w:t>
+      </w:r>
+      <w:bookmarkEnd w:id="3"/>
+    </w:p>
+    <w:p>
+      <w:pPr>
+        <w:jc w:val="both"/>
+      </w:pPr>
+      <w:r>
+        <w:t>Smart Commute is an app for the realtor, the entrepreneur, the busy law student. Basically, fits perfectly for anybody who must go from one place to the other every workday and attend meetings or errands.</w:t>
+      </w:r>
+    </w:p>
+    <w:p>
+      <w:pPr>
+        <w:pStyle w:val="Heading3"/>
+        <w:jc w:val="both"/>
+      </w:pPr>
+      <w:bookmarkStart w:id="4" w:name="_Toc2197693"/>
+      <w:r>
+        <w:t>Why would they want to use it?</w:t>
+      </w:r>
+      <w:bookmarkEnd w:id="4"/>
+    </w:p>
+    <w:p>
+      <w:pPr>
+        <w:jc w:val="both"/>
+      </w:pPr>
+      <w:r>
+        <w:t xml:space="preserve">Because Smart Commute is the dedicated solution to a dynamic work environment that constantly demands relocation several times a day. </w:t>
+      </w:r>
+      <w:r>
+        <w:t>As it has been previously stated, t</w:t>
+      </w:r>
+      <w:r>
+        <w:t>here are dozens of solutions out there that provide the same functionality, however, it is not focused on a specific work environment and instead it normally is a general-purpose scheduler. The default calendar apps are effective in organizing events, however the lack of integration with a visual representation of such events allows for a dedicated solution.</w:t>
+      </w:r>
+    </w:p>
+    <w:p>
+      <w:pPr>
+        <w:pStyle w:val="Heading3"/>
+        <w:jc w:val="both"/>
+      </w:pPr>
+      <w:bookmarkStart w:id="5" w:name="_Toc2197694"/>
+      <w:r>
+        <w:t>What are they looking for?</w:t>
+      </w:r>
+      <w:bookmarkEnd w:id="5"/>
+    </w:p>
+    <w:p>
+      <w:pPr>
+        <w:jc w:val="both"/>
+      </w:pPr>
+      <w:r>
+        <w:t>This persona wants to readily open the browser in their office/outside, get to smart commute and check the timing for the next appointment, how much time is left to go, and which transport means to take. Also, it wants to be able to dynamically plan for the day as it goes and change, delete or create new events at any time, so that Smart Commute assures a smooth workflow.</w:t>
+      </w:r>
+    </w:p>
+    <w:p>
+      <w:pPr>
+        <w:pStyle w:val="Heading3"/>
+        <w:jc w:val="both"/>
+      </w:pPr>
+      <w:bookmarkStart w:id="6" w:name="_Toc2197695"/>
+      <w:r>
+        <w:t>How does Smart Commute provide the utilities that solve their problems?</w:t>
+      </w:r>
+      <w:bookmarkEnd w:id="6"/>
+    </w:p>
+    <w:p>
+      <w:pPr>
+        <w:jc w:val="both"/>
+      </w:pPr>
+      <w:r>
+        <w:t>It integrates a fully functional calendar with a mapping API and a routing API and uses a crafted algorithm to show in real time where and when to go according to the user’s plan of the day.</w:t>
+      </w:r>
+    </w:p>
+    <w:p>
+      <w:pPr>
+        <w:pStyle w:val="Heading3"/>
+      </w:pPr>
+      <w:bookmarkStart w:id="7" w:name="_GoBack"/>
+      <w:r>
+        <w:t>Verdict</w:t>
+      </w:r>
+    </w:p>
+    <w:bookmarkEnd w:id="7"/>
+    <w:p>
+      <w:pPr>
+        <w:jc w:val="both"/>
+      </w:pPr>
+      <w:r>
+        <w:t xml:space="preserve">According to the arguments presented, it </w:t>
+      </w:r>
+      <w:r>
+        <w:t xml:space="preserve">is </w:t>
+      </w:r>
+      <w:r>
+        <w:t xml:space="preserve">plausible and </w:t>
+      </w:r>
+      <w:r>
+        <w:t>possible to implement a web app, which would be compatible with any device that can access a browser, and this way the app usage is generalized to any possible computer with access to internet</w:t>
+      </w:r>
+      <w:r>
+        <w:t>, maximizing compatibility and accounting for the idea of migration of mobile software to the web</w:t>
+      </w:r>
+      <w:r>
+        <w:t xml:space="preserve">. </w:t>
+      </w:r>
+      <w:r>
+        <w:t>Furthermore, t</w:t>
+      </w:r>
+      <w:r>
+        <w:t>his assures usage in</w:t>
+      </w:r>
+      <w:r>
+        <w:t xml:space="preserve"> any platform:</w:t>
+      </w:r>
+      <w:r>
+        <w:t xml:space="preserve"> visualize the </w:t>
       </w:r>
       <w:r>
         <w:t>agenda on the screen, or in the laptop at a café with Wi-Fi after a meeting, or with the smartphone while metro traveling.</w:t>
       </w:r>
+      <w:r>
+        <w:t xml:space="preserve"> </w:t>
+      </w:r>
+      <w:r>
+        <w:t>It is not intended to be a mobile application and f</w:t>
+      </w:r>
+      <w:r>
+        <w:t>or the current purposes of the project, Smart Commute is centered on browser only usage, compatible with all major web browsers such as Google Chrome, Firefox, Safari, Edge and Opera.</w:t>
+      </w:r>
+    </w:p>
+    <w:p>
+      <w:pPr>
+        <w:jc w:val="both"/>
+      </w:pPr>
+      <w:r>
+        <w:lastRenderedPageBreak/>
+        <w:t>Lastly, Smart Commute provides a different approach to a problem a considerable group of users potentially have, as seen before, due to the generality of these state-of-the-art applications that provide lots of functionalities to cover up most of the demands, compromising on certain modalities that require simplicity and practicality and that to accomplish it, this app narrows down to the basic features wanted and minimalizes (and optimizes) the entire commuting experience.</w:t>
+      </w:r>
     </w:p>
     <w:p>
       <w:pPr>
         <w:pStyle w:val="Heading2"/>
       </w:pPr>
-      <w:bookmarkStart w:id="2" w:name="_Toc1498343"/>
+      <w:bookmarkStart w:id="8" w:name="_Toc2197696"/>
       <w:r>
         <w:t>Objective</w:t>
       </w:r>
-      <w:bookmarkEnd w:id="2"/>
+      <w:bookmarkEnd w:id="8"/>
     </w:p>
     <w:p>
       <w:pPr>
@@ -2086,45 +2716,27 @@
     </w:p>
     <w:p>
       <w:pPr>
-        <w:rPr>
-          <w:rFonts w:asciiTheme="majorHAnsi" w:eastAsiaTheme="majorEastAsia" w:hAnsiTheme="majorHAnsi" w:cstheme="majorBidi"/>
-          <w:color w:val="2F5496" w:themeColor="accent1" w:themeShade="BF"/>
-          <w:sz w:val="26"/>
-          <w:szCs w:val="26"/>
+        <w:pStyle w:val="Heading2"/>
+      </w:pPr>
+      <w:bookmarkStart w:id="9" w:name="_Toc2197697"/>
+      <w:r>
+        <w:rPr>
           <w:highlight w:val="yellow"/>
         </w:rPr>
-      </w:pPr>
-      <w:r>
-        <w:rPr>
-          <w:highlight w:val="yellow"/>
-        </w:rPr>
-        <w:br w:type="page"/>
-      </w:r>
-    </w:p>
-    <w:p>
-      <w:pPr>
-        <w:pStyle w:val="Heading2"/>
-      </w:pPr>
-      <w:bookmarkStart w:id="3" w:name="_Toc1498344"/>
-      <w:r>
-        <w:rPr>
-          <w:highlight w:val="yellow"/>
-        </w:rPr>
-        <w:lastRenderedPageBreak/>
         <w:t>Requirements</w:t>
       </w:r>
-      <w:bookmarkEnd w:id="3"/>
+      <w:bookmarkEnd w:id="9"/>
     </w:p>
     <w:p/>
     <w:p>
       <w:pPr>
         <w:pStyle w:val="Heading3"/>
       </w:pPr>
-      <w:bookmarkStart w:id="4" w:name="_Toc1498345"/>
+      <w:bookmarkStart w:id="10" w:name="_Toc2197698"/>
       <w:r>
         <w:t>Use case diagram</w:t>
       </w:r>
-      <w:bookmarkEnd w:id="4"/>
+      <w:bookmarkEnd w:id="10"/>
     </w:p>
     <w:p>
       <w:pPr>
@@ -2168,7 +2780,7 @@
                     </pic:cNvPicPr>
                   </pic:nvPicPr>
                   <pic:blipFill>
-                    <a:blip r:embed="rId8" cstate="print">
+                    <a:blip r:embed="rId11" cstate="print">
                       <a:extLst>
                         <a:ext uri="{28A0092B-C50C-407E-A947-70E740481C1C}">
                           <a14:useLocalDpi xmlns:a14="http://schemas.microsoft.com/office/drawing/2010/main" val="0"/>
@@ -2230,6 +2842,7 @@
           <w:szCs w:val="24"/>
           <w:lang w:eastAsia="it-IT"/>
         </w:rPr>
+        <w:lastRenderedPageBreak/>
         <w:t>Authentication System</w:t>
       </w:r>
     </w:p>
@@ -2304,7 +2917,6 @@
         <w:jc w:val="both"/>
       </w:pPr>
       <w:r>
-        <w:lastRenderedPageBreak/>
         <w:t xml:space="preserve">The interface must contain a calendar that allows the </w:t>
       </w:r>
       <w:r>
@@ -2614,124 +3226,31 @@
       <w:pPr>
         <w:pStyle w:val="Heading2"/>
       </w:pPr>
-      <w:bookmarkStart w:id="5" w:name="_Toc1498346"/>
-      <w:r>
-        <w:t>User Personas</w:t>
-      </w:r>
-      <w:bookmarkEnd w:id="5"/>
-    </w:p>
-    <w:p>
-      <w:pPr>
-        <w:pStyle w:val="Heading3"/>
-      </w:pPr>
-      <w:bookmarkStart w:id="6" w:name="_Toc1498347"/>
-      <w:r>
-        <w:t>Who would want to use Smart Commute?</w:t>
-      </w:r>
-      <w:bookmarkEnd w:id="6"/>
-    </w:p>
-    <w:p>
-      <w:pPr>
-        <w:jc w:val="both"/>
-      </w:pPr>
-      <w:r>
-        <w:t>Smart Commute is an app for the realtor, the entrepreneur, the busy law student. Basically, fits perfectly for anybody who must go from one place to the other every workday and attend meetings or errands.</w:t>
-      </w:r>
-    </w:p>
-    <w:p>
-      <w:pPr>
-        <w:jc w:val="both"/>
-      </w:pPr>
-      <w:r>
-        <w:t>This is not a mobile based application, nor it is intended to be (at least not yet). For the current purposes of the project, Smart Commute is centered on browser only usage, compatible with all major web browsers such as Google Chrome, Firefox, Safari, Edge and Opera.</w:t>
-      </w:r>
-    </w:p>
-    <w:p>
-      <w:pPr>
-        <w:pStyle w:val="Heading3"/>
-        <w:jc w:val="both"/>
-      </w:pPr>
-      <w:bookmarkStart w:id="7" w:name="_Toc1498348"/>
-      <w:r>
-        <w:t>Why would they want to use it?</w:t>
-      </w:r>
-      <w:bookmarkEnd w:id="7"/>
-    </w:p>
-    <w:p>
-      <w:pPr>
-        <w:jc w:val="both"/>
-      </w:pPr>
-      <w:r>
-        <w:t xml:space="preserve">Because Smart Commute is the dedicated solution to a dynamic work environment that constantly demands relocation several times a day. There are dozens of solutions out there that provide the same </w:t>
+      <w:bookmarkStart w:id="11" w:name="_Toc2197699"/>
+      <w:r>
+        <w:t>System architecture</w:t>
+      </w:r>
+      <w:bookmarkEnd w:id="11"/>
+    </w:p>
+    <w:p>
+      <w:pPr>
+        <w:jc w:val="both"/>
+      </w:pPr>
+      <w:r>
+        <w:t xml:space="preserve">The overall system architecture is illustrated in the fig. </w:t>
+      </w:r>
+      <w:r>
+        <w:rPr>
+          <w:highlight w:val="yellow"/>
+        </w:rPr>
+        <w:t>xxx</w:t>
+      </w:r>
+      <w:r>
+        <w:t xml:space="preserve">, where different users access simultaneously through a web browser to the Web-app, hosted in the application server, making a request to the server </w:t>
       </w:r>
       <w:r>
         <w:lastRenderedPageBreak/>
-        <w:t>functionality, however, it is not focused on a specific work environment and instead it normally is a general-purpose scheduler. The default calendar apps are effective in organizing events, however the lack of integration with a visual representation of such events allows for a dedicated solution.</w:t>
-      </w:r>
-    </w:p>
-    <w:p>
-      <w:pPr>
-        <w:pStyle w:val="Heading3"/>
-        <w:jc w:val="both"/>
-      </w:pPr>
-      <w:bookmarkStart w:id="8" w:name="_Toc1498349"/>
-      <w:r>
-        <w:t>What are they looking for?</w:t>
-      </w:r>
-      <w:bookmarkEnd w:id="8"/>
-    </w:p>
-    <w:p>
-      <w:pPr>
-        <w:jc w:val="both"/>
-      </w:pPr>
-      <w:r>
-        <w:t>This persona wants to readily open the browser in their office/outside, get to smart commute and check the timing for the next appointment, how much time is left to go, and which transport means to take. Also, it wants to be able to dynamically plan for the day as it goes and change, delete or create new events at any time, so that Smart Commute assures a smooth workflow.</w:t>
-      </w:r>
-    </w:p>
-    <w:p>
-      <w:pPr>
-        <w:pStyle w:val="Heading3"/>
-        <w:jc w:val="both"/>
-      </w:pPr>
-      <w:bookmarkStart w:id="9" w:name="_Toc1498350"/>
-      <w:r>
-        <w:t>How does Smart Commute provide the utilities that solve their problems?</w:t>
-      </w:r>
-      <w:bookmarkEnd w:id="9"/>
-    </w:p>
-    <w:p>
-      <w:pPr>
-        <w:jc w:val="both"/>
-      </w:pPr>
-      <w:r>
-        <w:t>It integrates a fully functional calendar with a mapping API and a routing API and uses a crafted algorithm to show in real time where and when to go according to the user’s plan of the day.</w:t>
-      </w:r>
-    </w:p>
-    <w:p>
-      <w:pPr>
-        <w:pStyle w:val="Heading2"/>
-      </w:pPr>
-      <w:bookmarkStart w:id="10" w:name="_Toc1498351"/>
-      <w:r>
-        <w:t>System architecture</w:t>
-      </w:r>
-      <w:bookmarkEnd w:id="10"/>
-    </w:p>
-    <w:p>
-      <w:pPr>
-        <w:jc w:val="both"/>
-      </w:pPr>
-      <w:r>
-        <w:t xml:space="preserve">The overall system architecture is illustrated in the fig. </w:t>
-      </w:r>
-      <w:r>
-        <w:rPr>
-          <w:highlight w:val="yellow"/>
-        </w:rPr>
-        <w:t>xxx</w:t>
-      </w:r>
-      <w:r>
-        <w:t>, where different users access simultaneously through a web browser to the Web-app, hosted in the application server, making a request to the server as a first step. The user’s login credentials are stored in the database and after the user authentication the app server interprets the user data provided for the database and it is applied to the web</w:t>
+        <w:t>as a first step. The user’s login credentials are stored in the database and after the user authentication the app server interprets the user data provided for the database and it is applied to the web</w:t>
       </w:r>
       <w:r>
         <w:t xml:space="preserve"> </w:t>
@@ -2771,7 +3290,7 @@
                     </pic:cNvPicPr>
                   </pic:nvPicPr>
                   <pic:blipFill>
-                    <a:blip r:embed="rId9">
+                    <a:blip r:embed="rId12">
                       <a:extLst>
                         <a:ext uri="{28A0092B-C50C-407E-A947-70E740481C1C}">
                           <a14:useLocalDpi xmlns:a14="http://schemas.microsoft.com/office/drawing/2010/main" val="0"/>
@@ -2843,12 +3362,12 @@
       <w:pPr>
         <w:pStyle w:val="Heading1"/>
       </w:pPr>
-      <w:bookmarkStart w:id="11" w:name="_Toc1498352"/>
+      <w:bookmarkStart w:id="12" w:name="_Toc2197700"/>
       <w:r>
         <w:lastRenderedPageBreak/>
         <w:t>Section 2: App design</w:t>
       </w:r>
-      <w:bookmarkEnd w:id="11"/>
+      <w:bookmarkEnd w:id="12"/>
     </w:p>
     <w:p>
       <w:pPr>
@@ -2859,14 +3378,14 @@
       <w:pPr>
         <w:pStyle w:val="Heading2"/>
       </w:pPr>
-      <w:bookmarkStart w:id="12" w:name="_Toc1498353"/>
+      <w:bookmarkStart w:id="13" w:name="_Toc2197701"/>
       <w:r>
         <w:t>Entity relationship diagram</w:t>
       </w:r>
       <w:r>
         <w:t>s</w:t>
       </w:r>
-      <w:bookmarkEnd w:id="12"/>
+      <w:bookmarkEnd w:id="13"/>
     </w:p>
     <w:p>
       <w:pPr>
@@ -2886,22 +3405,20 @@
       <w:pPr>
         <w:pStyle w:val="Heading3"/>
       </w:pPr>
-      <w:bookmarkStart w:id="13" w:name="_Toc1498354"/>
+      <w:bookmarkStart w:id="14" w:name="_Toc2197702"/>
       <w:r>
         <w:rPr>
           <w:highlight w:val="yellow"/>
         </w:rPr>
         <w:t>High Level Class Diagram</w:t>
       </w:r>
-      <w:bookmarkStart w:id="14" w:name="_GoBack"/>
-      <w:bookmarkEnd w:id="13"/>
       <w:bookmarkEnd w:id="14"/>
     </w:p>
     <w:p>
       <w:pPr>
         <w:pStyle w:val="Heading3"/>
       </w:pPr>
-      <w:bookmarkStart w:id="15" w:name="_Toc1498355"/>
+      <w:bookmarkStart w:id="15" w:name="_Toc2197703"/>
       <w:r>
         <w:t>Front-end Class Diagram</w:t>
       </w:r>
@@ -3295,7 +3812,7 @@
                     <pic:cNvPicPr/>
                   </pic:nvPicPr>
                   <pic:blipFill>
-                    <a:blip r:embed="rId10" cstate="print">
+                    <a:blip r:embed="rId13" cstate="print">
                       <a:extLst>
                         <a:ext uri="{28A0092B-C50C-407E-A947-70E740481C1C}">
                           <a14:useLocalDpi xmlns:a14="http://schemas.microsoft.com/office/drawing/2010/main" val="0"/>
@@ -3337,7 +3854,7 @@
       <w:pPr>
         <w:pStyle w:val="Heading3"/>
       </w:pPr>
-      <w:bookmarkStart w:id="16" w:name="_Toc1498356"/>
+      <w:bookmarkStart w:id="16" w:name="_Toc2197704"/>
       <w:r>
         <w:t>Back-end Class Diagram</w:t>
       </w:r>
@@ -3639,7 +4156,7 @@
                     <pic:cNvPicPr/>
                   </pic:nvPicPr>
                   <pic:blipFill>
-                    <a:blip r:embed="rId11" cstate="print">
+                    <a:blip r:embed="rId14" cstate="print">
                       <a:extLst>
                         <a:ext uri="{28A0092B-C50C-407E-A947-70E740481C1C}">
                           <a14:useLocalDpi xmlns:a14="http://schemas.microsoft.com/office/drawing/2010/main" val="0"/>
@@ -3691,7 +4208,7 @@
                     <pic:cNvPicPr/>
                   </pic:nvPicPr>
                   <pic:blipFill>
-                    <a:blip r:embed="rId12"/>
+                    <a:blip r:embed="rId15"/>
                     <a:stretch>
                       <a:fillRect/>
                     </a:stretch>
@@ -4620,7 +5137,7 @@
                     <pic:cNvPicPr/>
                   </pic:nvPicPr>
                   <pic:blipFill>
-                    <a:blip r:embed="rId13"/>
+                    <a:blip r:embed="rId16"/>
                     <a:stretch>
                       <a:fillRect/>
                     </a:stretch>
@@ -4653,7 +5170,7 @@
       <w:pPr>
         <w:pStyle w:val="Heading2"/>
       </w:pPr>
-      <w:bookmarkStart w:id="17" w:name="_Toc1498357"/>
+      <w:bookmarkStart w:id="17" w:name="_Toc2197705"/>
       <w:r>
         <w:lastRenderedPageBreak/>
         <w:t>Sequence diagrams</w:t>
@@ -4661,40 +5178,28 @@
       <w:bookmarkEnd w:id="17"/>
     </w:p>
     <w:p>
-      <w:r>
-        <w:rPr>
-          <w:b/>
-          <w:bCs/>
-        </w:rPr>
+      <w:pPr>
+        <w:pStyle w:val="Heading3"/>
+      </w:pPr>
+      <w:bookmarkStart w:id="18" w:name="_Toc2197706"/>
+      <w:r>
         <w:t xml:space="preserve">Log in to Web-App and </w:t>
       </w:r>
       <w:r>
-        <w:rPr>
-          <w:b/>
-          <w:bCs/>
-        </w:rPr>
         <w:t xml:space="preserve">load </w:t>
       </w:r>
       <w:r>
-        <w:rPr>
-          <w:b/>
-          <w:bCs/>
-        </w:rPr>
         <w:t xml:space="preserve">user </w:t>
       </w:r>
       <w:r>
-        <w:rPr>
-          <w:b/>
-          <w:bCs/>
-        </w:rPr>
         <w:t xml:space="preserve">data to </w:t>
       </w:r>
       <w:r>
-        <w:rPr>
-          <w:b/>
-          <w:bCs/>
-        </w:rPr>
-        <w:t xml:space="preserve">the environment </w:t>
+        <w:t>the environment</w:t>
+      </w:r>
+      <w:bookmarkEnd w:id="18"/>
+      <w:r>
+        <w:t xml:space="preserve"> </w:t>
       </w:r>
     </w:p>
     <w:p>
@@ -5028,7 +5533,7 @@
                     </pic:cNvPicPr>
                   </pic:nvPicPr>
                   <pic:blipFill>
-                    <a:blip r:embed="rId14" cstate="print">
+                    <a:blip r:embed="rId17" cstate="print">
                       <a:extLst>
                         <a:ext uri="{28A0092B-C50C-407E-A947-70E740481C1C}">
                           <a14:useLocalDpi xmlns:a14="http://schemas.microsoft.com/office/drawing/2010/main" val="0"/>
@@ -5077,14 +5582,15 @@
       </w:r>
     </w:p>
     <w:p>
-      <w:r>
-        <w:rPr>
-          <w:b/>
-          <w:bCs/>
-        </w:rPr>
+      <w:pPr>
+        <w:pStyle w:val="Heading3"/>
+      </w:pPr>
+      <w:bookmarkStart w:id="19" w:name="_Toc2197707"/>
+      <w:r>
         <w:lastRenderedPageBreak/>
         <w:t>Create an event</w:t>
       </w:r>
+      <w:bookmarkEnd w:id="19"/>
     </w:p>
     <w:p>
       <w:pPr>
@@ -5548,7 +6054,7 @@
                     </pic:cNvPicPr>
                   </pic:nvPicPr>
                   <pic:blipFill>
-                    <a:blip r:embed="rId15" cstate="print">
+                    <a:blip r:embed="rId18" cstate="print">
                       <a:extLst>
                         <a:ext uri="{28A0092B-C50C-407E-A947-70E740481C1C}">
                           <a14:useLocalDpi xmlns:a14="http://schemas.microsoft.com/office/drawing/2010/main" val="0"/>
@@ -5598,23 +6104,20 @@
     </w:p>
     <w:p>
       <w:pPr>
-        <w:rPr>
-          <w:b/>
-        </w:rPr>
-      </w:pPr>
-      <w:r>
-        <w:rPr>
-          <w:b/>
-        </w:rPr>
+        <w:pStyle w:val="Heading3"/>
+      </w:pPr>
+      <w:bookmarkStart w:id="20" w:name="_Toc2197708"/>
+      <w:r>
         <w:t>Modify and Delete Event</w:t>
       </w:r>
-    </w:p>
-    <w:p>
-      <w:pPr>
-        <w:jc w:val="both"/>
-      </w:pPr>
-      <w:bookmarkStart w:id="18" w:name="tw-target-text"/>
-      <w:bookmarkEnd w:id="18"/>
+      <w:bookmarkEnd w:id="20"/>
+    </w:p>
+    <w:p>
+      <w:pPr>
+        <w:jc w:val="both"/>
+      </w:pPr>
+      <w:bookmarkStart w:id="21" w:name="tw-target-text"/>
+      <w:bookmarkEnd w:id="21"/>
       <w:r>
         <w:t>The scenarios of creating and modifying an event can be considered as variants of the previous sequence diagram</w:t>
       </w:r>
@@ -5636,16 +6139,102 @@
     </w:p>
     <w:p>
       <w:pPr>
-        <w:rPr>
-          <w:b/>
-        </w:rPr>
-      </w:pPr>
-      <w:r>
-        <w:rPr>
-          <w:b/>
-        </w:rPr>
+        <w:pStyle w:val="Heading4"/>
+      </w:pPr>
+      <w:r>
+        <w:t>What happens once the user requests an event creation or update</w:t>
+      </w:r>
+    </w:p>
+    <w:p>
+      <w:pPr>
+        <w:jc w:val="both"/>
+      </w:pPr>
+      <w:r>
+        <w:t>Through the sequence diagrams we have shown each of the processes performed by the app once a user requests the creation or update of an event. Part of the app intention is to allow the user to have an effortless interaction whenever it wants to update the day schedule. The idea and what’s expected from the user persona is to want to enter the application, so it updates today’s roadmap, checks it and goes back to its routine.</w:t>
+      </w:r>
+    </w:p>
+    <w:p>
+      <w:pPr>
+        <w:jc w:val="both"/>
+      </w:pPr>
+      <w:r>
+        <w:t xml:space="preserve">To make this process as simple as possible, the Smart Commute algorithm intends to workaround everything behind the interface and output the most convenience answer. In practice, the user really has three main </w:t>
+      </w:r>
+      <w:r>
+        <w:t>tools</w:t>
+      </w:r>
+      <w:r>
+        <w:t xml:space="preserve"> (the only ones it needs): to create, edit or delete an event.</w:t>
+      </w:r>
+      <w:r>
+        <w:t xml:space="preserve"> This simplicity is intended to be accomplished by crafting an algorithm that does all the tasks behind curtains for the user, many of those are commonly asked by other mapping apps which probably aren’t of outmost importance, and instead might waste time.</w:t>
+      </w:r>
+    </w:p>
+    <w:p>
+      <w:pPr>
+        <w:jc w:val="both"/>
+      </w:pPr>
+      <w:r>
+        <w:lastRenderedPageBreak/>
+        <w:t>To further understand how this is done, the following flow chart diagram orients the reader on the algorithm behind the Calendar Engine and Maps Engine classes previously explained, so that the overall idea is understood:</w:t>
+      </w:r>
+    </w:p>
+    <w:p>
+      <w:pPr>
+        <w:jc w:val="both"/>
+      </w:pPr>
+      <w:r>
+        <w:drawing>
+          <wp:inline distT="0" distB="0" distL="0" distR="0" wp14:anchorId="0B1C4588" wp14:editId="7931EF2B">
+            <wp:extent cx="5943600" cy="5311140"/>
+            <wp:effectExtent l="0" t="0" r="0" b="3810"/>
+            <wp:docPr id="2" name="Picture 2"/>
+            <wp:cNvGraphicFramePr>
+              <a:graphicFrameLocks xmlns:a="http://schemas.openxmlformats.org/drawingml/2006/main" noChangeAspect="1"/>
+            </wp:cNvGraphicFramePr>
+            <a:graphic xmlns:a="http://schemas.openxmlformats.org/drawingml/2006/main">
+              <a:graphicData uri="http://schemas.openxmlformats.org/drawingml/2006/picture">
+                <pic:pic xmlns:pic="http://schemas.openxmlformats.org/drawingml/2006/picture">
+                  <pic:nvPicPr>
+                    <pic:cNvPr id="1" name=""/>
+                    <pic:cNvPicPr/>
+                  </pic:nvPicPr>
+                  <pic:blipFill>
+                    <a:blip r:embed="rId19"/>
+                    <a:stretch>
+                      <a:fillRect/>
+                    </a:stretch>
+                  </pic:blipFill>
+                  <pic:spPr>
+                    <a:xfrm>
+                      <a:off x="0" y="0"/>
+                      <a:ext cx="5943600" cy="5311140"/>
+                    </a:xfrm>
+                    <a:prstGeom prst="rect">
+                      <a:avLst/>
+                    </a:prstGeom>
+                  </pic:spPr>
+                </pic:pic>
+              </a:graphicData>
+            </a:graphic>
+          </wp:inline>
+        </w:drawing>
+      </w:r>
+    </w:p>
+    <w:p>
+      <w:pPr>
+        <w:jc w:val="both"/>
+      </w:pPr>
+    </w:p>
+    <w:p>
+      <w:pPr>
+        <w:pStyle w:val="Heading3"/>
+      </w:pPr>
+      <w:bookmarkStart w:id="22" w:name="_Toc2197709"/>
+      <w:r>
         <w:t>Select Event on Map</w:t>
       </w:r>
+      <w:bookmarkEnd w:id="22"/>
     </w:p>
     <w:p>
       <w:pPr>
@@ -5821,6 +6410,7 @@
           <w:color w:val="212121"/>
           <w:lang w:val="en-US"/>
         </w:rPr>
+        <w:lastRenderedPageBreak/>
         <w:t xml:space="preserve">Once initialized, all the event items are rendered onto the day view calendar in the right side, and afterwards onto the map, with the operation </w:t>
       </w:r>
       <m:oMath>
@@ -5916,7 +6506,6 @@
           <w:color w:val="212121"/>
           <w:lang w:val="en-US"/>
         </w:rPr>
-        <w:lastRenderedPageBreak/>
         <w:t xml:space="preserve">Lastly, the user requests an event information by clicking an event marker (a node) in the map. The GUI reacts to the click with </w:t>
       </w:r>
       <m:oMath>
@@ -6014,7 +6603,7 @@
                     <pic:cNvPicPr/>
                   </pic:nvPicPr>
                   <pic:blipFill>
-                    <a:blip r:embed="rId16"/>
+                    <a:blip r:embed="rId20"/>
                     <a:stretch>
                       <a:fillRect/>
                     </a:stretch>
@@ -6047,31 +6636,31 @@
       <w:pPr>
         <w:pStyle w:val="Heading2"/>
       </w:pPr>
-      <w:bookmarkStart w:id="19" w:name="_Toc1498358"/>
+      <w:bookmarkStart w:id="23" w:name="_Toc2197710"/>
       <w:r>
         <w:t>Web interface, database</w:t>
       </w:r>
-      <w:bookmarkEnd w:id="19"/>
+      <w:bookmarkEnd w:id="23"/>
     </w:p>
     <w:p>
       <w:pPr>
         <w:pStyle w:val="Heading1"/>
       </w:pPr>
-      <w:bookmarkStart w:id="20" w:name="_Toc1498359"/>
+      <w:bookmarkStart w:id="24" w:name="_Toc2197711"/>
       <w:r>
         <w:t>Section 3</w:t>
       </w:r>
-      <w:bookmarkEnd w:id="20"/>
+      <w:bookmarkEnd w:id="24"/>
     </w:p>
     <w:p>
       <w:pPr>
         <w:pStyle w:val="Heading2"/>
       </w:pPr>
-      <w:bookmarkStart w:id="21" w:name="_Toc1498360"/>
+      <w:bookmarkStart w:id="25" w:name="_Toc2197712"/>
       <w:r>
         <w:t>Implementation</w:t>
       </w:r>
-      <w:bookmarkEnd w:id="21"/>
+      <w:bookmarkEnd w:id="25"/>
     </w:p>
     <w:p>
       <w:r>
@@ -6083,32 +6672,19 @@
       </w:r>
     </w:p>
     <w:p>
-      <w:pPr>
+      <w:r>
         <w:rPr>
           <w:b/>
           <w:bCs/>
         </w:rPr>
-      </w:pPr>
-    </w:p>
-    <w:p>
-      <w:r>
-        <w:rPr>
-          <w:b/>
-          <w:bCs/>
-        </w:rPr>
         <w:t>GUI User (authentication interface)</w:t>
       </w:r>
     </w:p>
     <w:p>
       <w:pPr>
-        <w:pStyle w:val="PreformattedText"/>
-      </w:pPr>
-      <w:r>
-        <w:rPr>
-          <w:rFonts w:ascii="inherit" w:hAnsi="inherit"/>
-          <w:color w:val="212121"/>
-          <w:sz w:val="19"/>
-        </w:rPr>
+        <w:jc w:val="both"/>
+      </w:pPr>
+      <w:r>
         <w:t xml:space="preserve">The authentication interface is the first interface of the web app, which has the function of authenticating the user through the request of his credentials (email and password) in case of registered users, if the user is not registered in the application must create an account by providing his email and generating a password. The figure xxx shows the two options mentioned before, registered user and add account. </w:t>
       </w:r>
     </w:p>
@@ -6137,8 +6713,8 @@
         <w:lastRenderedPageBreak/>
         <w:drawing>
           <wp:inline distT="0" distB="0" distL="0" distR="0" wp14:anchorId="515D6FEE" wp14:editId="089BE398">
-            <wp:extent cx="4218940" cy="1522095"/>
-            <wp:effectExtent l="0" t="0" r="0" b="1905"/>
+            <wp:extent cx="4497697" cy="1622664"/>
+            <wp:effectExtent l="0" t="0" r="0" b="0"/>
             <wp:docPr id="8" name="Picture 8"/>
             <wp:cNvGraphicFramePr>
               <a:graphicFrameLocks xmlns:a="http://schemas.openxmlformats.org/drawingml/2006/main" noChangeAspect="1"/>
@@ -6153,7 +6729,7 @@
                     </pic:cNvPicPr>
                   </pic:nvPicPr>
                   <pic:blipFill>
-                    <a:blip r:embed="rId17" cstate="print">
+                    <a:blip r:embed="rId21" cstate="print">
                       <a:extLst>
                         <a:ext uri="{28A0092B-C50C-407E-A947-70E740481C1C}">
                           <a14:useLocalDpi xmlns:a14="http://schemas.microsoft.com/office/drawing/2010/main" val="0"/>
@@ -6168,7 +6744,7 @@
                   <pic:spPr bwMode="auto">
                     <a:xfrm>
                       <a:off x="0" y="0"/>
-                      <a:ext cx="4218940" cy="1522095"/>
+                      <a:ext cx="4512481" cy="1627998"/>
                     </a:xfrm>
                     <a:prstGeom prst="rect">
                       <a:avLst/>
@@ -6189,13 +6765,8 @@
     </w:p>
     <w:p>
       <w:pPr>
-        <w:rPr>
-          <w:b/>
-          <w:bCs/>
-        </w:rPr>
-      </w:pPr>
-    </w:p>
-    <w:p>
+        <w:jc w:val="both"/>
+      </w:pPr>
       <w:r>
         <w:t>In the figure xxx, is illustrated the dialog form to submit the email and password for registered user or to add a new account and the button Sign in, which permit to access to the main page and load the configuration and events data of the user in the web app.</w:t>
       </w:r>
@@ -6232,7 +6803,7 @@
                     </pic:cNvPicPr>
                   </pic:nvPicPr>
                   <pic:blipFill>
-                    <a:blip r:embed="rId18" cstate="print">
+                    <a:blip r:embed="rId22" cstate="print">
                       <a:extLst>
                         <a:ext uri="{28A0092B-C50C-407E-A947-70E740481C1C}">
                           <a14:useLocalDpi xmlns:a14="http://schemas.microsoft.com/office/drawing/2010/main" val="0"/>
@@ -6329,7 +6900,7 @@
         <w:lastRenderedPageBreak/>
         <w:drawing>
           <wp:inline distT="0" distB="0" distL="0" distR="0" wp14:anchorId="6EC6F95B" wp14:editId="62590813">
-            <wp:extent cx="4039870" cy="2783840"/>
+            <wp:extent cx="4878320" cy="3361609"/>
             <wp:effectExtent l="0" t="0" r="0" b="0"/>
             <wp:docPr id="6" name="Picture 6"/>
             <wp:cNvGraphicFramePr>
@@ -6345,7 +6916,7 @@
                     </pic:cNvPicPr>
                   </pic:nvPicPr>
                   <pic:blipFill>
-                    <a:blip r:embed="rId19" cstate="print">
+                    <a:blip r:embed="rId23" cstate="print">
                       <a:extLst>
                         <a:ext uri="{28A0092B-C50C-407E-A947-70E740481C1C}">
                           <a14:useLocalDpi xmlns:a14="http://schemas.microsoft.com/office/drawing/2010/main" val="0"/>
@@ -6360,7 +6931,7 @@
                   <pic:spPr bwMode="auto">
                     <a:xfrm>
                       <a:off x="0" y="0"/>
-                      <a:ext cx="4039870" cy="2783840"/>
+                      <a:ext cx="4882838" cy="3364723"/>
                     </a:xfrm>
                     <a:prstGeom prst="rect">
                       <a:avLst/>
@@ -6410,21 +6981,19 @@
       <w:pPr>
         <w:pStyle w:val="Heading3"/>
       </w:pPr>
-      <w:bookmarkStart w:id="22" w:name="_Toc1498362"/>
+      <w:bookmarkStart w:id="26" w:name="_Toc2197713"/>
       <w:r>
         <w:t>Used tools</w:t>
       </w:r>
-      <w:bookmarkEnd w:id="22"/>
+      <w:bookmarkEnd w:id="26"/>
     </w:p>
     <w:p>
       <w:pPr>
         <w:pStyle w:val="Heading4"/>
       </w:pPr>
-      <w:bookmarkStart w:id="23" w:name="_Toc1498363"/>
       <w:r>
         <w:t>Front end tools</w:t>
       </w:r>
-      <w:bookmarkEnd w:id="23"/>
     </w:p>
     <w:p>
       <w:r>
@@ -6447,11 +7016,9 @@
       <w:pPr>
         <w:pStyle w:val="Heading4"/>
       </w:pPr>
-      <w:bookmarkStart w:id="24" w:name="_Toc1498364"/>
       <w:r>
         <w:t>Back end tools</w:t>
       </w:r>
-      <w:bookmarkEnd w:id="24"/>
     </w:p>
     <w:p>
       <w:r>
@@ -6485,19 +7052,21 @@
       <w:pPr>
         <w:pStyle w:val="Heading2"/>
       </w:pPr>
+      <w:bookmarkStart w:id="27" w:name="_Toc2197714"/>
       <w:r>
         <w:t>Testing</w:t>
       </w:r>
+      <w:bookmarkEnd w:id="27"/>
     </w:p>
     <w:p>
       <w:pPr>
         <w:pStyle w:val="Heading1"/>
       </w:pPr>
-      <w:bookmarkStart w:id="25" w:name="_Toc1498365"/>
+      <w:bookmarkStart w:id="28" w:name="_Toc2197715"/>
       <w:r>
         <w:t>Conclusion and future work</w:t>
       </w:r>
-      <w:bookmarkEnd w:id="25"/>
+      <w:bookmarkEnd w:id="28"/>
     </w:p>
     <w:p>
       <w:pPr>
@@ -7616,7 +8185,6 @@
   <w:style w:type="character" w:default="1" w:styleId="DefaultParagraphFont">
     <w:name w:val="Default Paragraph Font"/>
     <w:uiPriority w:val="1"/>
-    <w:semiHidden/>
     <w:unhideWhenUsed/>
   </w:style>
   <w:style w:type="table" w:default="1" w:styleId="TableNormal">
@@ -7826,6 +8394,34 @@
       <w:sz w:val="20"/>
       <w:szCs w:val="20"/>
       <w:lang w:eastAsia="zh-CN" w:bidi="hi-IN"/>
+    </w:rPr>
+  </w:style>
+  <w:style w:type="character" w:styleId="UnresolvedMention">
+    <w:name w:val="Unresolved Mention"/>
+    <w:basedOn w:val="DefaultParagraphFont"/>
+    <w:uiPriority w:val="99"/>
+    <w:semiHidden/>
+    <w:unhideWhenUsed/>
+    <w:rsid w:val="008335EF"/>
+    <w:rPr>
+      <w:color w:val="605E5C"/>
+      <w:shd w:val="clear" w:color="auto" w:fill="E1DFDD"/>
+    </w:rPr>
+  </w:style>
+  <w:style w:type="paragraph" w:styleId="NormalWeb">
+    <w:name w:val="Normal (Web)"/>
+    <w:basedOn w:val="Normal"/>
+    <w:uiPriority w:val="99"/>
+    <w:semiHidden/>
+    <w:unhideWhenUsed/>
+    <w:rsid w:val="00B5506E"/>
+    <w:pPr>
+      <w:spacing w:before="100" w:beforeAutospacing="1" w:after="100" w:afterAutospacing="1" w:line="240" w:lineRule="auto"/>
+    </w:pPr>
+    <w:rPr>
+      <w:rFonts w:ascii="Times New Roman" w:eastAsiaTheme="minorEastAsia" w:hAnsi="Times New Roman" w:cs="Times New Roman"/>
+      <w:sz w:val="24"/>
+      <w:szCs w:val="24"/>
     </w:rPr>
   </w:style>
 </w:styles>
@@ -8131,7 +8727,7 @@
 </file>
 
 <file path=customXml/itemProps1.xml><?xml version="1.0" encoding="utf-8"?>
-<ds:datastoreItem xmlns:ds="http://schemas.openxmlformats.org/officeDocument/2006/customXml" ds:itemID="{D13D9B81-77C7-460A-BD14-36B51148D730}">
+<ds:datastoreItem xmlns:ds="http://schemas.openxmlformats.org/officeDocument/2006/customXml" ds:itemID="{DFBFE1B3-CFC8-4664-B194-710C92BF2260}">
   <ds:schemaRefs>
     <ds:schemaRef ds:uri="http://schemas.openxmlformats.org/officeDocument/2006/bibliography"/>
   </ds:schemaRefs>

</xml_diff>

<commit_message>
creation of eventNodes complete code cleaning on settings.js, maps.html event time fix on calendar popups
</commit_message>
<xml_diff>
--- a/docs/Docs.docx
+++ b/docs/Docs.docx
@@ -16,7 +16,7 @@
       <w:pPr>
         <w:pStyle w:val="Heading1"/>
       </w:pPr>
-      <w:bookmarkStart w:id="0" w:name="_Toc2197689"/>
+      <w:bookmarkStart w:id="0" w:name="_Toc2197716"/>
       <w:r>
         <w:lastRenderedPageBreak/>
         <w:t>Introduction</w:t>
@@ -160,6 +160,8 @@
       <w:r>
         <w:br w:type="page"/>
       </w:r>
+      <w:bookmarkStart w:id="1" w:name="_GoBack"/>
+      <w:bookmarkEnd w:id="1"/>
     </w:p>
     <w:sdt>
       <w:sdtPr>
@@ -226,7 +228,7 @@
             </w:rPr>
             <w:fldChar w:fldCharType="separate"/>
           </w:r>
-          <w:hyperlink w:anchor="_Toc2197689" w:history="1">
+          <w:hyperlink w:anchor="_Toc2197716" w:history="1">
             <w:r>
               <w:rPr>
                 <w:rStyle w:val="Hyperlink"/>
@@ -253,7 +255,7 @@
                 <w:noProof/>
                 <w:webHidden/>
               </w:rPr>
-              <w:instrText xml:space="preserve"> PAGEREF _Toc2197689 \h </w:instrText>
+              <w:instrText xml:space="preserve"> PAGEREF _Toc2197716 \h </w:instrText>
             </w:r>
             <w:r>
               <w:rPr>
@@ -295,7 +297,7 @@
               <w:noProof/>
             </w:rPr>
           </w:pPr>
-          <w:hyperlink w:anchor="_Toc2197690" w:history="1">
+          <w:hyperlink w:anchor="_Toc2197717" w:history="1">
             <w:r>
               <w:rPr>
                 <w:rStyle w:val="Hyperlink"/>
@@ -322,7 +324,7 @@
                 <w:noProof/>
                 <w:webHidden/>
               </w:rPr>
-              <w:instrText xml:space="preserve"> PAGEREF _Toc2197690 \h </w:instrText>
+              <w:instrText xml:space="preserve"> PAGEREF _Toc2197717 \h </w:instrText>
             </w:r>
             <w:r>
               <w:rPr>
@@ -364,7 +366,7 @@
               <w:noProof/>
             </w:rPr>
           </w:pPr>
-          <w:hyperlink w:anchor="_Toc2197691" w:history="1">
+          <w:hyperlink w:anchor="_Toc2197718" w:history="1">
             <w:r>
               <w:rPr>
                 <w:rStyle w:val="Hyperlink"/>
@@ -391,7 +393,7 @@
                 <w:noProof/>
                 <w:webHidden/>
               </w:rPr>
-              <w:instrText xml:space="preserve"> PAGEREF _Toc2197691 \h </w:instrText>
+              <w:instrText xml:space="preserve"> PAGEREF _Toc2197718 \h </w:instrText>
             </w:r>
             <w:r>
               <w:rPr>
@@ -433,7 +435,7 @@
               <w:noProof/>
             </w:rPr>
           </w:pPr>
-          <w:hyperlink w:anchor="_Toc2197692" w:history="1">
+          <w:hyperlink w:anchor="_Toc2197719" w:history="1">
             <w:r>
               <w:rPr>
                 <w:rStyle w:val="Hyperlink"/>
@@ -460,7 +462,7 @@
                 <w:noProof/>
                 <w:webHidden/>
               </w:rPr>
-              <w:instrText xml:space="preserve"> PAGEREF _Toc2197692 \h </w:instrText>
+              <w:instrText xml:space="preserve"> PAGEREF _Toc2197719 \h </w:instrText>
             </w:r>
             <w:r>
               <w:rPr>
@@ -502,7 +504,7 @@
               <w:noProof/>
             </w:rPr>
           </w:pPr>
-          <w:hyperlink w:anchor="_Toc2197693" w:history="1">
+          <w:hyperlink w:anchor="_Toc2197720" w:history="1">
             <w:r>
               <w:rPr>
                 <w:rStyle w:val="Hyperlink"/>
@@ -529,7 +531,7 @@
                 <w:noProof/>
                 <w:webHidden/>
               </w:rPr>
-              <w:instrText xml:space="preserve"> PAGEREF _Toc2197693 \h </w:instrText>
+              <w:instrText xml:space="preserve"> PAGEREF _Toc2197720 \h </w:instrText>
             </w:r>
             <w:r>
               <w:rPr>
@@ -571,7 +573,7 @@
               <w:noProof/>
             </w:rPr>
           </w:pPr>
-          <w:hyperlink w:anchor="_Toc2197694" w:history="1">
+          <w:hyperlink w:anchor="_Toc2197721" w:history="1">
             <w:r>
               <w:rPr>
                 <w:rStyle w:val="Hyperlink"/>
@@ -598,7 +600,7 @@
                 <w:noProof/>
                 <w:webHidden/>
               </w:rPr>
-              <w:instrText xml:space="preserve"> PAGEREF _Toc2197694 \h </w:instrText>
+              <w:instrText xml:space="preserve"> PAGEREF _Toc2197721 \h </w:instrText>
             </w:r>
             <w:r>
               <w:rPr>
@@ -640,7 +642,7 @@
               <w:noProof/>
             </w:rPr>
           </w:pPr>
-          <w:hyperlink w:anchor="_Toc2197695" w:history="1">
+          <w:hyperlink w:anchor="_Toc2197722" w:history="1">
             <w:r>
               <w:rPr>
                 <w:rStyle w:val="Hyperlink"/>
@@ -667,7 +669,76 @@
                 <w:noProof/>
                 <w:webHidden/>
               </w:rPr>
-              <w:instrText xml:space="preserve"> PAGEREF _Toc2197695 \h </w:instrText>
+              <w:instrText xml:space="preserve"> PAGEREF _Toc2197722 \h </w:instrText>
+            </w:r>
+            <w:r>
+              <w:rPr>
+                <w:noProof/>
+                <w:webHidden/>
+              </w:rPr>
+            </w:r>
+            <w:r>
+              <w:rPr>
+                <w:noProof/>
+                <w:webHidden/>
+              </w:rPr>
+              <w:fldChar w:fldCharType="separate"/>
+            </w:r>
+            <w:r>
+              <w:rPr>
+                <w:noProof/>
+                <w:webHidden/>
+              </w:rPr>
+              <w:t>6</w:t>
+            </w:r>
+            <w:r>
+              <w:rPr>
+                <w:noProof/>
+                <w:webHidden/>
+              </w:rPr>
+              <w:fldChar w:fldCharType="end"/>
+            </w:r>
+          </w:hyperlink>
+        </w:p>
+        <w:p>
+          <w:pPr>
+            <w:pStyle w:val="TOC3"/>
+            <w:tabs>
+              <w:tab w:val="right" w:leader="dot" w:pos="9350"/>
+            </w:tabs>
+            <w:rPr>
+              <w:rFonts w:eastAsiaTheme="minorEastAsia"/>
+              <w:noProof/>
+            </w:rPr>
+          </w:pPr>
+          <w:hyperlink w:anchor="_Toc2197723" w:history="1">
+            <w:r>
+              <w:rPr>
+                <w:rStyle w:val="Hyperlink"/>
+                <w:noProof/>
+              </w:rPr>
+              <w:t>Verdict</w:t>
+            </w:r>
+            <w:r>
+              <w:rPr>
+                <w:noProof/>
+                <w:webHidden/>
+              </w:rPr>
+              <w:tab/>
+            </w:r>
+            <w:r>
+              <w:rPr>
+                <w:noProof/>
+                <w:webHidden/>
+              </w:rPr>
+              <w:fldChar w:fldCharType="begin"/>
+            </w:r>
+            <w:r>
+              <w:rPr>
+                <w:noProof/>
+                <w:webHidden/>
+              </w:rPr>
+              <w:instrText xml:space="preserve"> PAGEREF _Toc2197723 \h </w:instrText>
             </w:r>
             <w:r>
               <w:rPr>
@@ -709,7 +780,7 @@
               <w:noProof/>
             </w:rPr>
           </w:pPr>
-          <w:hyperlink w:anchor="_Toc2197696" w:history="1">
+          <w:hyperlink w:anchor="_Toc2197724" w:history="1">
             <w:r>
               <w:rPr>
                 <w:rStyle w:val="Hyperlink"/>
@@ -736,7 +807,7 @@
                 <w:noProof/>
                 <w:webHidden/>
               </w:rPr>
-              <w:instrText xml:space="preserve"> PAGEREF _Toc2197696 \h </w:instrText>
+              <w:instrText xml:space="preserve"> PAGEREF _Toc2197724 \h </w:instrText>
             </w:r>
             <w:r>
               <w:rPr>
@@ -778,7 +849,7 @@
               <w:noProof/>
             </w:rPr>
           </w:pPr>
-          <w:hyperlink w:anchor="_Toc2197697" w:history="1">
+          <w:hyperlink w:anchor="_Toc2197725" w:history="1">
             <w:r>
               <w:rPr>
                 <w:rStyle w:val="Hyperlink"/>
@@ -806,7 +877,7 @@
                 <w:noProof/>
                 <w:webHidden/>
               </w:rPr>
-              <w:instrText xml:space="preserve"> PAGEREF _Toc2197697 \h </w:instrText>
+              <w:instrText xml:space="preserve"> PAGEREF _Toc2197725 \h </w:instrText>
             </w:r>
             <w:r>
               <w:rPr>
@@ -848,7 +919,7 @@
               <w:noProof/>
             </w:rPr>
           </w:pPr>
-          <w:hyperlink w:anchor="_Toc2197698" w:history="1">
+          <w:hyperlink w:anchor="_Toc2197726" w:history="1">
             <w:r>
               <w:rPr>
                 <w:rStyle w:val="Hyperlink"/>
@@ -875,7 +946,7 @@
                 <w:noProof/>
                 <w:webHidden/>
               </w:rPr>
-              <w:instrText xml:space="preserve"> PAGEREF _Toc2197698 \h </w:instrText>
+              <w:instrText xml:space="preserve"> PAGEREF _Toc2197726 \h </w:instrText>
             </w:r>
             <w:r>
               <w:rPr>
@@ -917,7 +988,7 @@
               <w:noProof/>
             </w:rPr>
           </w:pPr>
-          <w:hyperlink w:anchor="_Toc2197699" w:history="1">
+          <w:hyperlink w:anchor="_Toc2197727" w:history="1">
             <w:r>
               <w:rPr>
                 <w:rStyle w:val="Hyperlink"/>
@@ -944,7 +1015,7 @@
                 <w:noProof/>
                 <w:webHidden/>
               </w:rPr>
-              <w:instrText xml:space="preserve"> PAGEREF _Toc2197699 \h </w:instrText>
+              <w:instrText xml:space="preserve"> PAGEREF _Toc2197727 \h </w:instrText>
             </w:r>
             <w:r>
               <w:rPr>
@@ -986,7 +1057,7 @@
               <w:noProof/>
             </w:rPr>
           </w:pPr>
-          <w:hyperlink w:anchor="_Toc2197700" w:history="1">
+          <w:hyperlink w:anchor="_Toc2197728" w:history="1">
             <w:r>
               <w:rPr>
                 <w:rStyle w:val="Hyperlink"/>
@@ -1013,7 +1084,7 @@
                 <w:noProof/>
                 <w:webHidden/>
               </w:rPr>
-              <w:instrText xml:space="preserve"> PAGEREF _Toc2197700 \h </w:instrText>
+              <w:instrText xml:space="preserve"> PAGEREF _Toc2197728 \h </w:instrText>
             </w:r>
             <w:r>
               <w:rPr>
@@ -1055,7 +1126,7 @@
               <w:noProof/>
             </w:rPr>
           </w:pPr>
-          <w:hyperlink w:anchor="_Toc2197701" w:history="1">
+          <w:hyperlink w:anchor="_Toc2197729" w:history="1">
             <w:r>
               <w:rPr>
                 <w:rStyle w:val="Hyperlink"/>
@@ -1082,7 +1153,7 @@
                 <w:noProof/>
                 <w:webHidden/>
               </w:rPr>
-              <w:instrText xml:space="preserve"> PAGEREF _Toc2197701 \h </w:instrText>
+              <w:instrText xml:space="preserve"> PAGEREF _Toc2197729 \h </w:instrText>
             </w:r>
             <w:r>
               <w:rPr>
@@ -1124,7 +1195,7 @@
               <w:noProof/>
             </w:rPr>
           </w:pPr>
-          <w:hyperlink w:anchor="_Toc2197702" w:history="1">
+          <w:hyperlink w:anchor="_Toc2197730" w:history="1">
             <w:r>
               <w:rPr>
                 <w:rStyle w:val="Hyperlink"/>
@@ -1152,7 +1223,7 @@
                 <w:noProof/>
                 <w:webHidden/>
               </w:rPr>
-              <w:instrText xml:space="preserve"> PAGEREF _Toc2197702 \h </w:instrText>
+              <w:instrText xml:space="preserve"> PAGEREF _Toc2197730 \h </w:instrText>
             </w:r>
             <w:r>
               <w:rPr>
@@ -1194,7 +1265,7 @@
               <w:noProof/>
             </w:rPr>
           </w:pPr>
-          <w:hyperlink w:anchor="_Toc2197703" w:history="1">
+          <w:hyperlink w:anchor="_Toc2197731" w:history="1">
             <w:r>
               <w:rPr>
                 <w:rStyle w:val="Hyperlink"/>
@@ -1221,7 +1292,7 @@
                 <w:noProof/>
                 <w:webHidden/>
               </w:rPr>
-              <w:instrText xml:space="preserve"> PAGEREF _Toc2197703 \h </w:instrText>
+              <w:instrText xml:space="preserve"> PAGEREF _Toc2197731 \h </w:instrText>
             </w:r>
             <w:r>
               <w:rPr>
@@ -1263,7 +1334,7 @@
               <w:noProof/>
             </w:rPr>
           </w:pPr>
-          <w:hyperlink w:anchor="_Toc2197704" w:history="1">
+          <w:hyperlink w:anchor="_Toc2197732" w:history="1">
             <w:r>
               <w:rPr>
                 <w:rStyle w:val="Hyperlink"/>
@@ -1290,7 +1361,7 @@
                 <w:noProof/>
                 <w:webHidden/>
               </w:rPr>
-              <w:instrText xml:space="preserve"> PAGEREF _Toc2197704 \h </w:instrText>
+              <w:instrText xml:space="preserve"> PAGEREF _Toc2197732 \h </w:instrText>
             </w:r>
             <w:r>
               <w:rPr>
@@ -1332,7 +1403,7 @@
               <w:noProof/>
             </w:rPr>
           </w:pPr>
-          <w:hyperlink w:anchor="_Toc2197705" w:history="1">
+          <w:hyperlink w:anchor="_Toc2197733" w:history="1">
             <w:r>
               <w:rPr>
                 <w:rStyle w:val="Hyperlink"/>
@@ -1359,7 +1430,7 @@
                 <w:noProof/>
                 <w:webHidden/>
               </w:rPr>
-              <w:instrText xml:space="preserve"> PAGEREF _Toc2197705 \h </w:instrText>
+              <w:instrText xml:space="preserve"> PAGEREF _Toc2197733 \h </w:instrText>
             </w:r>
             <w:r>
               <w:rPr>
@@ -1401,7 +1472,7 @@
               <w:noProof/>
             </w:rPr>
           </w:pPr>
-          <w:hyperlink w:anchor="_Toc2197706" w:history="1">
+          <w:hyperlink w:anchor="_Toc2197734" w:history="1">
             <w:r>
               <w:rPr>
                 <w:rStyle w:val="Hyperlink"/>
@@ -1428,7 +1499,7 @@
                 <w:noProof/>
                 <w:webHidden/>
               </w:rPr>
-              <w:instrText xml:space="preserve"> PAGEREF _Toc2197706 \h </w:instrText>
+              <w:instrText xml:space="preserve"> PAGEREF _Toc2197734 \h </w:instrText>
             </w:r>
             <w:r>
               <w:rPr>
@@ -1470,7 +1541,7 @@
               <w:noProof/>
             </w:rPr>
           </w:pPr>
-          <w:hyperlink w:anchor="_Toc2197707" w:history="1">
+          <w:hyperlink w:anchor="_Toc2197735" w:history="1">
             <w:r>
               <w:rPr>
                 <w:rStyle w:val="Hyperlink"/>
@@ -1497,7 +1568,7 @@
                 <w:noProof/>
                 <w:webHidden/>
               </w:rPr>
-              <w:instrText xml:space="preserve"> PAGEREF _Toc2197707 \h </w:instrText>
+              <w:instrText xml:space="preserve"> PAGEREF _Toc2197735 \h </w:instrText>
             </w:r>
             <w:r>
               <w:rPr>
@@ -1539,7 +1610,7 @@
               <w:noProof/>
             </w:rPr>
           </w:pPr>
-          <w:hyperlink w:anchor="_Toc2197708" w:history="1">
+          <w:hyperlink w:anchor="_Toc2197736" w:history="1">
             <w:r>
               <w:rPr>
                 <w:rStyle w:val="Hyperlink"/>
@@ -1566,7 +1637,7 @@
                 <w:noProof/>
                 <w:webHidden/>
               </w:rPr>
-              <w:instrText xml:space="preserve"> PAGEREF _Toc2197708 \h </w:instrText>
+              <w:instrText xml:space="preserve"> PAGEREF _Toc2197736 \h </w:instrText>
             </w:r>
             <w:r>
               <w:rPr>
@@ -1608,7 +1679,7 @@
               <w:noProof/>
             </w:rPr>
           </w:pPr>
-          <w:hyperlink w:anchor="_Toc2197709" w:history="1">
+          <w:hyperlink w:anchor="_Toc2197737" w:history="1">
             <w:r>
               <w:rPr>
                 <w:rStyle w:val="Hyperlink"/>
@@ -1635,7 +1706,7 @@
                 <w:noProof/>
                 <w:webHidden/>
               </w:rPr>
-              <w:instrText xml:space="preserve"> PAGEREF _Toc2197709 \h </w:instrText>
+              <w:instrText xml:space="preserve"> PAGEREF _Toc2197737 \h </w:instrText>
             </w:r>
             <w:r>
               <w:rPr>
@@ -1677,7 +1748,7 @@
               <w:noProof/>
             </w:rPr>
           </w:pPr>
-          <w:hyperlink w:anchor="_Toc2197710" w:history="1">
+          <w:hyperlink w:anchor="_Toc2197738" w:history="1">
             <w:r>
               <w:rPr>
                 <w:rStyle w:val="Hyperlink"/>
@@ -1704,7 +1775,7 @@
                 <w:noProof/>
                 <w:webHidden/>
               </w:rPr>
-              <w:instrText xml:space="preserve"> PAGEREF _Toc2197710 \h </w:instrText>
+              <w:instrText xml:space="preserve"> PAGEREF _Toc2197738 \h </w:instrText>
             </w:r>
             <w:r>
               <w:rPr>
@@ -1746,7 +1817,7 @@
               <w:noProof/>
             </w:rPr>
           </w:pPr>
-          <w:hyperlink w:anchor="_Toc2197711" w:history="1">
+          <w:hyperlink w:anchor="_Toc2197739" w:history="1">
             <w:r>
               <w:rPr>
                 <w:rStyle w:val="Hyperlink"/>
@@ -1773,7 +1844,7 @@
                 <w:noProof/>
                 <w:webHidden/>
               </w:rPr>
-              <w:instrText xml:space="preserve"> PAGEREF _Toc2197711 \h </w:instrText>
+              <w:instrText xml:space="preserve"> PAGEREF _Toc2197739 \h </w:instrText>
             </w:r>
             <w:r>
               <w:rPr>
@@ -1815,7 +1886,7 @@
               <w:noProof/>
             </w:rPr>
           </w:pPr>
-          <w:hyperlink w:anchor="_Toc2197712" w:history="1">
+          <w:hyperlink w:anchor="_Toc2197740" w:history="1">
             <w:r>
               <w:rPr>
                 <w:rStyle w:val="Hyperlink"/>
@@ -1842,7 +1913,7 @@
                 <w:noProof/>
                 <w:webHidden/>
               </w:rPr>
-              <w:instrText xml:space="preserve"> PAGEREF _Toc2197712 \h </w:instrText>
+              <w:instrText xml:space="preserve"> PAGEREF _Toc2197740 \h </w:instrText>
             </w:r>
             <w:r>
               <w:rPr>
@@ -1884,7 +1955,7 @@
               <w:noProof/>
             </w:rPr>
           </w:pPr>
-          <w:hyperlink w:anchor="_Toc2197713" w:history="1">
+          <w:hyperlink w:anchor="_Toc2197741" w:history="1">
             <w:r>
               <w:rPr>
                 <w:rStyle w:val="Hyperlink"/>
@@ -1911,7 +1982,7 @@
                 <w:noProof/>
                 <w:webHidden/>
               </w:rPr>
-              <w:instrText xml:space="preserve"> PAGEREF _Toc2197713 \h </w:instrText>
+              <w:instrText xml:space="preserve"> PAGEREF _Toc2197741 \h </w:instrText>
             </w:r>
             <w:r>
               <w:rPr>
@@ -1953,7 +2024,7 @@
               <w:noProof/>
             </w:rPr>
           </w:pPr>
-          <w:hyperlink w:anchor="_Toc2197714" w:history="1">
+          <w:hyperlink w:anchor="_Toc2197742" w:history="1">
             <w:r>
               <w:rPr>
                 <w:rStyle w:val="Hyperlink"/>
@@ -1980,7 +2051,7 @@
                 <w:noProof/>
                 <w:webHidden/>
               </w:rPr>
-              <w:instrText xml:space="preserve"> PAGEREF _Toc2197714 \h </w:instrText>
+              <w:instrText xml:space="preserve"> PAGEREF _Toc2197742 \h </w:instrText>
             </w:r>
             <w:r>
               <w:rPr>
@@ -2022,7 +2093,7 @@
               <w:noProof/>
             </w:rPr>
           </w:pPr>
-          <w:hyperlink w:anchor="_Toc2197715" w:history="1">
+          <w:hyperlink w:anchor="_Toc2197743" w:history="1">
             <w:r>
               <w:rPr>
                 <w:rStyle w:val="Hyperlink"/>
@@ -2049,7 +2120,7 @@
                 <w:noProof/>
                 <w:webHidden/>
               </w:rPr>
-              <w:instrText xml:space="preserve"> PAGEREF _Toc2197715 \h </w:instrText>
+              <w:instrText xml:space="preserve"> PAGEREF _Toc2197743 \h </w:instrText>
             </w:r>
             <w:r>
               <w:rPr>
@@ -2116,12 +2187,12 @@
       <w:pPr>
         <w:pStyle w:val="Heading1"/>
       </w:pPr>
-      <w:bookmarkStart w:id="1" w:name="_Toc2197690"/>
+      <w:bookmarkStart w:id="2" w:name="_Toc2197717"/>
       <w:r>
         <w:lastRenderedPageBreak/>
         <w:t>App Overview</w:t>
       </w:r>
-      <w:bookmarkEnd w:id="1"/>
+      <w:bookmarkEnd w:id="2"/>
     </w:p>
     <w:p>
       <w:pPr>
@@ -2355,11 +2426,11 @@
       <w:pPr>
         <w:pStyle w:val="Heading2"/>
       </w:pPr>
-      <w:bookmarkStart w:id="2" w:name="_Toc2197691"/>
+      <w:bookmarkStart w:id="3" w:name="_Toc2197718"/>
       <w:r>
         <w:t>The idea</w:t>
       </w:r>
-      <w:bookmarkEnd w:id="2"/>
+      <w:bookmarkEnd w:id="3"/>
     </w:p>
     <w:p>
       <w:pPr>
@@ -2543,11 +2614,11 @@
       <w:pPr>
         <w:pStyle w:val="Heading3"/>
       </w:pPr>
-      <w:bookmarkStart w:id="3" w:name="_Toc2197692"/>
+      <w:bookmarkStart w:id="4" w:name="_Toc2197719"/>
       <w:r>
         <w:t>Who would want to use Smart Commute?</w:t>
       </w:r>
-      <w:bookmarkEnd w:id="3"/>
+      <w:bookmarkEnd w:id="4"/>
     </w:p>
     <w:p>
       <w:pPr>
@@ -2562,11 +2633,11 @@
         <w:pStyle w:val="Heading3"/>
         <w:jc w:val="both"/>
       </w:pPr>
-      <w:bookmarkStart w:id="4" w:name="_Toc2197693"/>
+      <w:bookmarkStart w:id="5" w:name="_Toc2197720"/>
       <w:r>
         <w:t>Why would they want to use it?</w:t>
       </w:r>
-      <w:bookmarkEnd w:id="4"/>
+      <w:bookmarkEnd w:id="5"/>
     </w:p>
     <w:p>
       <w:pPr>
@@ -2587,11 +2658,11 @@
         <w:pStyle w:val="Heading3"/>
         <w:jc w:val="both"/>
       </w:pPr>
-      <w:bookmarkStart w:id="5" w:name="_Toc2197694"/>
+      <w:bookmarkStart w:id="6" w:name="_Toc2197721"/>
       <w:r>
         <w:t>What are they looking for?</w:t>
       </w:r>
-      <w:bookmarkEnd w:id="5"/>
+      <w:bookmarkEnd w:id="6"/>
     </w:p>
     <w:p>
       <w:pPr>
@@ -2606,11 +2677,11 @@
         <w:pStyle w:val="Heading3"/>
         <w:jc w:val="both"/>
       </w:pPr>
-      <w:bookmarkStart w:id="6" w:name="_Toc2197695"/>
+      <w:bookmarkStart w:id="7" w:name="_Toc2197722"/>
       <w:r>
         <w:t>How does Smart Commute provide the utilities that solve their problems?</w:t>
       </w:r>
-      <w:bookmarkEnd w:id="6"/>
+      <w:bookmarkEnd w:id="7"/>
     </w:p>
     <w:p>
       <w:pPr>
@@ -2624,12 +2695,12 @@
       <w:pPr>
         <w:pStyle w:val="Heading3"/>
       </w:pPr>
-      <w:bookmarkStart w:id="7" w:name="_GoBack"/>
+      <w:bookmarkStart w:id="8" w:name="_Toc2197723"/>
       <w:r>
         <w:t>Verdict</w:t>
       </w:r>
-    </w:p>
-    <w:bookmarkEnd w:id="7"/>
+      <w:bookmarkEnd w:id="8"/>
+    </w:p>
     <w:p>
       <w:pPr>
         <w:jc w:val="both"/>
@@ -2690,11 +2761,11 @@
       <w:pPr>
         <w:pStyle w:val="Heading2"/>
       </w:pPr>
-      <w:bookmarkStart w:id="8" w:name="_Toc2197696"/>
+      <w:bookmarkStart w:id="9" w:name="_Toc2197724"/>
       <w:r>
         <w:t>Objective</w:t>
       </w:r>
-      <w:bookmarkEnd w:id="8"/>
+      <w:bookmarkEnd w:id="9"/>
     </w:p>
     <w:p>
       <w:pPr>
@@ -2718,25 +2789,25 @@
       <w:pPr>
         <w:pStyle w:val="Heading2"/>
       </w:pPr>
-      <w:bookmarkStart w:id="9" w:name="_Toc2197697"/>
+      <w:bookmarkStart w:id="10" w:name="_Toc2197725"/>
       <w:r>
         <w:rPr>
           <w:highlight w:val="yellow"/>
         </w:rPr>
         <w:t>Requirements</w:t>
       </w:r>
-      <w:bookmarkEnd w:id="9"/>
+      <w:bookmarkEnd w:id="10"/>
     </w:p>
     <w:p/>
     <w:p>
       <w:pPr>
         <w:pStyle w:val="Heading3"/>
       </w:pPr>
-      <w:bookmarkStart w:id="10" w:name="_Toc2197698"/>
+      <w:bookmarkStart w:id="11" w:name="_Toc2197726"/>
       <w:r>
         <w:t>Use case diagram</w:t>
       </w:r>
-      <w:bookmarkEnd w:id="10"/>
+      <w:bookmarkEnd w:id="11"/>
     </w:p>
     <w:p>
       <w:pPr>
@@ -3226,11 +3297,11 @@
       <w:pPr>
         <w:pStyle w:val="Heading2"/>
       </w:pPr>
-      <w:bookmarkStart w:id="11" w:name="_Toc2197699"/>
+      <w:bookmarkStart w:id="12" w:name="_Toc2197727"/>
       <w:r>
         <w:t>System architecture</w:t>
       </w:r>
-      <w:bookmarkEnd w:id="11"/>
+      <w:bookmarkEnd w:id="12"/>
     </w:p>
     <w:p>
       <w:pPr>
@@ -3362,12 +3433,12 @@
       <w:pPr>
         <w:pStyle w:val="Heading1"/>
       </w:pPr>
-      <w:bookmarkStart w:id="12" w:name="_Toc2197700"/>
+      <w:bookmarkStart w:id="13" w:name="_Toc2197728"/>
       <w:r>
         <w:lastRenderedPageBreak/>
         <w:t>Section 2: App design</w:t>
       </w:r>
-      <w:bookmarkEnd w:id="12"/>
+      <w:bookmarkEnd w:id="13"/>
     </w:p>
     <w:p>
       <w:pPr>
@@ -3378,14 +3449,14 @@
       <w:pPr>
         <w:pStyle w:val="Heading2"/>
       </w:pPr>
-      <w:bookmarkStart w:id="13" w:name="_Toc2197701"/>
+      <w:bookmarkStart w:id="14" w:name="_Toc2197729"/>
       <w:r>
         <w:t>Entity relationship diagram</w:t>
       </w:r>
       <w:r>
         <w:t>s</w:t>
       </w:r>
-      <w:bookmarkEnd w:id="13"/>
+      <w:bookmarkEnd w:id="14"/>
     </w:p>
     <w:p>
       <w:pPr>
@@ -3405,24 +3476,24 @@
       <w:pPr>
         <w:pStyle w:val="Heading3"/>
       </w:pPr>
-      <w:bookmarkStart w:id="14" w:name="_Toc2197702"/>
+      <w:bookmarkStart w:id="15" w:name="_Toc2197730"/>
       <w:r>
         <w:rPr>
           <w:highlight w:val="yellow"/>
         </w:rPr>
         <w:t>High Level Class Diagram</w:t>
       </w:r>
-      <w:bookmarkEnd w:id="14"/>
+      <w:bookmarkEnd w:id="15"/>
     </w:p>
     <w:p>
       <w:pPr>
         <w:pStyle w:val="Heading3"/>
       </w:pPr>
-      <w:bookmarkStart w:id="15" w:name="_Toc2197703"/>
+      <w:bookmarkStart w:id="16" w:name="_Toc2197731"/>
       <w:r>
         <w:t>Front-end Class Diagram</w:t>
       </w:r>
-      <w:bookmarkEnd w:id="15"/>
+      <w:bookmarkEnd w:id="16"/>
     </w:p>
     <w:p>
       <w:pPr>
@@ -3854,11 +3925,11 @@
       <w:pPr>
         <w:pStyle w:val="Heading3"/>
       </w:pPr>
-      <w:bookmarkStart w:id="16" w:name="_Toc2197704"/>
+      <w:bookmarkStart w:id="17" w:name="_Toc2197732"/>
       <w:r>
         <w:t>Back-end Class Diagram</w:t>
       </w:r>
-      <w:bookmarkEnd w:id="16"/>
+      <w:bookmarkEnd w:id="17"/>
     </w:p>
     <w:p>
       <w:pPr>
@@ -5170,18 +5241,18 @@
       <w:pPr>
         <w:pStyle w:val="Heading2"/>
       </w:pPr>
-      <w:bookmarkStart w:id="17" w:name="_Toc2197705"/>
+      <w:bookmarkStart w:id="18" w:name="_Toc2197733"/>
       <w:r>
         <w:lastRenderedPageBreak/>
         <w:t>Sequence diagrams</w:t>
       </w:r>
-      <w:bookmarkEnd w:id="17"/>
+      <w:bookmarkEnd w:id="18"/>
     </w:p>
     <w:p>
       <w:pPr>
         <w:pStyle w:val="Heading3"/>
       </w:pPr>
-      <w:bookmarkStart w:id="18" w:name="_Toc2197706"/>
+      <w:bookmarkStart w:id="19" w:name="_Toc2197734"/>
       <w:r>
         <w:t xml:space="preserve">Log in to Web-App and </w:t>
       </w:r>
@@ -5197,7 +5268,7 @@
       <w:r>
         <w:t>the environment</w:t>
       </w:r>
-      <w:bookmarkEnd w:id="18"/>
+      <w:bookmarkEnd w:id="19"/>
       <w:r>
         <w:t xml:space="preserve"> </w:t>
       </w:r>
@@ -5585,12 +5656,12 @@
       <w:pPr>
         <w:pStyle w:val="Heading3"/>
       </w:pPr>
-      <w:bookmarkStart w:id="19" w:name="_Toc2197707"/>
+      <w:bookmarkStart w:id="20" w:name="_Toc2197735"/>
       <w:r>
         <w:lastRenderedPageBreak/>
         <w:t>Create an event</w:t>
       </w:r>
-      <w:bookmarkEnd w:id="19"/>
+      <w:bookmarkEnd w:id="20"/>
     </w:p>
     <w:p>
       <w:pPr>
@@ -6106,18 +6177,18 @@
       <w:pPr>
         <w:pStyle w:val="Heading3"/>
       </w:pPr>
-      <w:bookmarkStart w:id="20" w:name="_Toc2197708"/>
+      <w:bookmarkStart w:id="21" w:name="_Toc2197736"/>
       <w:r>
         <w:t>Modify and Delete Event</w:t>
       </w:r>
-      <w:bookmarkEnd w:id="20"/>
-    </w:p>
-    <w:p>
-      <w:pPr>
-        <w:jc w:val="both"/>
-      </w:pPr>
-      <w:bookmarkStart w:id="21" w:name="tw-target-text"/>
       <w:bookmarkEnd w:id="21"/>
+    </w:p>
+    <w:p>
+      <w:pPr>
+        <w:jc w:val="both"/>
+      </w:pPr>
+      <w:bookmarkStart w:id="22" w:name="tw-target-text"/>
+      <w:bookmarkEnd w:id="22"/>
       <w:r>
         <w:t>The scenarios of creating and modifying an event can be considered as variants of the previous sequence diagram</w:t>
       </w:r>
@@ -6230,11 +6301,11 @@
       <w:pPr>
         <w:pStyle w:val="Heading3"/>
       </w:pPr>
-      <w:bookmarkStart w:id="22" w:name="_Toc2197709"/>
+      <w:bookmarkStart w:id="23" w:name="_Toc2197737"/>
       <w:r>
         <w:t>Select Event on Map</w:t>
       </w:r>
-      <w:bookmarkEnd w:id="22"/>
+      <w:bookmarkEnd w:id="23"/>
     </w:p>
     <w:p>
       <w:pPr>
@@ -6636,31 +6707,31 @@
       <w:pPr>
         <w:pStyle w:val="Heading2"/>
       </w:pPr>
-      <w:bookmarkStart w:id="23" w:name="_Toc2197710"/>
+      <w:bookmarkStart w:id="24" w:name="_Toc2197738"/>
       <w:r>
         <w:t>Web interface, database</w:t>
       </w:r>
-      <w:bookmarkEnd w:id="23"/>
+      <w:bookmarkEnd w:id="24"/>
     </w:p>
     <w:p>
       <w:pPr>
         <w:pStyle w:val="Heading1"/>
       </w:pPr>
-      <w:bookmarkStart w:id="24" w:name="_Toc2197711"/>
+      <w:bookmarkStart w:id="25" w:name="_Toc2197739"/>
       <w:r>
         <w:t>Section 3</w:t>
       </w:r>
-      <w:bookmarkEnd w:id="24"/>
+      <w:bookmarkEnd w:id="25"/>
     </w:p>
     <w:p>
       <w:pPr>
         <w:pStyle w:val="Heading2"/>
       </w:pPr>
-      <w:bookmarkStart w:id="25" w:name="_Toc2197712"/>
+      <w:bookmarkStart w:id="26" w:name="_Toc2197740"/>
       <w:r>
         <w:t>Implementation</w:t>
       </w:r>
-      <w:bookmarkEnd w:id="25"/>
+      <w:bookmarkEnd w:id="26"/>
     </w:p>
     <w:p>
       <w:r>
@@ -6981,11 +7052,11 @@
       <w:pPr>
         <w:pStyle w:val="Heading3"/>
       </w:pPr>
-      <w:bookmarkStart w:id="26" w:name="_Toc2197713"/>
+      <w:bookmarkStart w:id="27" w:name="_Toc2197741"/>
       <w:r>
         <w:t>Used tools</w:t>
       </w:r>
-      <w:bookmarkEnd w:id="26"/>
+      <w:bookmarkEnd w:id="27"/>
     </w:p>
     <w:p>
       <w:pPr>
@@ -7052,21 +7123,21 @@
       <w:pPr>
         <w:pStyle w:val="Heading2"/>
       </w:pPr>
-      <w:bookmarkStart w:id="27" w:name="_Toc2197714"/>
+      <w:bookmarkStart w:id="28" w:name="_Toc2197742"/>
       <w:r>
         <w:t>Testing</w:t>
       </w:r>
-      <w:bookmarkEnd w:id="27"/>
+      <w:bookmarkEnd w:id="28"/>
     </w:p>
     <w:p>
       <w:pPr>
         <w:pStyle w:val="Heading1"/>
       </w:pPr>
-      <w:bookmarkStart w:id="28" w:name="_Toc2197715"/>
+      <w:bookmarkStart w:id="29" w:name="_Toc2197743"/>
       <w:r>
         <w:t>Conclusion and future work</w:t>
       </w:r>
-      <w:bookmarkEnd w:id="28"/>
+      <w:bookmarkEnd w:id="29"/>
     </w:p>
     <w:p>
       <w:pPr>
@@ -8727,7 +8798,7 @@
 </file>
 
 <file path=customXml/itemProps1.xml><?xml version="1.0" encoding="utf-8"?>
-<ds:datastoreItem xmlns:ds="http://schemas.openxmlformats.org/officeDocument/2006/customXml" ds:itemID="{DFBFE1B3-CFC8-4664-B194-710C92BF2260}">
+<ds:datastoreItem xmlns:ds="http://schemas.openxmlformats.org/officeDocument/2006/customXml" ds:itemID="{6FAE3C8D-7AF3-405E-8354-572810E9BD7B}">
   <ds:schemaRefs>
     <ds:schemaRef ds:uri="http://schemas.openxmlformats.org/officeDocument/2006/bibliography"/>
   </ds:schemaRefs>

</xml_diff>